<commit_message>
Added config file, EEGLAB verification
Switched to study-level instead of findings
</commit_message>
<xml_diff>
--- a/setup.docx
+++ b/setup.docx
@@ -24,7 +24,58 @@
         <w:pStyle w:val="Heading1"/>
       </w:pPr>
       <w:r>
-        <w:t>1. Install Matlab 2016</w:t>
+        <w:t xml:space="preserve">1. </w:t>
+      </w:r>
+      <w:r>
+        <w:t>Overview</w:t>
+      </w:r>
+    </w:p>
+    <w:p>
+      <w:pPr>
+        <w:pStyle w:val="ListParagraph"/>
+        <w:numPr>
+          <w:ilvl w:val="0"/>
+          <w:numId w:val="1"/>
+        </w:numPr>
+      </w:pPr>
+      <w:r>
+        <w:t>Install matlab 2016.</w:t>
+      </w:r>
+    </w:p>
+    <w:p>
+      <w:pPr>
+        <w:pStyle w:val="ListParagraph"/>
+        <w:numPr>
+          <w:ilvl w:val="0"/>
+          <w:numId w:val="1"/>
+        </w:numPr>
+      </w:pPr>
+      <w:r>
+        <w:t>Mount the SQL server database “ScoreAnon” or other SCORE database used for research</w:t>
+      </w:r>
+    </w:p>
+    <w:p>
+      <w:pPr>
+        <w:pStyle w:val="ListParagraph"/>
+        <w:numPr>
+          <w:ilvl w:val="0"/>
+          <w:numId w:val="1"/>
+        </w:numPr>
+      </w:pPr>
+      <w:r>
+        <w:t>Add an ODBC connection as shown below</w:t>
+      </w:r>
+    </w:p>
+    <w:p>
+      <w:pPr>
+        <w:pStyle w:val="ListParagraph"/>
+        <w:numPr>
+          <w:ilvl w:val="0"/>
+          <w:numId w:val="1"/>
+        </w:numPr>
+      </w:pPr>
+      <w:r>
+        <w:t>Clone the two git repositories EEGLAB and fieldtrip</w:t>
       </w:r>
     </w:p>
     <w:p>
@@ -32,16 +83,21 @@
         <w:pStyle w:val="Heading1"/>
       </w:pPr>
       <w:r>
-        <w:t xml:space="preserve">2. Setup </w:t>
-      </w:r>
-      <w:r>
-        <w:t>ODBC</w:t>
-      </w:r>
-      <w:r>
-        <w:t xml:space="preserve"> </w:t>
-      </w:r>
-      <w:r>
-        <w:t>connection</w:t>
+        <w:t>2</w:t>
+      </w:r>
+      <w:r>
+        <w:t>. Install Matlab 2016</w:t>
+      </w:r>
+    </w:p>
+    <w:p>
+      <w:pPr>
+        <w:pStyle w:val="Heading1"/>
+      </w:pPr>
+      <w:r>
+        <w:t>3</w:t>
+      </w:r>
+      <w:r>
+        <w:t>. Setup ODBC connection</w:t>
       </w:r>
     </w:p>
     <w:p>
@@ -110,75 +166,7 @@
         <w:rPr>
           <w:rFonts w:ascii="Courier New" w:hAnsi="Courier New" w:cs="Courier New"/>
         </w:rPr>
-        <w:t>Add-OdbcDsn "</w:t>
-      </w:r>
-      <w:r>
-        <w:rPr>
-          <w:rFonts w:ascii="Courier New" w:hAnsi="Courier New" w:cs="Courier New"/>
-        </w:rPr>
-        <w:t>SCOREAnon2</w:t>
-      </w:r>
-      <w:r>
-        <w:rPr>
-          <w:rFonts w:ascii="Courier New" w:hAnsi="Courier New" w:cs="Courier New"/>
-        </w:rPr>
-        <w:t>" -DriverNa</w:t>
-      </w:r>
-      <w:r>
-        <w:rPr>
-          <w:rFonts w:ascii="Courier New" w:hAnsi="Courier New" w:cs="Courier New"/>
-        </w:rPr>
-        <w:t xml:space="preserve">me "Microsoft SQL Server Native Client Version 11.00.6020" </w:t>
-      </w:r>
-      <w:r>
-        <w:rPr>
-          <w:rFonts w:ascii="Courier New" w:hAnsi="Courier New" w:cs="Courier New"/>
-        </w:rPr>
-        <w:t>-</w:t>
-      </w:r>
-      <w:r>
-        <w:rPr>
-          <w:rFonts w:ascii="Courier New" w:hAnsi="Courier New" w:cs="Courier New"/>
-        </w:rPr>
-        <w:t xml:space="preserve">DsnType System -Platform 64-bit </w:t>
-      </w:r>
-      <w:r>
-        <w:rPr>
-          <w:rFonts w:ascii="Courier New" w:hAnsi="Courier New" w:cs="Courier New"/>
-        </w:rPr>
-        <w:t>-SetPrope</w:t>
-      </w:r>
-      <w:r>
-        <w:rPr>
-          <w:rFonts w:ascii="Courier New" w:hAnsi="Courier New" w:cs="Courier New"/>
-        </w:rPr>
-        <w:t xml:space="preserve">rtyValue @("Database=nativedb") </w:t>
-      </w:r>
-      <w:r>
-        <w:rPr>
-          <w:rFonts w:ascii="Courier New" w:hAnsi="Courier New" w:cs="Courier New"/>
-        </w:rPr>
-        <w:t>-PassThru</w:t>
-      </w:r>
-      <w:r>
-        <w:rPr>
-          <w:rFonts w:ascii="Courier New" w:hAnsi="Courier New" w:cs="Courier New"/>
-        </w:rPr>
-        <w:t xml:space="preserve"> -SetPropertyValue </w:t>
-      </w:r>
-      <w:proofErr w:type="gramStart"/>
-      <w:r>
-        <w:rPr>
-          <w:rFonts w:ascii="Courier New" w:hAnsi="Courier New" w:cs="Courier New"/>
-        </w:rPr>
-        <w:t>@(</w:t>
-      </w:r>
-      <w:proofErr w:type="gramEnd"/>
-      <w:r>
-        <w:rPr>
-          <w:rFonts w:ascii="Courier New" w:hAnsi="Courier New" w:cs="Courier New"/>
-        </w:rPr>
-        <w:t>"Server=</w:t>
+        <w:t>Add-OdbcDsn "SCOREAnon2" -DriverName "Microsoft SQL Server Native Client Version 11.00.6020" -DsnType System -Platform 64-bit -SetPropertyValue @("Database=nativedb") -PassThru -SetPropertyValue @("Server=</w:t>
       </w:r>
       <w:r>
         <w:rPr>
@@ -232,6 +220,7 @@
           <w:noProof/>
           <w:lang w:val="nb-NO" w:eastAsia="nb-NO"/>
         </w:rPr>
+        <w:lastRenderedPageBreak/>
         <w:drawing>
           <wp:inline distT="0" distB="0" distL="0" distR="0" wp14:anchorId="409B5DA2" wp14:editId="4CCE6DBF">
             <wp:extent cx="3086100" cy="2314575"/>
@@ -248,7 +237,7 @@
                     <pic:cNvPicPr/>
                   </pic:nvPicPr>
                   <pic:blipFill>
-                    <a:blip r:embed="rId4"/>
+                    <a:blip r:embed="rId5"/>
                     <a:stretch>
                       <a:fillRect/>
                     </a:stretch>
@@ -285,7 +274,6 @@
           <w:noProof/>
           <w:lang w:val="nb-NO" w:eastAsia="nb-NO"/>
         </w:rPr>
-        <w:lastRenderedPageBreak/>
         <w:drawing>
           <wp:inline distT="0" distB="0" distL="0" distR="0" wp14:anchorId="0A3C45A3" wp14:editId="0DDEE55C">
             <wp:extent cx="2703268" cy="2238375"/>
@@ -302,7 +290,7 @@
                     <pic:cNvPicPr/>
                   </pic:nvPicPr>
                   <pic:blipFill>
-                    <a:blip r:embed="rId5"/>
+                    <a:blip r:embed="rId6"/>
                     <a:stretch>
                       <a:fillRect/>
                     </a:stretch>
@@ -350,7 +338,7 @@
                     <pic:cNvPicPr/>
                   </pic:nvPicPr>
                   <pic:blipFill>
-                    <a:blip r:embed="rId6"/>
+                    <a:blip r:embed="rId7"/>
                     <a:stretch>
                       <a:fillRect/>
                     </a:stretch>
@@ -406,7 +394,7 @@
                     <pic:cNvPicPr/>
                   </pic:nvPicPr>
                   <pic:blipFill>
-                    <a:blip r:embed="rId7"/>
+                    <a:blip r:embed="rId8"/>
                     <a:stretch>
                       <a:fillRect/>
                     </a:stretch>
@@ -455,7 +443,7 @@
                     <pic:cNvPicPr/>
                   </pic:nvPicPr>
                   <pic:blipFill>
-                    <a:blip r:embed="rId8"/>
+                    <a:blip r:embed="rId9"/>
                     <a:stretch>
                       <a:fillRect/>
                     </a:stretch>
@@ -503,7 +491,7 @@
                     <pic:cNvPicPr/>
                   </pic:nvPicPr>
                   <pic:blipFill>
-                    <a:blip r:embed="rId9"/>
+                    <a:blip r:embed="rId10"/>
                     <a:stretch>
                       <a:fillRect/>
                     </a:stretch>
@@ -553,7 +541,7 @@
                     <pic:cNvPicPr/>
                   </pic:nvPicPr>
                   <pic:blipFill>
-                    <a:blip r:embed="rId10"/>
+                    <a:blip r:embed="rId11"/>
                     <a:stretch>
                       <a:fillRect/>
                     </a:stretch>
@@ -601,7 +589,7 @@
                     <pic:cNvPicPr/>
                   </pic:nvPicPr>
                   <pic:blipFill>
-                    <a:blip r:embed="rId11"/>
+                    <a:blip r:embed="rId12"/>
                     <a:stretch>
                       <a:fillRect/>
                     </a:stretch>
@@ -621,8 +609,6 @@
           </wp:inline>
         </w:drawing>
       </w:r>
-      <w:bookmarkStart w:id="0" w:name="_GoBack"/>
-      <w:bookmarkEnd w:id="0"/>
     </w:p>
     <w:p>
       <w:r>
@@ -651,7 +637,7 @@
                     <pic:cNvPicPr/>
                   </pic:nvPicPr>
                   <pic:blipFill>
-                    <a:blip r:embed="rId12"/>
+                    <a:blip r:embed="rId13"/>
                     <a:stretch>
                       <a:fillRect/>
                     </a:stretch>
@@ -706,7 +692,7 @@
                     <pic:cNvPicPr/>
                   </pic:nvPicPr>
                   <pic:blipFill>
-                    <a:blip r:embed="rId13"/>
+                    <a:blip r:embed="rId14"/>
                     <a:stretch>
                       <a:fillRect/>
                     </a:stretch>
@@ -732,10 +718,10 @@
         <w:pStyle w:val="Heading1"/>
       </w:pPr>
       <w:r>
-        <w:t xml:space="preserve">3. </w:t>
-      </w:r>
-      <w:r>
-        <w:t>Setup Git repo dependencies</w:t>
+        <w:t>4</w:t>
+      </w:r>
+      <w:r>
+        <w:t>. Setup Git repo dependencies</w:t>
       </w:r>
     </w:p>
     <w:p/>
@@ -756,7 +742,6 @@
       </w:r>
     </w:p>
     <w:p/>
-    <w:p/>
     <w:p>
       <w:r>
         <w:t>How to clone the repos to use with ScorePipeline:</w:t>
@@ -787,8 +772,190 @@
         <w:t>git clone https://github.com/janbrogger/fieldtrip fieldtrip</w:t>
       </w:r>
     </w:p>
-    <w:p/>
-    <w:p/>
+    <w:p>
+      <w:pPr>
+        <w:pStyle w:val="Heading1"/>
+        <w:numPr>
+          <w:ilvl w:val="0"/>
+          <w:numId w:val="1"/>
+        </w:numPr>
+      </w:pPr>
+      <w:r>
+        <w:t>Change the config options</w:t>
+      </w:r>
+    </w:p>
+    <w:p>
+      <w:r>
+        <w:t>Edit ScorePipeline\matlab\</w:t>
+      </w:r>
+      <w:r>
+        <w:t>ScoreConfig.m</w:t>
+      </w:r>
+    </w:p>
+    <w:p>
+      <w:r>
+        <w:t>You can change the following:</w:t>
+      </w:r>
+    </w:p>
+    <w:p>
+      <w:pPr>
+        <w:pStyle w:val="ListParagraph"/>
+        <w:numPr>
+          <w:ilvl w:val="0"/>
+          <w:numId w:val="3"/>
+        </w:numPr>
+      </w:pPr>
+      <w:r>
+        <w:t xml:space="preserve">The </w:t>
+      </w:r>
+      <w:r>
+        <w:t>odbcDatabaseName</w:t>
+      </w:r>
+    </w:p>
+    <w:p>
+      <w:pPr>
+        <w:pStyle w:val="ListParagraph"/>
+        <w:numPr>
+          <w:ilvl w:val="0"/>
+          <w:numId w:val="3"/>
+        </w:numPr>
+      </w:pPr>
+      <w:r>
+        <w:t>The SCORE pipeline base path</w:t>
+      </w:r>
+    </w:p>
+    <w:p>
+      <w:pPr>
+        <w:pStyle w:val="ListParagraph"/>
+        <w:numPr>
+          <w:ilvl w:val="0"/>
+          <w:numId w:val="3"/>
+        </w:numPr>
+      </w:pPr>
+      <w:r>
+        <w:t>The EEGLAB path</w:t>
+      </w:r>
+    </w:p>
+    <w:p>
+      <w:pPr>
+        <w:pStyle w:val="Heading1"/>
+        <w:numPr>
+          <w:ilvl w:val="0"/>
+          <w:numId w:val="1"/>
+        </w:numPr>
+      </w:pPr>
+      <w:r>
+        <w:t>Startup</w:t>
+      </w:r>
+    </w:p>
+    <w:p>
+      <w:pPr>
+        <w:pStyle w:val="ListParagraph"/>
+        <w:numPr>
+          <w:ilvl w:val="0"/>
+          <w:numId w:val="2"/>
+        </w:numPr>
+      </w:pPr>
+      <w:r>
+        <w:t>Start Matlab.</w:t>
+      </w:r>
+    </w:p>
+    <w:p>
+      <w:pPr>
+        <w:pStyle w:val="ListParagraph"/>
+        <w:numPr>
+          <w:ilvl w:val="0"/>
+          <w:numId w:val="2"/>
+        </w:numPr>
+      </w:pPr>
+      <w:r>
+        <w:t xml:space="preserve">Change directory to your ScorePipeline directory, e.g. </w:t>
+      </w:r>
+    </w:p>
+    <w:p>
+      <w:pPr>
+        <w:pStyle w:val="ListParagraph"/>
+        <w:numPr>
+          <w:ilvl w:val="1"/>
+          <w:numId w:val="2"/>
+        </w:numPr>
+      </w:pPr>
+      <w:r>
+        <w:t xml:space="preserve">cd </w:t>
+      </w:r>
+      <w:r>
+        <w:t>C:\Users\Jan\Documents\GitHub\ScorePipeline\matlab</w:t>
+      </w:r>
+    </w:p>
+    <w:p>
+      <w:pPr>
+        <w:pStyle w:val="ListParagraph"/>
+        <w:numPr>
+          <w:ilvl w:val="0"/>
+          <w:numId w:val="2"/>
+        </w:numPr>
+      </w:pPr>
+      <w:r>
+        <w:t>Type “ScorePipeline”</w:t>
+      </w:r>
+    </w:p>
+    <w:p>
+      <w:pPr>
+        <w:pStyle w:val="ListParagraph"/>
+        <w:numPr>
+          <w:ilvl w:val="0"/>
+          <w:numId w:val="2"/>
+        </w:numPr>
+      </w:pPr>
+      <w:r>
+        <w:t>You will see some text output, checking some requirements, and a new GUI window.</w:t>
+      </w:r>
+      <w:bookmarkStart w:id="0" w:name="_GoBack"/>
+      <w:bookmarkEnd w:id="0"/>
+    </w:p>
+    <w:p>
+      <w:r>
+        <w:rPr>
+          <w:noProof/>
+          <w:lang w:val="nb-NO" w:eastAsia="nb-NO"/>
+        </w:rPr>
+        <w:drawing>
+          <wp:inline distT="0" distB="0" distL="0" distR="0" wp14:anchorId="42AAC2BB" wp14:editId="77927563">
+            <wp:extent cx="5972810" cy="4304665"/>
+            <wp:effectExtent l="0" t="0" r="8890" b="635"/>
+            <wp:docPr id="6" name="Picture 6"/>
+            <wp:cNvGraphicFramePr>
+              <a:graphicFrameLocks xmlns:a="http://schemas.openxmlformats.org/drawingml/2006/main" noChangeAspect="1"/>
+            </wp:cNvGraphicFramePr>
+            <a:graphic xmlns:a="http://schemas.openxmlformats.org/drawingml/2006/main">
+              <a:graphicData uri="http://schemas.openxmlformats.org/drawingml/2006/picture">
+                <pic:pic xmlns:pic="http://schemas.openxmlformats.org/drawingml/2006/picture">
+                  <pic:nvPicPr>
+                    <pic:cNvPr id="1" name=""/>
+                    <pic:cNvPicPr/>
+                  </pic:nvPicPr>
+                  <pic:blipFill>
+                    <a:blip r:embed="rId15"/>
+                    <a:stretch>
+                      <a:fillRect/>
+                    </a:stretch>
+                  </pic:blipFill>
+                  <pic:spPr>
+                    <a:xfrm>
+                      <a:off x="0" y="0"/>
+                      <a:ext cx="5972810" cy="4304665"/>
+                    </a:xfrm>
+                    <a:prstGeom prst="rect">
+                      <a:avLst/>
+                    </a:prstGeom>
+                  </pic:spPr>
+                </pic:pic>
+              </a:graphicData>
+            </a:graphic>
+          </wp:inline>
+        </w:drawing>
+      </w:r>
+    </w:p>
     <w:sectPr>
       <w:pgSz w:w="12240" w:h="15840"/>
       <w:pgMar w:top="1417" w:right="1417" w:bottom="1417" w:left="1417" w:header="708" w:footer="708" w:gutter="0"/>
@@ -797,6 +964,308 @@
     </w:sectPr>
   </w:body>
 </w:document>
+</file>
+
+<file path=word/numbering.xml><?xml version="1.0" encoding="utf-8"?>
+<w:numbering xmlns:wpc="http://schemas.microsoft.com/office/word/2010/wordprocessingCanvas" xmlns:cx="http://schemas.microsoft.com/office/drawing/2014/chartex" xmlns:cx1="http://schemas.microsoft.com/office/drawing/2015/9/8/chartex" xmlns:cx2="http://schemas.microsoft.com/office/drawing/2015/10/21/chartex" xmlns:mc="http://schemas.openxmlformats.org/markup-compatibility/2006" xmlns:o="urn:schemas-microsoft-com:office:office" xmlns:r="http://schemas.openxmlformats.org/officeDocument/2006/relationships" xmlns:m="http://schemas.openxmlformats.org/officeDocument/2006/math" xmlns:v="urn:schemas-microsoft-com:vml" xmlns:wp14="http://schemas.microsoft.com/office/word/2010/wordprocessingDrawing" xmlns:wp="http://schemas.openxmlformats.org/drawingml/2006/wordprocessingDrawing" xmlns:w10="urn:schemas-microsoft-com:office:word" xmlns:w="http://schemas.openxmlformats.org/wordprocessingml/2006/main" xmlns:w14="http://schemas.microsoft.com/office/word/2010/wordml" xmlns:w15="http://schemas.microsoft.com/office/word/2012/wordml" xmlns:w16se="http://schemas.microsoft.com/office/word/2015/wordml/symex" xmlns:wpg="http://schemas.microsoft.com/office/word/2010/wordprocessingGroup" xmlns:wpi="http://schemas.microsoft.com/office/word/2010/wordprocessingInk" xmlns:wne="http://schemas.microsoft.com/office/word/2006/wordml" xmlns:wps="http://schemas.microsoft.com/office/word/2010/wordprocessingShape" mc:Ignorable="w14 w15 w16se wp14">
+  <w:abstractNum w:abstractNumId="0" w15:restartNumberingAfterBreak="0">
+    <w:nsid w:val="1E932E67"/>
+    <w:multiLevelType w:val="hybridMultilevel"/>
+    <w:tmpl w:val="88F4A086"/>
+    <w:lvl w:ilvl="0" w:tplc="0414000F">
+      <w:start w:val="1"/>
+      <w:numFmt w:val="decimal"/>
+      <w:lvlText w:val="%1."/>
+      <w:lvlJc w:val="left"/>
+      <w:pPr>
+        <w:ind w:left="720" w:hanging="360"/>
+      </w:pPr>
+      <w:rPr>
+        <w:rFonts w:hint="default"/>
+      </w:rPr>
+    </w:lvl>
+    <w:lvl w:ilvl="1" w:tplc="04140019">
+      <w:start w:val="1"/>
+      <w:numFmt w:val="lowerLetter"/>
+      <w:lvlText w:val="%2."/>
+      <w:lvlJc w:val="left"/>
+      <w:pPr>
+        <w:ind w:left="1440" w:hanging="360"/>
+      </w:pPr>
+    </w:lvl>
+    <w:lvl w:ilvl="2" w:tplc="0414001B" w:tentative="1">
+      <w:start w:val="1"/>
+      <w:numFmt w:val="lowerRoman"/>
+      <w:lvlText w:val="%3."/>
+      <w:lvlJc w:val="right"/>
+      <w:pPr>
+        <w:ind w:left="2160" w:hanging="180"/>
+      </w:pPr>
+    </w:lvl>
+    <w:lvl w:ilvl="3" w:tplc="0414000F" w:tentative="1">
+      <w:start w:val="1"/>
+      <w:numFmt w:val="decimal"/>
+      <w:lvlText w:val="%4."/>
+      <w:lvlJc w:val="left"/>
+      <w:pPr>
+        <w:ind w:left="2880" w:hanging="360"/>
+      </w:pPr>
+    </w:lvl>
+    <w:lvl w:ilvl="4" w:tplc="04140019" w:tentative="1">
+      <w:start w:val="1"/>
+      <w:numFmt w:val="lowerLetter"/>
+      <w:lvlText w:val="%5."/>
+      <w:lvlJc w:val="left"/>
+      <w:pPr>
+        <w:ind w:left="3600" w:hanging="360"/>
+      </w:pPr>
+    </w:lvl>
+    <w:lvl w:ilvl="5" w:tplc="0414001B" w:tentative="1">
+      <w:start w:val="1"/>
+      <w:numFmt w:val="lowerRoman"/>
+      <w:lvlText w:val="%6."/>
+      <w:lvlJc w:val="right"/>
+      <w:pPr>
+        <w:ind w:left="4320" w:hanging="180"/>
+      </w:pPr>
+    </w:lvl>
+    <w:lvl w:ilvl="6" w:tplc="0414000F" w:tentative="1">
+      <w:start w:val="1"/>
+      <w:numFmt w:val="decimal"/>
+      <w:lvlText w:val="%7."/>
+      <w:lvlJc w:val="left"/>
+      <w:pPr>
+        <w:ind w:left="5040" w:hanging="360"/>
+      </w:pPr>
+    </w:lvl>
+    <w:lvl w:ilvl="7" w:tplc="04140019" w:tentative="1">
+      <w:start w:val="1"/>
+      <w:numFmt w:val="lowerLetter"/>
+      <w:lvlText w:val="%8."/>
+      <w:lvlJc w:val="left"/>
+      <w:pPr>
+        <w:ind w:left="5760" w:hanging="360"/>
+      </w:pPr>
+    </w:lvl>
+    <w:lvl w:ilvl="8" w:tplc="0414001B" w:tentative="1">
+      <w:start w:val="1"/>
+      <w:numFmt w:val="lowerRoman"/>
+      <w:lvlText w:val="%9."/>
+      <w:lvlJc w:val="right"/>
+      <w:pPr>
+        <w:ind w:left="6480" w:hanging="180"/>
+      </w:pPr>
+    </w:lvl>
+  </w:abstractNum>
+  <w:abstractNum w:abstractNumId="1" w15:restartNumberingAfterBreak="0">
+    <w:nsid w:val="3C733B95"/>
+    <w:multiLevelType w:val="hybridMultilevel"/>
+    <w:tmpl w:val="2DE4EEBC"/>
+    <w:lvl w:ilvl="0" w:tplc="E3B8BC52">
+      <w:start w:val="1"/>
+      <w:numFmt w:val="bullet"/>
+      <w:lvlText w:val="-"/>
+      <w:lvlJc w:val="left"/>
+      <w:pPr>
+        <w:ind w:left="720" w:hanging="360"/>
+      </w:pPr>
+      <w:rPr>
+        <w:rFonts w:ascii="Calibri" w:eastAsiaTheme="minorHAnsi" w:hAnsi="Calibri" w:cstheme="minorBidi" w:hint="default"/>
+      </w:rPr>
+    </w:lvl>
+    <w:lvl w:ilvl="1" w:tplc="04140003" w:tentative="1">
+      <w:start w:val="1"/>
+      <w:numFmt w:val="bullet"/>
+      <w:lvlText w:val="o"/>
+      <w:lvlJc w:val="left"/>
+      <w:pPr>
+        <w:ind w:left="1440" w:hanging="360"/>
+      </w:pPr>
+      <w:rPr>
+        <w:rFonts w:ascii="Courier New" w:hAnsi="Courier New" w:cs="Courier New" w:hint="default"/>
+      </w:rPr>
+    </w:lvl>
+    <w:lvl w:ilvl="2" w:tplc="04140005" w:tentative="1">
+      <w:start w:val="1"/>
+      <w:numFmt w:val="bullet"/>
+      <w:lvlText w:val=""/>
+      <w:lvlJc w:val="left"/>
+      <w:pPr>
+        <w:ind w:left="2160" w:hanging="360"/>
+      </w:pPr>
+      <w:rPr>
+        <w:rFonts w:ascii="Wingdings" w:hAnsi="Wingdings" w:hint="default"/>
+      </w:rPr>
+    </w:lvl>
+    <w:lvl w:ilvl="3" w:tplc="04140001" w:tentative="1">
+      <w:start w:val="1"/>
+      <w:numFmt w:val="bullet"/>
+      <w:lvlText w:val=""/>
+      <w:lvlJc w:val="left"/>
+      <w:pPr>
+        <w:ind w:left="2880" w:hanging="360"/>
+      </w:pPr>
+      <w:rPr>
+        <w:rFonts w:ascii="Symbol" w:hAnsi="Symbol" w:hint="default"/>
+      </w:rPr>
+    </w:lvl>
+    <w:lvl w:ilvl="4" w:tplc="04140003" w:tentative="1">
+      <w:start w:val="1"/>
+      <w:numFmt w:val="bullet"/>
+      <w:lvlText w:val="o"/>
+      <w:lvlJc w:val="left"/>
+      <w:pPr>
+        <w:ind w:left="3600" w:hanging="360"/>
+      </w:pPr>
+      <w:rPr>
+        <w:rFonts w:ascii="Courier New" w:hAnsi="Courier New" w:cs="Courier New" w:hint="default"/>
+      </w:rPr>
+    </w:lvl>
+    <w:lvl w:ilvl="5" w:tplc="04140005" w:tentative="1">
+      <w:start w:val="1"/>
+      <w:numFmt w:val="bullet"/>
+      <w:lvlText w:val=""/>
+      <w:lvlJc w:val="left"/>
+      <w:pPr>
+        <w:ind w:left="4320" w:hanging="360"/>
+      </w:pPr>
+      <w:rPr>
+        <w:rFonts w:ascii="Wingdings" w:hAnsi="Wingdings" w:hint="default"/>
+      </w:rPr>
+    </w:lvl>
+    <w:lvl w:ilvl="6" w:tplc="04140001" w:tentative="1">
+      <w:start w:val="1"/>
+      <w:numFmt w:val="bullet"/>
+      <w:lvlText w:val=""/>
+      <w:lvlJc w:val="left"/>
+      <w:pPr>
+        <w:ind w:left="5040" w:hanging="360"/>
+      </w:pPr>
+      <w:rPr>
+        <w:rFonts w:ascii="Symbol" w:hAnsi="Symbol" w:hint="default"/>
+      </w:rPr>
+    </w:lvl>
+    <w:lvl w:ilvl="7" w:tplc="04140003" w:tentative="1">
+      <w:start w:val="1"/>
+      <w:numFmt w:val="bullet"/>
+      <w:lvlText w:val="o"/>
+      <w:lvlJc w:val="left"/>
+      <w:pPr>
+        <w:ind w:left="5760" w:hanging="360"/>
+      </w:pPr>
+      <w:rPr>
+        <w:rFonts w:ascii="Courier New" w:hAnsi="Courier New" w:cs="Courier New" w:hint="default"/>
+      </w:rPr>
+    </w:lvl>
+    <w:lvl w:ilvl="8" w:tplc="04140005" w:tentative="1">
+      <w:start w:val="1"/>
+      <w:numFmt w:val="bullet"/>
+      <w:lvlText w:val=""/>
+      <w:lvlJc w:val="left"/>
+      <w:pPr>
+        <w:ind w:left="6480" w:hanging="360"/>
+      </w:pPr>
+      <w:rPr>
+        <w:rFonts w:ascii="Wingdings" w:hAnsi="Wingdings" w:hint="default"/>
+      </w:rPr>
+    </w:lvl>
+  </w:abstractNum>
+  <w:abstractNum w:abstractNumId="2" w15:restartNumberingAfterBreak="0">
+    <w:nsid w:val="5F700D9E"/>
+    <w:multiLevelType w:val="hybridMultilevel"/>
+    <w:tmpl w:val="14F08E1A"/>
+    <w:lvl w:ilvl="0" w:tplc="0414000F">
+      <w:start w:val="1"/>
+      <w:numFmt w:val="decimal"/>
+      <w:lvlText w:val="%1."/>
+      <w:lvlJc w:val="left"/>
+      <w:pPr>
+        <w:ind w:left="720" w:hanging="360"/>
+      </w:pPr>
+    </w:lvl>
+    <w:lvl w:ilvl="1" w:tplc="04140019" w:tentative="1">
+      <w:start w:val="1"/>
+      <w:numFmt w:val="lowerLetter"/>
+      <w:lvlText w:val="%2."/>
+      <w:lvlJc w:val="left"/>
+      <w:pPr>
+        <w:ind w:left="1440" w:hanging="360"/>
+      </w:pPr>
+    </w:lvl>
+    <w:lvl w:ilvl="2" w:tplc="0414001B" w:tentative="1">
+      <w:start w:val="1"/>
+      <w:numFmt w:val="lowerRoman"/>
+      <w:lvlText w:val="%3."/>
+      <w:lvlJc w:val="right"/>
+      <w:pPr>
+        <w:ind w:left="2160" w:hanging="180"/>
+      </w:pPr>
+    </w:lvl>
+    <w:lvl w:ilvl="3" w:tplc="0414000F" w:tentative="1">
+      <w:start w:val="1"/>
+      <w:numFmt w:val="decimal"/>
+      <w:lvlText w:val="%4."/>
+      <w:lvlJc w:val="left"/>
+      <w:pPr>
+        <w:ind w:left="2880" w:hanging="360"/>
+      </w:pPr>
+    </w:lvl>
+    <w:lvl w:ilvl="4" w:tplc="04140019" w:tentative="1">
+      <w:start w:val="1"/>
+      <w:numFmt w:val="lowerLetter"/>
+      <w:lvlText w:val="%5."/>
+      <w:lvlJc w:val="left"/>
+      <w:pPr>
+        <w:ind w:left="3600" w:hanging="360"/>
+      </w:pPr>
+    </w:lvl>
+    <w:lvl w:ilvl="5" w:tplc="0414001B" w:tentative="1">
+      <w:start w:val="1"/>
+      <w:numFmt w:val="lowerRoman"/>
+      <w:lvlText w:val="%6."/>
+      <w:lvlJc w:val="right"/>
+      <w:pPr>
+        <w:ind w:left="4320" w:hanging="180"/>
+      </w:pPr>
+    </w:lvl>
+    <w:lvl w:ilvl="6" w:tplc="0414000F" w:tentative="1">
+      <w:start w:val="1"/>
+      <w:numFmt w:val="decimal"/>
+      <w:lvlText w:val="%7."/>
+      <w:lvlJc w:val="left"/>
+      <w:pPr>
+        <w:ind w:left="5040" w:hanging="360"/>
+      </w:pPr>
+    </w:lvl>
+    <w:lvl w:ilvl="7" w:tplc="04140019" w:tentative="1">
+      <w:start w:val="1"/>
+      <w:numFmt w:val="lowerLetter"/>
+      <w:lvlText w:val="%8."/>
+      <w:lvlJc w:val="left"/>
+      <w:pPr>
+        <w:ind w:left="5760" w:hanging="360"/>
+      </w:pPr>
+    </w:lvl>
+    <w:lvl w:ilvl="8" w:tplc="0414001B" w:tentative="1">
+      <w:start w:val="1"/>
+      <w:numFmt w:val="lowerRoman"/>
+      <w:lvlText w:val="%9."/>
+      <w:lvlJc w:val="right"/>
+      <w:pPr>
+        <w:ind w:left="6480" w:hanging="180"/>
+      </w:pPr>
+    </w:lvl>
+  </w:abstractNum>
+  <w:num w:numId="1">
+    <w:abstractNumId w:val="2"/>
+  </w:num>
+  <w:num w:numId="2">
+    <w:abstractNumId w:val="0"/>
+  </w:num>
+  <w:num w:numId="3">
+    <w:abstractNumId w:val="1"/>
+  </w:num>
+</w:numbering>
 </file>
 
 <file path=word/styles.xml><?xml version="1.0" encoding="utf-8"?>
@@ -1333,6 +1802,17 @@
       <w:spacing w:after="0" w:line="240" w:lineRule="auto"/>
     </w:pPr>
   </w:style>
+  <w:style w:type="paragraph" w:styleId="ListParagraph">
+    <w:name w:val="List Paragraph"/>
+    <w:basedOn w:val="Normal"/>
+    <w:uiPriority w:val="34"/>
+    <w:qFormat/>
+    <w:rsid w:val="00637530"/>
+    <w:pPr>
+      <w:ind w:left="720"/>
+      <w:contextualSpacing/>
+    </w:pPr>
+  </w:style>
 </w:styles>
 </file>
 

</xml_diff>

<commit_message>
Closes existing EEGPLOT before opening new
</commit_message>
<xml_diff>
--- a/setup.docx
+++ b/setup.docx
@@ -76,6 +76,72 @@
       </w:pPr>
       <w:r>
         <w:t>Clone the two git repositories EEGLAB and fieldtrip</w:t>
+      </w:r>
+    </w:p>
+    <w:p>
+      <w:pPr>
+        <w:pStyle w:val="ListParagraph"/>
+        <w:numPr>
+          <w:ilvl w:val="0"/>
+          <w:numId w:val="1"/>
+        </w:numPr>
+      </w:pPr>
+      <w:r>
+        <w:t>Start matlab</w:t>
+      </w:r>
+    </w:p>
+    <w:p>
+      <w:pPr>
+        <w:pStyle w:val="ListParagraph"/>
+        <w:numPr>
+          <w:ilvl w:val="0"/>
+          <w:numId w:val="1"/>
+        </w:numPr>
+      </w:pPr>
+      <w:r>
+        <w:t>On the Matlab command line, enter:</w:t>
+      </w:r>
+    </w:p>
+    <w:p>
+      <w:pPr>
+        <w:pStyle w:val="NoSpacing"/>
+        <w:rPr>
+          <w:rFonts w:ascii="Courier New" w:hAnsi="Courier New" w:cs="Courier New"/>
+        </w:rPr>
+      </w:pPr>
+      <w:r>
+        <w:rPr>
+          <w:rFonts w:ascii="Courier New" w:hAnsi="Courier New" w:cs="Courier New"/>
+        </w:rPr>
+        <w:t>Cd [path-to-ScorePipeline</w:t>
+      </w:r>
+      <w:r>
+        <w:rPr>
+          <w:rFonts w:ascii="Courier New" w:hAnsi="Courier New" w:cs="Courier New"/>
+        </w:rPr>
+        <w:t>\matlab</w:t>
+      </w:r>
+      <w:bookmarkStart w:id="0" w:name="_GoBack"/>
+      <w:bookmarkEnd w:id="0"/>
+      <w:r>
+        <w:rPr>
+          <w:rFonts w:ascii="Courier New" w:hAnsi="Courier New" w:cs="Courier New"/>
+        </w:rPr>
+        <w:t>]</w:t>
+      </w:r>
+    </w:p>
+    <w:p>
+      <w:pPr>
+        <w:pStyle w:val="NoSpacing"/>
+        <w:rPr>
+          <w:rFonts w:ascii="Courier New" w:hAnsi="Courier New" w:cs="Courier New"/>
+        </w:rPr>
+      </w:pPr>
+      <w:r>
+        <w:rPr>
+          <w:rFonts w:ascii="Courier New" w:hAnsi="Courier New" w:cs="Courier New"/>
+        </w:rPr>
+        <w:t>ScorePipeline</w:t>
       </w:r>
     </w:p>
     <w:p>
@@ -910,8 +976,6 @@
       <w:r>
         <w:t>You will see some text output, checking some requirements, and a new GUI window.</w:t>
       </w:r>
-      <w:bookmarkStart w:id="0" w:name="_GoBack"/>
-      <w:bookmarkEnd w:id="0"/>
     </w:p>
     <w:p>
       <w:r>
@@ -1183,7 +1247,7 @@
         <w:ind w:left="720" w:hanging="360"/>
       </w:pPr>
     </w:lvl>
-    <w:lvl w:ilvl="1" w:tplc="04140019" w:tentative="1">
+    <w:lvl w:ilvl="1" w:tplc="04140019">
       <w:start w:val="1"/>
       <w:numFmt w:val="lowerLetter"/>
       <w:lvlText w:val="%2."/>

</xml_diff>

<commit_message>
More detailed setup docs
</commit_message>
<xml_diff>
--- a/setup.docx
+++ b/setup.docx
@@ -1,6 +1,6 @@
 
 <file path=word/document.xml><?xml version="1.0" encoding="utf-8"?>
-<w:document xmlns:wpc="http://schemas.microsoft.com/office/word/2010/wordprocessingCanvas" xmlns:cx="http://schemas.microsoft.com/office/drawing/2014/chartex" xmlns:cx1="http://schemas.microsoft.com/office/drawing/2015/9/8/chartex" xmlns:cx2="http://schemas.microsoft.com/office/drawing/2015/10/21/chartex" xmlns:mc="http://schemas.openxmlformats.org/markup-compatibility/2006" xmlns:o="urn:schemas-microsoft-com:office:office" xmlns:r="http://schemas.openxmlformats.org/officeDocument/2006/relationships" xmlns:m="http://schemas.openxmlformats.org/officeDocument/2006/math" xmlns:v="urn:schemas-microsoft-com:vml" xmlns:wp14="http://schemas.microsoft.com/office/word/2010/wordprocessingDrawing" xmlns:wp="http://schemas.openxmlformats.org/drawingml/2006/wordprocessingDrawing" xmlns:w10="urn:schemas-microsoft-com:office:word" xmlns:w="http://schemas.openxmlformats.org/wordprocessingml/2006/main" xmlns:w14="http://schemas.microsoft.com/office/word/2010/wordml" xmlns:w15="http://schemas.microsoft.com/office/word/2012/wordml" xmlns:w16se="http://schemas.microsoft.com/office/word/2015/wordml/symex" xmlns:wpg="http://schemas.microsoft.com/office/word/2010/wordprocessingGroup" xmlns:wpi="http://schemas.microsoft.com/office/word/2010/wordprocessingInk" xmlns:wne="http://schemas.microsoft.com/office/word/2006/wordml" xmlns:wps="http://schemas.microsoft.com/office/word/2010/wordprocessingShape" mc:Ignorable="w14 w15 w16se wp14">
+<w:document xmlns:wpc="http://schemas.microsoft.com/office/word/2010/wordprocessingCanvas" xmlns:mc="http://schemas.openxmlformats.org/markup-compatibility/2006" xmlns:o="urn:schemas-microsoft-com:office:office" xmlns:r="http://schemas.openxmlformats.org/officeDocument/2006/relationships" xmlns:m="http://schemas.openxmlformats.org/officeDocument/2006/math" xmlns:v="urn:schemas-microsoft-com:vml" xmlns:wp14="http://schemas.microsoft.com/office/word/2010/wordprocessingDrawing" xmlns:wp="http://schemas.openxmlformats.org/drawingml/2006/wordprocessingDrawing" xmlns:w10="urn:schemas-microsoft-com:office:word" xmlns:w="http://schemas.openxmlformats.org/wordprocessingml/2006/main" xmlns:w14="http://schemas.microsoft.com/office/word/2010/wordml" xmlns:wpg="http://schemas.microsoft.com/office/word/2010/wordprocessingGroup" xmlns:wpi="http://schemas.microsoft.com/office/word/2010/wordprocessingInk" xmlns:wne="http://schemas.microsoft.com/office/word/2006/wordml" xmlns:wps="http://schemas.microsoft.com/office/word/2010/wordprocessingShape" mc:Ignorable="w14 wp14">
   <w:body>
     <w:p>
       <w:pPr>
@@ -12,7 +12,7 @@
     </w:p>
     <w:p>
       <w:pPr>
-        <w:pStyle w:val="Title"/>
+        <w:pStyle w:val="Tittel"/>
       </w:pPr>
       <w:r>
         <w:t>How to get started with the ScorePipeline project</w:t>
@@ -21,90 +21,176 @@
     <w:p/>
     <w:p>
       <w:pPr>
-        <w:pStyle w:val="Heading1"/>
-      </w:pPr>
-      <w:r>
-        <w:t xml:space="preserve">1. </w:t>
-      </w:r>
-      <w:r>
-        <w:t>Overview</w:t>
-      </w:r>
-    </w:p>
-    <w:p>
-      <w:pPr>
-        <w:pStyle w:val="ListParagraph"/>
+        <w:pStyle w:val="Overskrift1"/>
+      </w:pPr>
+      <w:r>
+        <w:t>Requirements</w:t>
+      </w:r>
+    </w:p>
+    <w:p>
+      <w:pPr>
+        <w:pStyle w:val="Listeavsnitt"/>
         <w:numPr>
           <w:ilvl w:val="0"/>
-          <w:numId w:val="1"/>
+          <w:numId w:val="6"/>
         </w:numPr>
       </w:pPr>
       <w:r>
-        <w:t>Install matlab 2016.</w:t>
-      </w:r>
-    </w:p>
-    <w:p>
-      <w:pPr>
-        <w:pStyle w:val="ListParagraph"/>
+        <w:t xml:space="preserve">SQL Server instance available for </w:t>
+      </w:r>
+      <w:r>
+        <w:t xml:space="preserve">restoring and </w:t>
+      </w:r>
+      <w:r>
+        <w:t>mounting the ScoreAnon database.</w:t>
+      </w:r>
+    </w:p>
+    <w:p>
+      <w:pPr>
+        <w:pStyle w:val="Listeavsnitt"/>
         <w:numPr>
           <w:ilvl w:val="0"/>
-          <w:numId w:val="1"/>
+          <w:numId w:val="6"/>
         </w:numPr>
       </w:pPr>
       <w:r>
-        <w:t>Mount the SQL server database “ScoreAnon” or other SCORE database used for research</w:t>
-      </w:r>
-    </w:p>
-    <w:p>
-      <w:pPr>
-        <w:pStyle w:val="ListParagraph"/>
+        <w:t>A Score anonymized database backup available for research (an example is included).</w:t>
+      </w:r>
+    </w:p>
+    <w:p>
+      <w:pPr>
+        <w:pStyle w:val="Overskrift1"/>
+      </w:pPr>
+      <w:r>
+        <w:t>Overview</w:t>
+      </w:r>
+    </w:p>
+    <w:p>
+      <w:pPr>
+        <w:pStyle w:val="Listeavsnitt"/>
         <w:numPr>
           <w:ilvl w:val="0"/>
-          <w:numId w:val="1"/>
+          <w:numId w:val="7"/>
         </w:numPr>
       </w:pPr>
       <w:r>
-        <w:t>Add an ODBC connection as shown below</w:t>
-      </w:r>
-    </w:p>
-    <w:p>
-      <w:pPr>
-        <w:pStyle w:val="ListParagraph"/>
+        <w:t>Install matlab 2016.</w:t>
+      </w:r>
+    </w:p>
+    <w:p>
+      <w:pPr>
+        <w:pStyle w:val="Listeavsnitt"/>
         <w:numPr>
           <w:ilvl w:val="0"/>
-          <w:numId w:val="1"/>
+          <w:numId w:val="7"/>
         </w:numPr>
       </w:pPr>
       <w:r>
-        <w:t>Clone the two git repositories EEGLAB and fieldtrip</w:t>
-      </w:r>
-    </w:p>
-    <w:p>
-      <w:pPr>
-        <w:pStyle w:val="ListParagraph"/>
+        <w:t>Unzip the SQL Server database backup “ScoreAnon” and copy it to the SQL Server Backup location</w:t>
+      </w:r>
+    </w:p>
+    <w:p>
+      <w:pPr>
+        <w:pStyle w:val="Listeavsnitt"/>
         <w:numPr>
           <w:ilvl w:val="0"/>
-          <w:numId w:val="1"/>
+          <w:numId w:val="7"/>
         </w:numPr>
       </w:pPr>
       <w:r>
-        <w:t>Start matlab</w:t>
-      </w:r>
-    </w:p>
-    <w:p>
-      <w:pPr>
-        <w:pStyle w:val="ListParagraph"/>
+        <w:t xml:space="preserve">Restore </w:t>
+      </w:r>
+      <w:r>
+        <w:t>the SQL server database “ScoreAnon” or other SCORE database used for research</w:t>
+      </w:r>
+    </w:p>
+    <w:p>
+      <w:pPr>
+        <w:pStyle w:val="Listeavsnitt"/>
         <w:numPr>
           <w:ilvl w:val="0"/>
-          <w:numId w:val="1"/>
+          <w:numId w:val="7"/>
         </w:numPr>
       </w:pPr>
       <w:r>
+        <w:t>Run some SQL scripts that create additional tables.</w:t>
+      </w:r>
+    </w:p>
+    <w:p>
+      <w:pPr>
+        <w:pStyle w:val="Listeavsnitt"/>
+        <w:numPr>
+          <w:ilvl w:val="0"/>
+          <w:numId w:val="7"/>
+        </w:numPr>
+      </w:pPr>
+      <w:r>
+        <w:t xml:space="preserve">Add an ODBC </w:t>
+      </w:r>
+      <w:r>
+        <w:t xml:space="preserve">system </w:t>
+      </w:r>
+      <w:r>
+        <w:t xml:space="preserve">connection </w:t>
+      </w:r>
+    </w:p>
+    <w:p>
+      <w:pPr>
+        <w:pStyle w:val="Listeavsnitt"/>
+        <w:numPr>
+          <w:ilvl w:val="0"/>
+          <w:numId w:val="7"/>
+        </w:numPr>
+      </w:pPr>
+      <w:r>
+        <w:t>Clone the two git repositories EEGLAB and fieldtrip</w:t>
+      </w:r>
+    </w:p>
+    <w:p>
+      <w:pPr>
+        <w:pStyle w:val="Listeavsnitt"/>
+        <w:numPr>
+          <w:ilvl w:val="0"/>
+          <w:numId w:val="7"/>
+        </w:numPr>
+      </w:pPr>
+      <w:r>
+        <w:t>Change the config options</w:t>
+      </w:r>
+      <w:r>
+        <w:t xml:space="preserve"> (paths to EEGLAB etc).</w:t>
+      </w:r>
+    </w:p>
+    <w:p>
+      <w:pPr>
+        <w:pStyle w:val="Listeavsnitt"/>
+        <w:numPr>
+          <w:ilvl w:val="0"/>
+          <w:numId w:val="7"/>
+        </w:numPr>
+      </w:pPr>
+      <w:r>
+        <w:t>Start matlab</w:t>
+      </w:r>
+      <w:r>
+        <w:t xml:space="preserve"> </w:t>
+      </w:r>
+    </w:p>
+    <w:p>
+      <w:pPr>
+        <w:pStyle w:val="Listeavsnitt"/>
+        <w:numPr>
+          <w:ilvl w:val="0"/>
+          <w:numId w:val="7"/>
+        </w:numPr>
+      </w:pPr>
+      <w:r>
         <w:t>On the Matlab command line, enter:</w:t>
       </w:r>
     </w:p>
     <w:p>
       <w:pPr>
-        <w:pStyle w:val="NoSpacing"/>
+        <w:pStyle w:val="Ingenmellomrom"/>
         <w:rPr>
           <w:rFonts w:ascii="Courier New" w:hAnsi="Courier New" w:cs="Courier New"/>
         </w:rPr>
@@ -121,8 +207,6 @@
         </w:rPr>
         <w:t>\matlab</w:t>
       </w:r>
-      <w:bookmarkStart w:id="0" w:name="_GoBack"/>
-      <w:bookmarkEnd w:id="0"/>
       <w:r>
         <w:rPr>
           <w:rFonts w:ascii="Courier New" w:hAnsi="Courier New" w:cs="Courier New"/>
@@ -132,7 +216,7 @@
     </w:p>
     <w:p>
       <w:pPr>
-        <w:pStyle w:val="NoSpacing"/>
+        <w:pStyle w:val="Ingenmellomrom"/>
         <w:rPr>
           <w:rFonts w:ascii="Courier New" w:hAnsi="Courier New" w:cs="Courier New"/>
         </w:rPr>
@@ -146,138 +230,62 @@
     </w:p>
     <w:p>
       <w:pPr>
-        <w:pStyle w:val="Heading1"/>
-      </w:pPr>
-      <w:r>
-        <w:t>2</w:t>
-      </w:r>
-      <w:r>
-        <w:t>. Install Matlab 2016</w:t>
-      </w:r>
-    </w:p>
-    <w:p>
-      <w:pPr>
-        <w:pStyle w:val="Heading1"/>
-      </w:pPr>
-      <w:r>
-        <w:t>3</w:t>
-      </w:r>
-      <w:r>
-        <w:t>. Setup ODBC connection</w:t>
-      </w:r>
-    </w:p>
-    <w:p>
-      <w:pPr>
-        <w:pStyle w:val="Heading2"/>
-      </w:pPr>
-      <w:r>
-        <w:t>Using the command line</w:t>
-      </w:r>
-    </w:p>
-    <w:p>
-      <w:r>
-        <w:t xml:space="preserve">This </w:t>
-      </w:r>
-      <w:r>
-        <w:rPr>
-          <w:u w:val="single"/>
-        </w:rPr>
-        <w:t>only works on Windows 8</w:t>
-      </w:r>
-      <w:r>
-        <w:t xml:space="preserve"> </w:t>
-      </w:r>
-      <w:r>
-        <w:t xml:space="preserve">or later, </w:t>
-      </w:r>
-      <w:r>
-        <w:t>or recent Windows Server Versions. Not tested</w:t>
-      </w:r>
-    </w:p>
-    <w:p>
-      <w:r>
-        <w:t>Start Powershell. Enter the following commands:</w:t>
-      </w:r>
-    </w:p>
-    <w:p>
-      <w:pPr>
-        <w:pStyle w:val="NoSpacing"/>
-        <w:rPr>
-          <w:rFonts w:ascii="Courier New" w:hAnsi="Courier New" w:cs="Courier New"/>
-        </w:rPr>
-      </w:pPr>
-      <w:r>
-        <w:rPr>
-          <w:rFonts w:ascii="Courier New" w:hAnsi="Courier New" w:cs="Courier New"/>
-        </w:rPr>
-        <w:t>Import-Module Wdac</w:t>
-      </w:r>
-    </w:p>
-    <w:p>
-      <w:pPr>
-        <w:pStyle w:val="NoSpacing"/>
-        <w:rPr>
-          <w:rFonts w:ascii="Courier New" w:hAnsi="Courier New" w:cs="Courier New"/>
-        </w:rPr>
-      </w:pPr>
-    </w:p>
-    <w:p>
-      <w:pPr>
-        <w:pStyle w:val="NoSpacing"/>
-        <w:rPr>
-          <w:rFonts w:ascii="Courier New" w:hAnsi="Courier New" w:cs="Courier New"/>
-        </w:rPr>
-      </w:pPr>
-      <w:r>
-        <w:rPr>
-          <w:rFonts w:ascii="Courier New" w:hAnsi="Courier New" w:cs="Courier New"/>
-        </w:rPr>
-        <w:t>Add-OdbcDsn "SCOREAnon2" -DriverName "Microsoft SQL Server Native Client Version 11.00.6020" -DsnType System -Platform 64-bit -SetPropertyValue @("Database=nativedb") -PassThru -SetPropertyValue @("Server=</w:t>
-      </w:r>
-      <w:r>
-        <w:rPr>
-          <w:rFonts w:ascii="Courier New" w:hAnsi="Courier New" w:cs="Courier New"/>
-        </w:rPr>
+        <w:pStyle w:val="Overskrift1"/>
+      </w:pPr>
+      <w:r>
+        <w:t>Install Matlab 2016</w:t>
+      </w:r>
+    </w:p>
+    <w:p>
+      <w:pPr>
+        <w:pStyle w:val="Overskrift1"/>
+      </w:pPr>
+      <w:r>
+        <w:t>Unzip and restore backup</w:t>
+      </w:r>
+    </w:p>
+    <w:p>
+      <w:r>
+        <w:t>Unzip the file “</w:t>
+      </w:r>
+      <w:r>
+        <w:t>HolbergAnon_20160620.7z</w:t>
+      </w:r>
+      <w:r>
+        <w:t xml:space="preserve">” </w:t>
+      </w:r>
+      <w:r>
+        <w:t xml:space="preserve">using the program </w:t>
+      </w:r>
+      <w:r>
+        <w:t>7-zip.</w:t>
+      </w:r>
+    </w:p>
+    <w:p>
+      <w:r>
+        <w:t>Copy the backup file to the SQL Server instance’s backup directory, typically “%ProgramFiles%</w:t>
+      </w:r>
+      <w:r>
+        <w:t>\Microsoft SQL Server\MSSQL11.MSSQLSERVER\MSSQL\Backup</w:t>
+      </w:r>
+      <w:r>
+        <w:t>”</w:t>
+      </w:r>
+      <w:r>
+        <w:t xml:space="preserve"> or similar.</w:t>
+      </w:r>
+    </w:p>
+    <w:p>
+      <w:r>
+        <w:t>Start SQL Server Management studio</w:t>
+      </w:r>
+      <w:r>
         <w:t>.</w:t>
       </w:r>
-      <w:r>
-        <w:rPr>
-          <w:rFonts w:ascii="Courier New" w:hAnsi="Courier New" w:cs="Courier New"/>
-        </w:rPr>
-        <w:t>", "Trusted_Connection=Yes", "Database=</w:t>
-      </w:r>
-      <w:r>
-        <w:rPr>
-          <w:rFonts w:ascii="Courier New" w:hAnsi="Courier New" w:cs="Courier New"/>
-        </w:rPr>
-        <w:t>HolbergAnon</w:t>
-      </w:r>
-      <w:r>
-        <w:rPr>
-          <w:rFonts w:ascii="Courier New" w:hAnsi="Courier New" w:cs="Courier New"/>
-        </w:rPr>
-        <w:t>")</w:t>
-      </w:r>
-    </w:p>
-    <w:p>
-      <w:pPr>
-        <w:pStyle w:val="NoSpacing"/>
-        <w:rPr>
-          <w:rFonts w:ascii="Courier New" w:hAnsi="Courier New" w:cs="Courier New"/>
-        </w:rPr>
-      </w:pPr>
-    </w:p>
-    <w:p>
-      <w:pPr>
-        <w:pStyle w:val="Heading2"/>
-      </w:pPr>
-      <w:r>
-        <w:t>Using the graphical user interface</w:t>
-      </w:r>
-    </w:p>
-    <w:p>
-      <w:r>
-        <w:t>Open the Control Panel and search for ODBC.</w:t>
+    </w:p>
+    <w:p>
+      <w:r>
+        <w:t>Right-click databases and choose “Restore”:</w:t>
       </w:r>
     </w:p>
     <w:p>
@@ -288,7 +296,544 @@
         </w:rPr>
         <w:lastRenderedPageBreak/>
         <w:drawing>
-          <wp:inline distT="0" distB="0" distL="0" distR="0" wp14:anchorId="409B5DA2" wp14:editId="4CCE6DBF">
+          <wp:inline distT="0" distB="0" distL="0" distR="0" wp14:anchorId="1D62F4A8" wp14:editId="785080C2">
+            <wp:extent cx="3333750" cy="3933825"/>
+            <wp:effectExtent l="0" t="0" r="0" b="9525"/>
+            <wp:docPr id="12" name="Bilde 12"/>
+            <wp:cNvGraphicFramePr>
+              <a:graphicFrameLocks xmlns:a="http://schemas.openxmlformats.org/drawingml/2006/main" noChangeAspect="1"/>
+            </wp:cNvGraphicFramePr>
+            <a:graphic xmlns:a="http://schemas.openxmlformats.org/drawingml/2006/main">
+              <a:graphicData uri="http://schemas.openxmlformats.org/drawingml/2006/picture">
+                <pic:pic xmlns:pic="http://schemas.openxmlformats.org/drawingml/2006/picture">
+                  <pic:nvPicPr>
+                    <pic:cNvPr id="0" name=""/>
+                    <pic:cNvPicPr/>
+                  </pic:nvPicPr>
+                  <pic:blipFill>
+                    <a:blip r:embed="rId6"/>
+                    <a:stretch>
+                      <a:fillRect/>
+                    </a:stretch>
+                  </pic:blipFill>
+                  <pic:spPr>
+                    <a:xfrm>
+                      <a:off x="0" y="0"/>
+                      <a:ext cx="3333750" cy="3933825"/>
+                    </a:xfrm>
+                    <a:prstGeom prst="rect">
+                      <a:avLst/>
+                    </a:prstGeom>
+                  </pic:spPr>
+                </pic:pic>
+              </a:graphicData>
+            </a:graphic>
+          </wp:inline>
+        </w:drawing>
+      </w:r>
+    </w:p>
+    <w:p>
+      <w:r>
+        <w:t>You will see this screen:</w:t>
+      </w:r>
+    </w:p>
+    <w:p>
+      <w:r>
+        <w:rPr>
+          <w:noProof/>
+          <w:lang w:val="nb-NO" w:eastAsia="nb-NO"/>
+        </w:rPr>
+        <w:drawing>
+          <wp:inline distT="0" distB="0" distL="0" distR="0" wp14:anchorId="4368875D" wp14:editId="1C1DE26A">
+            <wp:extent cx="3801379" cy="3316406"/>
+            <wp:effectExtent l="0" t="0" r="8890" b="0"/>
+            <wp:docPr id="13" name="Bilde 13"/>
+            <wp:cNvGraphicFramePr>
+              <a:graphicFrameLocks xmlns:a="http://schemas.openxmlformats.org/drawingml/2006/main" noChangeAspect="1"/>
+            </wp:cNvGraphicFramePr>
+            <a:graphic xmlns:a="http://schemas.openxmlformats.org/drawingml/2006/main">
+              <a:graphicData uri="http://schemas.openxmlformats.org/drawingml/2006/picture">
+                <pic:pic xmlns:pic="http://schemas.openxmlformats.org/drawingml/2006/picture">
+                  <pic:nvPicPr>
+                    <pic:cNvPr id="0" name=""/>
+                    <pic:cNvPicPr/>
+                  </pic:nvPicPr>
+                  <pic:blipFill>
+                    <a:blip r:embed="rId7"/>
+                    <a:stretch>
+                      <a:fillRect/>
+                    </a:stretch>
+                  </pic:blipFill>
+                  <pic:spPr>
+                    <a:xfrm>
+                      <a:off x="0" y="0"/>
+                      <a:ext cx="3809430" cy="3323430"/>
+                    </a:xfrm>
+                    <a:prstGeom prst="rect">
+                      <a:avLst/>
+                    </a:prstGeom>
+                  </pic:spPr>
+                </pic:pic>
+              </a:graphicData>
+            </a:graphic>
+          </wp:inline>
+        </w:drawing>
+      </w:r>
+    </w:p>
+    <w:p>
+      <w:r>
+        <w:t>Click “Device” and “…”</w:t>
+      </w:r>
+    </w:p>
+    <w:p>
+      <w:r>
+        <w:rPr>
+          <w:noProof/>
+          <w:lang w:val="nb-NO" w:eastAsia="nb-NO"/>
+        </w:rPr>
+        <w:lastRenderedPageBreak/>
+        <w:drawing>
+          <wp:inline distT="0" distB="0" distL="0" distR="0" wp14:anchorId="4183B800" wp14:editId="7536BA61">
+            <wp:extent cx="4261402" cy="3739487"/>
+            <wp:effectExtent l="0" t="0" r="6350" b="0"/>
+            <wp:docPr id="14" name="Bilde 14"/>
+            <wp:cNvGraphicFramePr>
+              <a:graphicFrameLocks xmlns:a="http://schemas.openxmlformats.org/drawingml/2006/main" noChangeAspect="1"/>
+            </wp:cNvGraphicFramePr>
+            <a:graphic xmlns:a="http://schemas.openxmlformats.org/drawingml/2006/main">
+              <a:graphicData uri="http://schemas.openxmlformats.org/drawingml/2006/picture">
+                <pic:pic xmlns:pic="http://schemas.openxmlformats.org/drawingml/2006/picture">
+                  <pic:nvPicPr>
+                    <pic:cNvPr id="0" name=""/>
+                    <pic:cNvPicPr/>
+                  </pic:nvPicPr>
+                  <pic:blipFill>
+                    <a:blip r:embed="rId8"/>
+                    <a:stretch>
+                      <a:fillRect/>
+                    </a:stretch>
+                  </pic:blipFill>
+                  <pic:spPr>
+                    <a:xfrm>
+                      <a:off x="0" y="0"/>
+                      <a:ext cx="4267645" cy="3744966"/>
+                    </a:xfrm>
+                    <a:prstGeom prst="rect">
+                      <a:avLst/>
+                    </a:prstGeom>
+                  </pic:spPr>
+                </pic:pic>
+              </a:graphicData>
+            </a:graphic>
+          </wp:inline>
+        </w:drawing>
+      </w:r>
+    </w:p>
+    <w:p>
+      <w:r>
+        <w:t>Click “Add”</w:t>
+      </w:r>
+    </w:p>
+    <w:p>
+      <w:r>
+        <w:rPr>
+          <w:noProof/>
+          <w:lang w:val="nb-NO" w:eastAsia="nb-NO"/>
+        </w:rPr>
+        <w:drawing>
+          <wp:inline distT="0" distB="0" distL="0" distR="0" wp14:anchorId="4F990809" wp14:editId="3CD61138">
+            <wp:extent cx="4838096" cy="3552381"/>
+            <wp:effectExtent l="0" t="0" r="635" b="0"/>
+            <wp:docPr id="16" name="Bilde 16"/>
+            <wp:cNvGraphicFramePr>
+              <a:graphicFrameLocks xmlns:a="http://schemas.openxmlformats.org/drawingml/2006/main" noChangeAspect="1"/>
+            </wp:cNvGraphicFramePr>
+            <a:graphic xmlns:a="http://schemas.openxmlformats.org/drawingml/2006/main">
+              <a:graphicData uri="http://schemas.openxmlformats.org/drawingml/2006/picture">
+                <pic:pic xmlns:pic="http://schemas.openxmlformats.org/drawingml/2006/picture">
+                  <pic:nvPicPr>
+                    <pic:cNvPr id="0" name=""/>
+                    <pic:cNvPicPr/>
+                  </pic:nvPicPr>
+                  <pic:blipFill>
+                    <a:blip r:embed="rId9"/>
+                    <a:stretch>
+                      <a:fillRect/>
+                    </a:stretch>
+                  </pic:blipFill>
+                  <pic:spPr>
+                    <a:xfrm>
+                      <a:off x="0" y="0"/>
+                      <a:ext cx="4838096" cy="3552381"/>
+                    </a:xfrm>
+                    <a:prstGeom prst="rect">
+                      <a:avLst/>
+                    </a:prstGeom>
+                  </pic:spPr>
+                </pic:pic>
+              </a:graphicData>
+            </a:graphic>
+          </wp:inline>
+        </w:drawing>
+      </w:r>
+    </w:p>
+    <w:p>
+      <w:r>
+        <w:t>Click the SCORE backup:</w:t>
+      </w:r>
+    </w:p>
+    <w:p>
+      <w:r>
+        <w:rPr>
+          <w:noProof/>
+          <w:lang w:val="nb-NO" w:eastAsia="nb-NO"/>
+        </w:rPr>
+        <w:lastRenderedPageBreak/>
+        <w:drawing>
+          <wp:anchor distT="0" distB="0" distL="114300" distR="114300" simplePos="0" relativeHeight="251659264" behindDoc="0" locked="0" layoutInCell="1" allowOverlap="1" wp14:anchorId="7B5F63E9" wp14:editId="1588E84B">
+            <wp:simplePos x="0" y="0"/>
+            <wp:positionH relativeFrom="column">
+              <wp:posOffset>152400</wp:posOffset>
+            </wp:positionH>
+            <wp:positionV relativeFrom="paragraph">
+              <wp:posOffset>152400</wp:posOffset>
+            </wp:positionV>
+            <wp:extent cx="5972810" cy="4344035"/>
+            <wp:effectExtent l="0" t="0" r="8890" b="0"/>
+            <wp:wrapSquare wrapText="bothSides"/>
+            <wp:docPr id="17" name="Bilde 17"/>
+            <wp:cNvGraphicFramePr>
+              <a:graphicFrameLocks xmlns:a="http://schemas.openxmlformats.org/drawingml/2006/main" noChangeAspect="1"/>
+            </wp:cNvGraphicFramePr>
+            <a:graphic xmlns:a="http://schemas.openxmlformats.org/drawingml/2006/main">
+              <a:graphicData uri="http://schemas.openxmlformats.org/drawingml/2006/picture">
+                <pic:pic xmlns:pic="http://schemas.openxmlformats.org/drawingml/2006/picture">
+                  <pic:nvPicPr>
+                    <pic:cNvPr id="0" name=""/>
+                    <pic:cNvPicPr/>
+                  </pic:nvPicPr>
+                  <pic:blipFill>
+                    <a:blip r:embed="rId10">
+                      <a:extLst>
+                        <a:ext uri="{28A0092B-C50C-407E-A947-70E740481C1C}">
+                          <a14:useLocalDpi xmlns:a14="http://schemas.microsoft.com/office/drawing/2010/main" val="0"/>
+                        </a:ext>
+                      </a:extLst>
+                    </a:blip>
+                    <a:stretch>
+                      <a:fillRect/>
+                    </a:stretch>
+                  </pic:blipFill>
+                  <pic:spPr>
+                    <a:xfrm>
+                      <a:off x="0" y="0"/>
+                      <a:ext cx="5972810" cy="4344035"/>
+                    </a:xfrm>
+                    <a:prstGeom prst="rect">
+                      <a:avLst/>
+                    </a:prstGeom>
+                  </pic:spPr>
+                </pic:pic>
+              </a:graphicData>
+            </a:graphic>
+          </wp:anchor>
+        </w:drawing>
+      </w:r>
+    </w:p>
+    <w:p/>
+    <w:p>
+      <w:r>
+        <w:t>In this screen, click OK:</w:t>
+      </w:r>
+    </w:p>
+    <w:p>
+      <w:r>
+        <w:rPr>
+          <w:noProof/>
+          <w:lang w:val="nb-NO" w:eastAsia="nb-NO"/>
+        </w:rPr>
+        <w:lastRenderedPageBreak/>
+        <w:drawing>
+          <wp:inline distT="0" distB="0" distL="0" distR="0" wp14:anchorId="40444875" wp14:editId="169C87B9">
+            <wp:extent cx="4838096" cy="3552381"/>
+            <wp:effectExtent l="0" t="0" r="635" b="0"/>
+            <wp:docPr id="18" name="Bilde 18"/>
+            <wp:cNvGraphicFramePr>
+              <a:graphicFrameLocks xmlns:a="http://schemas.openxmlformats.org/drawingml/2006/main" noChangeAspect="1"/>
+            </wp:cNvGraphicFramePr>
+            <a:graphic xmlns:a="http://schemas.openxmlformats.org/drawingml/2006/main">
+              <a:graphicData uri="http://schemas.openxmlformats.org/drawingml/2006/picture">
+                <pic:pic xmlns:pic="http://schemas.openxmlformats.org/drawingml/2006/picture">
+                  <pic:nvPicPr>
+                    <pic:cNvPr id="0" name=""/>
+                    <pic:cNvPicPr/>
+                  </pic:nvPicPr>
+                  <pic:blipFill>
+                    <a:blip r:embed="rId11"/>
+                    <a:stretch>
+                      <a:fillRect/>
+                    </a:stretch>
+                  </pic:blipFill>
+                  <pic:spPr>
+                    <a:xfrm>
+                      <a:off x="0" y="0"/>
+                      <a:ext cx="4838096" cy="3552381"/>
+                    </a:xfrm>
+                    <a:prstGeom prst="rect">
+                      <a:avLst/>
+                    </a:prstGeom>
+                  </pic:spPr>
+                </pic:pic>
+              </a:graphicData>
+            </a:graphic>
+          </wp:inline>
+        </w:drawing>
+      </w:r>
+    </w:p>
+    <w:p>
+      <w:r>
+        <w:t>In this screen, click OK:</w:t>
+      </w:r>
+    </w:p>
+    <w:p>
+      <w:r>
+        <w:rPr>
+          <w:noProof/>
+          <w:lang w:val="nb-NO" w:eastAsia="nb-NO"/>
+        </w:rPr>
+        <w:lastRenderedPageBreak/>
+        <w:drawing>
+          <wp:inline distT="0" distB="0" distL="0" distR="0" wp14:anchorId="0E0F882C" wp14:editId="04E7A9CC">
+            <wp:extent cx="5972810" cy="5210810"/>
+            <wp:effectExtent l="0" t="0" r="8890" b="8890"/>
+            <wp:docPr id="19" name="Bilde 19"/>
+            <wp:cNvGraphicFramePr>
+              <a:graphicFrameLocks xmlns:a="http://schemas.openxmlformats.org/drawingml/2006/main" noChangeAspect="1"/>
+            </wp:cNvGraphicFramePr>
+            <a:graphic xmlns:a="http://schemas.openxmlformats.org/drawingml/2006/main">
+              <a:graphicData uri="http://schemas.openxmlformats.org/drawingml/2006/picture">
+                <pic:pic xmlns:pic="http://schemas.openxmlformats.org/drawingml/2006/picture">
+                  <pic:nvPicPr>
+                    <pic:cNvPr id="0" name=""/>
+                    <pic:cNvPicPr/>
+                  </pic:nvPicPr>
+                  <pic:blipFill>
+                    <a:blip r:embed="rId12"/>
+                    <a:stretch>
+                      <a:fillRect/>
+                    </a:stretch>
+                  </pic:blipFill>
+                  <pic:spPr>
+                    <a:xfrm>
+                      <a:off x="0" y="0"/>
+                      <a:ext cx="5972810" cy="5210810"/>
+                    </a:xfrm>
+                    <a:prstGeom prst="rect">
+                      <a:avLst/>
+                    </a:prstGeom>
+                  </pic:spPr>
+                </pic:pic>
+              </a:graphicData>
+            </a:graphic>
+          </wp:inline>
+        </w:drawing>
+      </w:r>
+    </w:p>
+    <w:p>
+      <w:r>
+        <w:t>The restore process will start:</w:t>
+      </w:r>
+    </w:p>
+    <w:p>
+      <w:r>
+        <w:rPr>
+          <w:noProof/>
+          <w:lang w:val="nb-NO" w:eastAsia="nb-NO"/>
+        </w:rPr>
+        <w:lastRenderedPageBreak/>
+        <w:drawing>
+          <wp:inline distT="0" distB="0" distL="0" distR="0" wp14:anchorId="4669B839" wp14:editId="60CD36A0">
+            <wp:extent cx="4192468" cy="3657600"/>
+            <wp:effectExtent l="0" t="0" r="0" b="0"/>
+            <wp:docPr id="20" name="Bilde 20"/>
+            <wp:cNvGraphicFramePr>
+              <a:graphicFrameLocks xmlns:a="http://schemas.openxmlformats.org/drawingml/2006/main" noChangeAspect="1"/>
+            </wp:cNvGraphicFramePr>
+            <a:graphic xmlns:a="http://schemas.openxmlformats.org/drawingml/2006/main">
+              <a:graphicData uri="http://schemas.openxmlformats.org/drawingml/2006/picture">
+                <pic:pic xmlns:pic="http://schemas.openxmlformats.org/drawingml/2006/picture">
+                  <pic:nvPicPr>
+                    <pic:cNvPr id="0" name=""/>
+                    <pic:cNvPicPr/>
+                  </pic:nvPicPr>
+                  <pic:blipFill>
+                    <a:blip r:embed="rId13"/>
+                    <a:stretch>
+                      <a:fillRect/>
+                    </a:stretch>
+                  </pic:blipFill>
+                  <pic:spPr>
+                    <a:xfrm>
+                      <a:off x="0" y="0"/>
+                      <a:ext cx="4201348" cy="3665347"/>
+                    </a:xfrm>
+                    <a:prstGeom prst="rect">
+                      <a:avLst/>
+                    </a:prstGeom>
+                  </pic:spPr>
+                </pic:pic>
+              </a:graphicData>
+            </a:graphic>
+          </wp:inline>
+        </w:drawing>
+      </w:r>
+    </w:p>
+    <w:p>
+      <w:r>
+        <w:t>And when it is finished, you will see this:</w:t>
+      </w:r>
+    </w:p>
+    <w:p>
+      <w:r>
+        <w:rPr>
+          <w:noProof/>
+          <w:lang w:val="nb-NO" w:eastAsia="nb-NO"/>
+        </w:rPr>
+        <w:drawing>
+          <wp:inline distT="0" distB="0" distL="0" distR="0" wp14:anchorId="3BB582C0" wp14:editId="3D65C56F">
+            <wp:extent cx="3362325" cy="1533525"/>
+            <wp:effectExtent l="0" t="0" r="9525" b="9525"/>
+            <wp:docPr id="21" name="Bilde 21"/>
+            <wp:cNvGraphicFramePr>
+              <a:graphicFrameLocks xmlns:a="http://schemas.openxmlformats.org/drawingml/2006/main" noChangeAspect="1"/>
+            </wp:cNvGraphicFramePr>
+            <a:graphic xmlns:a="http://schemas.openxmlformats.org/drawingml/2006/main">
+              <a:graphicData uri="http://schemas.openxmlformats.org/drawingml/2006/picture">
+                <pic:pic xmlns:pic="http://schemas.openxmlformats.org/drawingml/2006/picture">
+                  <pic:nvPicPr>
+                    <pic:cNvPr id="0" name=""/>
+                    <pic:cNvPicPr/>
+                  </pic:nvPicPr>
+                  <pic:blipFill>
+                    <a:blip r:embed="rId14"/>
+                    <a:stretch>
+                      <a:fillRect/>
+                    </a:stretch>
+                  </pic:blipFill>
+                  <pic:spPr>
+                    <a:xfrm>
+                      <a:off x="0" y="0"/>
+                      <a:ext cx="3362325" cy="1533525"/>
+                    </a:xfrm>
+                    <a:prstGeom prst="rect">
+                      <a:avLst/>
+                    </a:prstGeom>
+                  </pic:spPr>
+                </pic:pic>
+              </a:graphicData>
+            </a:graphic>
+          </wp:inline>
+        </w:drawing>
+      </w:r>
+    </w:p>
+    <w:p>
+      <w:pPr>
+        <w:pStyle w:val="Overskrift1"/>
+      </w:pPr>
+      <w:r>
+        <w:t>Run SQL table creation scripts</w:t>
+      </w:r>
+    </w:p>
+    <w:p>
+      <w:r>
+        <w:t>In the ScorePipeline repository, in the ScoreDb directory, you will find the following files:</w:t>
+      </w:r>
+    </w:p>
+    <w:p>
+      <w:r>
+        <w:rPr>
+          <w:noProof/>
+          <w:lang w:val="nb-NO" w:eastAsia="nb-NO"/>
+        </w:rPr>
+        <w:lastRenderedPageBreak/>
+        <w:drawing>
+          <wp:inline distT="0" distB="0" distL="0" distR="0" wp14:anchorId="627F12EC" wp14:editId="4005CDF0">
+            <wp:extent cx="5972810" cy="2477770"/>
+            <wp:effectExtent l="0" t="0" r="8890" b="0"/>
+            <wp:docPr id="22" name="Bilde 22"/>
+            <wp:cNvGraphicFramePr>
+              <a:graphicFrameLocks xmlns:a="http://schemas.openxmlformats.org/drawingml/2006/main" noChangeAspect="1"/>
+            </wp:cNvGraphicFramePr>
+            <a:graphic xmlns:a="http://schemas.openxmlformats.org/drawingml/2006/main">
+              <a:graphicData uri="http://schemas.openxmlformats.org/drawingml/2006/picture">
+                <pic:pic xmlns:pic="http://schemas.openxmlformats.org/drawingml/2006/picture">
+                  <pic:nvPicPr>
+                    <pic:cNvPr id="0" name=""/>
+                    <pic:cNvPicPr/>
+                  </pic:nvPicPr>
+                  <pic:blipFill>
+                    <a:blip r:embed="rId15"/>
+                    <a:stretch>
+                      <a:fillRect/>
+                    </a:stretch>
+                  </pic:blipFill>
+                  <pic:spPr>
+                    <a:xfrm>
+                      <a:off x="0" y="0"/>
+                      <a:ext cx="5972810" cy="2477770"/>
+                    </a:xfrm>
+                    <a:prstGeom prst="rect">
+                      <a:avLst/>
+                    </a:prstGeom>
+                  </pic:spPr>
+                </pic:pic>
+              </a:graphicData>
+            </a:graphic>
+          </wp:inline>
+        </w:drawing>
+      </w:r>
+    </w:p>
+    <w:p>
+      <w:r>
+        <w:t>Run the scripts with file names that start with 1-7.</w:t>
+      </w:r>
+      <w:r>
+        <w:t xml:space="preserve"> These will create some extra tables that are used in the research pipeline.</w:t>
+      </w:r>
+    </w:p>
+    <w:p/>
+    <w:p>
+      <w:pPr>
+        <w:pStyle w:val="Overskrift1"/>
+      </w:pPr>
+      <w:r>
+        <w:t>3</w:t>
+      </w:r>
+      <w:r>
+        <w:t>. Setup ODBC connection</w:t>
+      </w:r>
+    </w:p>
+    <w:p>
+      <w:pPr>
+        <w:pStyle w:val="Overskrift2"/>
+      </w:pPr>
+      <w:r>
+        <w:t>Using the graphical user interface</w:t>
+      </w:r>
+    </w:p>
+    <w:p>
+      <w:r>
+        <w:t>Open the Control Panel and search for ODBC.</w:t>
+      </w:r>
+    </w:p>
+    <w:p>
+      <w:r>
+        <w:rPr>
+          <w:noProof/>
+          <w:lang w:val="nb-NO" w:eastAsia="nb-NO"/>
+        </w:rPr>
+        <w:drawing>
+          <wp:inline distT="0" distB="0" distL="0" distR="0" wp14:anchorId="3EB0D588" wp14:editId="20FC950E">
             <wp:extent cx="3086100" cy="2314575"/>
             <wp:effectExtent l="0" t="0" r="0" b="9525"/>
             <wp:docPr id="2" name="Picture 2"/>
@@ -303,7 +848,7 @@
                     <pic:cNvPicPr/>
                   </pic:nvPicPr>
                   <pic:blipFill>
-                    <a:blip r:embed="rId5"/>
+                    <a:blip r:embed="rId16"/>
                     <a:stretch>
                       <a:fillRect/>
                     </a:stretch>
@@ -340,8 +885,9 @@
           <w:noProof/>
           <w:lang w:val="nb-NO" w:eastAsia="nb-NO"/>
         </w:rPr>
+        <w:lastRenderedPageBreak/>
         <w:drawing>
-          <wp:inline distT="0" distB="0" distL="0" distR="0" wp14:anchorId="0A3C45A3" wp14:editId="0DDEE55C">
+          <wp:inline distT="0" distB="0" distL="0" distR="0" wp14:anchorId="14EEFAFA" wp14:editId="2F1F07D6">
             <wp:extent cx="2703268" cy="2238375"/>
             <wp:effectExtent l="0" t="0" r="1905" b="0"/>
             <wp:docPr id="1" name="Picture 1"/>
@@ -356,7 +902,7 @@
                     <pic:cNvPicPr/>
                   </pic:nvPicPr>
                   <pic:blipFill>
-                    <a:blip r:embed="rId6"/>
+                    <a:blip r:embed="rId17"/>
                     <a:stretch>
                       <a:fillRect/>
                     </a:stretch>
@@ -389,7 +935,7 @@
           <w:lang w:val="nb-NO" w:eastAsia="nb-NO"/>
         </w:rPr>
         <w:drawing>
-          <wp:inline distT="0" distB="0" distL="0" distR="0" wp14:anchorId="588BB589" wp14:editId="2107E052">
+          <wp:inline distT="0" distB="0" distL="0" distR="0" wp14:anchorId="547C6D5D" wp14:editId="447C73B5">
             <wp:extent cx="2378217" cy="1781175"/>
             <wp:effectExtent l="0" t="0" r="3175" b="0"/>
             <wp:docPr id="3" name="Picture 3"/>
@@ -404,7 +950,7 @@
                     <pic:cNvPicPr/>
                   </pic:nvPicPr>
                   <pic:blipFill>
-                    <a:blip r:embed="rId7"/>
+                    <a:blip r:embed="rId18"/>
                     <a:stretch>
                       <a:fillRect/>
                     </a:stretch>
@@ -445,7 +991,7 @@
           <w:lang w:val="nb-NO" w:eastAsia="nb-NO"/>
         </w:rPr>
         <w:drawing>
-          <wp:inline distT="0" distB="0" distL="0" distR="0" wp14:anchorId="3045DA29" wp14:editId="5EB1E003">
+          <wp:inline distT="0" distB="0" distL="0" distR="0" wp14:anchorId="756FC84F" wp14:editId="5C646B92">
             <wp:extent cx="3409950" cy="2357569"/>
             <wp:effectExtent l="0" t="0" r="0" b="5080"/>
             <wp:docPr id="4" name="Picture 4"/>
@@ -460,7 +1006,7 @@
                     <pic:cNvPicPr/>
                   </pic:nvPicPr>
                   <pic:blipFill>
-                    <a:blip r:embed="rId8"/>
+                    <a:blip r:embed="rId19"/>
                     <a:stretch>
                       <a:fillRect/>
                     </a:stretch>
@@ -484,6 +1030,7 @@
     <w:p/>
     <w:p>
       <w:r>
+        <w:lastRenderedPageBreak/>
         <w:t>Click Next on this screen:</w:t>
       </w:r>
     </w:p>
@@ -494,7 +1041,7 @@
           <w:lang w:val="nb-NO" w:eastAsia="nb-NO"/>
         </w:rPr>
         <w:drawing>
-          <wp:inline distT="0" distB="0" distL="0" distR="0" wp14:anchorId="47D1BC77" wp14:editId="5E89242B">
+          <wp:inline distT="0" distB="0" distL="0" distR="0" wp14:anchorId="137F9709" wp14:editId="20D1E354">
             <wp:extent cx="3678408" cy="2543175"/>
             <wp:effectExtent l="0" t="0" r="0" b="0"/>
             <wp:docPr id="5" name="Picture 5"/>
@@ -509,7 +1056,7 @@
                     <pic:cNvPicPr/>
                   </pic:nvPicPr>
                   <pic:blipFill>
-                    <a:blip r:embed="rId9"/>
+                    <a:blip r:embed="rId20"/>
                     <a:stretch>
                       <a:fillRect/>
                     </a:stretch>
@@ -542,7 +1089,7 @@
           <w:lang w:val="nb-NO" w:eastAsia="nb-NO"/>
         </w:rPr>
         <w:drawing>
-          <wp:inline distT="0" distB="0" distL="0" distR="0" wp14:anchorId="4CA8EC9E" wp14:editId="03568605">
+          <wp:inline distT="0" distB="0" distL="0" distR="0" wp14:anchorId="2F0AC3B1" wp14:editId="4B021D4A">
             <wp:extent cx="3733515" cy="2581275"/>
             <wp:effectExtent l="0" t="0" r="635" b="0"/>
             <wp:docPr id="11" name="Picture 11"/>
@@ -557,7 +1104,7 @@
                     <pic:cNvPicPr/>
                   </pic:nvPicPr>
                   <pic:blipFill>
-                    <a:blip r:embed="rId10"/>
+                    <a:blip r:embed="rId21"/>
                     <a:stretch>
                       <a:fillRect/>
                     </a:stretch>
@@ -591,8 +1138,9 @@
           <w:noProof/>
           <w:lang w:val="nb-NO" w:eastAsia="nb-NO"/>
         </w:rPr>
+        <w:lastRenderedPageBreak/>
         <w:drawing>
-          <wp:inline distT="0" distB="0" distL="0" distR="0" wp14:anchorId="17E71A6F" wp14:editId="4101C700">
+          <wp:inline distT="0" distB="0" distL="0" distR="0" wp14:anchorId="2B2A7E5E" wp14:editId="183EB7DD">
             <wp:extent cx="2990850" cy="2067812"/>
             <wp:effectExtent l="0" t="0" r="0" b="8890"/>
             <wp:docPr id="7" name="Picture 7"/>
@@ -607,7 +1155,7 @@
                     <pic:cNvPicPr/>
                   </pic:nvPicPr>
                   <pic:blipFill>
-                    <a:blip r:embed="rId11"/>
+                    <a:blip r:embed="rId22"/>
                     <a:stretch>
                       <a:fillRect/>
                     </a:stretch>
@@ -640,7 +1188,7 @@
           <w:lang w:val="nb-NO" w:eastAsia="nb-NO"/>
         </w:rPr>
         <w:drawing>
-          <wp:inline distT="0" distB="0" distL="0" distR="0" wp14:anchorId="2881FCB2" wp14:editId="1CCBAF72">
+          <wp:inline distT="0" distB="0" distL="0" distR="0" wp14:anchorId="39205959" wp14:editId="291090C9">
             <wp:extent cx="2577582" cy="2476500"/>
             <wp:effectExtent l="0" t="0" r="0" b="0"/>
             <wp:docPr id="8" name="Picture 8"/>
@@ -655,7 +1203,7 @@
                     <pic:cNvPicPr/>
                   </pic:nvPicPr>
                   <pic:blipFill>
-                    <a:blip r:embed="rId12"/>
+                    <a:blip r:embed="rId23"/>
                     <a:stretch>
                       <a:fillRect/>
                     </a:stretch>
@@ -687,8 +1235,9 @@
           <w:noProof/>
           <w:lang w:val="nb-NO" w:eastAsia="nb-NO"/>
         </w:rPr>
+        <w:lastRenderedPageBreak/>
         <w:drawing>
-          <wp:inline distT="0" distB="0" distL="0" distR="0" wp14:anchorId="5EED105D" wp14:editId="6EE3100A">
+          <wp:inline distT="0" distB="0" distL="0" distR="0" wp14:anchorId="7B8F469B" wp14:editId="4294B579">
             <wp:extent cx="3600450" cy="3733800"/>
             <wp:effectExtent l="0" t="0" r="0" b="0"/>
             <wp:docPr id="9" name="Picture 9"/>
@@ -703,7 +1252,7 @@
                     <pic:cNvPicPr/>
                   </pic:nvPicPr>
                   <pic:blipFill>
-                    <a:blip r:embed="rId13"/>
+                    <a:blip r:embed="rId24"/>
                     <a:stretch>
                       <a:fillRect/>
                     </a:stretch>
@@ -743,7 +1292,7 @@
           <w:lang w:val="nb-NO" w:eastAsia="nb-NO"/>
         </w:rPr>
         <w:drawing>
-          <wp:inline distT="0" distB="0" distL="0" distR="0" wp14:anchorId="27497E48" wp14:editId="6F339A9F">
+          <wp:inline distT="0" distB="0" distL="0" distR="0" wp14:anchorId="5E02C4E3" wp14:editId="2B4821D1">
             <wp:extent cx="4486275" cy="3714750"/>
             <wp:effectExtent l="0" t="0" r="9525" b="0"/>
             <wp:docPr id="10" name="Picture 10"/>
@@ -758,7 +1307,7 @@
                     <pic:cNvPicPr/>
                   </pic:nvPicPr>
                   <pic:blipFill>
-                    <a:blip r:embed="rId14"/>
+                    <a:blip r:embed="rId25"/>
                     <a:stretch>
                       <a:fillRect/>
                     </a:stretch>
@@ -781,13 +1330,11 @@
     </w:p>
     <w:p>
       <w:pPr>
-        <w:pStyle w:val="Heading1"/>
-      </w:pPr>
-      <w:r>
-        <w:t>4</w:t>
-      </w:r>
-      <w:r>
-        <w:t>. Setup Git repo dependencies</w:t>
+        <w:pStyle w:val="Overskrift1"/>
+      </w:pPr>
+      <w:r>
+        <w:lastRenderedPageBreak/>
+        <w:t>Setup Git repo dependencies</w:t>
       </w:r>
     </w:p>
     <w:p/>
@@ -840,14 +1387,13 @@
     </w:p>
     <w:p>
       <w:pPr>
-        <w:pStyle w:val="Heading1"/>
-        <w:numPr>
-          <w:ilvl w:val="0"/>
-          <w:numId w:val="1"/>
-        </w:numPr>
-      </w:pPr>
-      <w:r>
-        <w:t>Change the config options</w:t>
+        <w:pStyle w:val="Overskrift1"/>
+      </w:pPr>
+      <w:r>
+        <w:t>Change</w:t>
+      </w:r>
+      <w:r>
+        <w:t xml:space="preserve"> the config options</w:t>
       </w:r>
     </w:p>
     <w:p>
@@ -865,7 +1411,7 @@
     </w:p>
     <w:p>
       <w:pPr>
-        <w:pStyle w:val="ListParagraph"/>
+        <w:pStyle w:val="Listeavsnitt"/>
         <w:numPr>
           <w:ilvl w:val="0"/>
           <w:numId w:val="3"/>
@@ -880,7 +1426,7 @@
     </w:p>
     <w:p>
       <w:pPr>
-        <w:pStyle w:val="ListParagraph"/>
+        <w:pStyle w:val="Listeavsnitt"/>
         <w:numPr>
           <w:ilvl w:val="0"/>
           <w:numId w:val="3"/>
@@ -892,7 +1438,7 @@
     </w:p>
     <w:p>
       <w:pPr>
-        <w:pStyle w:val="ListParagraph"/>
+        <w:pStyle w:val="Listeavsnitt"/>
         <w:numPr>
           <w:ilvl w:val="0"/>
           <w:numId w:val="3"/>
@@ -904,11 +1450,7 @@
     </w:p>
     <w:p>
       <w:pPr>
-        <w:pStyle w:val="Heading1"/>
-        <w:numPr>
-          <w:ilvl w:val="0"/>
-          <w:numId w:val="1"/>
-        </w:numPr>
+        <w:pStyle w:val="Overskrift1"/>
       </w:pPr>
       <w:r>
         <w:t>Startup</w:t>
@@ -916,7 +1458,7 @@
     </w:p>
     <w:p>
       <w:pPr>
-        <w:pStyle w:val="ListParagraph"/>
+        <w:pStyle w:val="Listeavsnitt"/>
         <w:numPr>
           <w:ilvl w:val="0"/>
           <w:numId w:val="2"/>
@@ -928,34 +1470,43 @@
     </w:p>
     <w:p>
       <w:pPr>
-        <w:pStyle w:val="ListParagraph"/>
+        <w:pStyle w:val="Listeavsnitt"/>
         <w:numPr>
           <w:ilvl w:val="0"/>
           <w:numId w:val="2"/>
         </w:numPr>
       </w:pPr>
       <w:r>
-        <w:t xml:space="preserve">Change directory to your ScorePipeline directory, e.g. </w:t>
-      </w:r>
-    </w:p>
-    <w:p>
-      <w:pPr>
-        <w:pStyle w:val="ListParagraph"/>
+        <w:t xml:space="preserve">Add the </w:t>
+      </w:r>
+      <w:r>
+        <w:t>ScorePipeline directory</w:t>
+      </w:r>
+      <w:r>
+        <w:t xml:space="preserve"> to the path</w:t>
+      </w:r>
+      <w:r>
+        <w:t xml:space="preserve">, e.g. </w:t>
+      </w:r>
+    </w:p>
+    <w:p>
+      <w:pPr>
+        <w:pStyle w:val="Listeavsnitt"/>
         <w:numPr>
           <w:ilvl w:val="1"/>
           <w:numId w:val="2"/>
         </w:numPr>
       </w:pPr>
       <w:r>
-        <w:t xml:space="preserve">cd </w:t>
-      </w:r>
-      <w:r>
-        <w:t>C:\Users\Jan\Documents\GitHub\ScorePipeline\matlab</w:t>
-      </w:r>
-    </w:p>
-    <w:p>
-      <w:pPr>
-        <w:pStyle w:val="ListParagraph"/>
+        <w:t xml:space="preserve">addpath </w:t>
+      </w:r>
+      <w:r>
+        <w:t>J:\ScorePipeline\matlab</w:t>
+      </w:r>
+    </w:p>
+    <w:p>
+      <w:pPr>
+        <w:pStyle w:val="Listeavsnitt"/>
         <w:numPr>
           <w:ilvl w:val="0"/>
           <w:numId w:val="2"/>
@@ -967,7 +1518,7 @@
     </w:p>
     <w:p>
       <w:pPr>
-        <w:pStyle w:val="ListParagraph"/>
+        <w:pStyle w:val="Listeavsnitt"/>
         <w:numPr>
           <w:ilvl w:val="0"/>
           <w:numId w:val="2"/>
@@ -978,11 +1529,31 @@
       </w:r>
     </w:p>
     <w:p>
+      <w:pPr>
+        <w:ind w:left="360"/>
+      </w:pPr>
+      <w:r>
+        <w:t>Troubleshooting : if you get an error when auto-downloading the fieldtrip plugin, try to set</w:t>
+      </w:r>
+      <w:r>
+        <w:t xml:space="preserve"> the proxy information manually and re-try “ScorePipeline”. If that doesn’t work, then edit the batch file “</w:t>
+      </w:r>
+      <w:r>
+        <w:t>update-fieldtrip-in-eeglab.bat</w:t>
+      </w:r>
+      <w:r>
+        <w:t>” with the correct paths to the fieldtrip and eeglab repositories. Then run the batch file, and re-run ScorePipeline.</w:t>
+      </w:r>
+      <w:bookmarkStart w:id="0" w:name="_GoBack"/>
+      <w:bookmarkEnd w:id="0"/>
+    </w:p>
+    <w:p>
       <w:r>
         <w:rPr>
           <w:noProof/>
           <w:lang w:val="nb-NO" w:eastAsia="nb-NO"/>
         </w:rPr>
+        <w:lastRenderedPageBreak/>
         <w:drawing>
           <wp:inline distT="0" distB="0" distL="0" distR="0" wp14:anchorId="42AAC2BB" wp14:editId="77927563">
             <wp:extent cx="5972810" cy="4304665"/>
@@ -999,7 +1570,7 @@
                     <pic:cNvPicPr/>
                   </pic:nvPicPr>
                   <pic:blipFill>
-                    <a:blip r:embed="rId15"/>
+                    <a:blip r:embed="rId26"/>
                     <a:stretch>
                       <a:fillRect/>
                     </a:stretch>
@@ -1031,8 +1602,97 @@
 </file>
 
 <file path=word/numbering.xml><?xml version="1.0" encoding="utf-8"?>
-<w:numbering xmlns:wpc="http://schemas.microsoft.com/office/word/2010/wordprocessingCanvas" xmlns:cx="http://schemas.microsoft.com/office/drawing/2014/chartex" xmlns:cx1="http://schemas.microsoft.com/office/drawing/2015/9/8/chartex" xmlns:cx2="http://schemas.microsoft.com/office/drawing/2015/10/21/chartex" xmlns:mc="http://schemas.openxmlformats.org/markup-compatibility/2006" xmlns:o="urn:schemas-microsoft-com:office:office" xmlns:r="http://schemas.openxmlformats.org/officeDocument/2006/relationships" xmlns:m="http://schemas.openxmlformats.org/officeDocument/2006/math" xmlns:v="urn:schemas-microsoft-com:vml" xmlns:wp14="http://schemas.microsoft.com/office/word/2010/wordprocessingDrawing" xmlns:wp="http://schemas.openxmlformats.org/drawingml/2006/wordprocessingDrawing" xmlns:w10="urn:schemas-microsoft-com:office:word" xmlns:w="http://schemas.openxmlformats.org/wordprocessingml/2006/main" xmlns:w14="http://schemas.microsoft.com/office/word/2010/wordml" xmlns:w15="http://schemas.microsoft.com/office/word/2012/wordml" xmlns:w16se="http://schemas.microsoft.com/office/word/2015/wordml/symex" xmlns:wpg="http://schemas.microsoft.com/office/word/2010/wordprocessingGroup" xmlns:wpi="http://schemas.microsoft.com/office/word/2010/wordprocessingInk" xmlns:wne="http://schemas.microsoft.com/office/word/2006/wordml" xmlns:wps="http://schemas.microsoft.com/office/word/2010/wordprocessingShape" mc:Ignorable="w14 w15 w16se wp14">
-  <w:abstractNum w:abstractNumId="0" w15:restartNumberingAfterBreak="0">
+<w:numbering xmlns:wpc="http://schemas.microsoft.com/office/word/2010/wordprocessingCanvas" xmlns:mc="http://schemas.openxmlformats.org/markup-compatibility/2006" xmlns:o="urn:schemas-microsoft-com:office:office" xmlns:r="http://schemas.openxmlformats.org/officeDocument/2006/relationships" xmlns:m="http://schemas.openxmlformats.org/officeDocument/2006/math" xmlns:v="urn:schemas-microsoft-com:vml" xmlns:wp14="http://schemas.microsoft.com/office/word/2010/wordprocessingDrawing" xmlns:wp="http://schemas.openxmlformats.org/drawingml/2006/wordprocessingDrawing" xmlns:w10="urn:schemas-microsoft-com:office:word" xmlns:w="http://schemas.openxmlformats.org/wordprocessingml/2006/main" xmlns:w14="http://schemas.microsoft.com/office/word/2010/wordml" xmlns:wpg="http://schemas.microsoft.com/office/word/2010/wordprocessingGroup" xmlns:wpi="http://schemas.microsoft.com/office/word/2010/wordprocessingInk" xmlns:wne="http://schemas.microsoft.com/office/word/2006/wordml" xmlns:wps="http://schemas.microsoft.com/office/word/2010/wordprocessingShape" mc:Ignorable="w14 wp14">
+  <w:abstractNum w:abstractNumId="0">
+    <w:nsid w:val="0C9E4936"/>
+    <w:multiLevelType w:val="hybridMultilevel"/>
+    <w:tmpl w:val="A18A9C0A"/>
+    <w:lvl w:ilvl="0" w:tplc="04140001">
+      <w:start w:val="1"/>
+      <w:numFmt w:val="bullet"/>
+      <w:lvlText w:val=""/>
+      <w:lvlJc w:val="left"/>
+      <w:pPr>
+        <w:ind w:left="720" w:hanging="360"/>
+      </w:pPr>
+      <w:rPr>
+        <w:rFonts w:ascii="Symbol" w:hAnsi="Symbol" w:hint="default"/>
+      </w:rPr>
+    </w:lvl>
+    <w:lvl w:ilvl="1" w:tplc="04140019">
+      <w:start w:val="1"/>
+      <w:numFmt w:val="lowerLetter"/>
+      <w:lvlText w:val="%2."/>
+      <w:lvlJc w:val="left"/>
+      <w:pPr>
+        <w:ind w:left="1440" w:hanging="360"/>
+      </w:pPr>
+    </w:lvl>
+    <w:lvl w:ilvl="2" w:tplc="0414001B" w:tentative="1">
+      <w:start w:val="1"/>
+      <w:numFmt w:val="lowerRoman"/>
+      <w:lvlText w:val="%3."/>
+      <w:lvlJc w:val="right"/>
+      <w:pPr>
+        <w:ind w:left="2160" w:hanging="180"/>
+      </w:pPr>
+    </w:lvl>
+    <w:lvl w:ilvl="3" w:tplc="0414000F" w:tentative="1">
+      <w:start w:val="1"/>
+      <w:numFmt w:val="decimal"/>
+      <w:lvlText w:val="%4."/>
+      <w:lvlJc w:val="left"/>
+      <w:pPr>
+        <w:ind w:left="2880" w:hanging="360"/>
+      </w:pPr>
+    </w:lvl>
+    <w:lvl w:ilvl="4" w:tplc="04140019" w:tentative="1">
+      <w:start w:val="1"/>
+      <w:numFmt w:val="lowerLetter"/>
+      <w:lvlText w:val="%5."/>
+      <w:lvlJc w:val="left"/>
+      <w:pPr>
+        <w:ind w:left="3600" w:hanging="360"/>
+      </w:pPr>
+    </w:lvl>
+    <w:lvl w:ilvl="5" w:tplc="0414001B" w:tentative="1">
+      <w:start w:val="1"/>
+      <w:numFmt w:val="lowerRoman"/>
+      <w:lvlText w:val="%6."/>
+      <w:lvlJc w:val="right"/>
+      <w:pPr>
+        <w:ind w:left="4320" w:hanging="180"/>
+      </w:pPr>
+    </w:lvl>
+    <w:lvl w:ilvl="6" w:tplc="0414000F" w:tentative="1">
+      <w:start w:val="1"/>
+      <w:numFmt w:val="decimal"/>
+      <w:lvlText w:val="%7."/>
+      <w:lvlJc w:val="left"/>
+      <w:pPr>
+        <w:ind w:left="5040" w:hanging="360"/>
+      </w:pPr>
+    </w:lvl>
+    <w:lvl w:ilvl="7" w:tplc="04140019" w:tentative="1">
+      <w:start w:val="1"/>
+      <w:numFmt w:val="lowerLetter"/>
+      <w:lvlText w:val="%8."/>
+      <w:lvlJc w:val="left"/>
+      <w:pPr>
+        <w:ind w:left="5760" w:hanging="360"/>
+      </w:pPr>
+    </w:lvl>
+    <w:lvl w:ilvl="8" w:tplc="0414001B" w:tentative="1">
+      <w:start w:val="1"/>
+      <w:numFmt w:val="lowerRoman"/>
+      <w:lvlText w:val="%9."/>
+      <w:lvlJc w:val="right"/>
+      <w:pPr>
+        <w:ind w:left="6480" w:hanging="180"/>
+      </w:pPr>
+    </w:lvl>
+  </w:abstractNum>
+  <w:abstractNum w:abstractNumId="1">
     <w:nsid w:val="1E932E67"/>
     <w:multiLevelType w:val="hybridMultilevel"/>
     <w:tmpl w:val="88F4A086"/>
@@ -1121,7 +1781,96 @@
       </w:pPr>
     </w:lvl>
   </w:abstractNum>
-  <w:abstractNum w:abstractNumId="1" w15:restartNumberingAfterBreak="0">
+  <w:abstractNum w:abstractNumId="2">
+    <w:nsid w:val="378F331B"/>
+    <w:multiLevelType w:val="hybridMultilevel"/>
+    <w:tmpl w:val="5B2AD35C"/>
+    <w:lvl w:ilvl="0" w:tplc="0414000F">
+      <w:start w:val="1"/>
+      <w:numFmt w:val="decimal"/>
+      <w:lvlText w:val="%1."/>
+      <w:lvlJc w:val="left"/>
+      <w:pPr>
+        <w:ind w:left="720" w:hanging="360"/>
+      </w:pPr>
+      <w:rPr>
+        <w:rFonts w:hint="default"/>
+      </w:rPr>
+    </w:lvl>
+    <w:lvl w:ilvl="1" w:tplc="04140019" w:tentative="1">
+      <w:start w:val="1"/>
+      <w:numFmt w:val="lowerLetter"/>
+      <w:lvlText w:val="%2."/>
+      <w:lvlJc w:val="left"/>
+      <w:pPr>
+        <w:ind w:left="1440" w:hanging="360"/>
+      </w:pPr>
+    </w:lvl>
+    <w:lvl w:ilvl="2" w:tplc="0414001B" w:tentative="1">
+      <w:start w:val="1"/>
+      <w:numFmt w:val="lowerRoman"/>
+      <w:lvlText w:val="%3."/>
+      <w:lvlJc w:val="right"/>
+      <w:pPr>
+        <w:ind w:left="2160" w:hanging="180"/>
+      </w:pPr>
+    </w:lvl>
+    <w:lvl w:ilvl="3" w:tplc="0414000F" w:tentative="1">
+      <w:start w:val="1"/>
+      <w:numFmt w:val="decimal"/>
+      <w:lvlText w:val="%4."/>
+      <w:lvlJc w:val="left"/>
+      <w:pPr>
+        <w:ind w:left="2880" w:hanging="360"/>
+      </w:pPr>
+    </w:lvl>
+    <w:lvl w:ilvl="4" w:tplc="04140019" w:tentative="1">
+      <w:start w:val="1"/>
+      <w:numFmt w:val="lowerLetter"/>
+      <w:lvlText w:val="%5."/>
+      <w:lvlJc w:val="left"/>
+      <w:pPr>
+        <w:ind w:left="3600" w:hanging="360"/>
+      </w:pPr>
+    </w:lvl>
+    <w:lvl w:ilvl="5" w:tplc="0414001B" w:tentative="1">
+      <w:start w:val="1"/>
+      <w:numFmt w:val="lowerRoman"/>
+      <w:lvlText w:val="%6."/>
+      <w:lvlJc w:val="right"/>
+      <w:pPr>
+        <w:ind w:left="4320" w:hanging="180"/>
+      </w:pPr>
+    </w:lvl>
+    <w:lvl w:ilvl="6" w:tplc="0414000F" w:tentative="1">
+      <w:start w:val="1"/>
+      <w:numFmt w:val="decimal"/>
+      <w:lvlText w:val="%7."/>
+      <w:lvlJc w:val="left"/>
+      <w:pPr>
+        <w:ind w:left="5040" w:hanging="360"/>
+      </w:pPr>
+    </w:lvl>
+    <w:lvl w:ilvl="7" w:tplc="04140019" w:tentative="1">
+      <w:start w:val="1"/>
+      <w:numFmt w:val="lowerLetter"/>
+      <w:lvlText w:val="%8."/>
+      <w:lvlJc w:val="left"/>
+      <w:pPr>
+        <w:ind w:left="5760" w:hanging="360"/>
+      </w:pPr>
+    </w:lvl>
+    <w:lvl w:ilvl="8" w:tplc="0414001B" w:tentative="1">
+      <w:start w:val="1"/>
+      <w:numFmt w:val="lowerRoman"/>
+      <w:lvlText w:val="%9."/>
+      <w:lvlJc w:val="right"/>
+      <w:pPr>
+        <w:ind w:left="6480" w:hanging="180"/>
+      </w:pPr>
+    </w:lvl>
+  </w:abstractNum>
+  <w:abstractNum w:abstractNumId="3">
     <w:nsid w:val="3C733B95"/>
     <w:multiLevelType w:val="hybridMultilevel"/>
     <w:tmpl w:val="2DE4EEBC"/>
@@ -1234,7 +1983,186 @@
       </w:rPr>
     </w:lvl>
   </w:abstractNum>
-  <w:abstractNum w:abstractNumId="2" w15:restartNumberingAfterBreak="0">
+  <w:abstractNum w:abstractNumId="4">
+    <w:nsid w:val="3D800EF3"/>
+    <w:multiLevelType w:val="hybridMultilevel"/>
+    <w:tmpl w:val="53F08B62"/>
+    <w:lvl w:ilvl="0" w:tplc="04140001">
+      <w:start w:val="1"/>
+      <w:numFmt w:val="bullet"/>
+      <w:lvlText w:val=""/>
+      <w:lvlJc w:val="left"/>
+      <w:pPr>
+        <w:ind w:left="720" w:hanging="360"/>
+      </w:pPr>
+      <w:rPr>
+        <w:rFonts w:ascii="Symbol" w:hAnsi="Symbol" w:hint="default"/>
+      </w:rPr>
+    </w:lvl>
+    <w:lvl w:ilvl="1" w:tplc="04140019" w:tentative="1">
+      <w:start w:val="1"/>
+      <w:numFmt w:val="lowerLetter"/>
+      <w:lvlText w:val="%2."/>
+      <w:lvlJc w:val="left"/>
+      <w:pPr>
+        <w:ind w:left="1440" w:hanging="360"/>
+      </w:pPr>
+    </w:lvl>
+    <w:lvl w:ilvl="2" w:tplc="0414001B" w:tentative="1">
+      <w:start w:val="1"/>
+      <w:numFmt w:val="lowerRoman"/>
+      <w:lvlText w:val="%3."/>
+      <w:lvlJc w:val="right"/>
+      <w:pPr>
+        <w:ind w:left="2160" w:hanging="180"/>
+      </w:pPr>
+    </w:lvl>
+    <w:lvl w:ilvl="3" w:tplc="0414000F" w:tentative="1">
+      <w:start w:val="1"/>
+      <w:numFmt w:val="decimal"/>
+      <w:lvlText w:val="%4."/>
+      <w:lvlJc w:val="left"/>
+      <w:pPr>
+        <w:ind w:left="2880" w:hanging="360"/>
+      </w:pPr>
+    </w:lvl>
+    <w:lvl w:ilvl="4" w:tplc="04140019" w:tentative="1">
+      <w:start w:val="1"/>
+      <w:numFmt w:val="lowerLetter"/>
+      <w:lvlText w:val="%5."/>
+      <w:lvlJc w:val="left"/>
+      <w:pPr>
+        <w:ind w:left="3600" w:hanging="360"/>
+      </w:pPr>
+    </w:lvl>
+    <w:lvl w:ilvl="5" w:tplc="0414001B" w:tentative="1">
+      <w:start w:val="1"/>
+      <w:numFmt w:val="lowerRoman"/>
+      <w:lvlText w:val="%6."/>
+      <w:lvlJc w:val="right"/>
+      <w:pPr>
+        <w:ind w:left="4320" w:hanging="180"/>
+      </w:pPr>
+    </w:lvl>
+    <w:lvl w:ilvl="6" w:tplc="0414000F" w:tentative="1">
+      <w:start w:val="1"/>
+      <w:numFmt w:val="decimal"/>
+      <w:lvlText w:val="%7."/>
+      <w:lvlJc w:val="left"/>
+      <w:pPr>
+        <w:ind w:left="5040" w:hanging="360"/>
+      </w:pPr>
+    </w:lvl>
+    <w:lvl w:ilvl="7" w:tplc="04140019" w:tentative="1">
+      <w:start w:val="1"/>
+      <w:numFmt w:val="lowerLetter"/>
+      <w:lvlText w:val="%8."/>
+      <w:lvlJc w:val="left"/>
+      <w:pPr>
+        <w:ind w:left="5760" w:hanging="360"/>
+      </w:pPr>
+    </w:lvl>
+    <w:lvl w:ilvl="8" w:tplc="0414001B" w:tentative="1">
+      <w:start w:val="1"/>
+      <w:numFmt w:val="lowerRoman"/>
+      <w:lvlText w:val="%9."/>
+      <w:lvlJc w:val="right"/>
+      <w:pPr>
+        <w:ind w:left="6480" w:hanging="180"/>
+      </w:pPr>
+    </w:lvl>
+  </w:abstractNum>
+  <w:abstractNum w:abstractNumId="5">
+    <w:nsid w:val="3DE129BA"/>
+    <w:multiLevelType w:val="hybridMultilevel"/>
+    <w:tmpl w:val="37B8F010"/>
+    <w:lvl w:ilvl="0" w:tplc="52029B84">
+      <w:start w:val="1"/>
+      <w:numFmt w:val="decimal"/>
+      <w:pStyle w:val="Overskrift1"/>
+      <w:lvlText w:val="%1."/>
+      <w:lvlJc w:val="left"/>
+      <w:pPr>
+        <w:ind w:left="720" w:hanging="360"/>
+      </w:pPr>
+      <w:rPr>
+        <w:rFonts w:hint="default"/>
+      </w:rPr>
+    </w:lvl>
+    <w:lvl w:ilvl="1" w:tplc="04140019" w:tentative="1">
+      <w:start w:val="1"/>
+      <w:numFmt w:val="lowerLetter"/>
+      <w:lvlText w:val="%2."/>
+      <w:lvlJc w:val="left"/>
+      <w:pPr>
+        <w:ind w:left="1440" w:hanging="360"/>
+      </w:pPr>
+    </w:lvl>
+    <w:lvl w:ilvl="2" w:tplc="0414001B" w:tentative="1">
+      <w:start w:val="1"/>
+      <w:numFmt w:val="lowerRoman"/>
+      <w:lvlText w:val="%3."/>
+      <w:lvlJc w:val="right"/>
+      <w:pPr>
+        <w:ind w:left="2160" w:hanging="180"/>
+      </w:pPr>
+    </w:lvl>
+    <w:lvl w:ilvl="3" w:tplc="0414000F" w:tentative="1">
+      <w:start w:val="1"/>
+      <w:numFmt w:val="decimal"/>
+      <w:lvlText w:val="%4."/>
+      <w:lvlJc w:val="left"/>
+      <w:pPr>
+        <w:ind w:left="2880" w:hanging="360"/>
+      </w:pPr>
+    </w:lvl>
+    <w:lvl w:ilvl="4" w:tplc="04140019" w:tentative="1">
+      <w:start w:val="1"/>
+      <w:numFmt w:val="lowerLetter"/>
+      <w:lvlText w:val="%5."/>
+      <w:lvlJc w:val="left"/>
+      <w:pPr>
+        <w:ind w:left="3600" w:hanging="360"/>
+      </w:pPr>
+    </w:lvl>
+    <w:lvl w:ilvl="5" w:tplc="0414001B" w:tentative="1">
+      <w:start w:val="1"/>
+      <w:numFmt w:val="lowerRoman"/>
+      <w:lvlText w:val="%6."/>
+      <w:lvlJc w:val="right"/>
+      <w:pPr>
+        <w:ind w:left="4320" w:hanging="180"/>
+      </w:pPr>
+    </w:lvl>
+    <w:lvl w:ilvl="6" w:tplc="0414000F" w:tentative="1">
+      <w:start w:val="1"/>
+      <w:numFmt w:val="decimal"/>
+      <w:lvlText w:val="%7."/>
+      <w:lvlJc w:val="left"/>
+      <w:pPr>
+        <w:ind w:left="5040" w:hanging="360"/>
+      </w:pPr>
+    </w:lvl>
+    <w:lvl w:ilvl="7" w:tplc="04140019" w:tentative="1">
+      <w:start w:val="1"/>
+      <w:numFmt w:val="lowerLetter"/>
+      <w:lvlText w:val="%8."/>
+      <w:lvlJc w:val="left"/>
+      <w:pPr>
+        <w:ind w:left="5760" w:hanging="360"/>
+      </w:pPr>
+    </w:lvl>
+    <w:lvl w:ilvl="8" w:tplc="0414001B" w:tentative="1">
+      <w:start w:val="1"/>
+      <w:numFmt w:val="lowerRoman"/>
+      <w:lvlText w:val="%9."/>
+      <w:lvlJc w:val="right"/>
+      <w:pPr>
+        <w:ind w:left="6480" w:hanging="180"/>
+      </w:pPr>
+    </w:lvl>
+  </w:abstractNum>
+  <w:abstractNum w:abstractNumId="6">
     <w:nsid w:val="5F700D9E"/>
     <w:multiLevelType w:val="hybridMultilevel"/>
     <w:tmpl w:val="14F08E1A"/>
@@ -1321,19 +2249,31 @@
     </w:lvl>
   </w:abstractNum>
   <w:num w:numId="1">
+    <w:abstractNumId w:val="6"/>
+  </w:num>
+  <w:num w:numId="2">
+    <w:abstractNumId w:val="1"/>
+  </w:num>
+  <w:num w:numId="3">
+    <w:abstractNumId w:val="3"/>
+  </w:num>
+  <w:num w:numId="4">
+    <w:abstractNumId w:val="5"/>
+  </w:num>
+  <w:num w:numId="5">
     <w:abstractNumId w:val="2"/>
   </w:num>
-  <w:num w:numId="2">
+  <w:num w:numId="6">
+    <w:abstractNumId w:val="4"/>
+  </w:num>
+  <w:num w:numId="7">
     <w:abstractNumId w:val="0"/>
-  </w:num>
-  <w:num w:numId="3">
-    <w:abstractNumId w:val="1"/>
   </w:num>
 </w:numbering>
 </file>
 
 <file path=word/styles.xml><?xml version="1.0" encoding="utf-8"?>
-<w:styles xmlns:mc="http://schemas.openxmlformats.org/markup-compatibility/2006" xmlns:r="http://schemas.openxmlformats.org/officeDocument/2006/relationships" xmlns:w="http://schemas.openxmlformats.org/wordprocessingml/2006/main" xmlns:w14="http://schemas.microsoft.com/office/word/2010/wordml" xmlns:w15="http://schemas.microsoft.com/office/word/2012/wordml" xmlns:w16se="http://schemas.microsoft.com/office/word/2015/wordml/symex" mc:Ignorable="w14 w15 w16se">
+<w:styles xmlns:mc="http://schemas.openxmlformats.org/markup-compatibility/2006" xmlns:r="http://schemas.openxmlformats.org/officeDocument/2006/relationships" xmlns:w="http://schemas.openxmlformats.org/wordprocessingml/2006/main" xmlns:w14="http://schemas.microsoft.com/office/word/2010/wordml" mc:Ignorable="w14">
   <w:docDefaults>
     <w:rPrDefault>
       <w:rPr>
@@ -1349,395 +2289,163 @@
       </w:pPr>
     </w:pPrDefault>
   </w:docDefaults>
-  <w:latentStyles w:defLockedState="0" w:defUIPriority="99" w:defSemiHidden="0" w:defUnhideWhenUsed="0" w:defQFormat="0" w:count="372">
-    <w:lsdException w:name="Normal" w:uiPriority="0" w:qFormat="1"/>
-    <w:lsdException w:name="heading 1" w:uiPriority="9" w:qFormat="1"/>
-    <w:lsdException w:name="heading 2" w:semiHidden="1" w:uiPriority="9" w:unhideWhenUsed="1" w:qFormat="1"/>
-    <w:lsdException w:name="heading 3" w:semiHidden="1" w:uiPriority="9" w:unhideWhenUsed="1" w:qFormat="1"/>
-    <w:lsdException w:name="heading 4" w:semiHidden="1" w:uiPriority="9" w:unhideWhenUsed="1" w:qFormat="1"/>
-    <w:lsdException w:name="heading 5" w:semiHidden="1" w:uiPriority="9" w:unhideWhenUsed="1" w:qFormat="1"/>
-    <w:lsdException w:name="heading 6" w:semiHidden="1" w:uiPriority="9" w:unhideWhenUsed="1" w:qFormat="1"/>
-    <w:lsdException w:name="heading 7" w:semiHidden="1" w:uiPriority="9" w:unhideWhenUsed="1" w:qFormat="1"/>
-    <w:lsdException w:name="heading 8" w:semiHidden="1" w:uiPriority="9" w:unhideWhenUsed="1" w:qFormat="1"/>
-    <w:lsdException w:name="heading 9" w:semiHidden="1" w:uiPriority="9" w:unhideWhenUsed="1" w:qFormat="1"/>
-    <w:lsdException w:name="index 1" w:semiHidden="1" w:unhideWhenUsed="1"/>
-    <w:lsdException w:name="index 2" w:semiHidden="1" w:unhideWhenUsed="1"/>
-    <w:lsdException w:name="index 3" w:semiHidden="1" w:unhideWhenUsed="1"/>
-    <w:lsdException w:name="index 4" w:semiHidden="1" w:unhideWhenUsed="1"/>
-    <w:lsdException w:name="index 5" w:semiHidden="1" w:unhideWhenUsed="1"/>
-    <w:lsdException w:name="index 6" w:semiHidden="1" w:unhideWhenUsed="1"/>
-    <w:lsdException w:name="index 7" w:semiHidden="1" w:unhideWhenUsed="1"/>
-    <w:lsdException w:name="index 8" w:semiHidden="1" w:unhideWhenUsed="1"/>
-    <w:lsdException w:name="index 9" w:semiHidden="1" w:unhideWhenUsed="1"/>
-    <w:lsdException w:name="toc 1" w:semiHidden="1" w:uiPriority="39" w:unhideWhenUsed="1"/>
-    <w:lsdException w:name="toc 2" w:semiHidden="1" w:uiPriority="39" w:unhideWhenUsed="1"/>
-    <w:lsdException w:name="toc 3" w:semiHidden="1" w:uiPriority="39" w:unhideWhenUsed="1"/>
-    <w:lsdException w:name="toc 4" w:semiHidden="1" w:uiPriority="39" w:unhideWhenUsed="1"/>
-    <w:lsdException w:name="toc 5" w:semiHidden="1" w:uiPriority="39" w:unhideWhenUsed="1"/>
-    <w:lsdException w:name="toc 6" w:semiHidden="1" w:uiPriority="39" w:unhideWhenUsed="1"/>
-    <w:lsdException w:name="toc 7" w:semiHidden="1" w:uiPriority="39" w:unhideWhenUsed="1"/>
-    <w:lsdException w:name="toc 8" w:semiHidden="1" w:uiPriority="39" w:unhideWhenUsed="1"/>
-    <w:lsdException w:name="toc 9" w:semiHidden="1" w:uiPriority="39" w:unhideWhenUsed="1"/>
-    <w:lsdException w:name="Normal Indent" w:semiHidden="1" w:unhideWhenUsed="1"/>
-    <w:lsdException w:name="footnote text" w:semiHidden="1" w:unhideWhenUsed="1"/>
-    <w:lsdException w:name="annotation text" w:semiHidden="1" w:unhideWhenUsed="1"/>
-    <w:lsdException w:name="header" w:semiHidden="1" w:unhideWhenUsed="1"/>
-    <w:lsdException w:name="footer" w:semiHidden="1" w:unhideWhenUsed="1"/>
-    <w:lsdException w:name="index heading" w:semiHidden="1" w:unhideWhenUsed="1"/>
-    <w:lsdException w:name="caption" w:semiHidden="1" w:uiPriority="35" w:unhideWhenUsed="1" w:qFormat="1"/>
-    <w:lsdException w:name="table of figures" w:semiHidden="1" w:unhideWhenUsed="1"/>
-    <w:lsdException w:name="envelope address" w:semiHidden="1" w:unhideWhenUsed="1"/>
-    <w:lsdException w:name="envelope return" w:semiHidden="1" w:unhideWhenUsed="1"/>
-    <w:lsdException w:name="footnote reference" w:semiHidden="1" w:unhideWhenUsed="1"/>
-    <w:lsdException w:name="annotation reference" w:semiHidden="1" w:unhideWhenUsed="1"/>
-    <w:lsdException w:name="line number" w:semiHidden="1" w:unhideWhenUsed="1"/>
-    <w:lsdException w:name="page number" w:semiHidden="1" w:unhideWhenUsed="1"/>
-    <w:lsdException w:name="endnote reference" w:semiHidden="1" w:unhideWhenUsed="1"/>
-    <w:lsdException w:name="endnote text" w:semiHidden="1" w:unhideWhenUsed="1"/>
-    <w:lsdException w:name="table of authorities" w:semiHidden="1" w:unhideWhenUsed="1"/>
-    <w:lsdException w:name="macro" w:semiHidden="1" w:unhideWhenUsed="1"/>
-    <w:lsdException w:name="toa heading" w:semiHidden="1" w:unhideWhenUsed="1"/>
-    <w:lsdException w:name="List" w:semiHidden="1" w:unhideWhenUsed="1"/>
-    <w:lsdException w:name="List Bullet" w:semiHidden="1" w:unhideWhenUsed="1"/>
-    <w:lsdException w:name="List Number" w:semiHidden="1" w:unhideWhenUsed="1"/>
-    <w:lsdException w:name="List 2" w:semiHidden="1" w:unhideWhenUsed="1"/>
-    <w:lsdException w:name="List 3" w:semiHidden="1" w:unhideWhenUsed="1"/>
-    <w:lsdException w:name="List 4" w:semiHidden="1" w:unhideWhenUsed="1"/>
-    <w:lsdException w:name="List 5" w:semiHidden="1" w:unhideWhenUsed="1"/>
-    <w:lsdException w:name="List Bullet 2" w:semiHidden="1" w:unhideWhenUsed="1"/>
-    <w:lsdException w:name="List Bullet 3" w:semiHidden="1" w:unhideWhenUsed="1"/>
-    <w:lsdException w:name="List Bullet 4" w:semiHidden="1" w:unhideWhenUsed="1"/>
-    <w:lsdException w:name="List Bullet 5" w:semiHidden="1" w:unhideWhenUsed="1"/>
-    <w:lsdException w:name="List Number 2" w:semiHidden="1" w:unhideWhenUsed="1"/>
-    <w:lsdException w:name="List Number 3" w:semiHidden="1" w:unhideWhenUsed="1"/>
-    <w:lsdException w:name="List Number 4" w:semiHidden="1" w:unhideWhenUsed="1"/>
-    <w:lsdException w:name="List Number 5" w:semiHidden="1" w:unhideWhenUsed="1"/>
-    <w:lsdException w:name="Title" w:uiPriority="10" w:qFormat="1"/>
-    <w:lsdException w:name="Closing" w:semiHidden="1" w:unhideWhenUsed="1"/>
-    <w:lsdException w:name="Signature" w:semiHidden="1" w:unhideWhenUsed="1"/>
-    <w:lsdException w:name="Default Paragraph Font" w:semiHidden="1" w:uiPriority="1" w:unhideWhenUsed="1"/>
-    <w:lsdException w:name="Body Text" w:semiHidden="1" w:unhideWhenUsed="1"/>
-    <w:lsdException w:name="Body Text Indent" w:semiHidden="1" w:unhideWhenUsed="1"/>
-    <w:lsdException w:name="List Continue" w:semiHidden="1" w:unhideWhenUsed="1"/>
-    <w:lsdException w:name="List Continue 2" w:semiHidden="1" w:unhideWhenUsed="1"/>
-    <w:lsdException w:name="List Continue 3" w:semiHidden="1" w:unhideWhenUsed="1"/>
-    <w:lsdException w:name="List Continue 4" w:semiHidden="1" w:unhideWhenUsed="1"/>
-    <w:lsdException w:name="List Continue 5" w:semiHidden="1" w:unhideWhenUsed="1"/>
-    <w:lsdException w:name="Message Header" w:semiHidden="1" w:unhideWhenUsed="1"/>
-    <w:lsdException w:name="Subtitle" w:uiPriority="11" w:qFormat="1"/>
-    <w:lsdException w:name="Salutation" w:semiHidden="1" w:unhideWhenUsed="1"/>
-    <w:lsdException w:name="Date" w:semiHidden="1" w:unhideWhenUsed="1"/>
-    <w:lsdException w:name="Body Text First Indent" w:semiHidden="1" w:unhideWhenUsed="1"/>
-    <w:lsdException w:name="Body Text First Indent 2" w:semiHidden="1" w:unhideWhenUsed="1"/>
-    <w:lsdException w:name="Note Heading" w:semiHidden="1" w:unhideWhenUsed="1"/>
-    <w:lsdException w:name="Body Text 2" w:semiHidden="1" w:unhideWhenUsed="1"/>
-    <w:lsdException w:name="Body Text 3" w:semiHidden="1" w:unhideWhenUsed="1"/>
-    <w:lsdException w:name="Body Text Indent 2" w:semiHidden="1" w:unhideWhenUsed="1"/>
-    <w:lsdException w:name="Body Text Indent 3" w:semiHidden="1" w:unhideWhenUsed="1"/>
-    <w:lsdException w:name="Block Text" w:semiHidden="1" w:unhideWhenUsed="1"/>
-    <w:lsdException w:name="Hyperlink" w:semiHidden="1" w:unhideWhenUsed="1"/>
-    <w:lsdException w:name="FollowedHyperlink" w:semiHidden="1" w:unhideWhenUsed="1"/>
-    <w:lsdException w:name="Strong" w:uiPriority="22" w:qFormat="1"/>
-    <w:lsdException w:name="Emphasis" w:uiPriority="20" w:qFormat="1"/>
-    <w:lsdException w:name="Document Map" w:semiHidden="1" w:unhideWhenUsed="1"/>
-    <w:lsdException w:name="Plain Text" w:semiHidden="1" w:unhideWhenUsed="1"/>
-    <w:lsdException w:name="E-mail Signature" w:semiHidden="1" w:unhideWhenUsed="1"/>
-    <w:lsdException w:name="HTML Top of Form" w:semiHidden="1" w:unhideWhenUsed="1"/>
-    <w:lsdException w:name="HTML Bottom of Form" w:semiHidden="1" w:unhideWhenUsed="1"/>
-    <w:lsdException w:name="Normal (Web)" w:semiHidden="1" w:unhideWhenUsed="1"/>
-    <w:lsdException w:name="HTML Acronym" w:semiHidden="1" w:unhideWhenUsed="1"/>
-    <w:lsdException w:name="HTML Address" w:semiHidden="1" w:unhideWhenUsed="1"/>
-    <w:lsdException w:name="HTML Cite" w:semiHidden="1" w:unhideWhenUsed="1"/>
-    <w:lsdException w:name="HTML Code" w:semiHidden="1" w:unhideWhenUsed="1"/>
-    <w:lsdException w:name="HTML Definition" w:semiHidden="1" w:unhideWhenUsed="1"/>
-    <w:lsdException w:name="HTML Keyboard" w:semiHidden="1" w:unhideWhenUsed="1"/>
-    <w:lsdException w:name="HTML Preformatted" w:semiHidden="1" w:unhideWhenUsed="1"/>
-    <w:lsdException w:name="HTML Sample" w:semiHidden="1" w:unhideWhenUsed="1"/>
-    <w:lsdException w:name="HTML Typewriter" w:semiHidden="1" w:unhideWhenUsed="1"/>
-    <w:lsdException w:name="HTML Variable" w:semiHidden="1" w:unhideWhenUsed="1"/>
-    <w:lsdException w:name="Normal Table" w:semiHidden="1" w:unhideWhenUsed="1"/>
-    <w:lsdException w:name="annotation subject" w:semiHidden="1" w:unhideWhenUsed="1"/>
-    <w:lsdException w:name="No List" w:semiHidden="1" w:unhideWhenUsed="1"/>
-    <w:lsdException w:name="Outline List 1" w:semiHidden="1" w:unhideWhenUsed="1"/>
-    <w:lsdException w:name="Outline List 2" w:semiHidden="1" w:unhideWhenUsed="1"/>
-    <w:lsdException w:name="Outline List 3" w:semiHidden="1" w:unhideWhenUsed="1"/>
-    <w:lsdException w:name="Table Simple 1" w:semiHidden="1" w:unhideWhenUsed="1"/>
-    <w:lsdException w:name="Table Simple 2" w:semiHidden="1" w:unhideWhenUsed="1"/>
-    <w:lsdException w:name="Table Simple 3" w:semiHidden="1" w:unhideWhenUsed="1"/>
-    <w:lsdException w:name="Table Classic 1" w:semiHidden="1" w:unhideWhenUsed="1"/>
-    <w:lsdException w:name="Table Classic 2" w:semiHidden="1" w:unhideWhenUsed="1"/>
-    <w:lsdException w:name="Table Classic 3" w:semiHidden="1" w:unhideWhenUsed="1"/>
-    <w:lsdException w:name="Table Classic 4" w:semiHidden="1" w:unhideWhenUsed="1"/>
-    <w:lsdException w:name="Table Colorful 1" w:semiHidden="1" w:unhideWhenUsed="1"/>
-    <w:lsdException w:name="Table Colorful 2" w:semiHidden="1" w:unhideWhenUsed="1"/>
-    <w:lsdException w:name="Table Colorful 3" w:semiHidden="1" w:unhideWhenUsed="1"/>
-    <w:lsdException w:name="Table Columns 1" w:semiHidden="1" w:unhideWhenUsed="1"/>
-    <w:lsdException w:name="Table Columns 2" w:semiHidden="1" w:unhideWhenUsed="1"/>
-    <w:lsdException w:name="Table Columns 3" w:semiHidden="1" w:unhideWhenUsed="1"/>
-    <w:lsdException w:name="Table Columns 4" w:semiHidden="1" w:unhideWhenUsed="1"/>
-    <w:lsdException w:name="Table Columns 5" w:semiHidden="1" w:unhideWhenUsed="1"/>
-    <w:lsdException w:name="Table Grid 1" w:semiHidden="1" w:unhideWhenUsed="1"/>
-    <w:lsdException w:name="Table Grid 2" w:semiHidden="1" w:unhideWhenUsed="1"/>
-    <w:lsdException w:name="Table Grid 3" w:semiHidden="1" w:unhideWhenUsed="1"/>
-    <w:lsdException w:name="Table Grid 4" w:semiHidden="1" w:unhideWhenUsed="1"/>
-    <w:lsdException w:name="Table Grid 5" w:semiHidden="1" w:unhideWhenUsed="1"/>
-    <w:lsdException w:name="Table Grid 6" w:semiHidden="1" w:unhideWhenUsed="1"/>
-    <w:lsdException w:name="Table Grid 7" w:semiHidden="1" w:unhideWhenUsed="1"/>
-    <w:lsdException w:name="Table Grid 8" w:semiHidden="1" w:unhideWhenUsed="1"/>
-    <w:lsdException w:name="Table List 1" w:semiHidden="1" w:unhideWhenUsed="1"/>
-    <w:lsdException w:name="Table List 2" w:semiHidden="1" w:unhideWhenUsed="1"/>
-    <w:lsdException w:name="Table List 3" w:semiHidden="1" w:unhideWhenUsed="1"/>
-    <w:lsdException w:name="Table List 4" w:semiHidden="1" w:unhideWhenUsed="1"/>
-    <w:lsdException w:name="Table List 5" w:semiHidden="1" w:unhideWhenUsed="1"/>
-    <w:lsdException w:name="Table List 6" w:semiHidden="1" w:unhideWhenUsed="1"/>
-    <w:lsdException w:name="Table List 7" w:semiHidden="1" w:unhideWhenUsed="1"/>
-    <w:lsdException w:name="Table List 8" w:semiHidden="1" w:unhideWhenUsed="1"/>
-    <w:lsdException w:name="Table 3D effects 1" w:semiHidden="1" w:unhideWhenUsed="1"/>
-    <w:lsdException w:name="Table 3D effects 2" w:semiHidden="1" w:unhideWhenUsed="1"/>
-    <w:lsdException w:name="Table 3D effects 3" w:semiHidden="1" w:unhideWhenUsed="1"/>
-    <w:lsdException w:name="Table Contemporary" w:semiHidden="1" w:unhideWhenUsed="1"/>
-    <w:lsdException w:name="Table Elegant" w:semiHidden="1" w:unhideWhenUsed="1"/>
-    <w:lsdException w:name="Table Professional" w:semiHidden="1" w:unhideWhenUsed="1"/>
-    <w:lsdException w:name="Table Subtle 1" w:semiHidden="1" w:unhideWhenUsed="1"/>
-    <w:lsdException w:name="Table Subtle 2" w:semiHidden="1" w:unhideWhenUsed="1"/>
-    <w:lsdException w:name="Table Web 1" w:semiHidden="1" w:unhideWhenUsed="1"/>
-    <w:lsdException w:name="Table Web 2" w:semiHidden="1" w:unhideWhenUsed="1"/>
-    <w:lsdException w:name="Table Web 3" w:semiHidden="1" w:unhideWhenUsed="1"/>
-    <w:lsdException w:name="Balloon Text" w:semiHidden="1" w:unhideWhenUsed="1"/>
-    <w:lsdException w:name="Table Grid" w:uiPriority="59"/>
-    <w:lsdException w:name="Table Theme" w:semiHidden="1" w:unhideWhenUsed="1"/>
-    <w:lsdException w:name="Placeholder Text" w:semiHidden="1"/>
-    <w:lsdException w:name="No Spacing" w:uiPriority="1" w:qFormat="1"/>
-    <w:lsdException w:name="Light Shading" w:uiPriority="60"/>
-    <w:lsdException w:name="Light List" w:uiPriority="61"/>
-    <w:lsdException w:name="Light Grid" w:uiPriority="62"/>
-    <w:lsdException w:name="Medium Shading 1" w:uiPriority="63"/>
-    <w:lsdException w:name="Medium Shading 2" w:uiPriority="64"/>
-    <w:lsdException w:name="Medium List 1" w:uiPriority="65"/>
-    <w:lsdException w:name="Medium List 2" w:uiPriority="66"/>
-    <w:lsdException w:name="Medium Grid 1" w:uiPriority="67"/>
-    <w:lsdException w:name="Medium Grid 2" w:uiPriority="68"/>
-    <w:lsdException w:name="Medium Grid 3" w:uiPriority="69"/>
-    <w:lsdException w:name="Dark List" w:uiPriority="70"/>
-    <w:lsdException w:name="Colorful Shading" w:uiPriority="71"/>
-    <w:lsdException w:name="Colorful List" w:uiPriority="72"/>
-    <w:lsdException w:name="Colorful Grid" w:uiPriority="73"/>
-    <w:lsdException w:name="Light Shading Accent 1" w:uiPriority="60"/>
-    <w:lsdException w:name="Light List Accent 1" w:uiPriority="61"/>
-    <w:lsdException w:name="Light Grid Accent 1" w:uiPriority="62"/>
-    <w:lsdException w:name="Medium Shading 1 Accent 1" w:uiPriority="63"/>
-    <w:lsdException w:name="Medium Shading 2 Accent 1" w:uiPriority="64"/>
-    <w:lsdException w:name="Medium List 1 Accent 1" w:uiPriority="65"/>
-    <w:lsdException w:name="Revision" w:semiHidden="1"/>
-    <w:lsdException w:name="List Paragraph" w:uiPriority="34" w:qFormat="1"/>
-    <w:lsdException w:name="Quote" w:uiPriority="29" w:qFormat="1"/>
-    <w:lsdException w:name="Intense Quote" w:uiPriority="30" w:qFormat="1"/>
-    <w:lsdException w:name="Medium List 2 Accent 1" w:uiPriority="66"/>
-    <w:lsdException w:name="Medium Grid 1 Accent 1" w:uiPriority="67"/>
-    <w:lsdException w:name="Medium Grid 2 Accent 1" w:uiPriority="68"/>
-    <w:lsdException w:name="Medium Grid 3 Accent 1" w:uiPriority="69"/>
-    <w:lsdException w:name="Dark List Accent 1" w:uiPriority="70"/>
-    <w:lsdException w:name="Colorful Shading Accent 1" w:uiPriority="71"/>
-    <w:lsdException w:name="Colorful List Accent 1" w:uiPriority="72"/>
-    <w:lsdException w:name="Colorful Grid Accent 1" w:uiPriority="73"/>
-    <w:lsdException w:name="Light Shading Accent 2" w:uiPriority="60"/>
-    <w:lsdException w:name="Light List Accent 2" w:uiPriority="61"/>
-    <w:lsdException w:name="Light Grid Accent 2" w:uiPriority="62"/>
-    <w:lsdException w:name="Medium Shading 1 Accent 2" w:uiPriority="63"/>
-    <w:lsdException w:name="Medium Shading 2 Accent 2" w:uiPriority="64"/>
-    <w:lsdException w:name="Medium List 1 Accent 2" w:uiPriority="65"/>
-    <w:lsdException w:name="Medium List 2 Accent 2" w:uiPriority="66"/>
-    <w:lsdException w:name="Medium Grid 1 Accent 2" w:uiPriority="67"/>
-    <w:lsdException w:name="Medium Grid 2 Accent 2" w:uiPriority="68"/>
-    <w:lsdException w:name="Medium Grid 3 Accent 2" w:uiPriority="69"/>
-    <w:lsdException w:name="Dark List Accent 2" w:uiPriority="70"/>
-    <w:lsdException w:name="Colorful Shading Accent 2" w:uiPriority="71"/>
-    <w:lsdException w:name="Colorful List Accent 2" w:uiPriority="72"/>
-    <w:lsdException w:name="Colorful Grid Accent 2" w:uiPriority="73"/>
-    <w:lsdException w:name="Light Shading Accent 3" w:uiPriority="60"/>
-    <w:lsdException w:name="Light List Accent 3" w:uiPriority="61"/>
-    <w:lsdException w:name="Light Grid Accent 3" w:uiPriority="62"/>
-    <w:lsdException w:name="Medium Shading 1 Accent 3" w:uiPriority="63"/>
-    <w:lsdException w:name="Medium Shading 2 Accent 3" w:uiPriority="64"/>
-    <w:lsdException w:name="Medium List 1 Accent 3" w:uiPriority="65"/>
-    <w:lsdException w:name="Medium List 2 Accent 3" w:uiPriority="66"/>
-    <w:lsdException w:name="Medium Grid 1 Accent 3" w:uiPriority="67"/>
-    <w:lsdException w:name="Medium Grid 2 Accent 3" w:uiPriority="68"/>
-    <w:lsdException w:name="Medium Grid 3 Accent 3" w:uiPriority="69"/>
-    <w:lsdException w:name="Dark List Accent 3" w:uiPriority="70"/>
-    <w:lsdException w:name="Colorful Shading Accent 3" w:uiPriority="71"/>
-    <w:lsdException w:name="Colorful List Accent 3" w:uiPriority="72"/>
-    <w:lsdException w:name="Colorful Grid Accent 3" w:uiPriority="73"/>
-    <w:lsdException w:name="Light Shading Accent 4" w:uiPriority="60"/>
-    <w:lsdException w:name="Light List Accent 4" w:uiPriority="61"/>
-    <w:lsdException w:name="Light Grid Accent 4" w:uiPriority="62"/>
-    <w:lsdException w:name="Medium Shading 1 Accent 4" w:uiPriority="63"/>
-    <w:lsdException w:name="Medium Shading 2 Accent 4" w:uiPriority="64"/>
-    <w:lsdException w:name="Medium List 1 Accent 4" w:uiPriority="65"/>
-    <w:lsdException w:name="Medium List 2 Accent 4" w:uiPriority="66"/>
-    <w:lsdException w:name="Medium Grid 1 Accent 4" w:uiPriority="67"/>
-    <w:lsdException w:name="Medium Grid 2 Accent 4" w:uiPriority="68"/>
-    <w:lsdException w:name="Medium Grid 3 Accent 4" w:uiPriority="69"/>
-    <w:lsdException w:name="Dark List Accent 4" w:uiPriority="70"/>
-    <w:lsdException w:name="Colorful Shading Accent 4" w:uiPriority="71"/>
-    <w:lsdException w:name="Colorful List Accent 4" w:uiPriority="72"/>
-    <w:lsdException w:name="Colorful Grid Accent 4" w:uiPriority="73"/>
-    <w:lsdException w:name="Light Shading Accent 5" w:uiPriority="60"/>
-    <w:lsdException w:name="Light List Accent 5" w:uiPriority="61"/>
-    <w:lsdException w:name="Light Grid Accent 5" w:uiPriority="62"/>
-    <w:lsdException w:name="Medium Shading 1 Accent 5" w:uiPriority="63"/>
-    <w:lsdException w:name="Medium Shading 2 Accent 5" w:uiPriority="64"/>
-    <w:lsdException w:name="Medium List 1 Accent 5" w:uiPriority="65"/>
-    <w:lsdException w:name="Medium List 2 Accent 5" w:uiPriority="66"/>
-    <w:lsdException w:name="Medium Grid 1 Accent 5" w:uiPriority="67"/>
-    <w:lsdException w:name="Medium Grid 2 Accent 5" w:uiPriority="68"/>
-    <w:lsdException w:name="Medium Grid 3 Accent 5" w:uiPriority="69"/>
-    <w:lsdException w:name="Dark List Accent 5" w:uiPriority="70"/>
-    <w:lsdException w:name="Colorful Shading Accent 5" w:uiPriority="71"/>
-    <w:lsdException w:name="Colorful List Accent 5" w:uiPriority="72"/>
-    <w:lsdException w:name="Colorful Grid Accent 5" w:uiPriority="73"/>
-    <w:lsdException w:name="Light Shading Accent 6" w:uiPriority="60"/>
-    <w:lsdException w:name="Light List Accent 6" w:uiPriority="61"/>
-    <w:lsdException w:name="Light Grid Accent 6" w:uiPriority="62"/>
-    <w:lsdException w:name="Medium Shading 1 Accent 6" w:uiPriority="63"/>
-    <w:lsdException w:name="Medium Shading 2 Accent 6" w:uiPriority="64"/>
-    <w:lsdException w:name="Medium List 1 Accent 6" w:uiPriority="65"/>
-    <w:lsdException w:name="Medium List 2 Accent 6" w:uiPriority="66"/>
-    <w:lsdException w:name="Medium Grid 1 Accent 6" w:uiPriority="67"/>
-    <w:lsdException w:name="Medium Grid 2 Accent 6" w:uiPriority="68"/>
-    <w:lsdException w:name="Medium Grid 3 Accent 6" w:uiPriority="69"/>
-    <w:lsdException w:name="Dark List Accent 6" w:uiPriority="70"/>
-    <w:lsdException w:name="Colorful Shading Accent 6" w:uiPriority="71"/>
-    <w:lsdException w:name="Colorful List Accent 6" w:uiPriority="72"/>
-    <w:lsdException w:name="Colorful Grid Accent 6" w:uiPriority="73"/>
-    <w:lsdException w:name="Subtle Emphasis" w:uiPriority="19" w:qFormat="1"/>
-    <w:lsdException w:name="Intense Emphasis" w:uiPriority="21" w:qFormat="1"/>
-    <w:lsdException w:name="Subtle Reference" w:uiPriority="31" w:qFormat="1"/>
-    <w:lsdException w:name="Intense Reference" w:uiPriority="32" w:qFormat="1"/>
-    <w:lsdException w:name="Book Title" w:uiPriority="33" w:qFormat="1"/>
-    <w:lsdException w:name="Bibliography" w:semiHidden="1" w:uiPriority="37" w:unhideWhenUsed="1"/>
-    <w:lsdException w:name="TOC Heading" w:semiHidden="1" w:uiPriority="39" w:unhideWhenUsed="1" w:qFormat="1"/>
-    <w:lsdException w:name="Plain Table 1" w:uiPriority="41"/>
-    <w:lsdException w:name="Plain Table 2" w:uiPriority="42"/>
-    <w:lsdException w:name="Plain Table 3" w:uiPriority="43"/>
-    <w:lsdException w:name="Plain Table 4" w:uiPriority="44"/>
-    <w:lsdException w:name="Plain Table 5" w:uiPriority="45"/>
-    <w:lsdException w:name="Grid Table Light" w:uiPriority="40"/>
-    <w:lsdException w:name="Grid Table 1 Light" w:uiPriority="46"/>
-    <w:lsdException w:name="Grid Table 2" w:uiPriority="47"/>
-    <w:lsdException w:name="Grid Table 3" w:uiPriority="48"/>
-    <w:lsdException w:name="Grid Table 4" w:uiPriority="49"/>
-    <w:lsdException w:name="Grid Table 5 Dark" w:uiPriority="50"/>
-    <w:lsdException w:name="Grid Table 6 Colorful" w:uiPriority="51"/>
-    <w:lsdException w:name="Grid Table 7 Colorful" w:uiPriority="52"/>
-    <w:lsdException w:name="Grid Table 1 Light Accent 1" w:uiPriority="46"/>
-    <w:lsdException w:name="Grid Table 2 Accent 1" w:uiPriority="47"/>
-    <w:lsdException w:name="Grid Table 3 Accent 1" w:uiPriority="48"/>
-    <w:lsdException w:name="Grid Table 4 Accent 1" w:uiPriority="49"/>
-    <w:lsdException w:name="Grid Table 5 Dark Accent 1" w:uiPriority="50"/>
-    <w:lsdException w:name="Grid Table 6 Colorful Accent 1" w:uiPriority="51"/>
-    <w:lsdException w:name="Grid Table 7 Colorful Accent 1" w:uiPriority="52"/>
-    <w:lsdException w:name="Grid Table 1 Light Accent 2" w:uiPriority="46"/>
-    <w:lsdException w:name="Grid Table 2 Accent 2" w:uiPriority="47"/>
-    <w:lsdException w:name="Grid Table 3 Accent 2" w:uiPriority="48"/>
-    <w:lsdException w:name="Grid Table 4 Accent 2" w:uiPriority="49"/>
-    <w:lsdException w:name="Grid Table 5 Dark Accent 2" w:uiPriority="50"/>
-    <w:lsdException w:name="Grid Table 6 Colorful Accent 2" w:uiPriority="51"/>
-    <w:lsdException w:name="Grid Table 7 Colorful Accent 2" w:uiPriority="52"/>
-    <w:lsdException w:name="Grid Table 1 Light Accent 3" w:uiPriority="46"/>
-    <w:lsdException w:name="Grid Table 2 Accent 3" w:uiPriority="47"/>
-    <w:lsdException w:name="Grid Table 3 Accent 3" w:uiPriority="48"/>
-    <w:lsdException w:name="Grid Table 4 Accent 3" w:uiPriority="49"/>
-    <w:lsdException w:name="Grid Table 5 Dark Accent 3" w:uiPriority="50"/>
-    <w:lsdException w:name="Grid Table 6 Colorful Accent 3" w:uiPriority="51"/>
-    <w:lsdException w:name="Grid Table 7 Colorful Accent 3" w:uiPriority="52"/>
-    <w:lsdException w:name="Grid Table 1 Light Accent 4" w:uiPriority="46"/>
-    <w:lsdException w:name="Grid Table 2 Accent 4" w:uiPriority="47"/>
-    <w:lsdException w:name="Grid Table 3 Accent 4" w:uiPriority="48"/>
-    <w:lsdException w:name="Grid Table 4 Accent 4" w:uiPriority="49"/>
-    <w:lsdException w:name="Grid Table 5 Dark Accent 4" w:uiPriority="50"/>
-    <w:lsdException w:name="Grid Table 6 Colorful Accent 4" w:uiPriority="51"/>
-    <w:lsdException w:name="Grid Table 7 Colorful Accent 4" w:uiPriority="52"/>
-    <w:lsdException w:name="Grid Table 1 Light Accent 5" w:uiPriority="46"/>
-    <w:lsdException w:name="Grid Table 2 Accent 5" w:uiPriority="47"/>
-    <w:lsdException w:name="Grid Table 3 Accent 5" w:uiPriority="48"/>
-    <w:lsdException w:name="Grid Table 4 Accent 5" w:uiPriority="49"/>
-    <w:lsdException w:name="Grid Table 5 Dark Accent 5" w:uiPriority="50"/>
-    <w:lsdException w:name="Grid Table 6 Colorful Accent 5" w:uiPriority="51"/>
-    <w:lsdException w:name="Grid Table 7 Colorful Accent 5" w:uiPriority="52"/>
-    <w:lsdException w:name="Grid Table 1 Light Accent 6" w:uiPriority="46"/>
-    <w:lsdException w:name="Grid Table 2 Accent 6" w:uiPriority="47"/>
-    <w:lsdException w:name="Grid Table 3 Accent 6" w:uiPriority="48"/>
-    <w:lsdException w:name="Grid Table 4 Accent 6" w:uiPriority="49"/>
-    <w:lsdException w:name="Grid Table 5 Dark Accent 6" w:uiPriority="50"/>
-    <w:lsdException w:name="Grid Table 6 Colorful Accent 6" w:uiPriority="51"/>
-    <w:lsdException w:name="Grid Table 7 Colorful Accent 6" w:uiPriority="52"/>
-    <w:lsdException w:name="List Table 1 Light" w:uiPriority="46"/>
-    <w:lsdException w:name="List Table 2" w:uiPriority="47"/>
-    <w:lsdException w:name="List Table 3" w:uiPriority="48"/>
-    <w:lsdException w:name="List Table 4" w:uiPriority="49"/>
-    <w:lsdException w:name="List Table 5 Dark" w:uiPriority="50"/>
-    <w:lsdException w:name="List Table 6 Colorful" w:uiPriority="51"/>
-    <w:lsdException w:name="List Table 7 Colorful" w:uiPriority="52"/>
-    <w:lsdException w:name="List Table 1 Light Accent 1" w:uiPriority="46"/>
-    <w:lsdException w:name="List Table 2 Accent 1" w:uiPriority="47"/>
-    <w:lsdException w:name="List Table 3 Accent 1" w:uiPriority="48"/>
-    <w:lsdException w:name="List Table 4 Accent 1" w:uiPriority="49"/>
-    <w:lsdException w:name="List Table 5 Dark Accent 1" w:uiPriority="50"/>
-    <w:lsdException w:name="List Table 6 Colorful Accent 1" w:uiPriority="51"/>
-    <w:lsdException w:name="List Table 7 Colorful Accent 1" w:uiPriority="52"/>
-    <w:lsdException w:name="List Table 1 Light Accent 2" w:uiPriority="46"/>
-    <w:lsdException w:name="List Table 2 Accent 2" w:uiPriority="47"/>
-    <w:lsdException w:name="List Table 3 Accent 2" w:uiPriority="48"/>
-    <w:lsdException w:name="List Table 4 Accent 2" w:uiPriority="49"/>
-    <w:lsdException w:name="List Table 5 Dark Accent 2" w:uiPriority="50"/>
-    <w:lsdException w:name="List Table 6 Colorful Accent 2" w:uiPriority="51"/>
-    <w:lsdException w:name="List Table 7 Colorful Accent 2" w:uiPriority="52"/>
-    <w:lsdException w:name="List Table 1 Light Accent 3" w:uiPriority="46"/>
-    <w:lsdException w:name="List Table 2 Accent 3" w:uiPriority="47"/>
-    <w:lsdException w:name="List Table 3 Accent 3" w:uiPriority="48"/>
-    <w:lsdException w:name="List Table 4 Accent 3" w:uiPriority="49"/>
-    <w:lsdException w:name="List Table 5 Dark Accent 3" w:uiPriority="50"/>
-    <w:lsdException w:name="List Table 6 Colorful Accent 3" w:uiPriority="51"/>
-    <w:lsdException w:name="List Table 7 Colorful Accent 3" w:uiPriority="52"/>
-    <w:lsdException w:name="List Table 1 Light Accent 4" w:uiPriority="46"/>
-    <w:lsdException w:name="List Table 2 Accent 4" w:uiPriority="47"/>
-    <w:lsdException w:name="List Table 3 Accent 4" w:uiPriority="48"/>
-    <w:lsdException w:name="List Table 4 Accent 4" w:uiPriority="49"/>
-    <w:lsdException w:name="List Table 5 Dark Accent 4" w:uiPriority="50"/>
-    <w:lsdException w:name="List Table 6 Colorful Accent 4" w:uiPriority="51"/>
-    <w:lsdException w:name="List Table 7 Colorful Accent 4" w:uiPriority="52"/>
-    <w:lsdException w:name="List Table 1 Light Accent 5" w:uiPriority="46"/>
-    <w:lsdException w:name="List Table 2 Accent 5" w:uiPriority="47"/>
-    <w:lsdException w:name="List Table 3 Accent 5" w:uiPriority="48"/>
-    <w:lsdException w:name="List Table 4 Accent 5" w:uiPriority="49"/>
-    <w:lsdException w:name="List Table 5 Dark Accent 5" w:uiPriority="50"/>
-    <w:lsdException w:name="List Table 6 Colorful Accent 5" w:uiPriority="51"/>
-    <w:lsdException w:name="List Table 7 Colorful Accent 5" w:uiPriority="52"/>
-    <w:lsdException w:name="List Table 1 Light Accent 6" w:uiPriority="46"/>
-    <w:lsdException w:name="List Table 2 Accent 6" w:uiPriority="47"/>
-    <w:lsdException w:name="List Table 3 Accent 6" w:uiPriority="48"/>
-    <w:lsdException w:name="List Table 4 Accent 6" w:uiPriority="49"/>
-    <w:lsdException w:name="List Table 5 Dark Accent 6" w:uiPriority="50"/>
-    <w:lsdException w:name="List Table 6 Colorful Accent 6" w:uiPriority="51"/>
-    <w:lsdException w:name="List Table 7 Colorful Accent 6" w:uiPriority="52"/>
-    <w:lsdException w:name="Mention" w:semiHidden="1" w:unhideWhenUsed="1"/>
+  <w:latentStyles w:defLockedState="0" w:defUIPriority="99" w:defSemiHidden="1" w:defUnhideWhenUsed="1" w:defQFormat="0" w:count="267">
+    <w:lsdException w:name="Normal" w:semiHidden="0" w:uiPriority="0" w:unhideWhenUsed="0" w:qFormat="1"/>
+    <w:lsdException w:name="heading 1" w:semiHidden="0" w:uiPriority="9" w:unhideWhenUsed="0" w:qFormat="1"/>
+    <w:lsdException w:name="heading 2" w:uiPriority="9" w:qFormat="1"/>
+    <w:lsdException w:name="heading 3" w:uiPriority="9" w:qFormat="1"/>
+    <w:lsdException w:name="heading 4" w:uiPriority="9" w:qFormat="1"/>
+    <w:lsdException w:name="heading 5" w:uiPriority="9" w:qFormat="1"/>
+    <w:lsdException w:name="heading 6" w:uiPriority="9" w:qFormat="1"/>
+    <w:lsdException w:name="heading 7" w:uiPriority="9" w:qFormat="1"/>
+    <w:lsdException w:name="heading 8" w:uiPriority="9" w:qFormat="1"/>
+    <w:lsdException w:name="heading 9" w:uiPriority="9" w:qFormat="1"/>
+    <w:lsdException w:name="toc 1" w:uiPriority="39"/>
+    <w:lsdException w:name="toc 2" w:uiPriority="39"/>
+    <w:lsdException w:name="toc 3" w:uiPriority="39"/>
+    <w:lsdException w:name="toc 4" w:uiPriority="39"/>
+    <w:lsdException w:name="toc 5" w:uiPriority="39"/>
+    <w:lsdException w:name="toc 6" w:uiPriority="39"/>
+    <w:lsdException w:name="toc 7" w:uiPriority="39"/>
+    <w:lsdException w:name="toc 8" w:uiPriority="39"/>
+    <w:lsdException w:name="toc 9" w:uiPriority="39"/>
+    <w:lsdException w:name="caption" w:uiPriority="35" w:qFormat="1"/>
+    <w:lsdException w:name="Title" w:semiHidden="0" w:uiPriority="10" w:unhideWhenUsed="0" w:qFormat="1"/>
+    <w:lsdException w:name="Default Paragraph Font" w:uiPriority="1"/>
+    <w:lsdException w:name="Subtitle" w:semiHidden="0" w:uiPriority="11" w:unhideWhenUsed="0" w:qFormat="1"/>
+    <w:lsdException w:name="Strong" w:semiHidden="0" w:uiPriority="22" w:unhideWhenUsed="0" w:qFormat="1"/>
+    <w:lsdException w:name="Emphasis" w:semiHidden="0" w:uiPriority="20" w:unhideWhenUsed="0" w:qFormat="1"/>
+    <w:lsdException w:name="Table Grid" w:semiHidden="0" w:uiPriority="59" w:unhideWhenUsed="0"/>
+    <w:lsdException w:name="Placeholder Text" w:unhideWhenUsed="0"/>
+    <w:lsdException w:name="No Spacing" w:semiHidden="0" w:uiPriority="1" w:unhideWhenUsed="0" w:qFormat="1"/>
+    <w:lsdException w:name="Light Shading" w:semiHidden="0" w:uiPriority="60" w:unhideWhenUsed="0"/>
+    <w:lsdException w:name="Light List" w:semiHidden="0" w:uiPriority="61" w:unhideWhenUsed="0"/>
+    <w:lsdException w:name="Light Grid" w:semiHidden="0" w:uiPriority="62" w:unhideWhenUsed="0"/>
+    <w:lsdException w:name="Medium Shading 1" w:semiHidden="0" w:uiPriority="63" w:unhideWhenUsed="0"/>
+    <w:lsdException w:name="Medium Shading 2" w:semiHidden="0" w:uiPriority="64" w:unhideWhenUsed="0"/>
+    <w:lsdException w:name="Medium List 1" w:semiHidden="0" w:uiPriority="65" w:unhideWhenUsed="0"/>
+    <w:lsdException w:name="Medium List 2" w:semiHidden="0" w:uiPriority="66" w:unhideWhenUsed="0"/>
+    <w:lsdException w:name="Medium Grid 1" w:semiHidden="0" w:uiPriority="67" w:unhideWhenUsed="0"/>
+    <w:lsdException w:name="Medium Grid 2" w:semiHidden="0" w:uiPriority="68" w:unhideWhenUsed="0"/>
+    <w:lsdException w:name="Medium Grid 3" w:semiHidden="0" w:uiPriority="69" w:unhideWhenUsed="0"/>
+    <w:lsdException w:name="Dark List" w:semiHidden="0" w:uiPriority="70" w:unhideWhenUsed="0"/>
+    <w:lsdException w:name="Colorful Shading" w:semiHidden="0" w:uiPriority="71" w:unhideWhenUsed="0"/>
+    <w:lsdException w:name="Colorful List" w:semiHidden="0" w:uiPriority="72" w:unhideWhenUsed="0"/>
+    <w:lsdException w:name="Colorful Grid" w:semiHidden="0" w:uiPriority="73" w:unhideWhenUsed="0"/>
+    <w:lsdException w:name="Light Shading Accent 1" w:semiHidden="0" w:uiPriority="60" w:unhideWhenUsed="0"/>
+    <w:lsdException w:name="Light List Accent 1" w:semiHidden="0" w:uiPriority="61" w:unhideWhenUsed="0"/>
+    <w:lsdException w:name="Light Grid Accent 1" w:semiHidden="0" w:uiPriority="62" w:unhideWhenUsed="0"/>
+    <w:lsdException w:name="Medium Shading 1 Accent 1" w:semiHidden="0" w:uiPriority="63" w:unhideWhenUsed="0"/>
+    <w:lsdException w:name="Medium Shading 2 Accent 1" w:semiHidden="0" w:uiPriority="64" w:unhideWhenUsed="0"/>
+    <w:lsdException w:name="Medium List 1 Accent 1" w:semiHidden="0" w:uiPriority="65" w:unhideWhenUsed="0"/>
+    <w:lsdException w:name="Revision" w:unhideWhenUsed="0"/>
+    <w:lsdException w:name="List Paragraph" w:semiHidden="0" w:uiPriority="34" w:unhideWhenUsed="0" w:qFormat="1"/>
+    <w:lsdException w:name="Quote" w:semiHidden="0" w:uiPriority="29" w:unhideWhenUsed="0" w:qFormat="1"/>
+    <w:lsdException w:name="Intense Quote" w:semiHidden="0" w:uiPriority="30" w:unhideWhenUsed="0" w:qFormat="1"/>
+    <w:lsdException w:name="Medium List 2 Accent 1" w:semiHidden="0" w:uiPriority="66" w:unhideWhenUsed="0"/>
+    <w:lsdException w:name="Medium Grid 1 Accent 1" w:semiHidden="0" w:uiPriority="67" w:unhideWhenUsed="0"/>
+    <w:lsdException w:name="Medium Grid 2 Accent 1" w:semiHidden="0" w:uiPriority="68" w:unhideWhenUsed="0"/>
+    <w:lsdException w:name="Medium Grid 3 Accent 1" w:semiHidden="0" w:uiPriority="69" w:unhideWhenUsed="0"/>
+    <w:lsdException w:name="Dark List Accent 1" w:semiHidden="0" w:uiPriority="70" w:unhideWhenUsed="0"/>
+    <w:lsdException w:name="Colorful Shading Accent 1" w:semiHidden="0" w:uiPriority="71" w:unhideWhenUsed="0"/>
+    <w:lsdException w:name="Colorful List Accent 1" w:semiHidden="0" w:uiPriority="72" w:unhideWhenUsed="0"/>
+    <w:lsdException w:name="Colorful Grid Accent 1" w:semiHidden="0" w:uiPriority="73" w:unhideWhenUsed="0"/>
+    <w:lsdException w:name="Light Shading Accent 2" w:semiHidden="0" w:uiPriority="60" w:unhideWhenUsed="0"/>
+    <w:lsdException w:name="Light List Accent 2" w:semiHidden="0" w:uiPriority="61" w:unhideWhenUsed="0"/>
+    <w:lsdException w:name="Light Grid Accent 2" w:semiHidden="0" w:uiPriority="62" w:unhideWhenUsed="0"/>
+    <w:lsdException w:name="Medium Shading 1 Accent 2" w:semiHidden="0" w:uiPriority="63" w:unhideWhenUsed="0"/>
+    <w:lsdException w:name="Medium Shading 2 Accent 2" w:semiHidden="0" w:uiPriority="64" w:unhideWhenUsed="0"/>
+    <w:lsdException w:name="Medium List 1 Accent 2" w:semiHidden="0" w:uiPriority="65" w:unhideWhenUsed="0"/>
+    <w:lsdException w:name="Medium List 2 Accent 2" w:semiHidden="0" w:uiPriority="66" w:unhideWhenUsed="0"/>
+    <w:lsdException w:name="Medium Grid 1 Accent 2" w:semiHidden="0" w:uiPriority="67" w:unhideWhenUsed="0"/>
+    <w:lsdException w:name="Medium Grid 2 Accent 2" w:semiHidden="0" w:uiPriority="68" w:unhideWhenUsed="0"/>
+    <w:lsdException w:name="Medium Grid 3 Accent 2" w:semiHidden="0" w:uiPriority="69" w:unhideWhenUsed="0"/>
+    <w:lsdException w:name="Dark List Accent 2" w:semiHidden="0" w:uiPriority="70" w:unhideWhenUsed="0"/>
+    <w:lsdException w:name="Colorful Shading Accent 2" w:semiHidden="0" w:uiPriority="71" w:unhideWhenUsed="0"/>
+    <w:lsdException w:name="Colorful List Accent 2" w:semiHidden="0" w:uiPriority="72" w:unhideWhenUsed="0"/>
+    <w:lsdException w:name="Colorful Grid Accent 2" w:semiHidden="0" w:uiPriority="73" w:unhideWhenUsed="0"/>
+    <w:lsdException w:name="Light Shading Accent 3" w:semiHidden="0" w:uiPriority="60" w:unhideWhenUsed="0"/>
+    <w:lsdException w:name="Light List Accent 3" w:semiHidden="0" w:uiPriority="61" w:unhideWhenUsed="0"/>
+    <w:lsdException w:name="Light Grid Accent 3" w:semiHidden="0" w:uiPriority="62" w:unhideWhenUsed="0"/>
+    <w:lsdException w:name="Medium Shading 1 Accent 3" w:semiHidden="0" w:uiPriority="63" w:unhideWhenUsed="0"/>
+    <w:lsdException w:name="Medium Shading 2 Accent 3" w:semiHidden="0" w:uiPriority="64" w:unhideWhenUsed="0"/>
+    <w:lsdException w:name="Medium List 1 Accent 3" w:semiHidden="0" w:uiPriority="65" w:unhideWhenUsed="0"/>
+    <w:lsdException w:name="Medium List 2 Accent 3" w:semiHidden="0" w:uiPriority="66" w:unhideWhenUsed="0"/>
+    <w:lsdException w:name="Medium Grid 1 Accent 3" w:semiHidden="0" w:uiPriority="67" w:unhideWhenUsed="0"/>
+    <w:lsdException w:name="Medium Grid 2 Accent 3" w:semiHidden="0" w:uiPriority="68" w:unhideWhenUsed="0"/>
+    <w:lsdException w:name="Medium Grid 3 Accent 3" w:semiHidden="0" w:uiPriority="69" w:unhideWhenUsed="0"/>
+    <w:lsdException w:name="Dark List Accent 3" w:semiHidden="0" w:uiPriority="70" w:unhideWhenUsed="0"/>
+    <w:lsdException w:name="Colorful Shading Accent 3" w:semiHidden="0" w:uiPriority="71" w:unhideWhenUsed="0"/>
+    <w:lsdException w:name="Colorful List Accent 3" w:semiHidden="0" w:uiPriority="72" w:unhideWhenUsed="0"/>
+    <w:lsdException w:name="Colorful Grid Accent 3" w:semiHidden="0" w:uiPriority="73" w:unhideWhenUsed="0"/>
+    <w:lsdException w:name="Light Shading Accent 4" w:semiHidden="0" w:uiPriority="60" w:unhideWhenUsed="0"/>
+    <w:lsdException w:name="Light List Accent 4" w:semiHidden="0" w:uiPriority="61" w:unhideWhenUsed="0"/>
+    <w:lsdException w:name="Light Grid Accent 4" w:semiHidden="0" w:uiPriority="62" w:unhideWhenUsed="0"/>
+    <w:lsdException w:name="Medium Shading 1 Accent 4" w:semiHidden="0" w:uiPriority="63" w:unhideWhenUsed="0"/>
+    <w:lsdException w:name="Medium Shading 2 Accent 4" w:semiHidden="0" w:uiPriority="64" w:unhideWhenUsed="0"/>
+    <w:lsdException w:name="Medium List 1 Accent 4" w:semiHidden="0" w:uiPriority="65" w:unhideWhenUsed="0"/>
+    <w:lsdException w:name="Medium List 2 Accent 4" w:semiHidden="0" w:uiPriority="66" w:unhideWhenUsed="0"/>
+    <w:lsdException w:name="Medium Grid 1 Accent 4" w:semiHidden="0" w:uiPriority="67" w:unhideWhenUsed="0"/>
+    <w:lsdException w:name="Medium Grid 2 Accent 4" w:semiHidden="0" w:uiPriority="68" w:unhideWhenUsed="0"/>
+    <w:lsdException w:name="Medium Grid 3 Accent 4" w:semiHidden="0" w:uiPriority="69" w:unhideWhenUsed="0"/>
+    <w:lsdException w:name="Dark List Accent 4" w:semiHidden="0" w:uiPriority="70" w:unhideWhenUsed="0"/>
+    <w:lsdException w:name="Colorful Shading Accent 4" w:semiHidden="0" w:uiPriority="71" w:unhideWhenUsed="0"/>
+    <w:lsdException w:name="Colorful List Accent 4" w:semiHidden="0" w:uiPriority="72" w:unhideWhenUsed="0"/>
+    <w:lsdException w:name="Colorful Grid Accent 4" w:semiHidden="0" w:uiPriority="73" w:unhideWhenUsed="0"/>
+    <w:lsdException w:name="Light Shading Accent 5" w:semiHidden="0" w:uiPriority="60" w:unhideWhenUsed="0"/>
+    <w:lsdException w:name="Light List Accent 5" w:semiHidden="0" w:uiPriority="61" w:unhideWhenUsed="0"/>
+    <w:lsdException w:name="Light Grid Accent 5" w:semiHidden="0" w:uiPriority="62" w:unhideWhenUsed="0"/>
+    <w:lsdException w:name="Medium Shading 1 Accent 5" w:semiHidden="0" w:uiPriority="63" w:unhideWhenUsed="0"/>
+    <w:lsdException w:name="Medium Shading 2 Accent 5" w:semiHidden="0" w:uiPriority="64" w:unhideWhenUsed="0"/>
+    <w:lsdException w:name="Medium List 1 Accent 5" w:semiHidden="0" w:uiPriority="65" w:unhideWhenUsed="0"/>
+    <w:lsdException w:name="Medium List 2 Accent 5" w:semiHidden="0" w:uiPriority="66" w:unhideWhenUsed="0"/>
+    <w:lsdException w:name="Medium Grid 1 Accent 5" w:semiHidden="0" w:uiPriority="67" w:unhideWhenUsed="0"/>
+    <w:lsdException w:name="Medium Grid 2 Accent 5" w:semiHidden="0" w:uiPriority="68" w:unhideWhenUsed="0"/>
+    <w:lsdException w:name="Medium Grid 3 Accent 5" w:semiHidden="0" w:uiPriority="69" w:unhideWhenUsed="0"/>
+    <w:lsdException w:name="Dark List Accent 5" w:semiHidden="0" w:uiPriority="70" w:unhideWhenUsed="0"/>
+    <w:lsdException w:name="Colorful Shading Accent 5" w:semiHidden="0" w:uiPriority="71" w:unhideWhenUsed="0"/>
+    <w:lsdException w:name="Colorful List Accent 5" w:semiHidden="0" w:uiPriority="72" w:unhideWhenUsed="0"/>
+    <w:lsdException w:name="Colorful Grid Accent 5" w:semiHidden="0" w:uiPriority="73" w:unhideWhenUsed="0"/>
+    <w:lsdException w:name="Light Shading Accent 6" w:semiHidden="0" w:uiPriority="60" w:unhideWhenUsed="0"/>
+    <w:lsdException w:name="Light List Accent 6" w:semiHidden="0" w:uiPriority="61" w:unhideWhenUsed="0"/>
+    <w:lsdException w:name="Light Grid Accent 6" w:semiHidden="0" w:uiPriority="62" w:unhideWhenUsed="0"/>
+    <w:lsdException w:name="Medium Shading 1 Accent 6" w:semiHidden="0" w:uiPriority="63" w:unhideWhenUsed="0"/>
+    <w:lsdException w:name="Medium Shading 2 Accent 6" w:semiHidden="0" w:uiPriority="64" w:unhideWhenUsed="0"/>
+    <w:lsdException w:name="Medium List 1 Accent 6" w:semiHidden="0" w:uiPriority="65" w:unhideWhenUsed="0"/>
+    <w:lsdException w:name="Medium List 2 Accent 6" w:semiHidden="0" w:uiPriority="66" w:unhideWhenUsed="0"/>
+    <w:lsdException w:name="Medium Grid 1 Accent 6" w:semiHidden="0" w:uiPriority="67" w:unhideWhenUsed="0"/>
+    <w:lsdException w:name="Medium Grid 2 Accent 6" w:semiHidden="0" w:uiPriority="68" w:unhideWhenUsed="0"/>
+    <w:lsdException w:name="Medium Grid 3 Accent 6" w:semiHidden="0" w:uiPriority="69" w:unhideWhenUsed="0"/>
+    <w:lsdException w:name="Dark List Accent 6" w:semiHidden="0" w:uiPriority="70" w:unhideWhenUsed="0"/>
+    <w:lsdException w:name="Colorful Shading Accent 6" w:semiHidden="0" w:uiPriority="71" w:unhideWhenUsed="0"/>
+    <w:lsdException w:name="Colorful List Accent 6" w:semiHidden="0" w:uiPriority="72" w:unhideWhenUsed="0"/>
+    <w:lsdException w:name="Colorful Grid Accent 6" w:semiHidden="0" w:uiPriority="73" w:unhideWhenUsed="0"/>
+    <w:lsdException w:name="Subtle Emphasis" w:semiHidden="0" w:uiPriority="19" w:unhideWhenUsed="0" w:qFormat="1"/>
+    <w:lsdException w:name="Intense Emphasis" w:semiHidden="0" w:uiPriority="21" w:unhideWhenUsed="0" w:qFormat="1"/>
+    <w:lsdException w:name="Subtle Reference" w:semiHidden="0" w:uiPriority="31" w:unhideWhenUsed="0" w:qFormat="1"/>
+    <w:lsdException w:name="Intense Reference" w:semiHidden="0" w:uiPriority="32" w:unhideWhenUsed="0" w:qFormat="1"/>
+    <w:lsdException w:name="Book Title" w:semiHidden="0" w:uiPriority="33" w:unhideWhenUsed="0" w:qFormat="1"/>
+    <w:lsdException w:name="Bibliography" w:uiPriority="37"/>
+    <w:lsdException w:name="TOC Heading" w:uiPriority="39" w:qFormat="1"/>
   </w:latentStyles>
   <w:style w:type="paragraph" w:default="1" w:styleId="Normal">
     <w:name w:val="Normal"/>
     <w:qFormat/>
   </w:style>
-  <w:style w:type="paragraph" w:styleId="Heading1">
+  <w:style w:type="paragraph" w:styleId="Overskrift1">
     <w:name w:val="heading 1"/>
     <w:basedOn w:val="Normal"/>
     <w:next w:val="Normal"/>
-    <w:link w:val="Heading1Char"/>
+    <w:link w:val="Overskrift1Tegn"/>
     <w:uiPriority w:val="9"/>
     <w:qFormat/>
-    <w:rsid w:val="003D6BE3"/>
+    <w:rsid w:val="00B37F44"/>
     <w:pPr>
       <w:keepNext/>
       <w:keepLines/>
+      <w:numPr>
+        <w:numId w:val="4"/>
+      </w:numPr>
       <w:spacing w:before="240" w:after="0"/>
       <w:outlineLvl w:val="0"/>
     </w:pPr>
@@ -1748,11 +2456,11 @@
       <w:szCs w:val="32"/>
     </w:rPr>
   </w:style>
-  <w:style w:type="paragraph" w:styleId="Heading2">
+  <w:style w:type="paragraph" w:styleId="Overskrift2">
     <w:name w:val="heading 2"/>
     <w:basedOn w:val="Normal"/>
     <w:next w:val="Normal"/>
-    <w:link w:val="Heading2Char"/>
+    <w:link w:val="Overskrift2Tegn"/>
     <w:uiPriority w:val="9"/>
     <w:unhideWhenUsed/>
     <w:qFormat/>
@@ -1770,13 +2478,13 @@
       <w:szCs w:val="26"/>
     </w:rPr>
   </w:style>
-  <w:style w:type="character" w:default="1" w:styleId="DefaultParagraphFont">
+  <w:style w:type="character" w:default="1" w:styleId="Standardskriftforavsnitt">
     <w:name w:val="Default Paragraph Font"/>
     <w:uiPriority w:val="1"/>
     <w:semiHidden/>
     <w:unhideWhenUsed/>
   </w:style>
-  <w:style w:type="table" w:default="1" w:styleId="TableNormal">
+  <w:style w:type="table" w:default="1" w:styleId="Vanligtabell">
     <w:name w:val="Normal Table"/>
     <w:uiPriority w:val="99"/>
     <w:semiHidden/>
@@ -1791,17 +2499,17 @@
       </w:tblCellMar>
     </w:tblPr>
   </w:style>
-  <w:style w:type="numbering" w:default="1" w:styleId="NoList">
+  <w:style w:type="numbering" w:default="1" w:styleId="Ingenliste">
     <w:name w:val="No List"/>
     <w:uiPriority w:val="99"/>
     <w:semiHidden/>
     <w:unhideWhenUsed/>
   </w:style>
-  <w:style w:type="paragraph" w:styleId="Title">
+  <w:style w:type="paragraph" w:styleId="Tittel">
     <w:name w:val="Title"/>
     <w:basedOn w:val="Normal"/>
     <w:next w:val="Normal"/>
-    <w:link w:val="TitleChar"/>
+    <w:link w:val="TittelTegn"/>
     <w:uiPriority w:val="10"/>
     <w:qFormat/>
     <w:rsid w:val="003D6BE3"/>
@@ -1817,10 +2525,10 @@
       <w:szCs w:val="56"/>
     </w:rPr>
   </w:style>
-  <w:style w:type="character" w:customStyle="1" w:styleId="TitleChar">
-    <w:name w:val="Title Char"/>
-    <w:basedOn w:val="DefaultParagraphFont"/>
-    <w:link w:val="Title"/>
+  <w:style w:type="character" w:customStyle="1" w:styleId="TittelTegn">
+    <w:name w:val="Tittel Tegn"/>
+    <w:basedOn w:val="Standardskriftforavsnitt"/>
+    <w:link w:val="Tittel"/>
     <w:uiPriority w:val="10"/>
     <w:rsid w:val="003D6BE3"/>
     <w:rPr>
@@ -1831,12 +2539,12 @@
       <w:szCs w:val="56"/>
     </w:rPr>
   </w:style>
-  <w:style w:type="character" w:customStyle="1" w:styleId="Heading1Char">
-    <w:name w:val="Heading 1 Char"/>
-    <w:basedOn w:val="DefaultParagraphFont"/>
-    <w:link w:val="Heading1"/>
+  <w:style w:type="character" w:customStyle="1" w:styleId="Overskrift1Tegn">
+    <w:name w:val="Overskrift 1 Tegn"/>
+    <w:basedOn w:val="Standardskriftforavsnitt"/>
+    <w:link w:val="Overskrift1"/>
     <w:uiPriority w:val="9"/>
-    <w:rsid w:val="003D6BE3"/>
+    <w:rsid w:val="00B37F44"/>
     <w:rPr>
       <w:rFonts w:asciiTheme="majorHAnsi" w:eastAsiaTheme="majorEastAsia" w:hAnsiTheme="majorHAnsi" w:cstheme="majorBidi"/>
       <w:color w:val="365F91" w:themeColor="accent1" w:themeShade="BF"/>
@@ -1844,10 +2552,10 @@
       <w:szCs w:val="32"/>
     </w:rPr>
   </w:style>
-  <w:style w:type="character" w:customStyle="1" w:styleId="Heading2Char">
-    <w:name w:val="Heading 2 Char"/>
-    <w:basedOn w:val="DefaultParagraphFont"/>
-    <w:link w:val="Heading2"/>
+  <w:style w:type="character" w:customStyle="1" w:styleId="Overskrift2Tegn">
+    <w:name w:val="Overskrift 2 Tegn"/>
+    <w:basedOn w:val="Standardskriftforavsnitt"/>
+    <w:link w:val="Overskrift2"/>
     <w:uiPriority w:val="9"/>
     <w:rsid w:val="00BD01B4"/>
     <w:rPr>
@@ -1857,7 +2565,7 @@
       <w:szCs w:val="26"/>
     </w:rPr>
   </w:style>
-  <w:style w:type="paragraph" w:styleId="NoSpacing">
+  <w:style w:type="paragraph" w:styleId="Ingenmellomrom">
     <w:name w:val="No Spacing"/>
     <w:uiPriority w:val="1"/>
     <w:qFormat/>
@@ -1866,7 +2574,7 @@
       <w:spacing w:after="0" w:line="240" w:lineRule="auto"/>
     </w:pPr>
   </w:style>
-  <w:style w:type="paragraph" w:styleId="ListParagraph">
+  <w:style w:type="paragraph" w:styleId="Listeavsnitt">
     <w:name w:val="List Paragraph"/>
     <w:basedOn w:val="Normal"/>
     <w:uiPriority w:val="34"/>
@@ -1876,6 +2584,460 @@
       <w:ind w:left="720"/>
       <w:contextualSpacing/>
     </w:pPr>
+  </w:style>
+  <w:style w:type="paragraph" w:styleId="Bobletekst">
+    <w:name w:val="Balloon Text"/>
+    <w:basedOn w:val="Normal"/>
+    <w:link w:val="BobletekstTegn"/>
+    <w:uiPriority w:val="99"/>
+    <w:semiHidden/>
+    <w:unhideWhenUsed/>
+    <w:rsid w:val="00BA1817"/>
+    <w:pPr>
+      <w:spacing w:after="0" w:line="240" w:lineRule="auto"/>
+    </w:pPr>
+    <w:rPr>
+      <w:rFonts w:ascii="Tahoma" w:hAnsi="Tahoma" w:cs="Tahoma"/>
+      <w:sz w:val="16"/>
+      <w:szCs w:val="16"/>
+    </w:rPr>
+  </w:style>
+  <w:style w:type="character" w:customStyle="1" w:styleId="BobletekstTegn">
+    <w:name w:val="Bobletekst Tegn"/>
+    <w:basedOn w:val="Standardskriftforavsnitt"/>
+    <w:link w:val="Bobletekst"/>
+    <w:uiPriority w:val="99"/>
+    <w:semiHidden/>
+    <w:rsid w:val="00BA1817"/>
+    <w:rPr>
+      <w:rFonts w:ascii="Tahoma" w:hAnsi="Tahoma" w:cs="Tahoma"/>
+      <w:sz w:val="16"/>
+      <w:szCs w:val="16"/>
+    </w:rPr>
+  </w:style>
+  <w:style w:type="paragraph" w:styleId="Undertittel">
+    <w:name w:val="Subtitle"/>
+    <w:basedOn w:val="Normal"/>
+    <w:next w:val="Normal"/>
+    <w:link w:val="UndertittelTegn"/>
+    <w:uiPriority w:val="11"/>
+    <w:qFormat/>
+    <w:rsid w:val="00061D86"/>
+    <w:pPr>
+      <w:numPr>
+        <w:ilvl w:val="1"/>
+      </w:numPr>
+    </w:pPr>
+    <w:rPr>
+      <w:rFonts w:asciiTheme="majorHAnsi" w:eastAsiaTheme="majorEastAsia" w:hAnsiTheme="majorHAnsi" w:cstheme="majorBidi"/>
+      <w:i/>
+      <w:iCs/>
+      <w:color w:val="4F81BD" w:themeColor="accent1"/>
+      <w:spacing w:val="15"/>
+      <w:sz w:val="24"/>
+      <w:szCs w:val="24"/>
+    </w:rPr>
+  </w:style>
+  <w:style w:type="character" w:customStyle="1" w:styleId="UndertittelTegn">
+    <w:name w:val="Undertittel Tegn"/>
+    <w:basedOn w:val="Standardskriftforavsnitt"/>
+    <w:link w:val="Undertittel"/>
+    <w:uiPriority w:val="11"/>
+    <w:rsid w:val="00061D86"/>
+    <w:rPr>
+      <w:rFonts w:asciiTheme="majorHAnsi" w:eastAsiaTheme="majorEastAsia" w:hAnsiTheme="majorHAnsi" w:cstheme="majorBidi"/>
+      <w:i/>
+      <w:iCs/>
+      <w:color w:val="4F81BD" w:themeColor="accent1"/>
+      <w:spacing w:val="15"/>
+      <w:sz w:val="24"/>
+      <w:szCs w:val="24"/>
+    </w:rPr>
+  </w:style>
+</w:styles>
+</file>
+
+<file path=word/stylesWithEffects.xml><?xml version="1.0" encoding="utf-8"?>
+<w:styles xmlns:wpc="http://schemas.microsoft.com/office/word/2010/wordprocessingCanvas" xmlns:mc="http://schemas.openxmlformats.org/markup-compatibility/2006" xmlns:o="urn:schemas-microsoft-com:office:office" xmlns:r="http://schemas.openxmlformats.org/officeDocument/2006/relationships" xmlns:m="http://schemas.openxmlformats.org/officeDocument/2006/math" xmlns:v="urn:schemas-microsoft-com:vml" xmlns:wp14="http://schemas.microsoft.com/office/word/2010/wordprocessingDrawing" xmlns:wp="http://schemas.openxmlformats.org/drawingml/2006/wordprocessingDrawing" xmlns:w10="urn:schemas-microsoft-com:office:word" xmlns:w="http://schemas.openxmlformats.org/wordprocessingml/2006/main" xmlns:w14="http://schemas.microsoft.com/office/word/2010/wordml" xmlns:wpg="http://schemas.microsoft.com/office/word/2010/wordprocessingGroup" xmlns:wpi="http://schemas.microsoft.com/office/word/2010/wordprocessingInk" xmlns:wne="http://schemas.microsoft.com/office/word/2006/wordml" xmlns:wps="http://schemas.microsoft.com/office/word/2010/wordprocessingShape" mc:Ignorable="w14 wp14">
+  <w:docDefaults>
+    <w:rPrDefault>
+      <w:rPr>
+        <w:rFonts w:asciiTheme="minorHAnsi" w:eastAsiaTheme="minorHAnsi" w:hAnsiTheme="minorHAnsi" w:cstheme="minorBidi"/>
+        <w:sz w:val="22"/>
+        <w:szCs w:val="22"/>
+        <w:lang w:val="en-US" w:eastAsia="en-US" w:bidi="ar-SA"/>
+      </w:rPr>
+    </w:rPrDefault>
+    <w:pPrDefault>
+      <w:pPr>
+        <w:spacing w:after="200" w:line="276" w:lineRule="auto"/>
+      </w:pPr>
+    </w:pPrDefault>
+  </w:docDefaults>
+  <w:latentStyles w:defLockedState="0" w:defUIPriority="99" w:defSemiHidden="1" w:defUnhideWhenUsed="1" w:defQFormat="0" w:count="267">
+    <w:lsdException w:name="Normal" w:semiHidden="0" w:uiPriority="0" w:unhideWhenUsed="0" w:qFormat="1"/>
+    <w:lsdException w:name="heading 1" w:semiHidden="0" w:uiPriority="9" w:unhideWhenUsed="0" w:qFormat="1"/>
+    <w:lsdException w:name="heading 2" w:uiPriority="9" w:qFormat="1"/>
+    <w:lsdException w:name="heading 3" w:uiPriority="9" w:qFormat="1"/>
+    <w:lsdException w:name="heading 4" w:uiPriority="9" w:qFormat="1"/>
+    <w:lsdException w:name="heading 5" w:uiPriority="9" w:qFormat="1"/>
+    <w:lsdException w:name="heading 6" w:uiPriority="9" w:qFormat="1"/>
+    <w:lsdException w:name="heading 7" w:uiPriority="9" w:qFormat="1"/>
+    <w:lsdException w:name="heading 8" w:uiPriority="9" w:qFormat="1"/>
+    <w:lsdException w:name="heading 9" w:uiPriority="9" w:qFormat="1"/>
+    <w:lsdException w:name="toc 1" w:uiPriority="39"/>
+    <w:lsdException w:name="toc 2" w:uiPriority="39"/>
+    <w:lsdException w:name="toc 3" w:uiPriority="39"/>
+    <w:lsdException w:name="toc 4" w:uiPriority="39"/>
+    <w:lsdException w:name="toc 5" w:uiPriority="39"/>
+    <w:lsdException w:name="toc 6" w:uiPriority="39"/>
+    <w:lsdException w:name="toc 7" w:uiPriority="39"/>
+    <w:lsdException w:name="toc 8" w:uiPriority="39"/>
+    <w:lsdException w:name="toc 9" w:uiPriority="39"/>
+    <w:lsdException w:name="caption" w:uiPriority="35" w:qFormat="1"/>
+    <w:lsdException w:name="Title" w:semiHidden="0" w:uiPriority="10" w:unhideWhenUsed="0" w:qFormat="1"/>
+    <w:lsdException w:name="Default Paragraph Font" w:uiPriority="1"/>
+    <w:lsdException w:name="Subtitle" w:semiHidden="0" w:uiPriority="11" w:unhideWhenUsed="0" w:qFormat="1"/>
+    <w:lsdException w:name="Strong" w:semiHidden="0" w:uiPriority="22" w:unhideWhenUsed="0" w:qFormat="1"/>
+    <w:lsdException w:name="Emphasis" w:semiHidden="0" w:uiPriority="20" w:unhideWhenUsed="0" w:qFormat="1"/>
+    <w:lsdException w:name="Table Grid" w:semiHidden="0" w:uiPriority="59" w:unhideWhenUsed="0"/>
+    <w:lsdException w:name="Placeholder Text" w:unhideWhenUsed="0"/>
+    <w:lsdException w:name="No Spacing" w:semiHidden="0" w:uiPriority="1" w:unhideWhenUsed="0" w:qFormat="1"/>
+    <w:lsdException w:name="Light Shading" w:semiHidden="0" w:uiPriority="60" w:unhideWhenUsed="0"/>
+    <w:lsdException w:name="Light List" w:semiHidden="0" w:uiPriority="61" w:unhideWhenUsed="0"/>
+    <w:lsdException w:name="Light Grid" w:semiHidden="0" w:uiPriority="62" w:unhideWhenUsed="0"/>
+    <w:lsdException w:name="Medium Shading 1" w:semiHidden="0" w:uiPriority="63" w:unhideWhenUsed="0"/>
+    <w:lsdException w:name="Medium Shading 2" w:semiHidden="0" w:uiPriority="64" w:unhideWhenUsed="0"/>
+    <w:lsdException w:name="Medium List 1" w:semiHidden="0" w:uiPriority="65" w:unhideWhenUsed="0"/>
+    <w:lsdException w:name="Medium List 2" w:semiHidden="0" w:uiPriority="66" w:unhideWhenUsed="0"/>
+    <w:lsdException w:name="Medium Grid 1" w:semiHidden="0" w:uiPriority="67" w:unhideWhenUsed="0"/>
+    <w:lsdException w:name="Medium Grid 2" w:semiHidden="0" w:uiPriority="68" w:unhideWhenUsed="0"/>
+    <w:lsdException w:name="Medium Grid 3" w:semiHidden="0" w:uiPriority="69" w:unhideWhenUsed="0"/>
+    <w:lsdException w:name="Dark List" w:semiHidden="0" w:uiPriority="70" w:unhideWhenUsed="0"/>
+    <w:lsdException w:name="Colorful Shading" w:semiHidden="0" w:uiPriority="71" w:unhideWhenUsed="0"/>
+    <w:lsdException w:name="Colorful List" w:semiHidden="0" w:uiPriority="72" w:unhideWhenUsed="0"/>
+    <w:lsdException w:name="Colorful Grid" w:semiHidden="0" w:uiPriority="73" w:unhideWhenUsed="0"/>
+    <w:lsdException w:name="Light Shading Accent 1" w:semiHidden="0" w:uiPriority="60" w:unhideWhenUsed="0"/>
+    <w:lsdException w:name="Light List Accent 1" w:semiHidden="0" w:uiPriority="61" w:unhideWhenUsed="0"/>
+    <w:lsdException w:name="Light Grid Accent 1" w:semiHidden="0" w:uiPriority="62" w:unhideWhenUsed="0"/>
+    <w:lsdException w:name="Medium Shading 1 Accent 1" w:semiHidden="0" w:uiPriority="63" w:unhideWhenUsed="0"/>
+    <w:lsdException w:name="Medium Shading 2 Accent 1" w:semiHidden="0" w:uiPriority="64" w:unhideWhenUsed="0"/>
+    <w:lsdException w:name="Medium List 1 Accent 1" w:semiHidden="0" w:uiPriority="65" w:unhideWhenUsed="0"/>
+    <w:lsdException w:name="Revision" w:unhideWhenUsed="0"/>
+    <w:lsdException w:name="List Paragraph" w:semiHidden="0" w:uiPriority="34" w:unhideWhenUsed="0" w:qFormat="1"/>
+    <w:lsdException w:name="Quote" w:semiHidden="0" w:uiPriority="29" w:unhideWhenUsed="0" w:qFormat="1"/>
+    <w:lsdException w:name="Intense Quote" w:semiHidden="0" w:uiPriority="30" w:unhideWhenUsed="0" w:qFormat="1"/>
+    <w:lsdException w:name="Medium List 2 Accent 1" w:semiHidden="0" w:uiPriority="66" w:unhideWhenUsed="0"/>
+    <w:lsdException w:name="Medium Grid 1 Accent 1" w:semiHidden="0" w:uiPriority="67" w:unhideWhenUsed="0"/>
+    <w:lsdException w:name="Medium Grid 2 Accent 1" w:semiHidden="0" w:uiPriority="68" w:unhideWhenUsed="0"/>
+    <w:lsdException w:name="Medium Grid 3 Accent 1" w:semiHidden="0" w:uiPriority="69" w:unhideWhenUsed="0"/>
+    <w:lsdException w:name="Dark List Accent 1" w:semiHidden="0" w:uiPriority="70" w:unhideWhenUsed="0"/>
+    <w:lsdException w:name="Colorful Shading Accent 1" w:semiHidden="0" w:uiPriority="71" w:unhideWhenUsed="0"/>
+    <w:lsdException w:name="Colorful List Accent 1" w:semiHidden="0" w:uiPriority="72" w:unhideWhenUsed="0"/>
+    <w:lsdException w:name="Colorful Grid Accent 1" w:semiHidden="0" w:uiPriority="73" w:unhideWhenUsed="0"/>
+    <w:lsdException w:name="Light Shading Accent 2" w:semiHidden="0" w:uiPriority="60" w:unhideWhenUsed="0"/>
+    <w:lsdException w:name="Light List Accent 2" w:semiHidden="0" w:uiPriority="61" w:unhideWhenUsed="0"/>
+    <w:lsdException w:name="Light Grid Accent 2" w:semiHidden="0" w:uiPriority="62" w:unhideWhenUsed="0"/>
+    <w:lsdException w:name="Medium Shading 1 Accent 2" w:semiHidden="0" w:uiPriority="63" w:unhideWhenUsed="0"/>
+    <w:lsdException w:name="Medium Shading 2 Accent 2" w:semiHidden="0" w:uiPriority="64" w:unhideWhenUsed="0"/>
+    <w:lsdException w:name="Medium List 1 Accent 2" w:semiHidden="0" w:uiPriority="65" w:unhideWhenUsed="0"/>
+    <w:lsdException w:name="Medium List 2 Accent 2" w:semiHidden="0" w:uiPriority="66" w:unhideWhenUsed="0"/>
+    <w:lsdException w:name="Medium Grid 1 Accent 2" w:semiHidden="0" w:uiPriority="67" w:unhideWhenUsed="0"/>
+    <w:lsdException w:name="Medium Grid 2 Accent 2" w:semiHidden="0" w:uiPriority="68" w:unhideWhenUsed="0"/>
+    <w:lsdException w:name="Medium Grid 3 Accent 2" w:semiHidden="0" w:uiPriority="69" w:unhideWhenUsed="0"/>
+    <w:lsdException w:name="Dark List Accent 2" w:semiHidden="0" w:uiPriority="70" w:unhideWhenUsed="0"/>
+    <w:lsdException w:name="Colorful Shading Accent 2" w:semiHidden="0" w:uiPriority="71" w:unhideWhenUsed="0"/>
+    <w:lsdException w:name="Colorful List Accent 2" w:semiHidden="0" w:uiPriority="72" w:unhideWhenUsed="0"/>
+    <w:lsdException w:name="Colorful Grid Accent 2" w:semiHidden="0" w:uiPriority="73" w:unhideWhenUsed="0"/>
+    <w:lsdException w:name="Light Shading Accent 3" w:semiHidden="0" w:uiPriority="60" w:unhideWhenUsed="0"/>
+    <w:lsdException w:name="Light List Accent 3" w:semiHidden="0" w:uiPriority="61" w:unhideWhenUsed="0"/>
+    <w:lsdException w:name="Light Grid Accent 3" w:semiHidden="0" w:uiPriority="62" w:unhideWhenUsed="0"/>
+    <w:lsdException w:name="Medium Shading 1 Accent 3" w:semiHidden="0" w:uiPriority="63" w:unhideWhenUsed="0"/>
+    <w:lsdException w:name="Medium Shading 2 Accent 3" w:semiHidden="0" w:uiPriority="64" w:unhideWhenUsed="0"/>
+    <w:lsdException w:name="Medium List 1 Accent 3" w:semiHidden="0" w:uiPriority="65" w:unhideWhenUsed="0"/>
+    <w:lsdException w:name="Medium List 2 Accent 3" w:semiHidden="0" w:uiPriority="66" w:unhideWhenUsed="0"/>
+    <w:lsdException w:name="Medium Grid 1 Accent 3" w:semiHidden="0" w:uiPriority="67" w:unhideWhenUsed="0"/>
+    <w:lsdException w:name="Medium Grid 2 Accent 3" w:semiHidden="0" w:uiPriority="68" w:unhideWhenUsed="0"/>
+    <w:lsdException w:name="Medium Grid 3 Accent 3" w:semiHidden="0" w:uiPriority="69" w:unhideWhenUsed="0"/>
+    <w:lsdException w:name="Dark List Accent 3" w:semiHidden="0" w:uiPriority="70" w:unhideWhenUsed="0"/>
+    <w:lsdException w:name="Colorful Shading Accent 3" w:semiHidden="0" w:uiPriority="71" w:unhideWhenUsed="0"/>
+    <w:lsdException w:name="Colorful List Accent 3" w:semiHidden="0" w:uiPriority="72" w:unhideWhenUsed="0"/>
+    <w:lsdException w:name="Colorful Grid Accent 3" w:semiHidden="0" w:uiPriority="73" w:unhideWhenUsed="0"/>
+    <w:lsdException w:name="Light Shading Accent 4" w:semiHidden="0" w:uiPriority="60" w:unhideWhenUsed="0"/>
+    <w:lsdException w:name="Light List Accent 4" w:semiHidden="0" w:uiPriority="61" w:unhideWhenUsed="0"/>
+    <w:lsdException w:name="Light Grid Accent 4" w:semiHidden="0" w:uiPriority="62" w:unhideWhenUsed="0"/>
+    <w:lsdException w:name="Medium Shading 1 Accent 4" w:semiHidden="0" w:uiPriority="63" w:unhideWhenUsed="0"/>
+    <w:lsdException w:name="Medium Shading 2 Accent 4" w:semiHidden="0" w:uiPriority="64" w:unhideWhenUsed="0"/>
+    <w:lsdException w:name="Medium List 1 Accent 4" w:semiHidden="0" w:uiPriority="65" w:unhideWhenUsed="0"/>
+    <w:lsdException w:name="Medium List 2 Accent 4" w:semiHidden="0" w:uiPriority="66" w:unhideWhenUsed="0"/>
+    <w:lsdException w:name="Medium Grid 1 Accent 4" w:semiHidden="0" w:uiPriority="67" w:unhideWhenUsed="0"/>
+    <w:lsdException w:name="Medium Grid 2 Accent 4" w:semiHidden="0" w:uiPriority="68" w:unhideWhenUsed="0"/>
+    <w:lsdException w:name="Medium Grid 3 Accent 4" w:semiHidden="0" w:uiPriority="69" w:unhideWhenUsed="0"/>
+    <w:lsdException w:name="Dark List Accent 4" w:semiHidden="0" w:uiPriority="70" w:unhideWhenUsed="0"/>
+    <w:lsdException w:name="Colorful Shading Accent 4" w:semiHidden="0" w:uiPriority="71" w:unhideWhenUsed="0"/>
+    <w:lsdException w:name="Colorful List Accent 4" w:semiHidden="0" w:uiPriority="72" w:unhideWhenUsed="0"/>
+    <w:lsdException w:name="Colorful Grid Accent 4" w:semiHidden="0" w:uiPriority="73" w:unhideWhenUsed="0"/>
+    <w:lsdException w:name="Light Shading Accent 5" w:semiHidden="0" w:uiPriority="60" w:unhideWhenUsed="0"/>
+    <w:lsdException w:name="Light List Accent 5" w:semiHidden="0" w:uiPriority="61" w:unhideWhenUsed="0"/>
+    <w:lsdException w:name="Light Grid Accent 5" w:semiHidden="0" w:uiPriority="62" w:unhideWhenUsed="0"/>
+    <w:lsdException w:name="Medium Shading 1 Accent 5" w:semiHidden="0" w:uiPriority="63" w:unhideWhenUsed="0"/>
+    <w:lsdException w:name="Medium Shading 2 Accent 5" w:semiHidden="0" w:uiPriority="64" w:unhideWhenUsed="0"/>
+    <w:lsdException w:name="Medium List 1 Accent 5" w:semiHidden="0" w:uiPriority="65" w:unhideWhenUsed="0"/>
+    <w:lsdException w:name="Medium List 2 Accent 5" w:semiHidden="0" w:uiPriority="66" w:unhideWhenUsed="0"/>
+    <w:lsdException w:name="Medium Grid 1 Accent 5" w:semiHidden="0" w:uiPriority="67" w:unhideWhenUsed="0"/>
+    <w:lsdException w:name="Medium Grid 2 Accent 5" w:semiHidden="0" w:uiPriority="68" w:unhideWhenUsed="0"/>
+    <w:lsdException w:name="Medium Grid 3 Accent 5" w:semiHidden="0" w:uiPriority="69" w:unhideWhenUsed="0"/>
+    <w:lsdException w:name="Dark List Accent 5" w:semiHidden="0" w:uiPriority="70" w:unhideWhenUsed="0"/>
+    <w:lsdException w:name="Colorful Shading Accent 5" w:semiHidden="0" w:uiPriority="71" w:unhideWhenUsed="0"/>
+    <w:lsdException w:name="Colorful List Accent 5" w:semiHidden="0" w:uiPriority="72" w:unhideWhenUsed="0"/>
+    <w:lsdException w:name="Colorful Grid Accent 5" w:semiHidden="0" w:uiPriority="73" w:unhideWhenUsed="0"/>
+    <w:lsdException w:name="Light Shading Accent 6" w:semiHidden="0" w:uiPriority="60" w:unhideWhenUsed="0"/>
+    <w:lsdException w:name="Light List Accent 6" w:semiHidden="0" w:uiPriority="61" w:unhideWhenUsed="0"/>
+    <w:lsdException w:name="Light Grid Accent 6" w:semiHidden="0" w:uiPriority="62" w:unhideWhenUsed="0"/>
+    <w:lsdException w:name="Medium Shading 1 Accent 6" w:semiHidden="0" w:uiPriority="63" w:unhideWhenUsed="0"/>
+    <w:lsdException w:name="Medium Shading 2 Accent 6" w:semiHidden="0" w:uiPriority="64" w:unhideWhenUsed="0"/>
+    <w:lsdException w:name="Medium List 1 Accent 6" w:semiHidden="0" w:uiPriority="65" w:unhideWhenUsed="0"/>
+    <w:lsdException w:name="Medium List 2 Accent 6" w:semiHidden="0" w:uiPriority="66" w:unhideWhenUsed="0"/>
+    <w:lsdException w:name="Medium Grid 1 Accent 6" w:semiHidden="0" w:uiPriority="67" w:unhideWhenUsed="0"/>
+    <w:lsdException w:name="Medium Grid 2 Accent 6" w:semiHidden="0" w:uiPriority="68" w:unhideWhenUsed="0"/>
+    <w:lsdException w:name="Medium Grid 3 Accent 6" w:semiHidden="0" w:uiPriority="69" w:unhideWhenUsed="0"/>
+    <w:lsdException w:name="Dark List Accent 6" w:semiHidden="0" w:uiPriority="70" w:unhideWhenUsed="0"/>
+    <w:lsdException w:name="Colorful Shading Accent 6" w:semiHidden="0" w:uiPriority="71" w:unhideWhenUsed="0"/>
+    <w:lsdException w:name="Colorful List Accent 6" w:semiHidden="0" w:uiPriority="72" w:unhideWhenUsed="0"/>
+    <w:lsdException w:name="Colorful Grid Accent 6" w:semiHidden="0" w:uiPriority="73" w:unhideWhenUsed="0"/>
+    <w:lsdException w:name="Subtle Emphasis" w:semiHidden="0" w:uiPriority="19" w:unhideWhenUsed="0" w:qFormat="1"/>
+    <w:lsdException w:name="Intense Emphasis" w:semiHidden="0" w:uiPriority="21" w:unhideWhenUsed="0" w:qFormat="1"/>
+    <w:lsdException w:name="Subtle Reference" w:semiHidden="0" w:uiPriority="31" w:unhideWhenUsed="0" w:qFormat="1"/>
+    <w:lsdException w:name="Intense Reference" w:semiHidden="0" w:uiPriority="32" w:unhideWhenUsed="0" w:qFormat="1"/>
+    <w:lsdException w:name="Book Title" w:semiHidden="0" w:uiPriority="33" w:unhideWhenUsed="0" w:qFormat="1"/>
+    <w:lsdException w:name="Bibliography" w:uiPriority="37"/>
+    <w:lsdException w:name="TOC Heading" w:uiPriority="39" w:qFormat="1"/>
+  </w:latentStyles>
+  <w:style w:type="paragraph" w:default="1" w:styleId="Normal">
+    <w:name w:val="Normal"/>
+    <w:qFormat/>
+  </w:style>
+  <w:style w:type="paragraph" w:styleId="Overskrift1">
+    <w:name w:val="heading 1"/>
+    <w:basedOn w:val="Normal"/>
+    <w:next w:val="Normal"/>
+    <w:link w:val="Overskrift1Tegn"/>
+    <w:uiPriority w:val="9"/>
+    <w:qFormat/>
+    <w:rsid w:val="00B37F44"/>
+    <w:pPr>
+      <w:keepNext/>
+      <w:keepLines/>
+      <w:numPr>
+        <w:numId w:val="4"/>
+      </w:numPr>
+      <w:spacing w:before="240" w:after="0"/>
+      <w:outlineLvl w:val="0"/>
+    </w:pPr>
+    <w:rPr>
+      <w:rFonts w:asciiTheme="majorHAnsi" w:eastAsiaTheme="majorEastAsia" w:hAnsiTheme="majorHAnsi" w:cstheme="majorBidi"/>
+      <w:color w:val="365F91" w:themeColor="accent1" w:themeShade="BF"/>
+      <w:sz w:val="32"/>
+      <w:szCs w:val="32"/>
+    </w:rPr>
+  </w:style>
+  <w:style w:type="paragraph" w:styleId="Overskrift2">
+    <w:name w:val="heading 2"/>
+    <w:basedOn w:val="Normal"/>
+    <w:next w:val="Normal"/>
+    <w:link w:val="Overskrift2Tegn"/>
+    <w:uiPriority w:val="9"/>
+    <w:unhideWhenUsed/>
+    <w:qFormat/>
+    <w:rsid w:val="00BD01B4"/>
+    <w:pPr>
+      <w:keepNext/>
+      <w:keepLines/>
+      <w:spacing w:before="40" w:after="0"/>
+      <w:outlineLvl w:val="1"/>
+    </w:pPr>
+    <w:rPr>
+      <w:rFonts w:asciiTheme="majorHAnsi" w:eastAsiaTheme="majorEastAsia" w:hAnsiTheme="majorHAnsi" w:cstheme="majorBidi"/>
+      <w:color w:val="365F91" w:themeColor="accent1" w:themeShade="BF"/>
+      <w:sz w:val="26"/>
+      <w:szCs w:val="26"/>
+    </w:rPr>
+  </w:style>
+  <w:style w:type="character" w:default="1" w:styleId="Standardskriftforavsnitt">
+    <w:name w:val="Default Paragraph Font"/>
+    <w:uiPriority w:val="1"/>
+    <w:semiHidden/>
+    <w:unhideWhenUsed/>
+  </w:style>
+  <w:style w:type="table" w:default="1" w:styleId="Vanligtabell">
+    <w:name w:val="Normal Table"/>
+    <w:uiPriority w:val="99"/>
+    <w:semiHidden/>
+    <w:unhideWhenUsed/>
+    <w:tblPr>
+      <w:tblInd w:w="0" w:type="dxa"/>
+      <w:tblCellMar>
+        <w:top w:w="0" w:type="dxa"/>
+        <w:left w:w="108" w:type="dxa"/>
+        <w:bottom w:w="0" w:type="dxa"/>
+        <w:right w:w="108" w:type="dxa"/>
+      </w:tblCellMar>
+    </w:tblPr>
+  </w:style>
+  <w:style w:type="numbering" w:default="1" w:styleId="Ingenliste">
+    <w:name w:val="No List"/>
+    <w:uiPriority w:val="99"/>
+    <w:semiHidden/>
+    <w:unhideWhenUsed/>
+  </w:style>
+  <w:style w:type="paragraph" w:styleId="Tittel">
+    <w:name w:val="Title"/>
+    <w:basedOn w:val="Normal"/>
+    <w:next w:val="Normal"/>
+    <w:link w:val="TittelTegn"/>
+    <w:uiPriority w:val="10"/>
+    <w:qFormat/>
+    <w:rsid w:val="003D6BE3"/>
+    <w:pPr>
+      <w:spacing w:after="0" w:line="240" w:lineRule="auto"/>
+      <w:contextualSpacing/>
+    </w:pPr>
+    <w:rPr>
+      <w:rFonts w:asciiTheme="majorHAnsi" w:eastAsiaTheme="majorEastAsia" w:hAnsiTheme="majorHAnsi" w:cstheme="majorBidi"/>
+      <w:spacing w:val="-10"/>
+      <w:kern w:val="28"/>
+      <w:sz w:val="56"/>
+      <w:szCs w:val="56"/>
+    </w:rPr>
+  </w:style>
+  <w:style w:type="character" w:customStyle="1" w:styleId="TittelTegn">
+    <w:name w:val="Tittel Tegn"/>
+    <w:basedOn w:val="Standardskriftforavsnitt"/>
+    <w:link w:val="Tittel"/>
+    <w:uiPriority w:val="10"/>
+    <w:rsid w:val="003D6BE3"/>
+    <w:rPr>
+      <w:rFonts w:asciiTheme="majorHAnsi" w:eastAsiaTheme="majorEastAsia" w:hAnsiTheme="majorHAnsi" w:cstheme="majorBidi"/>
+      <w:spacing w:val="-10"/>
+      <w:kern w:val="28"/>
+      <w:sz w:val="56"/>
+      <w:szCs w:val="56"/>
+    </w:rPr>
+  </w:style>
+  <w:style w:type="character" w:customStyle="1" w:styleId="Overskrift1Tegn">
+    <w:name w:val="Overskrift 1 Tegn"/>
+    <w:basedOn w:val="Standardskriftforavsnitt"/>
+    <w:link w:val="Overskrift1"/>
+    <w:uiPriority w:val="9"/>
+    <w:rsid w:val="00B37F44"/>
+    <w:rPr>
+      <w:rFonts w:asciiTheme="majorHAnsi" w:eastAsiaTheme="majorEastAsia" w:hAnsiTheme="majorHAnsi" w:cstheme="majorBidi"/>
+      <w:color w:val="365F91" w:themeColor="accent1" w:themeShade="BF"/>
+      <w:sz w:val="32"/>
+      <w:szCs w:val="32"/>
+    </w:rPr>
+  </w:style>
+  <w:style w:type="character" w:customStyle="1" w:styleId="Overskrift2Tegn">
+    <w:name w:val="Overskrift 2 Tegn"/>
+    <w:basedOn w:val="Standardskriftforavsnitt"/>
+    <w:link w:val="Overskrift2"/>
+    <w:uiPriority w:val="9"/>
+    <w:rsid w:val="00BD01B4"/>
+    <w:rPr>
+      <w:rFonts w:asciiTheme="majorHAnsi" w:eastAsiaTheme="majorEastAsia" w:hAnsiTheme="majorHAnsi" w:cstheme="majorBidi"/>
+      <w:color w:val="365F91" w:themeColor="accent1" w:themeShade="BF"/>
+      <w:sz w:val="26"/>
+      <w:szCs w:val="26"/>
+    </w:rPr>
+  </w:style>
+  <w:style w:type="paragraph" w:styleId="Ingenmellomrom">
+    <w:name w:val="No Spacing"/>
+    <w:uiPriority w:val="1"/>
+    <w:qFormat/>
+    <w:rsid w:val="00BD01B4"/>
+    <w:pPr>
+      <w:spacing w:after="0" w:line="240" w:lineRule="auto"/>
+    </w:pPr>
+  </w:style>
+  <w:style w:type="paragraph" w:styleId="Listeavsnitt">
+    <w:name w:val="List Paragraph"/>
+    <w:basedOn w:val="Normal"/>
+    <w:uiPriority w:val="34"/>
+    <w:qFormat/>
+    <w:rsid w:val="00637530"/>
+    <w:pPr>
+      <w:ind w:left="720"/>
+      <w:contextualSpacing/>
+    </w:pPr>
+  </w:style>
+  <w:style w:type="paragraph" w:styleId="Bobletekst">
+    <w:name w:val="Balloon Text"/>
+    <w:basedOn w:val="Normal"/>
+    <w:link w:val="BobletekstTegn"/>
+    <w:uiPriority w:val="99"/>
+    <w:semiHidden/>
+    <w:unhideWhenUsed/>
+    <w:rsid w:val="00BA1817"/>
+    <w:pPr>
+      <w:spacing w:after="0" w:line="240" w:lineRule="auto"/>
+    </w:pPr>
+    <w:rPr>
+      <w:rFonts w:ascii="Tahoma" w:hAnsi="Tahoma" w:cs="Tahoma"/>
+      <w:sz w:val="16"/>
+      <w:szCs w:val="16"/>
+    </w:rPr>
+  </w:style>
+  <w:style w:type="character" w:customStyle="1" w:styleId="BobletekstTegn">
+    <w:name w:val="Bobletekst Tegn"/>
+    <w:basedOn w:val="Standardskriftforavsnitt"/>
+    <w:link w:val="Bobletekst"/>
+    <w:uiPriority w:val="99"/>
+    <w:semiHidden/>
+    <w:rsid w:val="00BA1817"/>
+    <w:rPr>
+      <w:rFonts w:ascii="Tahoma" w:hAnsi="Tahoma" w:cs="Tahoma"/>
+      <w:sz w:val="16"/>
+      <w:szCs w:val="16"/>
+    </w:rPr>
+  </w:style>
+  <w:style w:type="paragraph" w:styleId="Undertittel">
+    <w:name w:val="Subtitle"/>
+    <w:basedOn w:val="Normal"/>
+    <w:next w:val="Normal"/>
+    <w:link w:val="UndertittelTegn"/>
+    <w:uiPriority w:val="11"/>
+    <w:qFormat/>
+    <w:rsid w:val="00061D86"/>
+    <w:pPr>
+      <w:numPr>
+        <w:ilvl w:val="1"/>
+      </w:numPr>
+    </w:pPr>
+    <w:rPr>
+      <w:rFonts w:asciiTheme="majorHAnsi" w:eastAsiaTheme="majorEastAsia" w:hAnsiTheme="majorHAnsi" w:cstheme="majorBidi"/>
+      <w:i/>
+      <w:iCs/>
+      <w:color w:val="4F81BD" w:themeColor="accent1"/>
+      <w:spacing w:val="15"/>
+      <w:sz w:val="24"/>
+      <w:szCs w:val="24"/>
+    </w:rPr>
+  </w:style>
+  <w:style w:type="character" w:customStyle="1" w:styleId="UndertittelTegn">
+    <w:name w:val="Undertittel Tegn"/>
+    <w:basedOn w:val="Standardskriftforavsnitt"/>
+    <w:link w:val="Undertittel"/>
+    <w:uiPriority w:val="11"/>
+    <w:rsid w:val="00061D86"/>
+    <w:rPr>
+      <w:rFonts w:asciiTheme="majorHAnsi" w:eastAsiaTheme="majorEastAsia" w:hAnsiTheme="majorHAnsi" w:cstheme="majorBidi"/>
+      <w:i/>
+      <w:iCs/>
+      <w:color w:val="4F81BD" w:themeColor="accent1"/>
+      <w:spacing w:val="15"/>
+      <w:sz w:val="24"/>
+      <w:szCs w:val="24"/>
+    </w:rPr>
   </w:style>
 </w:styles>
 </file>

</xml_diff>

<commit_message>
Temp commit - trying to improve ODBC performance by reusing the ODBC connection.
</commit_message>
<xml_diff>
--- a/setup.docx
+++ b/setup.docx
@@ -1513,8 +1513,10 @@
         </w:numPr>
       </w:pPr>
       <w:r>
-        <w:t>Type “ScorePipeline”</w:t>
-      </w:r>
+        <w:t>Optional: type command “savepath” to save the new path permanently</w:t>
+      </w:r>
+      <w:bookmarkStart w:id="0" w:name="_GoBack"/>
+      <w:bookmarkEnd w:id="0"/>
     </w:p>
     <w:p>
       <w:pPr>
@@ -1525,6 +1527,18 @@
         </w:numPr>
       </w:pPr>
       <w:r>
+        <w:t>Type “ScorePipeline”</w:t>
+      </w:r>
+    </w:p>
+    <w:p>
+      <w:pPr>
+        <w:pStyle w:val="Listeavsnitt"/>
+        <w:numPr>
+          <w:ilvl w:val="0"/>
+          <w:numId w:val="2"/>
+        </w:numPr>
+      </w:pPr>
+      <w:r>
         <w:t>You will see some text output, checking some requirements, and a new GUI window.</w:t>
       </w:r>
     </w:p>
@@ -1544,8 +1558,6 @@
       <w:r>
         <w:t>” with the correct paths to the fieldtrip and eeglab repositories. Then run the batch file, and re-run ScorePipeline.</w:t>
       </w:r>
-      <w:bookmarkStart w:id="0" w:name="_GoBack"/>
-      <w:bookmarkEnd w:id="0"/>
     </w:p>
     <w:p>
       <w:r>
@@ -1871,6 +1883,95 @@
     </w:lvl>
   </w:abstractNum>
   <w:abstractNum w:abstractNumId="3">
+    <w:nsid w:val="37F73537"/>
+    <w:multiLevelType w:val="hybridMultilevel"/>
+    <w:tmpl w:val="88F4A086"/>
+    <w:lvl w:ilvl="0" w:tplc="0414000F">
+      <w:start w:val="1"/>
+      <w:numFmt w:val="decimal"/>
+      <w:lvlText w:val="%1."/>
+      <w:lvlJc w:val="left"/>
+      <w:pPr>
+        <w:ind w:left="720" w:hanging="360"/>
+      </w:pPr>
+      <w:rPr>
+        <w:rFonts w:hint="default"/>
+      </w:rPr>
+    </w:lvl>
+    <w:lvl w:ilvl="1" w:tplc="04140019">
+      <w:start w:val="1"/>
+      <w:numFmt w:val="lowerLetter"/>
+      <w:lvlText w:val="%2."/>
+      <w:lvlJc w:val="left"/>
+      <w:pPr>
+        <w:ind w:left="1440" w:hanging="360"/>
+      </w:pPr>
+    </w:lvl>
+    <w:lvl w:ilvl="2" w:tplc="0414001B" w:tentative="1">
+      <w:start w:val="1"/>
+      <w:numFmt w:val="lowerRoman"/>
+      <w:lvlText w:val="%3."/>
+      <w:lvlJc w:val="right"/>
+      <w:pPr>
+        <w:ind w:left="2160" w:hanging="180"/>
+      </w:pPr>
+    </w:lvl>
+    <w:lvl w:ilvl="3" w:tplc="0414000F" w:tentative="1">
+      <w:start w:val="1"/>
+      <w:numFmt w:val="decimal"/>
+      <w:lvlText w:val="%4."/>
+      <w:lvlJc w:val="left"/>
+      <w:pPr>
+        <w:ind w:left="2880" w:hanging="360"/>
+      </w:pPr>
+    </w:lvl>
+    <w:lvl w:ilvl="4" w:tplc="04140019" w:tentative="1">
+      <w:start w:val="1"/>
+      <w:numFmt w:val="lowerLetter"/>
+      <w:lvlText w:val="%5."/>
+      <w:lvlJc w:val="left"/>
+      <w:pPr>
+        <w:ind w:left="3600" w:hanging="360"/>
+      </w:pPr>
+    </w:lvl>
+    <w:lvl w:ilvl="5" w:tplc="0414001B" w:tentative="1">
+      <w:start w:val="1"/>
+      <w:numFmt w:val="lowerRoman"/>
+      <w:lvlText w:val="%6."/>
+      <w:lvlJc w:val="right"/>
+      <w:pPr>
+        <w:ind w:left="4320" w:hanging="180"/>
+      </w:pPr>
+    </w:lvl>
+    <w:lvl w:ilvl="6" w:tplc="0414000F" w:tentative="1">
+      <w:start w:val="1"/>
+      <w:numFmt w:val="decimal"/>
+      <w:lvlText w:val="%7."/>
+      <w:lvlJc w:val="left"/>
+      <w:pPr>
+        <w:ind w:left="5040" w:hanging="360"/>
+      </w:pPr>
+    </w:lvl>
+    <w:lvl w:ilvl="7" w:tplc="04140019" w:tentative="1">
+      <w:start w:val="1"/>
+      <w:numFmt w:val="lowerLetter"/>
+      <w:lvlText w:val="%8."/>
+      <w:lvlJc w:val="left"/>
+      <w:pPr>
+        <w:ind w:left="5760" w:hanging="360"/>
+      </w:pPr>
+    </w:lvl>
+    <w:lvl w:ilvl="8" w:tplc="0414001B" w:tentative="1">
+      <w:start w:val="1"/>
+      <w:numFmt w:val="lowerRoman"/>
+      <w:lvlText w:val="%9."/>
+      <w:lvlJc w:val="right"/>
+      <w:pPr>
+        <w:ind w:left="6480" w:hanging="180"/>
+      </w:pPr>
+    </w:lvl>
+  </w:abstractNum>
+  <w:abstractNum w:abstractNumId="4">
     <w:nsid w:val="3C733B95"/>
     <w:multiLevelType w:val="hybridMultilevel"/>
     <w:tmpl w:val="2DE4EEBC"/>
@@ -1983,7 +2084,7 @@
       </w:rPr>
     </w:lvl>
   </w:abstractNum>
-  <w:abstractNum w:abstractNumId="4">
+  <w:abstractNum w:abstractNumId="5">
     <w:nsid w:val="3D800EF3"/>
     <w:multiLevelType w:val="hybridMultilevel"/>
     <w:tmpl w:val="53F08B62"/>
@@ -2072,7 +2173,7 @@
       </w:pPr>
     </w:lvl>
   </w:abstractNum>
-  <w:abstractNum w:abstractNumId="5">
+  <w:abstractNum w:abstractNumId="6">
     <w:nsid w:val="3DE129BA"/>
     <w:multiLevelType w:val="hybridMultilevel"/>
     <w:tmpl w:val="37B8F010"/>
@@ -2162,7 +2263,7 @@
       </w:pPr>
     </w:lvl>
   </w:abstractNum>
-  <w:abstractNum w:abstractNumId="6">
+  <w:abstractNum w:abstractNumId="7">
     <w:nsid w:val="5F700D9E"/>
     <w:multiLevelType w:val="hybridMultilevel"/>
     <w:tmpl w:val="14F08E1A"/>
@@ -2249,25 +2350,28 @@
     </w:lvl>
   </w:abstractNum>
   <w:num w:numId="1">
-    <w:abstractNumId w:val="6"/>
+    <w:abstractNumId w:val="7"/>
   </w:num>
   <w:num w:numId="2">
     <w:abstractNumId w:val="1"/>
   </w:num>
   <w:num w:numId="3">
-    <w:abstractNumId w:val="3"/>
+    <w:abstractNumId w:val="4"/>
   </w:num>
   <w:num w:numId="4">
-    <w:abstractNumId w:val="5"/>
+    <w:abstractNumId w:val="6"/>
   </w:num>
   <w:num w:numId="5">
     <w:abstractNumId w:val="2"/>
   </w:num>
   <w:num w:numId="6">
-    <w:abstractNumId w:val="4"/>
+    <w:abstractNumId w:val="5"/>
   </w:num>
   <w:num w:numId="7">
     <w:abstractNumId w:val="0"/>
+  </w:num>
+  <w:num w:numId="8">
+    <w:abstractNumId w:val="3"/>
   </w:num>
 </w:numbering>
 </file>

</xml_diff>

<commit_message>
Switched to JDBC - far better performance
Docs not quite up to date with the JDBC setup
</commit_message>
<xml_diff>
--- a/setup.docx
+++ b/setup.docx
@@ -1,6 +1,6 @@
 
 <file path=word/document.xml><?xml version="1.0" encoding="utf-8"?>
-<w:document xmlns:wpc="http://schemas.microsoft.com/office/word/2010/wordprocessingCanvas" xmlns:mc="http://schemas.openxmlformats.org/markup-compatibility/2006" xmlns:o="urn:schemas-microsoft-com:office:office" xmlns:r="http://schemas.openxmlformats.org/officeDocument/2006/relationships" xmlns:m="http://schemas.openxmlformats.org/officeDocument/2006/math" xmlns:v="urn:schemas-microsoft-com:vml" xmlns:wp14="http://schemas.microsoft.com/office/word/2010/wordprocessingDrawing" xmlns:wp="http://schemas.openxmlformats.org/drawingml/2006/wordprocessingDrawing" xmlns:w10="urn:schemas-microsoft-com:office:word" xmlns:w="http://schemas.openxmlformats.org/wordprocessingml/2006/main" xmlns:w14="http://schemas.microsoft.com/office/word/2010/wordml" xmlns:wpg="http://schemas.microsoft.com/office/word/2010/wordprocessingGroup" xmlns:wpi="http://schemas.microsoft.com/office/word/2010/wordprocessingInk" xmlns:wne="http://schemas.microsoft.com/office/word/2006/wordml" xmlns:wps="http://schemas.microsoft.com/office/word/2010/wordprocessingShape" mc:Ignorable="w14 wp14">
+<w:document xmlns:wpc="http://schemas.microsoft.com/office/word/2010/wordprocessingCanvas" xmlns:cx="http://schemas.microsoft.com/office/drawing/2014/chartex" xmlns:cx1="http://schemas.microsoft.com/office/drawing/2015/9/8/chartex" xmlns:cx2="http://schemas.microsoft.com/office/drawing/2015/10/21/chartex" xmlns:mc="http://schemas.openxmlformats.org/markup-compatibility/2006" xmlns:o="urn:schemas-microsoft-com:office:office" xmlns:r="http://schemas.openxmlformats.org/officeDocument/2006/relationships" xmlns:m="http://schemas.openxmlformats.org/officeDocument/2006/math" xmlns:v="urn:schemas-microsoft-com:vml" xmlns:wp14="http://schemas.microsoft.com/office/word/2010/wordprocessingDrawing" xmlns:wp="http://schemas.openxmlformats.org/drawingml/2006/wordprocessingDrawing" xmlns:w10="urn:schemas-microsoft-com:office:word" xmlns:w="http://schemas.openxmlformats.org/wordprocessingml/2006/main" xmlns:w14="http://schemas.microsoft.com/office/word/2010/wordml" xmlns:w15="http://schemas.microsoft.com/office/word/2012/wordml" xmlns:w16se="http://schemas.microsoft.com/office/word/2015/wordml/symex" xmlns:wpg="http://schemas.microsoft.com/office/word/2010/wordprocessingGroup" xmlns:wpi="http://schemas.microsoft.com/office/word/2010/wordprocessingInk" xmlns:wne="http://schemas.microsoft.com/office/word/2006/wordml" xmlns:wps="http://schemas.microsoft.com/office/word/2010/wordprocessingShape" mc:Ignorable="w14 w15 w16se wp14">
   <w:body>
     <w:p>
       <w:pPr>
@@ -12,7 +12,7 @@
     </w:p>
     <w:p>
       <w:pPr>
-        <w:pStyle w:val="Tittel"/>
+        <w:pStyle w:val="Title"/>
       </w:pPr>
       <w:r>
         <w:t>How to get started with the ScorePipeline project</w:t>
@@ -21,7 +21,7 @@
     <w:p/>
     <w:p>
       <w:pPr>
-        <w:pStyle w:val="Overskrift1"/>
+        <w:pStyle w:val="Heading1"/>
       </w:pPr>
       <w:r>
         <w:t>Requirements</w:t>
@@ -29,7 +29,7 @@
     </w:p>
     <w:p>
       <w:pPr>
-        <w:pStyle w:val="Listeavsnitt"/>
+        <w:pStyle w:val="ListParagraph"/>
         <w:numPr>
           <w:ilvl w:val="0"/>
           <w:numId w:val="6"/>
@@ -47,7 +47,7 @@
     </w:p>
     <w:p>
       <w:pPr>
-        <w:pStyle w:val="Listeavsnitt"/>
+        <w:pStyle w:val="ListParagraph"/>
         <w:numPr>
           <w:ilvl w:val="0"/>
           <w:numId w:val="6"/>
@@ -59,7 +59,7 @@
     </w:p>
     <w:p>
       <w:pPr>
-        <w:pStyle w:val="Overskrift1"/>
+        <w:pStyle w:val="Heading1"/>
       </w:pPr>
       <w:r>
         <w:t>Overview</w:t>
@@ -67,7 +67,7 @@
     </w:p>
     <w:p>
       <w:pPr>
-        <w:pStyle w:val="Listeavsnitt"/>
+        <w:pStyle w:val="ListParagraph"/>
         <w:numPr>
           <w:ilvl w:val="0"/>
           <w:numId w:val="7"/>
@@ -79,7 +79,7 @@
     </w:p>
     <w:p>
       <w:pPr>
-        <w:pStyle w:val="Listeavsnitt"/>
+        <w:pStyle w:val="ListParagraph"/>
         <w:numPr>
           <w:ilvl w:val="0"/>
           <w:numId w:val="7"/>
@@ -91,7 +91,7 @@
     </w:p>
     <w:p>
       <w:pPr>
-        <w:pStyle w:val="Listeavsnitt"/>
+        <w:pStyle w:val="ListParagraph"/>
         <w:numPr>
           <w:ilvl w:val="0"/>
           <w:numId w:val="7"/>
@@ -106,7 +106,7 @@
     </w:p>
     <w:p>
       <w:pPr>
-        <w:pStyle w:val="Listeavsnitt"/>
+        <w:pStyle w:val="ListParagraph"/>
         <w:numPr>
           <w:ilvl w:val="0"/>
           <w:numId w:val="7"/>
@@ -118,79 +118,61 @@
     </w:p>
     <w:p>
       <w:pPr>
-        <w:pStyle w:val="Listeavsnitt"/>
+        <w:pStyle w:val="ListParagraph"/>
         <w:numPr>
           <w:ilvl w:val="0"/>
           <w:numId w:val="7"/>
         </w:numPr>
       </w:pPr>
       <w:r>
-        <w:t xml:space="preserve">Add an ODBC </w:t>
-      </w:r>
-      <w:r>
-        <w:t xml:space="preserve">system </w:t>
-      </w:r>
-      <w:r>
-        <w:t xml:space="preserve">connection </w:t>
-      </w:r>
-    </w:p>
-    <w:p>
-      <w:pPr>
-        <w:pStyle w:val="Listeavsnitt"/>
+        <w:t>Clone the two git repositories EEGLAB and fieldtrip</w:t>
+      </w:r>
+    </w:p>
+    <w:p>
+      <w:pPr>
+        <w:pStyle w:val="ListParagraph"/>
         <w:numPr>
           <w:ilvl w:val="0"/>
           <w:numId w:val="7"/>
         </w:numPr>
       </w:pPr>
       <w:r>
-        <w:t>Clone the two git repositories EEGLAB and fieldtrip</w:t>
-      </w:r>
-    </w:p>
-    <w:p>
-      <w:pPr>
-        <w:pStyle w:val="Listeavsnitt"/>
+        <w:t>Change the config options</w:t>
+      </w:r>
+      <w:r>
+        <w:t xml:space="preserve"> (paths to EEGLAB etc).</w:t>
+      </w:r>
+    </w:p>
+    <w:p>
+      <w:pPr>
+        <w:pStyle w:val="ListParagraph"/>
         <w:numPr>
           <w:ilvl w:val="0"/>
           <w:numId w:val="7"/>
         </w:numPr>
       </w:pPr>
       <w:r>
-        <w:t>Change the config options</w:t>
-      </w:r>
-      <w:r>
-        <w:t xml:space="preserve"> (paths to EEGLAB etc).</w:t>
-      </w:r>
-    </w:p>
-    <w:p>
-      <w:pPr>
-        <w:pStyle w:val="Listeavsnitt"/>
+        <w:t>Start matlab</w:t>
+      </w:r>
+      <w:r>
+        <w:t xml:space="preserve"> </w:t>
+      </w:r>
+    </w:p>
+    <w:p>
+      <w:pPr>
+        <w:pStyle w:val="ListParagraph"/>
         <w:numPr>
           <w:ilvl w:val="0"/>
           <w:numId w:val="7"/>
         </w:numPr>
       </w:pPr>
       <w:r>
-        <w:t>Start matlab</w:t>
-      </w:r>
-      <w:r>
-        <w:t xml:space="preserve"> </w:t>
-      </w:r>
-    </w:p>
-    <w:p>
-      <w:pPr>
-        <w:pStyle w:val="Listeavsnitt"/>
-        <w:numPr>
-          <w:ilvl w:val="0"/>
-          <w:numId w:val="7"/>
-        </w:numPr>
-      </w:pPr>
-      <w:r>
         <w:t>On the Matlab command line, enter:</w:t>
       </w:r>
     </w:p>
     <w:p>
       <w:pPr>
-        <w:pStyle w:val="Ingenmellomrom"/>
+        <w:pStyle w:val="NoSpacing"/>
         <w:rPr>
           <w:rFonts w:ascii="Courier New" w:hAnsi="Courier New" w:cs="Courier New"/>
         </w:rPr>
@@ -216,7 +198,7 @@
     </w:p>
     <w:p>
       <w:pPr>
-        <w:pStyle w:val="Ingenmellomrom"/>
+        <w:pStyle w:val="NoSpacing"/>
         <w:rPr>
           <w:rFonts w:ascii="Courier New" w:hAnsi="Courier New" w:cs="Courier New"/>
         </w:rPr>
@@ -230,7 +212,7 @@
     </w:p>
     <w:p>
       <w:pPr>
-        <w:pStyle w:val="Overskrift1"/>
+        <w:pStyle w:val="Heading1"/>
       </w:pPr>
       <w:r>
         <w:t>Install Matlab 2016</w:t>
@@ -238,7 +220,7 @@
     </w:p>
     <w:p>
       <w:pPr>
-        <w:pStyle w:val="Overskrift1"/>
+        <w:pStyle w:val="Heading1"/>
       </w:pPr>
       <w:r>
         <w:t>Unzip and restore backup</w:t>
@@ -311,7 +293,7 @@
                     <pic:cNvPicPr/>
                   </pic:nvPicPr>
                   <pic:blipFill>
-                    <a:blip r:embed="rId6"/>
+                    <a:blip r:embed="rId5"/>
                     <a:stretch>
                       <a:fillRect/>
                     </a:stretch>
@@ -359,7 +341,7 @@
                     <pic:cNvPicPr/>
                   </pic:nvPicPr>
                   <pic:blipFill>
-                    <a:blip r:embed="rId7"/>
+                    <a:blip r:embed="rId6"/>
                     <a:stretch>
                       <a:fillRect/>
                     </a:stretch>
@@ -391,7 +373,6 @@
           <w:noProof/>
           <w:lang w:val="nb-NO" w:eastAsia="nb-NO"/>
         </w:rPr>
-        <w:lastRenderedPageBreak/>
         <w:drawing>
           <wp:inline distT="0" distB="0" distL="0" distR="0" wp14:anchorId="4183B800" wp14:editId="7536BA61">
             <wp:extent cx="4261402" cy="3739487"/>
@@ -408,7 +389,7 @@
                     <pic:cNvPicPr/>
                   </pic:nvPicPr>
                   <pic:blipFill>
-                    <a:blip r:embed="rId8"/>
+                    <a:blip r:embed="rId7"/>
                     <a:stretch>
                       <a:fillRect/>
                     </a:stretch>
@@ -456,7 +437,7 @@
                     <pic:cNvPicPr/>
                   </pic:nvPicPr>
                   <pic:blipFill>
-                    <a:blip r:embed="rId9"/>
+                    <a:blip r:embed="rId8"/>
                     <a:stretch>
                       <a:fillRect/>
                     </a:stretch>
@@ -488,7 +469,6 @@
           <w:noProof/>
           <w:lang w:val="nb-NO" w:eastAsia="nb-NO"/>
         </w:rPr>
-        <w:lastRenderedPageBreak/>
         <w:drawing>
           <wp:anchor distT="0" distB="0" distL="114300" distR="114300" simplePos="0" relativeHeight="251659264" behindDoc="0" locked="0" layoutInCell="1" allowOverlap="1" wp14:anchorId="7B5F63E9" wp14:editId="1588E84B">
             <wp:simplePos x="0" y="0"/>
@@ -513,7 +493,7 @@
                     <pic:cNvPicPr/>
                   </pic:nvPicPr>
                   <pic:blipFill>
-                    <a:blip r:embed="rId10">
+                    <a:blip r:embed="rId9">
                       <a:extLst>
                         <a:ext uri="{28A0092B-C50C-407E-A947-70E740481C1C}">
                           <a14:useLocalDpi xmlns:a14="http://schemas.microsoft.com/office/drawing/2010/main" val="0"/>
@@ -552,12 +532,59 @@
           <w:noProof/>
           <w:lang w:val="nb-NO" w:eastAsia="nb-NO"/>
         </w:rPr>
-        <w:lastRenderedPageBreak/>
         <w:drawing>
           <wp:inline distT="0" distB="0" distL="0" distR="0" wp14:anchorId="40444875" wp14:editId="169C87B9">
             <wp:extent cx="4838096" cy="3552381"/>
             <wp:effectExtent l="0" t="0" r="635" b="0"/>
             <wp:docPr id="18" name="Bilde 18"/>
+            <wp:cNvGraphicFramePr>
+              <a:graphicFrameLocks xmlns:a="http://schemas.openxmlformats.org/drawingml/2006/main" noChangeAspect="1"/>
+            </wp:cNvGraphicFramePr>
+            <a:graphic xmlns:a="http://schemas.openxmlformats.org/drawingml/2006/main">
+              <a:graphicData uri="http://schemas.openxmlformats.org/drawingml/2006/picture">
+                <pic:pic xmlns:pic="http://schemas.openxmlformats.org/drawingml/2006/picture">
+                  <pic:nvPicPr>
+                    <pic:cNvPr id="0" name=""/>
+                    <pic:cNvPicPr/>
+                  </pic:nvPicPr>
+                  <pic:blipFill>
+                    <a:blip r:embed="rId10"/>
+                    <a:stretch>
+                      <a:fillRect/>
+                    </a:stretch>
+                  </pic:blipFill>
+                  <pic:spPr>
+                    <a:xfrm>
+                      <a:off x="0" y="0"/>
+                      <a:ext cx="4838096" cy="3552381"/>
+                    </a:xfrm>
+                    <a:prstGeom prst="rect">
+                      <a:avLst/>
+                    </a:prstGeom>
+                  </pic:spPr>
+                </pic:pic>
+              </a:graphicData>
+            </a:graphic>
+          </wp:inline>
+        </w:drawing>
+      </w:r>
+    </w:p>
+    <w:p>
+      <w:r>
+        <w:t>In this screen, click OK:</w:t>
+      </w:r>
+    </w:p>
+    <w:p>
+      <w:r>
+        <w:rPr>
+          <w:noProof/>
+          <w:lang w:val="nb-NO" w:eastAsia="nb-NO"/>
+        </w:rPr>
+        <w:drawing>
+          <wp:inline distT="0" distB="0" distL="0" distR="0" wp14:anchorId="0E0F882C" wp14:editId="04E7A9CC">
+            <wp:extent cx="5972810" cy="5210810"/>
+            <wp:effectExtent l="0" t="0" r="8890" b="8890"/>
+            <wp:docPr id="19" name="Bilde 19"/>
             <wp:cNvGraphicFramePr>
               <a:graphicFrameLocks xmlns:a="http://schemas.openxmlformats.org/drawingml/2006/main" noChangeAspect="1"/>
             </wp:cNvGraphicFramePr>
@@ -577,55 +604,6 @@
                   <pic:spPr>
                     <a:xfrm>
                       <a:off x="0" y="0"/>
-                      <a:ext cx="4838096" cy="3552381"/>
-                    </a:xfrm>
-                    <a:prstGeom prst="rect">
-                      <a:avLst/>
-                    </a:prstGeom>
-                  </pic:spPr>
-                </pic:pic>
-              </a:graphicData>
-            </a:graphic>
-          </wp:inline>
-        </w:drawing>
-      </w:r>
-    </w:p>
-    <w:p>
-      <w:r>
-        <w:t>In this screen, click OK:</w:t>
-      </w:r>
-    </w:p>
-    <w:p>
-      <w:r>
-        <w:rPr>
-          <w:noProof/>
-          <w:lang w:val="nb-NO" w:eastAsia="nb-NO"/>
-        </w:rPr>
-        <w:lastRenderedPageBreak/>
-        <w:drawing>
-          <wp:inline distT="0" distB="0" distL="0" distR="0" wp14:anchorId="0E0F882C" wp14:editId="04E7A9CC">
-            <wp:extent cx="5972810" cy="5210810"/>
-            <wp:effectExtent l="0" t="0" r="8890" b="8890"/>
-            <wp:docPr id="19" name="Bilde 19"/>
-            <wp:cNvGraphicFramePr>
-              <a:graphicFrameLocks xmlns:a="http://schemas.openxmlformats.org/drawingml/2006/main" noChangeAspect="1"/>
-            </wp:cNvGraphicFramePr>
-            <a:graphic xmlns:a="http://schemas.openxmlformats.org/drawingml/2006/main">
-              <a:graphicData uri="http://schemas.openxmlformats.org/drawingml/2006/picture">
-                <pic:pic xmlns:pic="http://schemas.openxmlformats.org/drawingml/2006/picture">
-                  <pic:nvPicPr>
-                    <pic:cNvPr id="0" name=""/>
-                    <pic:cNvPicPr/>
-                  </pic:nvPicPr>
-                  <pic:blipFill>
-                    <a:blip r:embed="rId12"/>
-                    <a:stretch>
-                      <a:fillRect/>
-                    </a:stretch>
-                  </pic:blipFill>
-                  <pic:spPr>
-                    <a:xfrm>
-                      <a:off x="0" y="0"/>
                       <a:ext cx="5972810" cy="5210810"/>
                     </a:xfrm>
                     <a:prstGeom prst="rect">
@@ -650,7 +628,6 @@
           <w:noProof/>
           <w:lang w:val="nb-NO" w:eastAsia="nb-NO"/>
         </w:rPr>
-        <w:lastRenderedPageBreak/>
         <w:drawing>
           <wp:inline distT="0" distB="0" distL="0" distR="0" wp14:anchorId="4669B839" wp14:editId="60CD36A0">
             <wp:extent cx="4192468" cy="3657600"/>
@@ -667,7 +644,7 @@
                     <pic:cNvPicPr/>
                   </pic:nvPicPr>
                   <pic:blipFill>
-                    <a:blip r:embed="rId13"/>
+                    <a:blip r:embed="rId12"/>
                     <a:stretch>
                       <a:fillRect/>
                     </a:stretch>
@@ -715,7 +692,7 @@
                     <pic:cNvPicPr/>
                   </pic:nvPicPr>
                   <pic:blipFill>
-                    <a:blip r:embed="rId14"/>
+                    <a:blip r:embed="rId13"/>
                     <a:stretch>
                       <a:fillRect/>
                     </a:stretch>
@@ -738,7 +715,7 @@
     </w:p>
     <w:p>
       <w:pPr>
-        <w:pStyle w:val="Overskrift1"/>
+        <w:pStyle w:val="Heading1"/>
       </w:pPr>
       <w:r>
         <w:t>Run SQL table creation scripts</w:t>
@@ -755,7 +732,6 @@
           <w:noProof/>
           <w:lang w:val="nb-NO" w:eastAsia="nb-NO"/>
         </w:rPr>
-        <w:lastRenderedPageBreak/>
         <w:drawing>
           <wp:inline distT="0" distB="0" distL="0" distR="0" wp14:anchorId="627F12EC" wp14:editId="4005CDF0">
             <wp:extent cx="5972810" cy="2477770"/>
@@ -772,7 +748,7 @@
                     <pic:cNvPicPr/>
                   </pic:nvPicPr>
                   <pic:blipFill>
-                    <a:blip r:embed="rId15"/>
+                    <a:blip r:embed="rId14"/>
                     <a:stretch>
                       <a:fillRect/>
                     </a:stretch>
@@ -804,26 +780,79 @@
     <w:p/>
     <w:p>
       <w:pPr>
-        <w:pStyle w:val="Overskrift1"/>
-      </w:pPr>
-      <w:r>
-        <w:t>3</w:t>
-      </w:r>
-      <w:r>
-        <w:t>. Setup ODBC connection</w:t>
-      </w:r>
-    </w:p>
-    <w:p>
-      <w:pPr>
-        <w:pStyle w:val="Overskrift2"/>
-      </w:pPr>
-      <w:r>
-        <w:t>Using the graphical user interface</w:t>
-      </w:r>
-    </w:p>
-    <w:p>
-      <w:r>
-        <w:t>Open the Control Panel and search for ODBC.</w:t>
+        <w:pStyle w:val="Heading1"/>
+      </w:pPr>
+      <w:r>
+        <w:t>Setup J</w:t>
+      </w:r>
+      <w:r>
+        <w:t>DBC connection</w:t>
+      </w:r>
+    </w:p>
+    <w:p>
+      <w:r>
+        <w:t xml:space="preserve">Open these instructions for reference: </w:t>
+      </w:r>
+      <w:hyperlink r:id="rId15" w:history="1">
+        <w:r>
+          <w:rPr>
+            <w:rStyle w:val="Hyperlink"/>
+          </w:rPr>
+          <w:t>https://se.mathworks.com/help/database/ug/microsoft-sql-server-jdbc-windows.html</w:t>
+        </w:r>
+      </w:hyperlink>
+    </w:p>
+    <w:p>
+      <w:r>
+        <w:t>The ScorePipeline repository ships wit</w:t>
+      </w:r>
+      <w:r>
+        <w:t xml:space="preserve">h a copy of sqljdbc4.jar and </w:t>
+      </w:r>
+      <w:r>
+        <w:t>sqljdbc4.jar</w:t>
+      </w:r>
+      <w:r>
+        <w:t xml:space="preserve"> that you should be able to use as long as you are on a 64-bit Windows.</w:t>
+      </w:r>
+    </w:p>
+    <w:p>
+      <w:r>
+        <w:t xml:space="preserve">In Matlab, run the </w:t>
+      </w:r>
+      <w:proofErr w:type="gramStart"/>
+      <w:r>
+        <w:t>ScoreAssistJDBC(</w:t>
+      </w:r>
+      <w:proofErr w:type="gramEnd"/>
+      <w:r>
+        <w:t>) function to assist in the setting up of the JDBC. This will handle the Java class path and library class path for JDBC</w:t>
+      </w:r>
+      <w:r>
+        <w:t>. Restart Matlab.</w:t>
+      </w:r>
+    </w:p>
+    <w:p>
+      <w:pPr>
+        <w:pStyle w:val="Heading2"/>
+      </w:pPr>
+      <w:r>
+        <w:t>Verify your JDBC setup</w:t>
+      </w:r>
+      <w:bookmarkStart w:id="0" w:name="_GoBack"/>
+      <w:bookmarkEnd w:id="0"/>
+    </w:p>
+    <w:p>
+      <w:r>
+        <w:t xml:space="preserve">To verify the connection, </w:t>
+      </w:r>
+      <w:r>
+        <w:t>use the database toolbox explorer like so:</w:t>
+      </w:r>
+    </w:p>
+    <w:p>
+      <w:r>
+        <w:t>&gt;&gt;dexplore</w:t>
       </w:r>
     </w:p>
     <w:p>
@@ -833,10 +862,10 @@
           <w:lang w:val="nb-NO" w:eastAsia="nb-NO"/>
         </w:rPr>
         <w:drawing>
-          <wp:inline distT="0" distB="0" distL="0" distR="0" wp14:anchorId="3EB0D588" wp14:editId="20FC950E">
-            <wp:extent cx="3086100" cy="2314575"/>
-            <wp:effectExtent l="0" t="0" r="0" b="9525"/>
-            <wp:docPr id="2" name="Picture 2"/>
+          <wp:inline distT="0" distB="0" distL="0" distR="0" wp14:anchorId="67A3B1FC" wp14:editId="7A0AE04E">
+            <wp:extent cx="5972810" cy="5210175"/>
+            <wp:effectExtent l="0" t="0" r="8890" b="9525"/>
+            <wp:docPr id="1" name="Picture 1"/>
             <wp:cNvGraphicFramePr>
               <a:graphicFrameLocks xmlns:a="http://schemas.openxmlformats.org/drawingml/2006/main" noChangeAspect="1"/>
             </wp:cNvGraphicFramePr>
@@ -856,7 +885,7 @@
                   <pic:spPr>
                     <a:xfrm>
                       <a:off x="0" y="0"/>
-                      <a:ext cx="3086100" cy="2314575"/>
+                      <a:ext cx="5972810" cy="5210175"/>
                     </a:xfrm>
                     <a:prstGeom prst="rect">
                       <a:avLst/>
@@ -871,12 +900,12 @@
     </w:p>
     <w:p>
       <w:r>
-        <w:t>Click on ODBC.</w:t>
-      </w:r>
-    </w:p>
-    <w:p>
-      <w:r>
-        <w:t>Go to “System DSN”, click Add</w:t>
+        <w:t>Click cancel</w:t>
+      </w:r>
+    </w:p>
+    <w:p>
+      <w:r>
+        <w:t>Then click New/JDBC data source</w:t>
       </w:r>
     </w:p>
     <w:p>
@@ -885,12 +914,11 @@
           <w:noProof/>
           <w:lang w:val="nb-NO" w:eastAsia="nb-NO"/>
         </w:rPr>
-        <w:lastRenderedPageBreak/>
         <w:drawing>
-          <wp:inline distT="0" distB="0" distL="0" distR="0" wp14:anchorId="14EEFAFA" wp14:editId="2F1F07D6">
-            <wp:extent cx="2703268" cy="2238375"/>
-            <wp:effectExtent l="0" t="0" r="1905" b="0"/>
-            <wp:docPr id="1" name="Picture 1"/>
+          <wp:inline distT="0" distB="0" distL="0" distR="0" wp14:anchorId="15F80B81" wp14:editId="6DCEF76A">
+            <wp:extent cx="3723809" cy="3771429"/>
+            <wp:effectExtent l="0" t="0" r="0" b="635"/>
+            <wp:docPr id="15" name="Picture 15"/>
             <wp:cNvGraphicFramePr>
               <a:graphicFrameLocks xmlns:a="http://schemas.openxmlformats.org/drawingml/2006/main" noChangeAspect="1"/>
             </wp:cNvGraphicFramePr>
@@ -910,7 +938,7 @@
                   <pic:spPr>
                     <a:xfrm>
                       <a:off x="0" y="0"/>
-                      <a:ext cx="2705909" cy="2240562"/>
+                      <a:ext cx="3723809" cy="3771429"/>
                     </a:xfrm>
                     <a:prstGeom prst="rect">
                       <a:avLst/>
@@ -925,7 +953,7 @@
     </w:p>
     <w:p>
       <w:r>
-        <w:t>Choose the most recent SQL Client version</w:t>
+        <w:t>Then in the parameters window, enter this:</w:t>
       </w:r>
     </w:p>
     <w:p>
@@ -935,10 +963,10 @@
           <w:lang w:val="nb-NO" w:eastAsia="nb-NO"/>
         </w:rPr>
         <w:drawing>
-          <wp:inline distT="0" distB="0" distL="0" distR="0" wp14:anchorId="547C6D5D" wp14:editId="447C73B5">
-            <wp:extent cx="2378217" cy="1781175"/>
-            <wp:effectExtent l="0" t="0" r="3175" b="0"/>
-            <wp:docPr id="3" name="Picture 3"/>
+          <wp:inline distT="0" distB="0" distL="0" distR="0" wp14:anchorId="470F7708" wp14:editId="7EE039C3">
+            <wp:extent cx="3657143" cy="5019048"/>
+            <wp:effectExtent l="0" t="0" r="635" b="0"/>
+            <wp:docPr id="23" name="Picture 23"/>
             <wp:cNvGraphicFramePr>
               <a:graphicFrameLocks xmlns:a="http://schemas.openxmlformats.org/drawingml/2006/main" noChangeAspect="1"/>
             </wp:cNvGraphicFramePr>
@@ -958,7 +986,7 @@
                   <pic:spPr>
                     <a:xfrm>
                       <a:off x="0" y="0"/>
-                      <a:ext cx="2384285" cy="1785720"/>
+                      <a:ext cx="3657143" cy="5019048"/>
                     </a:xfrm>
                     <a:prstGeom prst="rect">
                       <a:avLst/>
@@ -973,15 +1001,246 @@
     </w:p>
     <w:p>
       <w:r>
-        <w:t>Click Finish.</w:t>
-      </w:r>
-    </w:p>
-    <w:p>
-      <w:r>
-        <w:t>Fil</w:t>
-      </w:r>
-      <w:r>
-        <w:t>l out the following information. Click Next.</w:t>
+        <w:t>And click Test.</w:t>
+      </w:r>
+    </w:p>
+    <w:p>
+      <w:r>
+        <w:t>After a successful test, close the window without saving.</w:t>
+      </w:r>
+    </w:p>
+    <w:p/>
+    <w:p>
+      <w:pPr>
+        <w:pStyle w:val="Heading1"/>
+      </w:pPr>
+      <w:r>
+        <w:t>Setup Git repo dependencies</w:t>
+      </w:r>
+    </w:p>
+    <w:p/>
+    <w:p>
+      <w:r>
+        <w:t>This repository depends on two other repositories:</w:t>
+      </w:r>
+    </w:p>
+    <w:p/>
+    <w:p>
+      <w:r>
+        <w:t>1. A fork of EEGLAB, at https://bitbucket.org/janbrogger2/eeglab</w:t>
+      </w:r>
+    </w:p>
+    <w:p>
+      <w:r>
+        <w:t>2. A fork of FieldTrip at https://github.com/janbrogger/fieldtrip</w:t>
+      </w:r>
+    </w:p>
+    <w:p/>
+    <w:p>
+      <w:r>
+        <w:t>How to clone the repos to use with ScorePipeline:</w:t>
+      </w:r>
+    </w:p>
+    <w:p>
+      <w:r>
+        <w:t>cd /d %USERPROFILE%\Documents\</w:t>
+      </w:r>
+    </w:p>
+    <w:p>
+      <w:r>
+        <w:t>mkdir GitHub</w:t>
+      </w:r>
+    </w:p>
+    <w:p>
+      <w:r>
+        <w:t>cd %USERPROFILE%\Documents\GitHub</w:t>
+      </w:r>
+    </w:p>
+    <w:p>
+      <w:r>
+        <w:t>git clone https://janbrogger2@bitbucket.org/janbrogger2/eeglab.git eeglab</w:t>
+      </w:r>
+    </w:p>
+    <w:p>
+      <w:r>
+        <w:t>git clone https://github.com/janbrogger/fieldtrip fieldtrip</w:t>
+      </w:r>
+    </w:p>
+    <w:p>
+      <w:pPr>
+        <w:pStyle w:val="Heading1"/>
+      </w:pPr>
+      <w:r>
+        <w:t>Change</w:t>
+      </w:r>
+      <w:r>
+        <w:t xml:space="preserve"> the config options</w:t>
+      </w:r>
+    </w:p>
+    <w:p>
+      <w:r>
+        <w:t>Edit ScorePipeline\matlab\</w:t>
+      </w:r>
+      <w:r>
+        <w:t>ScoreConfig.m</w:t>
+      </w:r>
+    </w:p>
+    <w:p>
+      <w:r>
+        <w:t>You can change the following:</w:t>
+      </w:r>
+    </w:p>
+    <w:p>
+      <w:pPr>
+        <w:pStyle w:val="ListParagraph"/>
+        <w:numPr>
+          <w:ilvl w:val="0"/>
+          <w:numId w:val="3"/>
+        </w:numPr>
+      </w:pPr>
+      <w:r>
+        <w:t xml:space="preserve">The </w:t>
+      </w:r>
+      <w:r>
+        <w:t>odbcDatabaseName</w:t>
+      </w:r>
+    </w:p>
+    <w:p>
+      <w:pPr>
+        <w:pStyle w:val="ListParagraph"/>
+        <w:numPr>
+          <w:ilvl w:val="0"/>
+          <w:numId w:val="3"/>
+        </w:numPr>
+      </w:pPr>
+      <w:r>
+        <w:t>The SCORE pipeline base path</w:t>
+      </w:r>
+    </w:p>
+    <w:p>
+      <w:pPr>
+        <w:pStyle w:val="ListParagraph"/>
+        <w:numPr>
+          <w:ilvl w:val="0"/>
+          <w:numId w:val="3"/>
+        </w:numPr>
+      </w:pPr>
+      <w:r>
+        <w:t>The EEGLAB path</w:t>
+      </w:r>
+    </w:p>
+    <w:p>
+      <w:pPr>
+        <w:pStyle w:val="Heading1"/>
+      </w:pPr>
+      <w:r>
+        <w:t>Startup</w:t>
+      </w:r>
+    </w:p>
+    <w:p>
+      <w:pPr>
+        <w:pStyle w:val="ListParagraph"/>
+        <w:numPr>
+          <w:ilvl w:val="0"/>
+          <w:numId w:val="2"/>
+        </w:numPr>
+      </w:pPr>
+      <w:r>
+        <w:t>Start Matlab.</w:t>
+      </w:r>
+    </w:p>
+    <w:p>
+      <w:pPr>
+        <w:pStyle w:val="ListParagraph"/>
+        <w:numPr>
+          <w:ilvl w:val="0"/>
+          <w:numId w:val="2"/>
+        </w:numPr>
+      </w:pPr>
+      <w:r>
+        <w:t xml:space="preserve">Add the </w:t>
+      </w:r>
+      <w:r>
+        <w:t>ScorePipeline directory</w:t>
+      </w:r>
+      <w:r>
+        <w:t xml:space="preserve"> to the path</w:t>
+      </w:r>
+      <w:r>
+        <w:t xml:space="preserve">, e.g. </w:t>
+      </w:r>
+    </w:p>
+    <w:p>
+      <w:pPr>
+        <w:pStyle w:val="ListParagraph"/>
+        <w:numPr>
+          <w:ilvl w:val="1"/>
+          <w:numId w:val="2"/>
+        </w:numPr>
+      </w:pPr>
+      <w:r>
+        <w:t xml:space="preserve">addpath </w:t>
+      </w:r>
+      <w:r>
+        <w:t>J:\ScorePipeline\matlab</w:t>
+      </w:r>
+    </w:p>
+    <w:p>
+      <w:pPr>
+        <w:pStyle w:val="ListParagraph"/>
+        <w:numPr>
+          <w:ilvl w:val="0"/>
+          <w:numId w:val="2"/>
+        </w:numPr>
+      </w:pPr>
+      <w:r>
+        <w:t>Optional: type command “savepath” to save the new path permanently</w:t>
+      </w:r>
+    </w:p>
+    <w:p>
+      <w:pPr>
+        <w:pStyle w:val="ListParagraph"/>
+        <w:numPr>
+          <w:ilvl w:val="0"/>
+          <w:numId w:val="2"/>
+        </w:numPr>
+      </w:pPr>
+      <w:r>
+        <w:t>Type “ScorePipeline”</w:t>
+      </w:r>
+    </w:p>
+    <w:p>
+      <w:pPr>
+        <w:pStyle w:val="ListParagraph"/>
+        <w:numPr>
+          <w:ilvl w:val="0"/>
+          <w:numId w:val="2"/>
+        </w:numPr>
+      </w:pPr>
+      <w:r>
+        <w:t>You will see some text output, checking some requirements, and a new GUI window.</w:t>
+      </w:r>
+    </w:p>
+    <w:p>
+      <w:pPr>
+        <w:ind w:left="360"/>
+      </w:pPr>
+      <w:proofErr w:type="gramStart"/>
+      <w:r>
+        <w:t>Troubleshooting :</w:t>
+      </w:r>
+      <w:proofErr w:type="gramEnd"/>
+      <w:r>
+        <w:t xml:space="preserve"> if you get an error when auto-downloading the fieldtrip plugin, try to set</w:t>
+      </w:r>
+      <w:r>
+        <w:t xml:space="preserve"> the proxy information manually and re-try “ScorePipeline”. If that doesn’t work, then edit the batch file “</w:t>
+      </w:r>
+      <w:r>
+        <w:t>update-fieldtrip-in-eeglab.bat</w:t>
+      </w:r>
+      <w:r>
+        <w:t>” with the correct paths to the fieldtrip and eeglab repositories. Then run the batch file, and re-run ScorePipeline.</w:t>
       </w:r>
     </w:p>
     <w:p>
@@ -991,10 +1250,10 @@
           <w:lang w:val="nb-NO" w:eastAsia="nb-NO"/>
         </w:rPr>
         <w:drawing>
-          <wp:inline distT="0" distB="0" distL="0" distR="0" wp14:anchorId="756FC84F" wp14:editId="5C646B92">
-            <wp:extent cx="3409950" cy="2357569"/>
-            <wp:effectExtent l="0" t="0" r="0" b="5080"/>
-            <wp:docPr id="4" name="Picture 4"/>
+          <wp:inline distT="0" distB="0" distL="0" distR="0" wp14:anchorId="42AAC2BB" wp14:editId="77927563">
+            <wp:extent cx="5972810" cy="4304665"/>
+            <wp:effectExtent l="0" t="0" r="8890" b="635"/>
+            <wp:docPr id="6" name="Picture 6"/>
             <wp:cNvGraphicFramePr>
               <a:graphicFrameLocks xmlns:a="http://schemas.openxmlformats.org/drawingml/2006/main" noChangeAspect="1"/>
             </wp:cNvGraphicFramePr>
@@ -1014,582 +1273,6 @@
                   <pic:spPr>
                     <a:xfrm>
                       <a:off x="0" y="0"/>
-                      <a:ext cx="3414242" cy="2360537"/>
-                    </a:xfrm>
-                    <a:prstGeom prst="rect">
-                      <a:avLst/>
-                    </a:prstGeom>
-                  </pic:spPr>
-                </pic:pic>
-              </a:graphicData>
-            </a:graphic>
-          </wp:inline>
-        </w:drawing>
-      </w:r>
-    </w:p>
-    <w:p/>
-    <w:p>
-      <w:r>
-        <w:lastRenderedPageBreak/>
-        <w:t>Click Next on this screen:</w:t>
-      </w:r>
-    </w:p>
-    <w:p>
-      <w:r>
-        <w:rPr>
-          <w:noProof/>
-          <w:lang w:val="nb-NO" w:eastAsia="nb-NO"/>
-        </w:rPr>
-        <w:drawing>
-          <wp:inline distT="0" distB="0" distL="0" distR="0" wp14:anchorId="137F9709" wp14:editId="20D1E354">
-            <wp:extent cx="3678408" cy="2543175"/>
-            <wp:effectExtent l="0" t="0" r="0" b="0"/>
-            <wp:docPr id="5" name="Picture 5"/>
-            <wp:cNvGraphicFramePr>
-              <a:graphicFrameLocks xmlns:a="http://schemas.openxmlformats.org/drawingml/2006/main" noChangeAspect="1"/>
-            </wp:cNvGraphicFramePr>
-            <a:graphic xmlns:a="http://schemas.openxmlformats.org/drawingml/2006/main">
-              <a:graphicData uri="http://schemas.openxmlformats.org/drawingml/2006/picture">
-                <pic:pic xmlns:pic="http://schemas.openxmlformats.org/drawingml/2006/picture">
-                  <pic:nvPicPr>
-                    <pic:cNvPr id="1" name=""/>
-                    <pic:cNvPicPr/>
-                  </pic:nvPicPr>
-                  <pic:blipFill>
-                    <a:blip r:embed="rId20"/>
-                    <a:stretch>
-                      <a:fillRect/>
-                    </a:stretch>
-                  </pic:blipFill>
-                  <pic:spPr>
-                    <a:xfrm>
-                      <a:off x="0" y="0"/>
-                      <a:ext cx="3685101" cy="2547802"/>
-                    </a:xfrm>
-                    <a:prstGeom prst="rect">
-                      <a:avLst/>
-                    </a:prstGeom>
-                  </pic:spPr>
-                </pic:pic>
-              </a:graphicData>
-            </a:graphic>
-          </wp:inline>
-        </w:drawing>
-      </w:r>
-    </w:p>
-    <w:p>
-      <w:r>
-        <w:t>On this next screen, enter the name of the anonymized SCORE research database (e.g. HolbergAnon).</w:t>
-      </w:r>
-    </w:p>
-    <w:p>
-      <w:r>
-        <w:rPr>
-          <w:noProof/>
-          <w:lang w:val="nb-NO" w:eastAsia="nb-NO"/>
-        </w:rPr>
-        <w:drawing>
-          <wp:inline distT="0" distB="0" distL="0" distR="0" wp14:anchorId="2F0AC3B1" wp14:editId="4B021D4A">
-            <wp:extent cx="3733515" cy="2581275"/>
-            <wp:effectExtent l="0" t="0" r="635" b="0"/>
-            <wp:docPr id="11" name="Picture 11"/>
-            <wp:cNvGraphicFramePr>
-              <a:graphicFrameLocks xmlns:a="http://schemas.openxmlformats.org/drawingml/2006/main" noChangeAspect="1"/>
-            </wp:cNvGraphicFramePr>
-            <a:graphic xmlns:a="http://schemas.openxmlformats.org/drawingml/2006/main">
-              <a:graphicData uri="http://schemas.openxmlformats.org/drawingml/2006/picture">
-                <pic:pic xmlns:pic="http://schemas.openxmlformats.org/drawingml/2006/picture">
-                  <pic:nvPicPr>
-                    <pic:cNvPr id="1" name=""/>
-                    <pic:cNvPicPr/>
-                  </pic:nvPicPr>
-                  <pic:blipFill>
-                    <a:blip r:embed="rId21"/>
-                    <a:stretch>
-                      <a:fillRect/>
-                    </a:stretch>
-                  </pic:blipFill>
-                  <pic:spPr>
-                    <a:xfrm>
-                      <a:off x="0" y="0"/>
-                      <a:ext cx="3736511" cy="2583347"/>
-                    </a:xfrm>
-                    <a:prstGeom prst="rect">
-                      <a:avLst/>
-                    </a:prstGeom>
-                  </pic:spPr>
-                </pic:pic>
-              </a:graphicData>
-            </a:graphic>
-          </wp:inline>
-        </w:drawing>
-      </w:r>
-    </w:p>
-    <w:p/>
-    <w:p/>
-    <w:p>
-      <w:r>
-        <w:t>Click Next here, too:</w:t>
-      </w:r>
-    </w:p>
-    <w:p>
-      <w:r>
-        <w:rPr>
-          <w:noProof/>
-          <w:lang w:val="nb-NO" w:eastAsia="nb-NO"/>
-        </w:rPr>
-        <w:lastRenderedPageBreak/>
-        <w:drawing>
-          <wp:inline distT="0" distB="0" distL="0" distR="0" wp14:anchorId="2B2A7E5E" wp14:editId="183EB7DD">
-            <wp:extent cx="2990850" cy="2067812"/>
-            <wp:effectExtent l="0" t="0" r="0" b="8890"/>
-            <wp:docPr id="7" name="Picture 7"/>
-            <wp:cNvGraphicFramePr>
-              <a:graphicFrameLocks xmlns:a="http://schemas.openxmlformats.org/drawingml/2006/main" noChangeAspect="1"/>
-            </wp:cNvGraphicFramePr>
-            <a:graphic xmlns:a="http://schemas.openxmlformats.org/drawingml/2006/main">
-              <a:graphicData uri="http://schemas.openxmlformats.org/drawingml/2006/picture">
-                <pic:pic xmlns:pic="http://schemas.openxmlformats.org/drawingml/2006/picture">
-                  <pic:nvPicPr>
-                    <pic:cNvPr id="1" name=""/>
-                    <pic:cNvPicPr/>
-                  </pic:nvPicPr>
-                  <pic:blipFill>
-                    <a:blip r:embed="rId22"/>
-                    <a:stretch>
-                      <a:fillRect/>
-                    </a:stretch>
-                  </pic:blipFill>
-                  <pic:spPr>
-                    <a:xfrm>
-                      <a:off x="0" y="0"/>
-                      <a:ext cx="2997358" cy="2072312"/>
-                    </a:xfrm>
-                    <a:prstGeom prst="rect">
-                      <a:avLst/>
-                    </a:prstGeom>
-                  </pic:spPr>
-                </pic:pic>
-              </a:graphicData>
-            </a:graphic>
-          </wp:inline>
-        </w:drawing>
-      </w:r>
-    </w:p>
-    <w:p>
-      <w:r>
-        <w:t>Then click “Test” on this screen:</w:t>
-      </w:r>
-    </w:p>
-    <w:p>
-      <w:r>
-        <w:rPr>
-          <w:noProof/>
-          <w:lang w:val="nb-NO" w:eastAsia="nb-NO"/>
-        </w:rPr>
-        <w:drawing>
-          <wp:inline distT="0" distB="0" distL="0" distR="0" wp14:anchorId="39205959" wp14:editId="291090C9">
-            <wp:extent cx="2577582" cy="2476500"/>
-            <wp:effectExtent l="0" t="0" r="0" b="0"/>
-            <wp:docPr id="8" name="Picture 8"/>
-            <wp:cNvGraphicFramePr>
-              <a:graphicFrameLocks xmlns:a="http://schemas.openxmlformats.org/drawingml/2006/main" noChangeAspect="1"/>
-            </wp:cNvGraphicFramePr>
-            <a:graphic xmlns:a="http://schemas.openxmlformats.org/drawingml/2006/main">
-              <a:graphicData uri="http://schemas.openxmlformats.org/drawingml/2006/picture">
-                <pic:pic xmlns:pic="http://schemas.openxmlformats.org/drawingml/2006/picture">
-                  <pic:nvPicPr>
-                    <pic:cNvPr id="1" name=""/>
-                    <pic:cNvPicPr/>
-                  </pic:nvPicPr>
-                  <pic:blipFill>
-                    <a:blip r:embed="rId23"/>
-                    <a:stretch>
-                      <a:fillRect/>
-                    </a:stretch>
-                  </pic:blipFill>
-                  <pic:spPr>
-                    <a:xfrm>
-                      <a:off x="0" y="0"/>
-                      <a:ext cx="2580621" cy="2479420"/>
-                    </a:xfrm>
-                    <a:prstGeom prst="rect">
-                      <a:avLst/>
-                    </a:prstGeom>
-                  </pic:spPr>
-                </pic:pic>
-              </a:graphicData>
-            </a:graphic>
-          </wp:inline>
-        </w:drawing>
-      </w:r>
-    </w:p>
-    <w:p>
-      <w:r>
-        <w:t>Verify that the test completed successfully:</w:t>
-      </w:r>
-    </w:p>
-    <w:p>
-      <w:r>
-        <w:rPr>
-          <w:noProof/>
-          <w:lang w:val="nb-NO" w:eastAsia="nb-NO"/>
-        </w:rPr>
-        <w:lastRenderedPageBreak/>
-        <w:drawing>
-          <wp:inline distT="0" distB="0" distL="0" distR="0" wp14:anchorId="7B8F469B" wp14:editId="4294B579">
-            <wp:extent cx="3600450" cy="3733800"/>
-            <wp:effectExtent l="0" t="0" r="0" b="0"/>
-            <wp:docPr id="9" name="Picture 9"/>
-            <wp:cNvGraphicFramePr>
-              <a:graphicFrameLocks xmlns:a="http://schemas.openxmlformats.org/drawingml/2006/main" noChangeAspect="1"/>
-            </wp:cNvGraphicFramePr>
-            <a:graphic xmlns:a="http://schemas.openxmlformats.org/drawingml/2006/main">
-              <a:graphicData uri="http://schemas.openxmlformats.org/drawingml/2006/picture">
-                <pic:pic xmlns:pic="http://schemas.openxmlformats.org/drawingml/2006/picture">
-                  <pic:nvPicPr>
-                    <pic:cNvPr id="1" name=""/>
-                    <pic:cNvPicPr/>
-                  </pic:nvPicPr>
-                  <pic:blipFill>
-                    <a:blip r:embed="rId24"/>
-                    <a:stretch>
-                      <a:fillRect/>
-                    </a:stretch>
-                  </pic:blipFill>
-                  <pic:spPr>
-                    <a:xfrm>
-                      <a:off x="0" y="0"/>
-                      <a:ext cx="3600450" cy="3733800"/>
-                    </a:xfrm>
-                    <a:prstGeom prst="rect">
-                      <a:avLst/>
-                    </a:prstGeom>
-                  </pic:spPr>
-                </pic:pic>
-              </a:graphicData>
-            </a:graphic>
-          </wp:inline>
-        </w:drawing>
-      </w:r>
-    </w:p>
-    <w:p/>
-    <w:p>
-      <w:r>
-        <w:t>Then click OK</w:t>
-      </w:r>
-      <w:r>
-        <w:t xml:space="preserve"> to close the ODBC panel</w:t>
-      </w:r>
-      <w:r>
-        <w:t>:</w:t>
-      </w:r>
-    </w:p>
-    <w:p>
-      <w:r>
-        <w:rPr>
-          <w:noProof/>
-          <w:lang w:val="nb-NO" w:eastAsia="nb-NO"/>
-        </w:rPr>
-        <w:drawing>
-          <wp:inline distT="0" distB="0" distL="0" distR="0" wp14:anchorId="5E02C4E3" wp14:editId="2B4821D1">
-            <wp:extent cx="4486275" cy="3714750"/>
-            <wp:effectExtent l="0" t="0" r="9525" b="0"/>
-            <wp:docPr id="10" name="Picture 10"/>
-            <wp:cNvGraphicFramePr>
-              <a:graphicFrameLocks xmlns:a="http://schemas.openxmlformats.org/drawingml/2006/main" noChangeAspect="1"/>
-            </wp:cNvGraphicFramePr>
-            <a:graphic xmlns:a="http://schemas.openxmlformats.org/drawingml/2006/main">
-              <a:graphicData uri="http://schemas.openxmlformats.org/drawingml/2006/picture">
-                <pic:pic xmlns:pic="http://schemas.openxmlformats.org/drawingml/2006/picture">
-                  <pic:nvPicPr>
-                    <pic:cNvPr id="1" name=""/>
-                    <pic:cNvPicPr/>
-                  </pic:nvPicPr>
-                  <pic:blipFill>
-                    <a:blip r:embed="rId25"/>
-                    <a:stretch>
-                      <a:fillRect/>
-                    </a:stretch>
-                  </pic:blipFill>
-                  <pic:spPr>
-                    <a:xfrm>
-                      <a:off x="0" y="0"/>
-                      <a:ext cx="4486275" cy="3714750"/>
-                    </a:xfrm>
-                    <a:prstGeom prst="rect">
-                      <a:avLst/>
-                    </a:prstGeom>
-                  </pic:spPr>
-                </pic:pic>
-              </a:graphicData>
-            </a:graphic>
-          </wp:inline>
-        </w:drawing>
-      </w:r>
-    </w:p>
-    <w:p>
-      <w:pPr>
-        <w:pStyle w:val="Overskrift1"/>
-      </w:pPr>
-      <w:r>
-        <w:lastRenderedPageBreak/>
-        <w:t>Setup Git repo dependencies</w:t>
-      </w:r>
-    </w:p>
-    <w:p/>
-    <w:p>
-      <w:r>
-        <w:t>This repository depends on two other repositories:</w:t>
-      </w:r>
-    </w:p>
-    <w:p/>
-    <w:p>
-      <w:r>
-        <w:t>1. A fork of EEGLAB, at https://bitbucket.org/janbrogger2/eeglab</w:t>
-      </w:r>
-    </w:p>
-    <w:p>
-      <w:r>
-        <w:t>2. A fork of FieldTrip at https://github.com/janbrogger/fieldtrip</w:t>
-      </w:r>
-    </w:p>
-    <w:p/>
-    <w:p>
-      <w:r>
-        <w:t>How to clone the repos to use with ScorePipeline:</w:t>
-      </w:r>
-    </w:p>
-    <w:p>
-      <w:r>
-        <w:t>cd /d %USERPROFILE%\Documents\</w:t>
-      </w:r>
-    </w:p>
-    <w:p>
-      <w:r>
-        <w:t>mkdir GitHub</w:t>
-      </w:r>
-    </w:p>
-    <w:p>
-      <w:r>
-        <w:t>cd %USERPROFILE%\Documents\GitHub</w:t>
-      </w:r>
-    </w:p>
-    <w:p>
-      <w:r>
-        <w:t>git clone https://janbrogger2@bitbucket.org/janbrogger2/eeglab.git eeglab</w:t>
-      </w:r>
-    </w:p>
-    <w:p>
-      <w:r>
-        <w:t>git clone https://github.com/janbrogger/fieldtrip fieldtrip</w:t>
-      </w:r>
-    </w:p>
-    <w:p>
-      <w:pPr>
-        <w:pStyle w:val="Overskrift1"/>
-      </w:pPr>
-      <w:r>
-        <w:t>Change</w:t>
-      </w:r>
-      <w:r>
-        <w:t xml:space="preserve"> the config options</w:t>
-      </w:r>
-    </w:p>
-    <w:p>
-      <w:r>
-        <w:t>Edit ScorePipeline\matlab\</w:t>
-      </w:r>
-      <w:r>
-        <w:t>ScoreConfig.m</w:t>
-      </w:r>
-    </w:p>
-    <w:p>
-      <w:r>
-        <w:t>You can change the following:</w:t>
-      </w:r>
-    </w:p>
-    <w:p>
-      <w:pPr>
-        <w:pStyle w:val="Listeavsnitt"/>
-        <w:numPr>
-          <w:ilvl w:val="0"/>
-          <w:numId w:val="3"/>
-        </w:numPr>
-      </w:pPr>
-      <w:r>
-        <w:t xml:space="preserve">The </w:t>
-      </w:r>
-      <w:r>
-        <w:t>odbcDatabaseName</w:t>
-      </w:r>
-    </w:p>
-    <w:p>
-      <w:pPr>
-        <w:pStyle w:val="Listeavsnitt"/>
-        <w:numPr>
-          <w:ilvl w:val="0"/>
-          <w:numId w:val="3"/>
-        </w:numPr>
-      </w:pPr>
-      <w:r>
-        <w:t>The SCORE pipeline base path</w:t>
-      </w:r>
-    </w:p>
-    <w:p>
-      <w:pPr>
-        <w:pStyle w:val="Listeavsnitt"/>
-        <w:numPr>
-          <w:ilvl w:val="0"/>
-          <w:numId w:val="3"/>
-        </w:numPr>
-      </w:pPr>
-      <w:r>
-        <w:t>The EEGLAB path</w:t>
-      </w:r>
-    </w:p>
-    <w:p>
-      <w:pPr>
-        <w:pStyle w:val="Overskrift1"/>
-      </w:pPr>
-      <w:r>
-        <w:t>Startup</w:t>
-      </w:r>
-    </w:p>
-    <w:p>
-      <w:pPr>
-        <w:pStyle w:val="Listeavsnitt"/>
-        <w:numPr>
-          <w:ilvl w:val="0"/>
-          <w:numId w:val="2"/>
-        </w:numPr>
-      </w:pPr>
-      <w:r>
-        <w:t>Start Matlab.</w:t>
-      </w:r>
-    </w:p>
-    <w:p>
-      <w:pPr>
-        <w:pStyle w:val="Listeavsnitt"/>
-        <w:numPr>
-          <w:ilvl w:val="0"/>
-          <w:numId w:val="2"/>
-        </w:numPr>
-      </w:pPr>
-      <w:r>
-        <w:t xml:space="preserve">Add the </w:t>
-      </w:r>
-      <w:r>
-        <w:t>ScorePipeline directory</w:t>
-      </w:r>
-      <w:r>
-        <w:t xml:space="preserve"> to the path</w:t>
-      </w:r>
-      <w:r>
-        <w:t xml:space="preserve">, e.g. </w:t>
-      </w:r>
-    </w:p>
-    <w:p>
-      <w:pPr>
-        <w:pStyle w:val="Listeavsnitt"/>
-        <w:numPr>
-          <w:ilvl w:val="1"/>
-          <w:numId w:val="2"/>
-        </w:numPr>
-      </w:pPr>
-      <w:r>
-        <w:t xml:space="preserve">addpath </w:t>
-      </w:r>
-      <w:r>
-        <w:t>J:\ScorePipeline\matlab</w:t>
-      </w:r>
-    </w:p>
-    <w:p>
-      <w:pPr>
-        <w:pStyle w:val="Listeavsnitt"/>
-        <w:numPr>
-          <w:ilvl w:val="0"/>
-          <w:numId w:val="2"/>
-        </w:numPr>
-      </w:pPr>
-      <w:r>
-        <w:t>Optional: type command “savepath” to save the new path permanently</w:t>
-      </w:r>
-      <w:bookmarkStart w:id="0" w:name="_GoBack"/>
-      <w:bookmarkEnd w:id="0"/>
-    </w:p>
-    <w:p>
-      <w:pPr>
-        <w:pStyle w:val="Listeavsnitt"/>
-        <w:numPr>
-          <w:ilvl w:val="0"/>
-          <w:numId w:val="2"/>
-        </w:numPr>
-      </w:pPr>
-      <w:r>
-        <w:t>Type “ScorePipeline”</w:t>
-      </w:r>
-    </w:p>
-    <w:p>
-      <w:pPr>
-        <w:pStyle w:val="Listeavsnitt"/>
-        <w:numPr>
-          <w:ilvl w:val="0"/>
-          <w:numId w:val="2"/>
-        </w:numPr>
-      </w:pPr>
-      <w:r>
-        <w:t>You will see some text output, checking some requirements, and a new GUI window.</w:t>
-      </w:r>
-    </w:p>
-    <w:p>
-      <w:pPr>
-        <w:ind w:left="360"/>
-      </w:pPr>
-      <w:r>
-        <w:t>Troubleshooting : if you get an error when auto-downloading the fieldtrip plugin, try to set</w:t>
-      </w:r>
-      <w:r>
-        <w:t xml:space="preserve"> the proxy information manually and re-try “ScorePipeline”. If that doesn’t work, then edit the batch file “</w:t>
-      </w:r>
-      <w:r>
-        <w:t>update-fieldtrip-in-eeglab.bat</w:t>
-      </w:r>
-      <w:r>
-        <w:t>” with the correct paths to the fieldtrip and eeglab repositories. Then run the batch file, and re-run ScorePipeline.</w:t>
-      </w:r>
-    </w:p>
-    <w:p>
-      <w:r>
-        <w:rPr>
-          <w:noProof/>
-          <w:lang w:val="nb-NO" w:eastAsia="nb-NO"/>
-        </w:rPr>
-        <w:lastRenderedPageBreak/>
-        <w:drawing>
-          <wp:inline distT="0" distB="0" distL="0" distR="0" wp14:anchorId="42AAC2BB" wp14:editId="77927563">
-            <wp:extent cx="5972810" cy="4304665"/>
-            <wp:effectExtent l="0" t="0" r="8890" b="635"/>
-            <wp:docPr id="6" name="Picture 6"/>
-            <wp:cNvGraphicFramePr>
-              <a:graphicFrameLocks xmlns:a="http://schemas.openxmlformats.org/drawingml/2006/main" noChangeAspect="1"/>
-            </wp:cNvGraphicFramePr>
-            <a:graphic xmlns:a="http://schemas.openxmlformats.org/drawingml/2006/main">
-              <a:graphicData uri="http://schemas.openxmlformats.org/drawingml/2006/picture">
-                <pic:pic xmlns:pic="http://schemas.openxmlformats.org/drawingml/2006/picture">
-                  <pic:nvPicPr>
-                    <pic:cNvPr id="1" name=""/>
-                    <pic:cNvPicPr/>
-                  </pic:nvPicPr>
-                  <pic:blipFill>
-                    <a:blip r:embed="rId26"/>
-                    <a:stretch>
-                      <a:fillRect/>
-                    </a:stretch>
-                  </pic:blipFill>
-                  <pic:spPr>
-                    <a:xfrm>
-                      <a:off x="0" y="0"/>
                       <a:ext cx="5972810" cy="4304665"/>
                     </a:xfrm>
                     <a:prstGeom prst="rect">
@@ -1614,8 +1297,8 @@
 </file>
 
 <file path=word/numbering.xml><?xml version="1.0" encoding="utf-8"?>
-<w:numbering xmlns:wpc="http://schemas.microsoft.com/office/word/2010/wordprocessingCanvas" xmlns:mc="http://schemas.openxmlformats.org/markup-compatibility/2006" xmlns:o="urn:schemas-microsoft-com:office:office" xmlns:r="http://schemas.openxmlformats.org/officeDocument/2006/relationships" xmlns:m="http://schemas.openxmlformats.org/officeDocument/2006/math" xmlns:v="urn:schemas-microsoft-com:vml" xmlns:wp14="http://schemas.microsoft.com/office/word/2010/wordprocessingDrawing" xmlns:wp="http://schemas.openxmlformats.org/drawingml/2006/wordprocessingDrawing" xmlns:w10="urn:schemas-microsoft-com:office:word" xmlns:w="http://schemas.openxmlformats.org/wordprocessingml/2006/main" xmlns:w14="http://schemas.microsoft.com/office/word/2010/wordml" xmlns:wpg="http://schemas.microsoft.com/office/word/2010/wordprocessingGroup" xmlns:wpi="http://schemas.microsoft.com/office/word/2010/wordprocessingInk" xmlns:wne="http://schemas.microsoft.com/office/word/2006/wordml" xmlns:wps="http://schemas.microsoft.com/office/word/2010/wordprocessingShape" mc:Ignorable="w14 wp14">
-  <w:abstractNum w:abstractNumId="0">
+<w:numbering xmlns:wpc="http://schemas.microsoft.com/office/word/2010/wordprocessingCanvas" xmlns:cx="http://schemas.microsoft.com/office/drawing/2014/chartex" xmlns:cx1="http://schemas.microsoft.com/office/drawing/2015/9/8/chartex" xmlns:cx2="http://schemas.microsoft.com/office/drawing/2015/10/21/chartex" xmlns:mc="http://schemas.openxmlformats.org/markup-compatibility/2006" xmlns:o="urn:schemas-microsoft-com:office:office" xmlns:r="http://schemas.openxmlformats.org/officeDocument/2006/relationships" xmlns:m="http://schemas.openxmlformats.org/officeDocument/2006/math" xmlns:v="urn:schemas-microsoft-com:vml" xmlns:wp14="http://schemas.microsoft.com/office/word/2010/wordprocessingDrawing" xmlns:wp="http://schemas.openxmlformats.org/drawingml/2006/wordprocessingDrawing" xmlns:w10="urn:schemas-microsoft-com:office:word" xmlns:w="http://schemas.openxmlformats.org/wordprocessingml/2006/main" xmlns:w14="http://schemas.microsoft.com/office/word/2010/wordml" xmlns:w15="http://schemas.microsoft.com/office/word/2012/wordml" xmlns:w16se="http://schemas.microsoft.com/office/word/2015/wordml/symex" xmlns:wpg="http://schemas.microsoft.com/office/word/2010/wordprocessingGroup" xmlns:wpi="http://schemas.microsoft.com/office/word/2010/wordprocessingInk" xmlns:wne="http://schemas.microsoft.com/office/word/2006/wordml" xmlns:wps="http://schemas.microsoft.com/office/word/2010/wordprocessingShape" mc:Ignorable="w14 w15 w16se wp14">
+  <w:abstractNum w:abstractNumId="0" w15:restartNumberingAfterBreak="0">
     <w:nsid w:val="0C9E4936"/>
     <w:multiLevelType w:val="hybridMultilevel"/>
     <w:tmpl w:val="A18A9C0A"/>
@@ -1704,7 +1387,7 @@
       </w:pPr>
     </w:lvl>
   </w:abstractNum>
-  <w:abstractNum w:abstractNumId="1">
+  <w:abstractNum w:abstractNumId="1" w15:restartNumberingAfterBreak="0">
     <w:nsid w:val="1E932E67"/>
     <w:multiLevelType w:val="hybridMultilevel"/>
     <w:tmpl w:val="88F4A086"/>
@@ -1793,7 +1476,7 @@
       </w:pPr>
     </w:lvl>
   </w:abstractNum>
-  <w:abstractNum w:abstractNumId="2">
+  <w:abstractNum w:abstractNumId="2" w15:restartNumberingAfterBreak="0">
     <w:nsid w:val="378F331B"/>
     <w:multiLevelType w:val="hybridMultilevel"/>
     <w:tmpl w:val="5B2AD35C"/>
@@ -1882,7 +1565,7 @@
       </w:pPr>
     </w:lvl>
   </w:abstractNum>
-  <w:abstractNum w:abstractNumId="3">
+  <w:abstractNum w:abstractNumId="3" w15:restartNumberingAfterBreak="0">
     <w:nsid w:val="37F73537"/>
     <w:multiLevelType w:val="hybridMultilevel"/>
     <w:tmpl w:val="88F4A086"/>
@@ -1971,7 +1654,7 @@
       </w:pPr>
     </w:lvl>
   </w:abstractNum>
-  <w:abstractNum w:abstractNumId="4">
+  <w:abstractNum w:abstractNumId="4" w15:restartNumberingAfterBreak="0">
     <w:nsid w:val="3C733B95"/>
     <w:multiLevelType w:val="hybridMultilevel"/>
     <w:tmpl w:val="2DE4EEBC"/>
@@ -2084,7 +1767,7 @@
       </w:rPr>
     </w:lvl>
   </w:abstractNum>
-  <w:abstractNum w:abstractNumId="5">
+  <w:abstractNum w:abstractNumId="5" w15:restartNumberingAfterBreak="0">
     <w:nsid w:val="3D800EF3"/>
     <w:multiLevelType w:val="hybridMultilevel"/>
     <w:tmpl w:val="53F08B62"/>
@@ -2173,14 +1856,14 @@
       </w:pPr>
     </w:lvl>
   </w:abstractNum>
-  <w:abstractNum w:abstractNumId="6">
+  <w:abstractNum w:abstractNumId="6" w15:restartNumberingAfterBreak="0">
     <w:nsid w:val="3DE129BA"/>
     <w:multiLevelType w:val="hybridMultilevel"/>
     <w:tmpl w:val="37B8F010"/>
     <w:lvl w:ilvl="0" w:tplc="52029B84">
       <w:start w:val="1"/>
       <w:numFmt w:val="decimal"/>
-      <w:pStyle w:val="Overskrift1"/>
+      <w:pStyle w:val="Heading1"/>
       <w:lvlText w:val="%1."/>
       <w:lvlJc w:val="left"/>
       <w:pPr>
@@ -2263,7 +1946,96 @@
       </w:pPr>
     </w:lvl>
   </w:abstractNum>
-  <w:abstractNum w:abstractNumId="7">
+  <w:abstractNum w:abstractNumId="7" w15:restartNumberingAfterBreak="0">
+    <w:nsid w:val="44A53F45"/>
+    <w:multiLevelType w:val="hybridMultilevel"/>
+    <w:tmpl w:val="56A42428"/>
+    <w:lvl w:ilvl="0" w:tplc="0414000F">
+      <w:start w:val="1"/>
+      <w:numFmt w:val="decimal"/>
+      <w:lvlText w:val="%1."/>
+      <w:lvlJc w:val="left"/>
+      <w:pPr>
+        <w:ind w:left="720" w:hanging="360"/>
+      </w:pPr>
+      <w:rPr>
+        <w:rFonts w:hint="default"/>
+      </w:rPr>
+    </w:lvl>
+    <w:lvl w:ilvl="1" w:tplc="04140019" w:tentative="1">
+      <w:start w:val="1"/>
+      <w:numFmt w:val="lowerLetter"/>
+      <w:lvlText w:val="%2."/>
+      <w:lvlJc w:val="left"/>
+      <w:pPr>
+        <w:ind w:left="1440" w:hanging="360"/>
+      </w:pPr>
+    </w:lvl>
+    <w:lvl w:ilvl="2" w:tplc="0414001B" w:tentative="1">
+      <w:start w:val="1"/>
+      <w:numFmt w:val="lowerRoman"/>
+      <w:lvlText w:val="%3."/>
+      <w:lvlJc w:val="right"/>
+      <w:pPr>
+        <w:ind w:left="2160" w:hanging="180"/>
+      </w:pPr>
+    </w:lvl>
+    <w:lvl w:ilvl="3" w:tplc="0414000F" w:tentative="1">
+      <w:start w:val="1"/>
+      <w:numFmt w:val="decimal"/>
+      <w:lvlText w:val="%4."/>
+      <w:lvlJc w:val="left"/>
+      <w:pPr>
+        <w:ind w:left="2880" w:hanging="360"/>
+      </w:pPr>
+    </w:lvl>
+    <w:lvl w:ilvl="4" w:tplc="04140019" w:tentative="1">
+      <w:start w:val="1"/>
+      <w:numFmt w:val="lowerLetter"/>
+      <w:lvlText w:val="%5."/>
+      <w:lvlJc w:val="left"/>
+      <w:pPr>
+        <w:ind w:left="3600" w:hanging="360"/>
+      </w:pPr>
+    </w:lvl>
+    <w:lvl w:ilvl="5" w:tplc="0414001B" w:tentative="1">
+      <w:start w:val="1"/>
+      <w:numFmt w:val="lowerRoman"/>
+      <w:lvlText w:val="%6."/>
+      <w:lvlJc w:val="right"/>
+      <w:pPr>
+        <w:ind w:left="4320" w:hanging="180"/>
+      </w:pPr>
+    </w:lvl>
+    <w:lvl w:ilvl="6" w:tplc="0414000F" w:tentative="1">
+      <w:start w:val="1"/>
+      <w:numFmt w:val="decimal"/>
+      <w:lvlText w:val="%7."/>
+      <w:lvlJc w:val="left"/>
+      <w:pPr>
+        <w:ind w:left="5040" w:hanging="360"/>
+      </w:pPr>
+    </w:lvl>
+    <w:lvl w:ilvl="7" w:tplc="04140019" w:tentative="1">
+      <w:start w:val="1"/>
+      <w:numFmt w:val="lowerLetter"/>
+      <w:lvlText w:val="%8."/>
+      <w:lvlJc w:val="left"/>
+      <w:pPr>
+        <w:ind w:left="5760" w:hanging="360"/>
+      </w:pPr>
+    </w:lvl>
+    <w:lvl w:ilvl="8" w:tplc="0414001B" w:tentative="1">
+      <w:start w:val="1"/>
+      <w:numFmt w:val="lowerRoman"/>
+      <w:lvlText w:val="%9."/>
+      <w:lvlJc w:val="right"/>
+      <w:pPr>
+        <w:ind w:left="6480" w:hanging="180"/>
+      </w:pPr>
+    </w:lvl>
+  </w:abstractNum>
+  <w:abstractNum w:abstractNumId="8" w15:restartNumberingAfterBreak="0">
     <w:nsid w:val="5F700D9E"/>
     <w:multiLevelType w:val="hybridMultilevel"/>
     <w:tmpl w:val="14F08E1A"/>
@@ -2350,7 +2122,7 @@
     </w:lvl>
   </w:abstractNum>
   <w:num w:numId="1">
-    <w:abstractNumId w:val="7"/>
+    <w:abstractNumId w:val="8"/>
   </w:num>
   <w:num w:numId="2">
     <w:abstractNumId w:val="1"/>
@@ -2373,11 +2145,14 @@
   <w:num w:numId="8">
     <w:abstractNumId w:val="3"/>
   </w:num>
+  <w:num w:numId="9">
+    <w:abstractNumId w:val="7"/>
+  </w:num>
 </w:numbering>
 </file>
 
 <file path=word/styles.xml><?xml version="1.0" encoding="utf-8"?>
-<w:styles xmlns:mc="http://schemas.openxmlformats.org/markup-compatibility/2006" xmlns:r="http://schemas.openxmlformats.org/officeDocument/2006/relationships" xmlns:w="http://schemas.openxmlformats.org/wordprocessingml/2006/main" xmlns:w14="http://schemas.microsoft.com/office/word/2010/wordml" mc:Ignorable="w14">
+<w:styles xmlns:mc="http://schemas.openxmlformats.org/markup-compatibility/2006" xmlns:r="http://schemas.openxmlformats.org/officeDocument/2006/relationships" xmlns:w="http://schemas.openxmlformats.org/wordprocessingml/2006/main" xmlns:w14="http://schemas.microsoft.com/office/word/2010/wordml" xmlns:w15="http://schemas.microsoft.com/office/word/2012/wordml" xmlns:w16se="http://schemas.microsoft.com/office/word/2015/wordml/symex" mc:Ignorable="w14 w15 w16se">
   <w:docDefaults>
     <w:rPrDefault>
       <w:rPr>
@@ -2393,154 +2168,389 @@
       </w:pPr>
     </w:pPrDefault>
   </w:docDefaults>
-  <w:latentStyles w:defLockedState="0" w:defUIPriority="99" w:defSemiHidden="1" w:defUnhideWhenUsed="1" w:defQFormat="0" w:count="267">
-    <w:lsdException w:name="Normal" w:semiHidden="0" w:uiPriority="0" w:unhideWhenUsed="0" w:qFormat="1"/>
-    <w:lsdException w:name="heading 1" w:semiHidden="0" w:uiPriority="9" w:unhideWhenUsed="0" w:qFormat="1"/>
-    <w:lsdException w:name="heading 2" w:uiPriority="9" w:qFormat="1"/>
-    <w:lsdException w:name="heading 3" w:uiPriority="9" w:qFormat="1"/>
-    <w:lsdException w:name="heading 4" w:uiPriority="9" w:qFormat="1"/>
-    <w:lsdException w:name="heading 5" w:uiPriority="9" w:qFormat="1"/>
-    <w:lsdException w:name="heading 6" w:uiPriority="9" w:qFormat="1"/>
-    <w:lsdException w:name="heading 7" w:uiPriority="9" w:qFormat="1"/>
-    <w:lsdException w:name="heading 8" w:uiPriority="9" w:qFormat="1"/>
-    <w:lsdException w:name="heading 9" w:uiPriority="9" w:qFormat="1"/>
-    <w:lsdException w:name="toc 1" w:uiPriority="39"/>
-    <w:lsdException w:name="toc 2" w:uiPriority="39"/>
-    <w:lsdException w:name="toc 3" w:uiPriority="39"/>
-    <w:lsdException w:name="toc 4" w:uiPriority="39"/>
-    <w:lsdException w:name="toc 5" w:uiPriority="39"/>
-    <w:lsdException w:name="toc 6" w:uiPriority="39"/>
-    <w:lsdException w:name="toc 7" w:uiPriority="39"/>
-    <w:lsdException w:name="toc 8" w:uiPriority="39"/>
-    <w:lsdException w:name="toc 9" w:uiPriority="39"/>
-    <w:lsdException w:name="caption" w:uiPriority="35" w:qFormat="1"/>
-    <w:lsdException w:name="Title" w:semiHidden="0" w:uiPriority="10" w:unhideWhenUsed="0" w:qFormat="1"/>
-    <w:lsdException w:name="Default Paragraph Font" w:uiPriority="1"/>
-    <w:lsdException w:name="Subtitle" w:semiHidden="0" w:uiPriority="11" w:unhideWhenUsed="0" w:qFormat="1"/>
-    <w:lsdException w:name="Strong" w:semiHidden="0" w:uiPriority="22" w:unhideWhenUsed="0" w:qFormat="1"/>
-    <w:lsdException w:name="Emphasis" w:semiHidden="0" w:uiPriority="20" w:unhideWhenUsed="0" w:qFormat="1"/>
-    <w:lsdException w:name="Table Grid" w:semiHidden="0" w:uiPriority="59" w:unhideWhenUsed="0"/>
-    <w:lsdException w:name="Placeholder Text" w:unhideWhenUsed="0"/>
-    <w:lsdException w:name="No Spacing" w:semiHidden="0" w:uiPriority="1" w:unhideWhenUsed="0" w:qFormat="1"/>
-    <w:lsdException w:name="Light Shading" w:semiHidden="0" w:uiPriority="60" w:unhideWhenUsed="0"/>
-    <w:lsdException w:name="Light List" w:semiHidden="0" w:uiPriority="61" w:unhideWhenUsed="0"/>
-    <w:lsdException w:name="Light Grid" w:semiHidden="0" w:uiPriority="62" w:unhideWhenUsed="0"/>
-    <w:lsdException w:name="Medium Shading 1" w:semiHidden="0" w:uiPriority="63" w:unhideWhenUsed="0"/>
-    <w:lsdException w:name="Medium Shading 2" w:semiHidden="0" w:uiPriority="64" w:unhideWhenUsed="0"/>
-    <w:lsdException w:name="Medium List 1" w:semiHidden="0" w:uiPriority="65" w:unhideWhenUsed="0"/>
-    <w:lsdException w:name="Medium List 2" w:semiHidden="0" w:uiPriority="66" w:unhideWhenUsed="0"/>
-    <w:lsdException w:name="Medium Grid 1" w:semiHidden="0" w:uiPriority="67" w:unhideWhenUsed="0"/>
-    <w:lsdException w:name="Medium Grid 2" w:semiHidden="0" w:uiPriority="68" w:unhideWhenUsed="0"/>
-    <w:lsdException w:name="Medium Grid 3" w:semiHidden="0" w:uiPriority="69" w:unhideWhenUsed="0"/>
-    <w:lsdException w:name="Dark List" w:semiHidden="0" w:uiPriority="70" w:unhideWhenUsed="0"/>
-    <w:lsdException w:name="Colorful Shading" w:semiHidden="0" w:uiPriority="71" w:unhideWhenUsed="0"/>
-    <w:lsdException w:name="Colorful List" w:semiHidden="0" w:uiPriority="72" w:unhideWhenUsed="0"/>
-    <w:lsdException w:name="Colorful Grid" w:semiHidden="0" w:uiPriority="73" w:unhideWhenUsed="0"/>
-    <w:lsdException w:name="Light Shading Accent 1" w:semiHidden="0" w:uiPriority="60" w:unhideWhenUsed="0"/>
-    <w:lsdException w:name="Light List Accent 1" w:semiHidden="0" w:uiPriority="61" w:unhideWhenUsed="0"/>
-    <w:lsdException w:name="Light Grid Accent 1" w:semiHidden="0" w:uiPriority="62" w:unhideWhenUsed="0"/>
-    <w:lsdException w:name="Medium Shading 1 Accent 1" w:semiHidden="0" w:uiPriority="63" w:unhideWhenUsed="0"/>
-    <w:lsdException w:name="Medium Shading 2 Accent 1" w:semiHidden="0" w:uiPriority="64" w:unhideWhenUsed="0"/>
-    <w:lsdException w:name="Medium List 1 Accent 1" w:semiHidden="0" w:uiPriority="65" w:unhideWhenUsed="0"/>
-    <w:lsdException w:name="Revision" w:unhideWhenUsed="0"/>
-    <w:lsdException w:name="List Paragraph" w:semiHidden="0" w:uiPriority="34" w:unhideWhenUsed="0" w:qFormat="1"/>
-    <w:lsdException w:name="Quote" w:semiHidden="0" w:uiPriority="29" w:unhideWhenUsed="0" w:qFormat="1"/>
-    <w:lsdException w:name="Intense Quote" w:semiHidden="0" w:uiPriority="30" w:unhideWhenUsed="0" w:qFormat="1"/>
-    <w:lsdException w:name="Medium List 2 Accent 1" w:semiHidden="0" w:uiPriority="66" w:unhideWhenUsed="0"/>
-    <w:lsdException w:name="Medium Grid 1 Accent 1" w:semiHidden="0" w:uiPriority="67" w:unhideWhenUsed="0"/>
-    <w:lsdException w:name="Medium Grid 2 Accent 1" w:semiHidden="0" w:uiPriority="68" w:unhideWhenUsed="0"/>
-    <w:lsdException w:name="Medium Grid 3 Accent 1" w:semiHidden="0" w:uiPriority="69" w:unhideWhenUsed="0"/>
-    <w:lsdException w:name="Dark List Accent 1" w:semiHidden="0" w:uiPriority="70" w:unhideWhenUsed="0"/>
-    <w:lsdException w:name="Colorful Shading Accent 1" w:semiHidden="0" w:uiPriority="71" w:unhideWhenUsed="0"/>
-    <w:lsdException w:name="Colorful List Accent 1" w:semiHidden="0" w:uiPriority="72" w:unhideWhenUsed="0"/>
-    <w:lsdException w:name="Colorful Grid Accent 1" w:semiHidden="0" w:uiPriority="73" w:unhideWhenUsed="0"/>
-    <w:lsdException w:name="Light Shading Accent 2" w:semiHidden="0" w:uiPriority="60" w:unhideWhenUsed="0"/>
-    <w:lsdException w:name="Light List Accent 2" w:semiHidden="0" w:uiPriority="61" w:unhideWhenUsed="0"/>
-    <w:lsdException w:name="Light Grid Accent 2" w:semiHidden="0" w:uiPriority="62" w:unhideWhenUsed="0"/>
-    <w:lsdException w:name="Medium Shading 1 Accent 2" w:semiHidden="0" w:uiPriority="63" w:unhideWhenUsed="0"/>
-    <w:lsdException w:name="Medium Shading 2 Accent 2" w:semiHidden="0" w:uiPriority="64" w:unhideWhenUsed="0"/>
-    <w:lsdException w:name="Medium List 1 Accent 2" w:semiHidden="0" w:uiPriority="65" w:unhideWhenUsed="0"/>
-    <w:lsdException w:name="Medium List 2 Accent 2" w:semiHidden="0" w:uiPriority="66" w:unhideWhenUsed="0"/>
-    <w:lsdException w:name="Medium Grid 1 Accent 2" w:semiHidden="0" w:uiPriority="67" w:unhideWhenUsed="0"/>
-    <w:lsdException w:name="Medium Grid 2 Accent 2" w:semiHidden="0" w:uiPriority="68" w:unhideWhenUsed="0"/>
-    <w:lsdException w:name="Medium Grid 3 Accent 2" w:semiHidden="0" w:uiPriority="69" w:unhideWhenUsed="0"/>
-    <w:lsdException w:name="Dark List Accent 2" w:semiHidden="0" w:uiPriority="70" w:unhideWhenUsed="0"/>
-    <w:lsdException w:name="Colorful Shading Accent 2" w:semiHidden="0" w:uiPriority="71" w:unhideWhenUsed="0"/>
-    <w:lsdException w:name="Colorful List Accent 2" w:semiHidden="0" w:uiPriority="72" w:unhideWhenUsed="0"/>
-    <w:lsdException w:name="Colorful Grid Accent 2" w:semiHidden="0" w:uiPriority="73" w:unhideWhenUsed="0"/>
-    <w:lsdException w:name="Light Shading Accent 3" w:semiHidden="0" w:uiPriority="60" w:unhideWhenUsed="0"/>
-    <w:lsdException w:name="Light List Accent 3" w:semiHidden="0" w:uiPriority="61" w:unhideWhenUsed="0"/>
-    <w:lsdException w:name="Light Grid Accent 3" w:semiHidden="0" w:uiPriority="62" w:unhideWhenUsed="0"/>
-    <w:lsdException w:name="Medium Shading 1 Accent 3" w:semiHidden="0" w:uiPriority="63" w:unhideWhenUsed="0"/>
-    <w:lsdException w:name="Medium Shading 2 Accent 3" w:semiHidden="0" w:uiPriority="64" w:unhideWhenUsed="0"/>
-    <w:lsdException w:name="Medium List 1 Accent 3" w:semiHidden="0" w:uiPriority="65" w:unhideWhenUsed="0"/>
-    <w:lsdException w:name="Medium List 2 Accent 3" w:semiHidden="0" w:uiPriority="66" w:unhideWhenUsed="0"/>
-    <w:lsdException w:name="Medium Grid 1 Accent 3" w:semiHidden="0" w:uiPriority="67" w:unhideWhenUsed="0"/>
-    <w:lsdException w:name="Medium Grid 2 Accent 3" w:semiHidden="0" w:uiPriority="68" w:unhideWhenUsed="0"/>
-    <w:lsdException w:name="Medium Grid 3 Accent 3" w:semiHidden="0" w:uiPriority="69" w:unhideWhenUsed="0"/>
-    <w:lsdException w:name="Dark List Accent 3" w:semiHidden="0" w:uiPriority="70" w:unhideWhenUsed="0"/>
-    <w:lsdException w:name="Colorful Shading Accent 3" w:semiHidden="0" w:uiPriority="71" w:unhideWhenUsed="0"/>
-    <w:lsdException w:name="Colorful List Accent 3" w:semiHidden="0" w:uiPriority="72" w:unhideWhenUsed="0"/>
-    <w:lsdException w:name="Colorful Grid Accent 3" w:semiHidden="0" w:uiPriority="73" w:unhideWhenUsed="0"/>
-    <w:lsdException w:name="Light Shading Accent 4" w:semiHidden="0" w:uiPriority="60" w:unhideWhenUsed="0"/>
-    <w:lsdException w:name="Light List Accent 4" w:semiHidden="0" w:uiPriority="61" w:unhideWhenUsed="0"/>
-    <w:lsdException w:name="Light Grid Accent 4" w:semiHidden="0" w:uiPriority="62" w:unhideWhenUsed="0"/>
-    <w:lsdException w:name="Medium Shading 1 Accent 4" w:semiHidden="0" w:uiPriority="63" w:unhideWhenUsed="0"/>
-    <w:lsdException w:name="Medium Shading 2 Accent 4" w:semiHidden="0" w:uiPriority="64" w:unhideWhenUsed="0"/>
-    <w:lsdException w:name="Medium List 1 Accent 4" w:semiHidden="0" w:uiPriority="65" w:unhideWhenUsed="0"/>
-    <w:lsdException w:name="Medium List 2 Accent 4" w:semiHidden="0" w:uiPriority="66" w:unhideWhenUsed="0"/>
-    <w:lsdException w:name="Medium Grid 1 Accent 4" w:semiHidden="0" w:uiPriority="67" w:unhideWhenUsed="0"/>
-    <w:lsdException w:name="Medium Grid 2 Accent 4" w:semiHidden="0" w:uiPriority="68" w:unhideWhenUsed="0"/>
-    <w:lsdException w:name="Medium Grid 3 Accent 4" w:semiHidden="0" w:uiPriority="69" w:unhideWhenUsed="0"/>
-    <w:lsdException w:name="Dark List Accent 4" w:semiHidden="0" w:uiPriority="70" w:unhideWhenUsed="0"/>
-    <w:lsdException w:name="Colorful Shading Accent 4" w:semiHidden="0" w:uiPriority="71" w:unhideWhenUsed="0"/>
-    <w:lsdException w:name="Colorful List Accent 4" w:semiHidden="0" w:uiPriority="72" w:unhideWhenUsed="0"/>
-    <w:lsdException w:name="Colorful Grid Accent 4" w:semiHidden="0" w:uiPriority="73" w:unhideWhenUsed="0"/>
-    <w:lsdException w:name="Light Shading Accent 5" w:semiHidden="0" w:uiPriority="60" w:unhideWhenUsed="0"/>
-    <w:lsdException w:name="Light List Accent 5" w:semiHidden="0" w:uiPriority="61" w:unhideWhenUsed="0"/>
-    <w:lsdException w:name="Light Grid Accent 5" w:semiHidden="0" w:uiPriority="62" w:unhideWhenUsed="0"/>
-    <w:lsdException w:name="Medium Shading 1 Accent 5" w:semiHidden="0" w:uiPriority="63" w:unhideWhenUsed="0"/>
-    <w:lsdException w:name="Medium Shading 2 Accent 5" w:semiHidden="0" w:uiPriority="64" w:unhideWhenUsed="0"/>
-    <w:lsdException w:name="Medium List 1 Accent 5" w:semiHidden="0" w:uiPriority="65" w:unhideWhenUsed="0"/>
-    <w:lsdException w:name="Medium List 2 Accent 5" w:semiHidden="0" w:uiPriority="66" w:unhideWhenUsed="0"/>
-    <w:lsdException w:name="Medium Grid 1 Accent 5" w:semiHidden="0" w:uiPriority="67" w:unhideWhenUsed="0"/>
-    <w:lsdException w:name="Medium Grid 2 Accent 5" w:semiHidden="0" w:uiPriority="68" w:unhideWhenUsed="0"/>
-    <w:lsdException w:name="Medium Grid 3 Accent 5" w:semiHidden="0" w:uiPriority="69" w:unhideWhenUsed="0"/>
-    <w:lsdException w:name="Dark List Accent 5" w:semiHidden="0" w:uiPriority="70" w:unhideWhenUsed="0"/>
-    <w:lsdException w:name="Colorful Shading Accent 5" w:semiHidden="0" w:uiPriority="71" w:unhideWhenUsed="0"/>
-    <w:lsdException w:name="Colorful List Accent 5" w:semiHidden="0" w:uiPriority="72" w:unhideWhenUsed="0"/>
-    <w:lsdException w:name="Colorful Grid Accent 5" w:semiHidden="0" w:uiPriority="73" w:unhideWhenUsed="0"/>
-    <w:lsdException w:name="Light Shading Accent 6" w:semiHidden="0" w:uiPriority="60" w:unhideWhenUsed="0"/>
-    <w:lsdException w:name="Light List Accent 6" w:semiHidden="0" w:uiPriority="61" w:unhideWhenUsed="0"/>
-    <w:lsdException w:name="Light Grid Accent 6" w:semiHidden="0" w:uiPriority="62" w:unhideWhenUsed="0"/>
-    <w:lsdException w:name="Medium Shading 1 Accent 6" w:semiHidden="0" w:uiPriority="63" w:unhideWhenUsed="0"/>
-    <w:lsdException w:name="Medium Shading 2 Accent 6" w:semiHidden="0" w:uiPriority="64" w:unhideWhenUsed="0"/>
-    <w:lsdException w:name="Medium List 1 Accent 6" w:semiHidden="0" w:uiPriority="65" w:unhideWhenUsed="0"/>
-    <w:lsdException w:name="Medium List 2 Accent 6" w:semiHidden="0" w:uiPriority="66" w:unhideWhenUsed="0"/>
-    <w:lsdException w:name="Medium Grid 1 Accent 6" w:semiHidden="0" w:uiPriority="67" w:unhideWhenUsed="0"/>
-    <w:lsdException w:name="Medium Grid 2 Accent 6" w:semiHidden="0" w:uiPriority="68" w:unhideWhenUsed="0"/>
-    <w:lsdException w:name="Medium Grid 3 Accent 6" w:semiHidden="0" w:uiPriority="69" w:unhideWhenUsed="0"/>
-    <w:lsdException w:name="Dark List Accent 6" w:semiHidden="0" w:uiPriority="70" w:unhideWhenUsed="0"/>
-    <w:lsdException w:name="Colorful Shading Accent 6" w:semiHidden="0" w:uiPriority="71" w:unhideWhenUsed="0"/>
-    <w:lsdException w:name="Colorful List Accent 6" w:semiHidden="0" w:uiPriority="72" w:unhideWhenUsed="0"/>
-    <w:lsdException w:name="Colorful Grid Accent 6" w:semiHidden="0" w:uiPriority="73" w:unhideWhenUsed="0"/>
-    <w:lsdException w:name="Subtle Emphasis" w:semiHidden="0" w:uiPriority="19" w:unhideWhenUsed="0" w:qFormat="1"/>
-    <w:lsdException w:name="Intense Emphasis" w:semiHidden="0" w:uiPriority="21" w:unhideWhenUsed="0" w:qFormat="1"/>
-    <w:lsdException w:name="Subtle Reference" w:semiHidden="0" w:uiPriority="31" w:unhideWhenUsed="0" w:qFormat="1"/>
-    <w:lsdException w:name="Intense Reference" w:semiHidden="0" w:uiPriority="32" w:unhideWhenUsed="0" w:qFormat="1"/>
-    <w:lsdException w:name="Book Title" w:semiHidden="0" w:uiPriority="33" w:unhideWhenUsed="0" w:qFormat="1"/>
-    <w:lsdException w:name="Bibliography" w:uiPriority="37"/>
-    <w:lsdException w:name="TOC Heading" w:uiPriority="39" w:qFormat="1"/>
+  <w:latentStyles w:defLockedState="0" w:defUIPriority="99" w:defSemiHidden="0" w:defUnhideWhenUsed="0" w:defQFormat="0" w:count="372">
+    <w:lsdException w:name="Normal" w:uiPriority="0" w:qFormat="1"/>
+    <w:lsdException w:name="heading 1" w:uiPriority="9" w:qFormat="1"/>
+    <w:lsdException w:name="heading 2" w:semiHidden="1" w:uiPriority="9" w:unhideWhenUsed="1" w:qFormat="1"/>
+    <w:lsdException w:name="heading 3" w:semiHidden="1" w:uiPriority="9" w:unhideWhenUsed="1" w:qFormat="1"/>
+    <w:lsdException w:name="heading 4" w:semiHidden="1" w:uiPriority="9" w:unhideWhenUsed="1" w:qFormat="1"/>
+    <w:lsdException w:name="heading 5" w:semiHidden="1" w:uiPriority="9" w:unhideWhenUsed="1" w:qFormat="1"/>
+    <w:lsdException w:name="heading 6" w:semiHidden="1" w:uiPriority="9" w:unhideWhenUsed="1" w:qFormat="1"/>
+    <w:lsdException w:name="heading 7" w:semiHidden="1" w:uiPriority="9" w:unhideWhenUsed="1" w:qFormat="1"/>
+    <w:lsdException w:name="heading 8" w:semiHidden="1" w:uiPriority="9" w:unhideWhenUsed="1" w:qFormat="1"/>
+    <w:lsdException w:name="heading 9" w:semiHidden="1" w:uiPriority="9" w:unhideWhenUsed="1" w:qFormat="1"/>
+    <w:lsdException w:name="index 1" w:semiHidden="1" w:unhideWhenUsed="1"/>
+    <w:lsdException w:name="index 2" w:semiHidden="1" w:unhideWhenUsed="1"/>
+    <w:lsdException w:name="index 3" w:semiHidden="1" w:unhideWhenUsed="1"/>
+    <w:lsdException w:name="index 4" w:semiHidden="1" w:unhideWhenUsed="1"/>
+    <w:lsdException w:name="index 5" w:semiHidden="1" w:unhideWhenUsed="1"/>
+    <w:lsdException w:name="index 6" w:semiHidden="1" w:unhideWhenUsed="1"/>
+    <w:lsdException w:name="index 7" w:semiHidden="1" w:unhideWhenUsed="1"/>
+    <w:lsdException w:name="index 8" w:semiHidden="1" w:unhideWhenUsed="1"/>
+    <w:lsdException w:name="index 9" w:semiHidden="1" w:unhideWhenUsed="1"/>
+    <w:lsdException w:name="toc 1" w:semiHidden="1" w:uiPriority="39" w:unhideWhenUsed="1"/>
+    <w:lsdException w:name="toc 2" w:semiHidden="1" w:uiPriority="39" w:unhideWhenUsed="1"/>
+    <w:lsdException w:name="toc 3" w:semiHidden="1" w:uiPriority="39" w:unhideWhenUsed="1"/>
+    <w:lsdException w:name="toc 4" w:semiHidden="1" w:uiPriority="39" w:unhideWhenUsed="1"/>
+    <w:lsdException w:name="toc 5" w:semiHidden="1" w:uiPriority="39" w:unhideWhenUsed="1"/>
+    <w:lsdException w:name="toc 6" w:semiHidden="1" w:uiPriority="39" w:unhideWhenUsed="1"/>
+    <w:lsdException w:name="toc 7" w:semiHidden="1" w:uiPriority="39" w:unhideWhenUsed="1"/>
+    <w:lsdException w:name="toc 8" w:semiHidden="1" w:uiPriority="39" w:unhideWhenUsed="1"/>
+    <w:lsdException w:name="toc 9" w:semiHidden="1" w:uiPriority="39" w:unhideWhenUsed="1"/>
+    <w:lsdException w:name="Normal Indent" w:semiHidden="1" w:unhideWhenUsed="1"/>
+    <w:lsdException w:name="footnote text" w:semiHidden="1" w:unhideWhenUsed="1"/>
+    <w:lsdException w:name="annotation text" w:semiHidden="1" w:unhideWhenUsed="1"/>
+    <w:lsdException w:name="header" w:semiHidden="1" w:unhideWhenUsed="1"/>
+    <w:lsdException w:name="footer" w:semiHidden="1" w:unhideWhenUsed="1"/>
+    <w:lsdException w:name="index heading" w:semiHidden="1" w:unhideWhenUsed="1"/>
+    <w:lsdException w:name="caption" w:semiHidden="1" w:uiPriority="35" w:unhideWhenUsed="1" w:qFormat="1"/>
+    <w:lsdException w:name="table of figures" w:semiHidden="1" w:unhideWhenUsed="1"/>
+    <w:lsdException w:name="envelope address" w:semiHidden="1" w:unhideWhenUsed="1"/>
+    <w:lsdException w:name="envelope return" w:semiHidden="1" w:unhideWhenUsed="1"/>
+    <w:lsdException w:name="footnote reference" w:semiHidden="1" w:unhideWhenUsed="1"/>
+    <w:lsdException w:name="annotation reference" w:semiHidden="1" w:unhideWhenUsed="1"/>
+    <w:lsdException w:name="line number" w:semiHidden="1" w:unhideWhenUsed="1"/>
+    <w:lsdException w:name="page number" w:semiHidden="1" w:unhideWhenUsed="1"/>
+    <w:lsdException w:name="endnote reference" w:semiHidden="1" w:unhideWhenUsed="1"/>
+    <w:lsdException w:name="endnote text" w:semiHidden="1" w:unhideWhenUsed="1"/>
+    <w:lsdException w:name="table of authorities" w:semiHidden="1" w:unhideWhenUsed="1"/>
+    <w:lsdException w:name="macro" w:semiHidden="1" w:unhideWhenUsed="1"/>
+    <w:lsdException w:name="toa heading" w:semiHidden="1" w:unhideWhenUsed="1"/>
+    <w:lsdException w:name="List" w:semiHidden="1" w:unhideWhenUsed="1"/>
+    <w:lsdException w:name="List Bullet" w:semiHidden="1" w:unhideWhenUsed="1"/>
+    <w:lsdException w:name="List Number" w:semiHidden="1" w:unhideWhenUsed="1"/>
+    <w:lsdException w:name="List 2" w:semiHidden="1" w:unhideWhenUsed="1"/>
+    <w:lsdException w:name="List 3" w:semiHidden="1" w:unhideWhenUsed="1"/>
+    <w:lsdException w:name="List 4" w:semiHidden="1" w:unhideWhenUsed="1"/>
+    <w:lsdException w:name="List 5" w:semiHidden="1" w:unhideWhenUsed="1"/>
+    <w:lsdException w:name="List Bullet 2" w:semiHidden="1" w:unhideWhenUsed="1"/>
+    <w:lsdException w:name="List Bullet 3" w:semiHidden="1" w:unhideWhenUsed="1"/>
+    <w:lsdException w:name="List Bullet 4" w:semiHidden="1" w:unhideWhenUsed="1"/>
+    <w:lsdException w:name="List Bullet 5" w:semiHidden="1" w:unhideWhenUsed="1"/>
+    <w:lsdException w:name="List Number 2" w:semiHidden="1" w:unhideWhenUsed="1"/>
+    <w:lsdException w:name="List Number 3" w:semiHidden="1" w:unhideWhenUsed="1"/>
+    <w:lsdException w:name="List Number 4" w:semiHidden="1" w:unhideWhenUsed="1"/>
+    <w:lsdException w:name="List Number 5" w:semiHidden="1" w:unhideWhenUsed="1"/>
+    <w:lsdException w:name="Title" w:uiPriority="10" w:qFormat="1"/>
+    <w:lsdException w:name="Closing" w:semiHidden="1" w:unhideWhenUsed="1"/>
+    <w:lsdException w:name="Signature" w:semiHidden="1" w:unhideWhenUsed="1"/>
+    <w:lsdException w:name="Default Paragraph Font" w:semiHidden="1" w:uiPriority="1" w:unhideWhenUsed="1"/>
+    <w:lsdException w:name="Body Text" w:semiHidden="1" w:unhideWhenUsed="1"/>
+    <w:lsdException w:name="Body Text Indent" w:semiHidden="1" w:unhideWhenUsed="1"/>
+    <w:lsdException w:name="List Continue" w:semiHidden="1" w:unhideWhenUsed="1"/>
+    <w:lsdException w:name="List Continue 2" w:semiHidden="1" w:unhideWhenUsed="1"/>
+    <w:lsdException w:name="List Continue 3" w:semiHidden="1" w:unhideWhenUsed="1"/>
+    <w:lsdException w:name="List Continue 4" w:semiHidden="1" w:unhideWhenUsed="1"/>
+    <w:lsdException w:name="List Continue 5" w:semiHidden="1" w:unhideWhenUsed="1"/>
+    <w:lsdException w:name="Message Header" w:semiHidden="1" w:unhideWhenUsed="1"/>
+    <w:lsdException w:name="Subtitle" w:uiPriority="11" w:qFormat="1"/>
+    <w:lsdException w:name="Salutation" w:semiHidden="1" w:unhideWhenUsed="1"/>
+    <w:lsdException w:name="Date" w:semiHidden="1" w:unhideWhenUsed="1"/>
+    <w:lsdException w:name="Body Text First Indent" w:semiHidden="1" w:unhideWhenUsed="1"/>
+    <w:lsdException w:name="Body Text First Indent 2" w:semiHidden="1" w:unhideWhenUsed="1"/>
+    <w:lsdException w:name="Note Heading" w:semiHidden="1" w:unhideWhenUsed="1"/>
+    <w:lsdException w:name="Body Text 2" w:semiHidden="1" w:unhideWhenUsed="1"/>
+    <w:lsdException w:name="Body Text 3" w:semiHidden="1" w:unhideWhenUsed="1"/>
+    <w:lsdException w:name="Body Text Indent 2" w:semiHidden="1" w:unhideWhenUsed="1"/>
+    <w:lsdException w:name="Body Text Indent 3" w:semiHidden="1" w:unhideWhenUsed="1"/>
+    <w:lsdException w:name="Block Text" w:semiHidden="1" w:unhideWhenUsed="1"/>
+    <w:lsdException w:name="Hyperlink" w:semiHidden="1" w:unhideWhenUsed="1"/>
+    <w:lsdException w:name="FollowedHyperlink" w:semiHidden="1" w:unhideWhenUsed="1"/>
+    <w:lsdException w:name="Strong" w:uiPriority="22" w:qFormat="1"/>
+    <w:lsdException w:name="Emphasis" w:uiPriority="20" w:qFormat="1"/>
+    <w:lsdException w:name="Document Map" w:semiHidden="1" w:unhideWhenUsed="1"/>
+    <w:lsdException w:name="Plain Text" w:semiHidden="1" w:unhideWhenUsed="1"/>
+    <w:lsdException w:name="E-mail Signature" w:semiHidden="1" w:unhideWhenUsed="1"/>
+    <w:lsdException w:name="HTML Top of Form" w:semiHidden="1" w:unhideWhenUsed="1"/>
+    <w:lsdException w:name="HTML Bottom of Form" w:semiHidden="1" w:unhideWhenUsed="1"/>
+    <w:lsdException w:name="Normal (Web)" w:semiHidden="1" w:unhideWhenUsed="1"/>
+    <w:lsdException w:name="HTML Acronym" w:semiHidden="1" w:unhideWhenUsed="1"/>
+    <w:lsdException w:name="HTML Address" w:semiHidden="1" w:unhideWhenUsed="1"/>
+    <w:lsdException w:name="HTML Cite" w:semiHidden="1" w:unhideWhenUsed="1"/>
+    <w:lsdException w:name="HTML Code" w:semiHidden="1" w:unhideWhenUsed="1"/>
+    <w:lsdException w:name="HTML Definition" w:semiHidden="1" w:unhideWhenUsed="1"/>
+    <w:lsdException w:name="HTML Keyboard" w:semiHidden="1" w:unhideWhenUsed="1"/>
+    <w:lsdException w:name="HTML Preformatted" w:semiHidden="1" w:unhideWhenUsed="1"/>
+    <w:lsdException w:name="HTML Sample" w:semiHidden="1" w:unhideWhenUsed="1"/>
+    <w:lsdException w:name="HTML Typewriter" w:semiHidden="1" w:unhideWhenUsed="1"/>
+    <w:lsdException w:name="HTML Variable" w:semiHidden="1" w:unhideWhenUsed="1"/>
+    <w:lsdException w:name="Normal Table" w:semiHidden="1" w:unhideWhenUsed="1"/>
+    <w:lsdException w:name="annotation subject" w:semiHidden="1" w:unhideWhenUsed="1"/>
+    <w:lsdException w:name="No List" w:semiHidden="1" w:unhideWhenUsed="1"/>
+    <w:lsdException w:name="Outline List 1" w:semiHidden="1" w:unhideWhenUsed="1"/>
+    <w:lsdException w:name="Outline List 2" w:semiHidden="1" w:unhideWhenUsed="1"/>
+    <w:lsdException w:name="Outline List 3" w:semiHidden="1" w:unhideWhenUsed="1"/>
+    <w:lsdException w:name="Table Simple 1" w:semiHidden="1" w:unhideWhenUsed="1"/>
+    <w:lsdException w:name="Table Simple 2" w:semiHidden="1" w:unhideWhenUsed="1"/>
+    <w:lsdException w:name="Table Simple 3" w:semiHidden="1" w:unhideWhenUsed="1"/>
+    <w:lsdException w:name="Table Classic 1" w:semiHidden="1" w:unhideWhenUsed="1"/>
+    <w:lsdException w:name="Table Classic 2" w:semiHidden="1" w:unhideWhenUsed="1"/>
+    <w:lsdException w:name="Table Classic 3" w:semiHidden="1" w:unhideWhenUsed="1"/>
+    <w:lsdException w:name="Table Classic 4" w:semiHidden="1" w:unhideWhenUsed="1"/>
+    <w:lsdException w:name="Table Colorful 1" w:semiHidden="1" w:unhideWhenUsed="1"/>
+    <w:lsdException w:name="Table Colorful 2" w:semiHidden="1" w:unhideWhenUsed="1"/>
+    <w:lsdException w:name="Table Colorful 3" w:semiHidden="1" w:unhideWhenUsed="1"/>
+    <w:lsdException w:name="Table Columns 1" w:semiHidden="1" w:unhideWhenUsed="1"/>
+    <w:lsdException w:name="Table Columns 2" w:semiHidden="1" w:unhideWhenUsed="1"/>
+    <w:lsdException w:name="Table Columns 3" w:semiHidden="1" w:unhideWhenUsed="1"/>
+    <w:lsdException w:name="Table Columns 4" w:semiHidden="1" w:unhideWhenUsed="1"/>
+    <w:lsdException w:name="Table Columns 5" w:semiHidden="1" w:unhideWhenUsed="1"/>
+    <w:lsdException w:name="Table Grid 1" w:semiHidden="1" w:unhideWhenUsed="1"/>
+    <w:lsdException w:name="Table Grid 2" w:semiHidden="1" w:unhideWhenUsed="1"/>
+    <w:lsdException w:name="Table Grid 3" w:semiHidden="1" w:unhideWhenUsed="1"/>
+    <w:lsdException w:name="Table Grid 4" w:semiHidden="1" w:unhideWhenUsed="1"/>
+    <w:lsdException w:name="Table Grid 5" w:semiHidden="1" w:unhideWhenUsed="1"/>
+    <w:lsdException w:name="Table Grid 6" w:semiHidden="1" w:unhideWhenUsed="1"/>
+    <w:lsdException w:name="Table Grid 7" w:semiHidden="1" w:unhideWhenUsed="1"/>
+    <w:lsdException w:name="Table Grid 8" w:semiHidden="1" w:unhideWhenUsed="1"/>
+    <w:lsdException w:name="Table List 1" w:semiHidden="1" w:unhideWhenUsed="1"/>
+    <w:lsdException w:name="Table List 2" w:semiHidden="1" w:unhideWhenUsed="1"/>
+    <w:lsdException w:name="Table List 3" w:semiHidden="1" w:unhideWhenUsed="1"/>
+    <w:lsdException w:name="Table List 4" w:semiHidden="1" w:unhideWhenUsed="1"/>
+    <w:lsdException w:name="Table List 5" w:semiHidden="1" w:unhideWhenUsed="1"/>
+    <w:lsdException w:name="Table List 6" w:semiHidden="1" w:unhideWhenUsed="1"/>
+    <w:lsdException w:name="Table List 7" w:semiHidden="1" w:unhideWhenUsed="1"/>
+    <w:lsdException w:name="Table List 8" w:semiHidden="1" w:unhideWhenUsed="1"/>
+    <w:lsdException w:name="Table 3D effects 1" w:semiHidden="1" w:unhideWhenUsed="1"/>
+    <w:lsdException w:name="Table 3D effects 2" w:semiHidden="1" w:unhideWhenUsed="1"/>
+    <w:lsdException w:name="Table 3D effects 3" w:semiHidden="1" w:unhideWhenUsed="1"/>
+    <w:lsdException w:name="Table Contemporary" w:semiHidden="1" w:unhideWhenUsed="1"/>
+    <w:lsdException w:name="Table Elegant" w:semiHidden="1" w:unhideWhenUsed="1"/>
+    <w:lsdException w:name="Table Professional" w:semiHidden="1" w:unhideWhenUsed="1"/>
+    <w:lsdException w:name="Table Subtle 1" w:semiHidden="1" w:unhideWhenUsed="1"/>
+    <w:lsdException w:name="Table Subtle 2" w:semiHidden="1" w:unhideWhenUsed="1"/>
+    <w:lsdException w:name="Table Web 1" w:semiHidden="1" w:unhideWhenUsed="1"/>
+    <w:lsdException w:name="Table Web 2" w:semiHidden="1" w:unhideWhenUsed="1"/>
+    <w:lsdException w:name="Table Web 3" w:semiHidden="1" w:unhideWhenUsed="1"/>
+    <w:lsdException w:name="Balloon Text" w:semiHidden="1" w:unhideWhenUsed="1"/>
+    <w:lsdException w:name="Table Grid" w:uiPriority="59"/>
+    <w:lsdException w:name="Table Theme" w:semiHidden="1" w:unhideWhenUsed="1"/>
+    <w:lsdException w:name="Placeholder Text" w:semiHidden="1"/>
+    <w:lsdException w:name="No Spacing" w:uiPriority="1" w:qFormat="1"/>
+    <w:lsdException w:name="Light Shading" w:uiPriority="60"/>
+    <w:lsdException w:name="Light List" w:uiPriority="61"/>
+    <w:lsdException w:name="Light Grid" w:uiPriority="62"/>
+    <w:lsdException w:name="Medium Shading 1" w:uiPriority="63"/>
+    <w:lsdException w:name="Medium Shading 2" w:uiPriority="64"/>
+    <w:lsdException w:name="Medium List 1" w:uiPriority="65"/>
+    <w:lsdException w:name="Medium List 2" w:uiPriority="66"/>
+    <w:lsdException w:name="Medium Grid 1" w:uiPriority="67"/>
+    <w:lsdException w:name="Medium Grid 2" w:uiPriority="68"/>
+    <w:lsdException w:name="Medium Grid 3" w:uiPriority="69"/>
+    <w:lsdException w:name="Dark List" w:uiPriority="70"/>
+    <w:lsdException w:name="Colorful Shading" w:uiPriority="71"/>
+    <w:lsdException w:name="Colorful List" w:uiPriority="72"/>
+    <w:lsdException w:name="Colorful Grid" w:uiPriority="73"/>
+    <w:lsdException w:name="Light Shading Accent 1" w:uiPriority="60"/>
+    <w:lsdException w:name="Light List Accent 1" w:uiPriority="61"/>
+    <w:lsdException w:name="Light Grid Accent 1" w:uiPriority="62"/>
+    <w:lsdException w:name="Medium Shading 1 Accent 1" w:uiPriority="63"/>
+    <w:lsdException w:name="Medium Shading 2 Accent 1" w:uiPriority="64"/>
+    <w:lsdException w:name="Medium List 1 Accent 1" w:uiPriority="65"/>
+    <w:lsdException w:name="Revision" w:semiHidden="1"/>
+    <w:lsdException w:name="List Paragraph" w:uiPriority="34" w:qFormat="1"/>
+    <w:lsdException w:name="Quote" w:uiPriority="29" w:qFormat="1"/>
+    <w:lsdException w:name="Intense Quote" w:uiPriority="30" w:qFormat="1"/>
+    <w:lsdException w:name="Medium List 2 Accent 1" w:uiPriority="66"/>
+    <w:lsdException w:name="Medium Grid 1 Accent 1" w:uiPriority="67"/>
+    <w:lsdException w:name="Medium Grid 2 Accent 1" w:uiPriority="68"/>
+    <w:lsdException w:name="Medium Grid 3 Accent 1" w:uiPriority="69"/>
+    <w:lsdException w:name="Dark List Accent 1" w:uiPriority="70"/>
+    <w:lsdException w:name="Colorful Shading Accent 1" w:uiPriority="71"/>
+    <w:lsdException w:name="Colorful List Accent 1" w:uiPriority="72"/>
+    <w:lsdException w:name="Colorful Grid Accent 1" w:uiPriority="73"/>
+    <w:lsdException w:name="Light Shading Accent 2" w:uiPriority="60"/>
+    <w:lsdException w:name="Light List Accent 2" w:uiPriority="61"/>
+    <w:lsdException w:name="Light Grid Accent 2" w:uiPriority="62"/>
+    <w:lsdException w:name="Medium Shading 1 Accent 2" w:uiPriority="63"/>
+    <w:lsdException w:name="Medium Shading 2 Accent 2" w:uiPriority="64"/>
+    <w:lsdException w:name="Medium List 1 Accent 2" w:uiPriority="65"/>
+    <w:lsdException w:name="Medium List 2 Accent 2" w:uiPriority="66"/>
+    <w:lsdException w:name="Medium Grid 1 Accent 2" w:uiPriority="67"/>
+    <w:lsdException w:name="Medium Grid 2 Accent 2" w:uiPriority="68"/>
+    <w:lsdException w:name="Medium Grid 3 Accent 2" w:uiPriority="69"/>
+    <w:lsdException w:name="Dark List Accent 2" w:uiPriority="70"/>
+    <w:lsdException w:name="Colorful Shading Accent 2" w:uiPriority="71"/>
+    <w:lsdException w:name="Colorful List Accent 2" w:uiPriority="72"/>
+    <w:lsdException w:name="Colorful Grid Accent 2" w:uiPriority="73"/>
+    <w:lsdException w:name="Light Shading Accent 3" w:uiPriority="60"/>
+    <w:lsdException w:name="Light List Accent 3" w:uiPriority="61"/>
+    <w:lsdException w:name="Light Grid Accent 3" w:uiPriority="62"/>
+    <w:lsdException w:name="Medium Shading 1 Accent 3" w:uiPriority="63"/>
+    <w:lsdException w:name="Medium Shading 2 Accent 3" w:uiPriority="64"/>
+    <w:lsdException w:name="Medium List 1 Accent 3" w:uiPriority="65"/>
+    <w:lsdException w:name="Medium List 2 Accent 3" w:uiPriority="66"/>
+    <w:lsdException w:name="Medium Grid 1 Accent 3" w:uiPriority="67"/>
+    <w:lsdException w:name="Medium Grid 2 Accent 3" w:uiPriority="68"/>
+    <w:lsdException w:name="Medium Grid 3 Accent 3" w:uiPriority="69"/>
+    <w:lsdException w:name="Dark List Accent 3" w:uiPriority="70"/>
+    <w:lsdException w:name="Colorful Shading Accent 3" w:uiPriority="71"/>
+    <w:lsdException w:name="Colorful List Accent 3" w:uiPriority="72"/>
+    <w:lsdException w:name="Colorful Grid Accent 3" w:uiPriority="73"/>
+    <w:lsdException w:name="Light Shading Accent 4" w:uiPriority="60"/>
+    <w:lsdException w:name="Light List Accent 4" w:uiPriority="61"/>
+    <w:lsdException w:name="Light Grid Accent 4" w:uiPriority="62"/>
+    <w:lsdException w:name="Medium Shading 1 Accent 4" w:uiPriority="63"/>
+    <w:lsdException w:name="Medium Shading 2 Accent 4" w:uiPriority="64"/>
+    <w:lsdException w:name="Medium List 1 Accent 4" w:uiPriority="65"/>
+    <w:lsdException w:name="Medium List 2 Accent 4" w:uiPriority="66"/>
+    <w:lsdException w:name="Medium Grid 1 Accent 4" w:uiPriority="67"/>
+    <w:lsdException w:name="Medium Grid 2 Accent 4" w:uiPriority="68"/>
+    <w:lsdException w:name="Medium Grid 3 Accent 4" w:uiPriority="69"/>
+    <w:lsdException w:name="Dark List Accent 4" w:uiPriority="70"/>
+    <w:lsdException w:name="Colorful Shading Accent 4" w:uiPriority="71"/>
+    <w:lsdException w:name="Colorful List Accent 4" w:uiPriority="72"/>
+    <w:lsdException w:name="Colorful Grid Accent 4" w:uiPriority="73"/>
+    <w:lsdException w:name="Light Shading Accent 5" w:uiPriority="60"/>
+    <w:lsdException w:name="Light List Accent 5" w:uiPriority="61"/>
+    <w:lsdException w:name="Light Grid Accent 5" w:uiPriority="62"/>
+    <w:lsdException w:name="Medium Shading 1 Accent 5" w:uiPriority="63"/>
+    <w:lsdException w:name="Medium Shading 2 Accent 5" w:uiPriority="64"/>
+    <w:lsdException w:name="Medium List 1 Accent 5" w:uiPriority="65"/>
+    <w:lsdException w:name="Medium List 2 Accent 5" w:uiPriority="66"/>
+    <w:lsdException w:name="Medium Grid 1 Accent 5" w:uiPriority="67"/>
+    <w:lsdException w:name="Medium Grid 2 Accent 5" w:uiPriority="68"/>
+    <w:lsdException w:name="Medium Grid 3 Accent 5" w:uiPriority="69"/>
+    <w:lsdException w:name="Dark List Accent 5" w:uiPriority="70"/>
+    <w:lsdException w:name="Colorful Shading Accent 5" w:uiPriority="71"/>
+    <w:lsdException w:name="Colorful List Accent 5" w:uiPriority="72"/>
+    <w:lsdException w:name="Colorful Grid Accent 5" w:uiPriority="73"/>
+    <w:lsdException w:name="Light Shading Accent 6" w:uiPriority="60"/>
+    <w:lsdException w:name="Light List Accent 6" w:uiPriority="61"/>
+    <w:lsdException w:name="Light Grid Accent 6" w:uiPriority="62"/>
+    <w:lsdException w:name="Medium Shading 1 Accent 6" w:uiPriority="63"/>
+    <w:lsdException w:name="Medium Shading 2 Accent 6" w:uiPriority="64"/>
+    <w:lsdException w:name="Medium List 1 Accent 6" w:uiPriority="65"/>
+    <w:lsdException w:name="Medium List 2 Accent 6" w:uiPriority="66"/>
+    <w:lsdException w:name="Medium Grid 1 Accent 6" w:uiPriority="67"/>
+    <w:lsdException w:name="Medium Grid 2 Accent 6" w:uiPriority="68"/>
+    <w:lsdException w:name="Medium Grid 3 Accent 6" w:uiPriority="69"/>
+    <w:lsdException w:name="Dark List Accent 6" w:uiPriority="70"/>
+    <w:lsdException w:name="Colorful Shading Accent 6" w:uiPriority="71"/>
+    <w:lsdException w:name="Colorful List Accent 6" w:uiPriority="72"/>
+    <w:lsdException w:name="Colorful Grid Accent 6" w:uiPriority="73"/>
+    <w:lsdException w:name="Subtle Emphasis" w:uiPriority="19" w:qFormat="1"/>
+    <w:lsdException w:name="Intense Emphasis" w:uiPriority="21" w:qFormat="1"/>
+    <w:lsdException w:name="Subtle Reference" w:uiPriority="31" w:qFormat="1"/>
+    <w:lsdException w:name="Intense Reference" w:uiPriority="32" w:qFormat="1"/>
+    <w:lsdException w:name="Book Title" w:uiPriority="33" w:qFormat="1"/>
+    <w:lsdException w:name="Bibliography" w:semiHidden="1" w:uiPriority="37" w:unhideWhenUsed="1"/>
+    <w:lsdException w:name="TOC Heading" w:semiHidden="1" w:uiPriority="39" w:unhideWhenUsed="1" w:qFormat="1"/>
+    <w:lsdException w:name="Plain Table 1" w:uiPriority="41"/>
+    <w:lsdException w:name="Plain Table 2" w:uiPriority="42"/>
+    <w:lsdException w:name="Plain Table 3" w:uiPriority="43"/>
+    <w:lsdException w:name="Plain Table 4" w:uiPriority="44"/>
+    <w:lsdException w:name="Plain Table 5" w:uiPriority="45"/>
+    <w:lsdException w:name="Grid Table Light" w:uiPriority="40"/>
+    <w:lsdException w:name="Grid Table 1 Light" w:uiPriority="46"/>
+    <w:lsdException w:name="Grid Table 2" w:uiPriority="47"/>
+    <w:lsdException w:name="Grid Table 3" w:uiPriority="48"/>
+    <w:lsdException w:name="Grid Table 4" w:uiPriority="49"/>
+    <w:lsdException w:name="Grid Table 5 Dark" w:uiPriority="50"/>
+    <w:lsdException w:name="Grid Table 6 Colorful" w:uiPriority="51"/>
+    <w:lsdException w:name="Grid Table 7 Colorful" w:uiPriority="52"/>
+    <w:lsdException w:name="Grid Table 1 Light Accent 1" w:uiPriority="46"/>
+    <w:lsdException w:name="Grid Table 2 Accent 1" w:uiPriority="47"/>
+    <w:lsdException w:name="Grid Table 3 Accent 1" w:uiPriority="48"/>
+    <w:lsdException w:name="Grid Table 4 Accent 1" w:uiPriority="49"/>
+    <w:lsdException w:name="Grid Table 5 Dark Accent 1" w:uiPriority="50"/>
+    <w:lsdException w:name="Grid Table 6 Colorful Accent 1" w:uiPriority="51"/>
+    <w:lsdException w:name="Grid Table 7 Colorful Accent 1" w:uiPriority="52"/>
+    <w:lsdException w:name="Grid Table 1 Light Accent 2" w:uiPriority="46"/>
+    <w:lsdException w:name="Grid Table 2 Accent 2" w:uiPriority="47"/>
+    <w:lsdException w:name="Grid Table 3 Accent 2" w:uiPriority="48"/>
+    <w:lsdException w:name="Grid Table 4 Accent 2" w:uiPriority="49"/>
+    <w:lsdException w:name="Grid Table 5 Dark Accent 2" w:uiPriority="50"/>
+    <w:lsdException w:name="Grid Table 6 Colorful Accent 2" w:uiPriority="51"/>
+    <w:lsdException w:name="Grid Table 7 Colorful Accent 2" w:uiPriority="52"/>
+    <w:lsdException w:name="Grid Table 1 Light Accent 3" w:uiPriority="46"/>
+    <w:lsdException w:name="Grid Table 2 Accent 3" w:uiPriority="47"/>
+    <w:lsdException w:name="Grid Table 3 Accent 3" w:uiPriority="48"/>
+    <w:lsdException w:name="Grid Table 4 Accent 3" w:uiPriority="49"/>
+    <w:lsdException w:name="Grid Table 5 Dark Accent 3" w:uiPriority="50"/>
+    <w:lsdException w:name="Grid Table 6 Colorful Accent 3" w:uiPriority="51"/>
+    <w:lsdException w:name="Grid Table 7 Colorful Accent 3" w:uiPriority="52"/>
+    <w:lsdException w:name="Grid Table 1 Light Accent 4" w:uiPriority="46"/>
+    <w:lsdException w:name="Grid Table 2 Accent 4" w:uiPriority="47"/>
+    <w:lsdException w:name="Grid Table 3 Accent 4" w:uiPriority="48"/>
+    <w:lsdException w:name="Grid Table 4 Accent 4" w:uiPriority="49"/>
+    <w:lsdException w:name="Grid Table 5 Dark Accent 4" w:uiPriority="50"/>
+    <w:lsdException w:name="Grid Table 6 Colorful Accent 4" w:uiPriority="51"/>
+    <w:lsdException w:name="Grid Table 7 Colorful Accent 4" w:uiPriority="52"/>
+    <w:lsdException w:name="Grid Table 1 Light Accent 5" w:uiPriority="46"/>
+    <w:lsdException w:name="Grid Table 2 Accent 5" w:uiPriority="47"/>
+    <w:lsdException w:name="Grid Table 3 Accent 5" w:uiPriority="48"/>
+    <w:lsdException w:name="Grid Table 4 Accent 5" w:uiPriority="49"/>
+    <w:lsdException w:name="Grid Table 5 Dark Accent 5" w:uiPriority="50"/>
+    <w:lsdException w:name="Grid Table 6 Colorful Accent 5" w:uiPriority="51"/>
+    <w:lsdException w:name="Grid Table 7 Colorful Accent 5" w:uiPriority="52"/>
+    <w:lsdException w:name="Grid Table 1 Light Accent 6" w:uiPriority="46"/>
+    <w:lsdException w:name="Grid Table 2 Accent 6" w:uiPriority="47"/>
+    <w:lsdException w:name="Grid Table 3 Accent 6" w:uiPriority="48"/>
+    <w:lsdException w:name="Grid Table 4 Accent 6" w:uiPriority="49"/>
+    <w:lsdException w:name="Grid Table 5 Dark Accent 6" w:uiPriority="50"/>
+    <w:lsdException w:name="Grid Table 6 Colorful Accent 6" w:uiPriority="51"/>
+    <w:lsdException w:name="Grid Table 7 Colorful Accent 6" w:uiPriority="52"/>
+    <w:lsdException w:name="List Table 1 Light" w:uiPriority="46"/>
+    <w:lsdException w:name="List Table 2" w:uiPriority="47"/>
+    <w:lsdException w:name="List Table 3" w:uiPriority="48"/>
+    <w:lsdException w:name="List Table 4" w:uiPriority="49"/>
+    <w:lsdException w:name="List Table 5 Dark" w:uiPriority="50"/>
+    <w:lsdException w:name="List Table 6 Colorful" w:uiPriority="51"/>
+    <w:lsdException w:name="List Table 7 Colorful" w:uiPriority="52"/>
+    <w:lsdException w:name="List Table 1 Light Accent 1" w:uiPriority="46"/>
+    <w:lsdException w:name="List Table 2 Accent 1" w:uiPriority="47"/>
+    <w:lsdException w:name="List Table 3 Accent 1" w:uiPriority="48"/>
+    <w:lsdException w:name="List Table 4 Accent 1" w:uiPriority="49"/>
+    <w:lsdException w:name="List Table 5 Dark Accent 1" w:uiPriority="50"/>
+    <w:lsdException w:name="List Table 6 Colorful Accent 1" w:uiPriority="51"/>
+    <w:lsdException w:name="List Table 7 Colorful Accent 1" w:uiPriority="52"/>
+    <w:lsdException w:name="List Table 1 Light Accent 2" w:uiPriority="46"/>
+    <w:lsdException w:name="List Table 2 Accent 2" w:uiPriority="47"/>
+    <w:lsdException w:name="List Table 3 Accent 2" w:uiPriority="48"/>
+    <w:lsdException w:name="List Table 4 Accent 2" w:uiPriority="49"/>
+    <w:lsdException w:name="List Table 5 Dark Accent 2" w:uiPriority="50"/>
+    <w:lsdException w:name="List Table 6 Colorful Accent 2" w:uiPriority="51"/>
+    <w:lsdException w:name="List Table 7 Colorful Accent 2" w:uiPriority="52"/>
+    <w:lsdException w:name="List Table 1 Light Accent 3" w:uiPriority="46"/>
+    <w:lsdException w:name="List Table 2 Accent 3" w:uiPriority="47"/>
+    <w:lsdException w:name="List Table 3 Accent 3" w:uiPriority="48"/>
+    <w:lsdException w:name="List Table 4 Accent 3" w:uiPriority="49"/>
+    <w:lsdException w:name="List Table 5 Dark Accent 3" w:uiPriority="50"/>
+    <w:lsdException w:name="List Table 6 Colorful Accent 3" w:uiPriority="51"/>
+    <w:lsdException w:name="List Table 7 Colorful Accent 3" w:uiPriority="52"/>
+    <w:lsdException w:name="List Table 1 Light Accent 4" w:uiPriority="46"/>
+    <w:lsdException w:name="List Table 2 Accent 4" w:uiPriority="47"/>
+    <w:lsdException w:name="List Table 3 Accent 4" w:uiPriority="48"/>
+    <w:lsdException w:name="List Table 4 Accent 4" w:uiPriority="49"/>
+    <w:lsdException w:name="List Table 5 Dark Accent 4" w:uiPriority="50"/>
+    <w:lsdException w:name="List Table 6 Colorful Accent 4" w:uiPriority="51"/>
+    <w:lsdException w:name="List Table 7 Colorful Accent 4" w:uiPriority="52"/>
+    <w:lsdException w:name="List Table 1 Light Accent 5" w:uiPriority="46"/>
+    <w:lsdException w:name="List Table 2 Accent 5" w:uiPriority="47"/>
+    <w:lsdException w:name="List Table 3 Accent 5" w:uiPriority="48"/>
+    <w:lsdException w:name="List Table 4 Accent 5" w:uiPriority="49"/>
+    <w:lsdException w:name="List Table 5 Dark Accent 5" w:uiPriority="50"/>
+    <w:lsdException w:name="List Table 6 Colorful Accent 5" w:uiPriority="51"/>
+    <w:lsdException w:name="List Table 7 Colorful Accent 5" w:uiPriority="52"/>
+    <w:lsdException w:name="List Table 1 Light Accent 6" w:uiPriority="46"/>
+    <w:lsdException w:name="List Table 2 Accent 6" w:uiPriority="47"/>
+    <w:lsdException w:name="List Table 3 Accent 6" w:uiPriority="48"/>
+    <w:lsdException w:name="List Table 4 Accent 6" w:uiPriority="49"/>
+    <w:lsdException w:name="List Table 5 Dark Accent 6" w:uiPriority="50"/>
+    <w:lsdException w:name="List Table 6 Colorful Accent 6" w:uiPriority="51"/>
+    <w:lsdException w:name="List Table 7 Colorful Accent 6" w:uiPriority="52"/>
+    <w:lsdException w:name="Mention" w:semiHidden="1" w:unhideWhenUsed="1"/>
   </w:latentStyles>
   <w:style w:type="paragraph" w:default="1" w:styleId="Normal">
     <w:name w:val="Normal"/>
     <w:qFormat/>
   </w:style>
-  <w:style w:type="paragraph" w:styleId="Overskrift1">
+  <w:style w:type="paragraph" w:styleId="Heading1">
     <w:name w:val="heading 1"/>
     <w:basedOn w:val="Normal"/>
     <w:next w:val="Normal"/>
-    <w:link w:val="Overskrift1Tegn"/>
+    <w:link w:val="Heading1Char"/>
     <w:uiPriority w:val="9"/>
     <w:qFormat/>
     <w:rsid w:val="00B37F44"/>
@@ -2560,11 +2570,11 @@
       <w:szCs w:val="32"/>
     </w:rPr>
   </w:style>
-  <w:style w:type="paragraph" w:styleId="Overskrift2">
+  <w:style w:type="paragraph" w:styleId="Heading2">
     <w:name w:val="heading 2"/>
     <w:basedOn w:val="Normal"/>
     <w:next w:val="Normal"/>
-    <w:link w:val="Overskrift2Tegn"/>
+    <w:link w:val="Heading2Char"/>
     <w:uiPriority w:val="9"/>
     <w:unhideWhenUsed/>
     <w:qFormat/>
@@ -2582,13 +2592,13 @@
       <w:szCs w:val="26"/>
     </w:rPr>
   </w:style>
-  <w:style w:type="character" w:default="1" w:styleId="Standardskriftforavsnitt">
+  <w:style w:type="character" w:default="1" w:styleId="DefaultParagraphFont">
     <w:name w:val="Default Paragraph Font"/>
     <w:uiPriority w:val="1"/>
     <w:semiHidden/>
     <w:unhideWhenUsed/>
   </w:style>
-  <w:style w:type="table" w:default="1" w:styleId="Vanligtabell">
+  <w:style w:type="table" w:default="1" w:styleId="TableNormal">
     <w:name w:val="Normal Table"/>
     <w:uiPriority w:val="99"/>
     <w:semiHidden/>
@@ -2603,17 +2613,17 @@
       </w:tblCellMar>
     </w:tblPr>
   </w:style>
-  <w:style w:type="numbering" w:default="1" w:styleId="Ingenliste">
+  <w:style w:type="numbering" w:default="1" w:styleId="NoList">
     <w:name w:val="No List"/>
     <w:uiPriority w:val="99"/>
     <w:semiHidden/>
     <w:unhideWhenUsed/>
   </w:style>
-  <w:style w:type="paragraph" w:styleId="Tittel">
+  <w:style w:type="paragraph" w:styleId="Title">
     <w:name w:val="Title"/>
     <w:basedOn w:val="Normal"/>
     <w:next w:val="Normal"/>
-    <w:link w:val="TittelTegn"/>
+    <w:link w:val="TitleChar"/>
     <w:uiPriority w:val="10"/>
     <w:qFormat/>
     <w:rsid w:val="003D6BE3"/>
@@ -2629,10 +2639,10 @@
       <w:szCs w:val="56"/>
     </w:rPr>
   </w:style>
-  <w:style w:type="character" w:customStyle="1" w:styleId="TittelTegn">
-    <w:name w:val="Tittel Tegn"/>
-    <w:basedOn w:val="Standardskriftforavsnitt"/>
-    <w:link w:val="Tittel"/>
+  <w:style w:type="character" w:customStyle="1" w:styleId="TitleChar">
+    <w:name w:val="Title Char"/>
+    <w:basedOn w:val="DefaultParagraphFont"/>
+    <w:link w:val="Title"/>
     <w:uiPriority w:val="10"/>
     <w:rsid w:val="003D6BE3"/>
     <w:rPr>
@@ -2643,10 +2653,10 @@
       <w:szCs w:val="56"/>
     </w:rPr>
   </w:style>
-  <w:style w:type="character" w:customStyle="1" w:styleId="Overskrift1Tegn">
-    <w:name w:val="Overskrift 1 Tegn"/>
-    <w:basedOn w:val="Standardskriftforavsnitt"/>
-    <w:link w:val="Overskrift1"/>
+  <w:style w:type="character" w:customStyle="1" w:styleId="Heading1Char">
+    <w:name w:val="Heading 1 Char"/>
+    <w:basedOn w:val="DefaultParagraphFont"/>
+    <w:link w:val="Heading1"/>
     <w:uiPriority w:val="9"/>
     <w:rsid w:val="00B37F44"/>
     <w:rPr>
@@ -2656,10 +2666,10 @@
       <w:szCs w:val="32"/>
     </w:rPr>
   </w:style>
-  <w:style w:type="character" w:customStyle="1" w:styleId="Overskrift2Tegn">
-    <w:name w:val="Overskrift 2 Tegn"/>
-    <w:basedOn w:val="Standardskriftforavsnitt"/>
-    <w:link w:val="Overskrift2"/>
+  <w:style w:type="character" w:customStyle="1" w:styleId="Heading2Char">
+    <w:name w:val="Heading 2 Char"/>
+    <w:basedOn w:val="DefaultParagraphFont"/>
+    <w:link w:val="Heading2"/>
     <w:uiPriority w:val="9"/>
     <w:rsid w:val="00BD01B4"/>
     <w:rPr>
@@ -2669,7 +2679,7 @@
       <w:szCs w:val="26"/>
     </w:rPr>
   </w:style>
-  <w:style w:type="paragraph" w:styleId="Ingenmellomrom">
+  <w:style w:type="paragraph" w:styleId="NoSpacing">
     <w:name w:val="No Spacing"/>
     <w:uiPriority w:val="1"/>
     <w:qFormat/>
@@ -2678,7 +2688,7 @@
       <w:spacing w:after="0" w:line="240" w:lineRule="auto"/>
     </w:pPr>
   </w:style>
-  <w:style w:type="paragraph" w:styleId="Listeavsnitt">
+  <w:style w:type="paragraph" w:styleId="ListParagraph">
     <w:name w:val="List Paragraph"/>
     <w:basedOn w:val="Normal"/>
     <w:uiPriority w:val="34"/>
@@ -2689,10 +2699,10 @@
       <w:contextualSpacing/>
     </w:pPr>
   </w:style>
-  <w:style w:type="paragraph" w:styleId="Bobletekst">
+  <w:style w:type="paragraph" w:styleId="BalloonText">
     <w:name w:val="Balloon Text"/>
     <w:basedOn w:val="Normal"/>
-    <w:link w:val="BobletekstTegn"/>
+    <w:link w:val="BalloonTextChar"/>
     <w:uiPriority w:val="99"/>
     <w:semiHidden/>
     <w:unhideWhenUsed/>
@@ -2706,10 +2716,10 @@
       <w:szCs w:val="16"/>
     </w:rPr>
   </w:style>
-  <w:style w:type="character" w:customStyle="1" w:styleId="BobletekstTegn">
-    <w:name w:val="Bobletekst Tegn"/>
-    <w:basedOn w:val="Standardskriftforavsnitt"/>
-    <w:link w:val="Bobletekst"/>
+  <w:style w:type="character" w:customStyle="1" w:styleId="BalloonTextChar">
+    <w:name w:val="Balloon Text Char"/>
+    <w:basedOn w:val="DefaultParagraphFont"/>
+    <w:link w:val="BalloonText"/>
     <w:uiPriority w:val="99"/>
     <w:semiHidden/>
     <w:rsid w:val="00BA1817"/>
@@ -2719,11 +2729,11 @@
       <w:szCs w:val="16"/>
     </w:rPr>
   </w:style>
-  <w:style w:type="paragraph" w:styleId="Undertittel">
+  <w:style w:type="paragraph" w:styleId="Subtitle">
     <w:name w:val="Subtitle"/>
     <w:basedOn w:val="Normal"/>
     <w:next w:val="Normal"/>
-    <w:link w:val="UndertittelTegn"/>
+    <w:link w:val="SubtitleChar"/>
     <w:uiPriority w:val="11"/>
     <w:qFormat/>
     <w:rsid w:val="00061D86"/>
@@ -2742,10 +2752,10 @@
       <w:szCs w:val="24"/>
     </w:rPr>
   </w:style>
-  <w:style w:type="character" w:customStyle="1" w:styleId="UndertittelTegn">
-    <w:name w:val="Undertittel Tegn"/>
-    <w:basedOn w:val="Standardskriftforavsnitt"/>
-    <w:link w:val="Undertittel"/>
+  <w:style w:type="character" w:customStyle="1" w:styleId="SubtitleChar">
+    <w:name w:val="Subtitle Char"/>
+    <w:basedOn w:val="DefaultParagraphFont"/>
+    <w:link w:val="Subtitle"/>
     <w:uiPriority w:val="11"/>
     <w:rsid w:val="00061D86"/>
     <w:rPr>
@@ -2758,389 +2768,15 @@
       <w:szCs w:val="24"/>
     </w:rPr>
   </w:style>
-</w:styles>
-</file>
-
-<file path=word/stylesWithEffects.xml><?xml version="1.0" encoding="utf-8"?>
-<w:styles xmlns:wpc="http://schemas.microsoft.com/office/word/2010/wordprocessingCanvas" xmlns:mc="http://schemas.openxmlformats.org/markup-compatibility/2006" xmlns:o="urn:schemas-microsoft-com:office:office" xmlns:r="http://schemas.openxmlformats.org/officeDocument/2006/relationships" xmlns:m="http://schemas.openxmlformats.org/officeDocument/2006/math" xmlns:v="urn:schemas-microsoft-com:vml" xmlns:wp14="http://schemas.microsoft.com/office/word/2010/wordprocessingDrawing" xmlns:wp="http://schemas.openxmlformats.org/drawingml/2006/wordprocessingDrawing" xmlns:w10="urn:schemas-microsoft-com:office:word" xmlns:w="http://schemas.openxmlformats.org/wordprocessingml/2006/main" xmlns:w14="http://schemas.microsoft.com/office/word/2010/wordml" xmlns:wpg="http://schemas.microsoft.com/office/word/2010/wordprocessingGroup" xmlns:wpi="http://schemas.microsoft.com/office/word/2010/wordprocessingInk" xmlns:wne="http://schemas.microsoft.com/office/word/2006/wordml" xmlns:wps="http://schemas.microsoft.com/office/word/2010/wordprocessingShape" mc:Ignorable="w14 wp14">
-  <w:docDefaults>
-    <w:rPrDefault>
-      <w:rPr>
-        <w:rFonts w:asciiTheme="minorHAnsi" w:eastAsiaTheme="minorHAnsi" w:hAnsiTheme="minorHAnsi" w:cstheme="minorBidi"/>
-        <w:sz w:val="22"/>
-        <w:szCs w:val="22"/>
-        <w:lang w:val="en-US" w:eastAsia="en-US" w:bidi="ar-SA"/>
-      </w:rPr>
-    </w:rPrDefault>
-    <w:pPrDefault>
-      <w:pPr>
-        <w:spacing w:after="200" w:line="276" w:lineRule="auto"/>
-      </w:pPr>
-    </w:pPrDefault>
-  </w:docDefaults>
-  <w:latentStyles w:defLockedState="0" w:defUIPriority="99" w:defSemiHidden="1" w:defUnhideWhenUsed="1" w:defQFormat="0" w:count="267">
-    <w:lsdException w:name="Normal" w:semiHidden="0" w:uiPriority="0" w:unhideWhenUsed="0" w:qFormat="1"/>
-    <w:lsdException w:name="heading 1" w:semiHidden="0" w:uiPriority="9" w:unhideWhenUsed="0" w:qFormat="1"/>
-    <w:lsdException w:name="heading 2" w:uiPriority="9" w:qFormat="1"/>
-    <w:lsdException w:name="heading 3" w:uiPriority="9" w:qFormat="1"/>
-    <w:lsdException w:name="heading 4" w:uiPriority="9" w:qFormat="1"/>
-    <w:lsdException w:name="heading 5" w:uiPriority="9" w:qFormat="1"/>
-    <w:lsdException w:name="heading 6" w:uiPriority="9" w:qFormat="1"/>
-    <w:lsdException w:name="heading 7" w:uiPriority="9" w:qFormat="1"/>
-    <w:lsdException w:name="heading 8" w:uiPriority="9" w:qFormat="1"/>
-    <w:lsdException w:name="heading 9" w:uiPriority="9" w:qFormat="1"/>
-    <w:lsdException w:name="toc 1" w:uiPriority="39"/>
-    <w:lsdException w:name="toc 2" w:uiPriority="39"/>
-    <w:lsdException w:name="toc 3" w:uiPriority="39"/>
-    <w:lsdException w:name="toc 4" w:uiPriority="39"/>
-    <w:lsdException w:name="toc 5" w:uiPriority="39"/>
-    <w:lsdException w:name="toc 6" w:uiPriority="39"/>
-    <w:lsdException w:name="toc 7" w:uiPriority="39"/>
-    <w:lsdException w:name="toc 8" w:uiPriority="39"/>
-    <w:lsdException w:name="toc 9" w:uiPriority="39"/>
-    <w:lsdException w:name="caption" w:uiPriority="35" w:qFormat="1"/>
-    <w:lsdException w:name="Title" w:semiHidden="0" w:uiPriority="10" w:unhideWhenUsed="0" w:qFormat="1"/>
-    <w:lsdException w:name="Default Paragraph Font" w:uiPriority="1"/>
-    <w:lsdException w:name="Subtitle" w:semiHidden="0" w:uiPriority="11" w:unhideWhenUsed="0" w:qFormat="1"/>
-    <w:lsdException w:name="Strong" w:semiHidden="0" w:uiPriority="22" w:unhideWhenUsed="0" w:qFormat="1"/>
-    <w:lsdException w:name="Emphasis" w:semiHidden="0" w:uiPriority="20" w:unhideWhenUsed="0" w:qFormat="1"/>
-    <w:lsdException w:name="Table Grid" w:semiHidden="0" w:uiPriority="59" w:unhideWhenUsed="0"/>
-    <w:lsdException w:name="Placeholder Text" w:unhideWhenUsed="0"/>
-    <w:lsdException w:name="No Spacing" w:semiHidden="0" w:uiPriority="1" w:unhideWhenUsed="0" w:qFormat="1"/>
-    <w:lsdException w:name="Light Shading" w:semiHidden="0" w:uiPriority="60" w:unhideWhenUsed="0"/>
-    <w:lsdException w:name="Light List" w:semiHidden="0" w:uiPriority="61" w:unhideWhenUsed="0"/>
-    <w:lsdException w:name="Light Grid" w:semiHidden="0" w:uiPriority="62" w:unhideWhenUsed="0"/>
-    <w:lsdException w:name="Medium Shading 1" w:semiHidden="0" w:uiPriority="63" w:unhideWhenUsed="0"/>
-    <w:lsdException w:name="Medium Shading 2" w:semiHidden="0" w:uiPriority="64" w:unhideWhenUsed="0"/>
-    <w:lsdException w:name="Medium List 1" w:semiHidden="0" w:uiPriority="65" w:unhideWhenUsed="0"/>
-    <w:lsdException w:name="Medium List 2" w:semiHidden="0" w:uiPriority="66" w:unhideWhenUsed="0"/>
-    <w:lsdException w:name="Medium Grid 1" w:semiHidden="0" w:uiPriority="67" w:unhideWhenUsed="0"/>
-    <w:lsdException w:name="Medium Grid 2" w:semiHidden="0" w:uiPriority="68" w:unhideWhenUsed="0"/>
-    <w:lsdException w:name="Medium Grid 3" w:semiHidden="0" w:uiPriority="69" w:unhideWhenUsed="0"/>
-    <w:lsdException w:name="Dark List" w:semiHidden="0" w:uiPriority="70" w:unhideWhenUsed="0"/>
-    <w:lsdException w:name="Colorful Shading" w:semiHidden="0" w:uiPriority="71" w:unhideWhenUsed="0"/>
-    <w:lsdException w:name="Colorful List" w:semiHidden="0" w:uiPriority="72" w:unhideWhenUsed="0"/>
-    <w:lsdException w:name="Colorful Grid" w:semiHidden="0" w:uiPriority="73" w:unhideWhenUsed="0"/>
-    <w:lsdException w:name="Light Shading Accent 1" w:semiHidden="0" w:uiPriority="60" w:unhideWhenUsed="0"/>
-    <w:lsdException w:name="Light List Accent 1" w:semiHidden="0" w:uiPriority="61" w:unhideWhenUsed="0"/>
-    <w:lsdException w:name="Light Grid Accent 1" w:semiHidden="0" w:uiPriority="62" w:unhideWhenUsed="0"/>
-    <w:lsdException w:name="Medium Shading 1 Accent 1" w:semiHidden="0" w:uiPriority="63" w:unhideWhenUsed="0"/>
-    <w:lsdException w:name="Medium Shading 2 Accent 1" w:semiHidden="0" w:uiPriority="64" w:unhideWhenUsed="0"/>
-    <w:lsdException w:name="Medium List 1 Accent 1" w:semiHidden="0" w:uiPriority="65" w:unhideWhenUsed="0"/>
-    <w:lsdException w:name="Revision" w:unhideWhenUsed="0"/>
-    <w:lsdException w:name="List Paragraph" w:semiHidden="0" w:uiPriority="34" w:unhideWhenUsed="0" w:qFormat="1"/>
-    <w:lsdException w:name="Quote" w:semiHidden="0" w:uiPriority="29" w:unhideWhenUsed="0" w:qFormat="1"/>
-    <w:lsdException w:name="Intense Quote" w:semiHidden="0" w:uiPriority="30" w:unhideWhenUsed="0" w:qFormat="1"/>
-    <w:lsdException w:name="Medium List 2 Accent 1" w:semiHidden="0" w:uiPriority="66" w:unhideWhenUsed="0"/>
-    <w:lsdException w:name="Medium Grid 1 Accent 1" w:semiHidden="0" w:uiPriority="67" w:unhideWhenUsed="0"/>
-    <w:lsdException w:name="Medium Grid 2 Accent 1" w:semiHidden="0" w:uiPriority="68" w:unhideWhenUsed="0"/>
-    <w:lsdException w:name="Medium Grid 3 Accent 1" w:semiHidden="0" w:uiPriority="69" w:unhideWhenUsed="0"/>
-    <w:lsdException w:name="Dark List Accent 1" w:semiHidden="0" w:uiPriority="70" w:unhideWhenUsed="0"/>
-    <w:lsdException w:name="Colorful Shading Accent 1" w:semiHidden="0" w:uiPriority="71" w:unhideWhenUsed="0"/>
-    <w:lsdException w:name="Colorful List Accent 1" w:semiHidden="0" w:uiPriority="72" w:unhideWhenUsed="0"/>
-    <w:lsdException w:name="Colorful Grid Accent 1" w:semiHidden="0" w:uiPriority="73" w:unhideWhenUsed="0"/>
-    <w:lsdException w:name="Light Shading Accent 2" w:semiHidden="0" w:uiPriority="60" w:unhideWhenUsed="0"/>
-    <w:lsdException w:name="Light List Accent 2" w:semiHidden="0" w:uiPriority="61" w:unhideWhenUsed="0"/>
-    <w:lsdException w:name="Light Grid Accent 2" w:semiHidden="0" w:uiPriority="62" w:unhideWhenUsed="0"/>
-    <w:lsdException w:name="Medium Shading 1 Accent 2" w:semiHidden="0" w:uiPriority="63" w:unhideWhenUsed="0"/>
-    <w:lsdException w:name="Medium Shading 2 Accent 2" w:semiHidden="0" w:uiPriority="64" w:unhideWhenUsed="0"/>
-    <w:lsdException w:name="Medium List 1 Accent 2" w:semiHidden="0" w:uiPriority="65" w:unhideWhenUsed="0"/>
-    <w:lsdException w:name="Medium List 2 Accent 2" w:semiHidden="0" w:uiPriority="66" w:unhideWhenUsed="0"/>
-    <w:lsdException w:name="Medium Grid 1 Accent 2" w:semiHidden="0" w:uiPriority="67" w:unhideWhenUsed="0"/>
-    <w:lsdException w:name="Medium Grid 2 Accent 2" w:semiHidden="0" w:uiPriority="68" w:unhideWhenUsed="0"/>
-    <w:lsdException w:name="Medium Grid 3 Accent 2" w:semiHidden="0" w:uiPriority="69" w:unhideWhenUsed="0"/>
-    <w:lsdException w:name="Dark List Accent 2" w:semiHidden="0" w:uiPriority="70" w:unhideWhenUsed="0"/>
-    <w:lsdException w:name="Colorful Shading Accent 2" w:semiHidden="0" w:uiPriority="71" w:unhideWhenUsed="0"/>
-    <w:lsdException w:name="Colorful List Accent 2" w:semiHidden="0" w:uiPriority="72" w:unhideWhenUsed="0"/>
-    <w:lsdException w:name="Colorful Grid Accent 2" w:semiHidden="0" w:uiPriority="73" w:unhideWhenUsed="0"/>
-    <w:lsdException w:name="Light Shading Accent 3" w:semiHidden="0" w:uiPriority="60" w:unhideWhenUsed="0"/>
-    <w:lsdException w:name="Light List Accent 3" w:semiHidden="0" w:uiPriority="61" w:unhideWhenUsed="0"/>
-    <w:lsdException w:name="Light Grid Accent 3" w:semiHidden="0" w:uiPriority="62" w:unhideWhenUsed="0"/>
-    <w:lsdException w:name="Medium Shading 1 Accent 3" w:semiHidden="0" w:uiPriority="63" w:unhideWhenUsed="0"/>
-    <w:lsdException w:name="Medium Shading 2 Accent 3" w:semiHidden="0" w:uiPriority="64" w:unhideWhenUsed="0"/>
-    <w:lsdException w:name="Medium List 1 Accent 3" w:semiHidden="0" w:uiPriority="65" w:unhideWhenUsed="0"/>
-    <w:lsdException w:name="Medium List 2 Accent 3" w:semiHidden="0" w:uiPriority="66" w:unhideWhenUsed="0"/>
-    <w:lsdException w:name="Medium Grid 1 Accent 3" w:semiHidden="0" w:uiPriority="67" w:unhideWhenUsed="0"/>
-    <w:lsdException w:name="Medium Grid 2 Accent 3" w:semiHidden="0" w:uiPriority="68" w:unhideWhenUsed="0"/>
-    <w:lsdException w:name="Medium Grid 3 Accent 3" w:semiHidden="0" w:uiPriority="69" w:unhideWhenUsed="0"/>
-    <w:lsdException w:name="Dark List Accent 3" w:semiHidden="0" w:uiPriority="70" w:unhideWhenUsed="0"/>
-    <w:lsdException w:name="Colorful Shading Accent 3" w:semiHidden="0" w:uiPriority="71" w:unhideWhenUsed="0"/>
-    <w:lsdException w:name="Colorful List Accent 3" w:semiHidden="0" w:uiPriority="72" w:unhideWhenUsed="0"/>
-    <w:lsdException w:name="Colorful Grid Accent 3" w:semiHidden="0" w:uiPriority="73" w:unhideWhenUsed="0"/>
-    <w:lsdException w:name="Light Shading Accent 4" w:semiHidden="0" w:uiPriority="60" w:unhideWhenUsed="0"/>
-    <w:lsdException w:name="Light List Accent 4" w:semiHidden="0" w:uiPriority="61" w:unhideWhenUsed="0"/>
-    <w:lsdException w:name="Light Grid Accent 4" w:semiHidden="0" w:uiPriority="62" w:unhideWhenUsed="0"/>
-    <w:lsdException w:name="Medium Shading 1 Accent 4" w:semiHidden="0" w:uiPriority="63" w:unhideWhenUsed="0"/>
-    <w:lsdException w:name="Medium Shading 2 Accent 4" w:semiHidden="0" w:uiPriority="64" w:unhideWhenUsed="0"/>
-    <w:lsdException w:name="Medium List 1 Accent 4" w:semiHidden="0" w:uiPriority="65" w:unhideWhenUsed="0"/>
-    <w:lsdException w:name="Medium List 2 Accent 4" w:semiHidden="0" w:uiPriority="66" w:unhideWhenUsed="0"/>
-    <w:lsdException w:name="Medium Grid 1 Accent 4" w:semiHidden="0" w:uiPriority="67" w:unhideWhenUsed="0"/>
-    <w:lsdException w:name="Medium Grid 2 Accent 4" w:semiHidden="0" w:uiPriority="68" w:unhideWhenUsed="0"/>
-    <w:lsdException w:name="Medium Grid 3 Accent 4" w:semiHidden="0" w:uiPriority="69" w:unhideWhenUsed="0"/>
-    <w:lsdException w:name="Dark List Accent 4" w:semiHidden="0" w:uiPriority="70" w:unhideWhenUsed="0"/>
-    <w:lsdException w:name="Colorful Shading Accent 4" w:semiHidden="0" w:uiPriority="71" w:unhideWhenUsed="0"/>
-    <w:lsdException w:name="Colorful List Accent 4" w:semiHidden="0" w:uiPriority="72" w:unhideWhenUsed="0"/>
-    <w:lsdException w:name="Colorful Grid Accent 4" w:semiHidden="0" w:uiPriority="73" w:unhideWhenUsed="0"/>
-    <w:lsdException w:name="Light Shading Accent 5" w:semiHidden="0" w:uiPriority="60" w:unhideWhenUsed="0"/>
-    <w:lsdException w:name="Light List Accent 5" w:semiHidden="0" w:uiPriority="61" w:unhideWhenUsed="0"/>
-    <w:lsdException w:name="Light Grid Accent 5" w:semiHidden="0" w:uiPriority="62" w:unhideWhenUsed="0"/>
-    <w:lsdException w:name="Medium Shading 1 Accent 5" w:semiHidden="0" w:uiPriority="63" w:unhideWhenUsed="0"/>
-    <w:lsdException w:name="Medium Shading 2 Accent 5" w:semiHidden="0" w:uiPriority="64" w:unhideWhenUsed="0"/>
-    <w:lsdException w:name="Medium List 1 Accent 5" w:semiHidden="0" w:uiPriority="65" w:unhideWhenUsed="0"/>
-    <w:lsdException w:name="Medium List 2 Accent 5" w:semiHidden="0" w:uiPriority="66" w:unhideWhenUsed="0"/>
-    <w:lsdException w:name="Medium Grid 1 Accent 5" w:semiHidden="0" w:uiPriority="67" w:unhideWhenUsed="0"/>
-    <w:lsdException w:name="Medium Grid 2 Accent 5" w:semiHidden="0" w:uiPriority="68" w:unhideWhenUsed="0"/>
-    <w:lsdException w:name="Medium Grid 3 Accent 5" w:semiHidden="0" w:uiPriority="69" w:unhideWhenUsed="0"/>
-    <w:lsdException w:name="Dark List Accent 5" w:semiHidden="0" w:uiPriority="70" w:unhideWhenUsed="0"/>
-    <w:lsdException w:name="Colorful Shading Accent 5" w:semiHidden="0" w:uiPriority="71" w:unhideWhenUsed="0"/>
-    <w:lsdException w:name="Colorful List Accent 5" w:semiHidden="0" w:uiPriority="72" w:unhideWhenUsed="0"/>
-    <w:lsdException w:name="Colorful Grid Accent 5" w:semiHidden="0" w:uiPriority="73" w:unhideWhenUsed="0"/>
-    <w:lsdException w:name="Light Shading Accent 6" w:semiHidden="0" w:uiPriority="60" w:unhideWhenUsed="0"/>
-    <w:lsdException w:name="Light List Accent 6" w:semiHidden="0" w:uiPriority="61" w:unhideWhenUsed="0"/>
-    <w:lsdException w:name="Light Grid Accent 6" w:semiHidden="0" w:uiPriority="62" w:unhideWhenUsed="0"/>
-    <w:lsdException w:name="Medium Shading 1 Accent 6" w:semiHidden="0" w:uiPriority="63" w:unhideWhenUsed="0"/>
-    <w:lsdException w:name="Medium Shading 2 Accent 6" w:semiHidden="0" w:uiPriority="64" w:unhideWhenUsed="0"/>
-    <w:lsdException w:name="Medium List 1 Accent 6" w:semiHidden="0" w:uiPriority="65" w:unhideWhenUsed="0"/>
-    <w:lsdException w:name="Medium List 2 Accent 6" w:semiHidden="0" w:uiPriority="66" w:unhideWhenUsed="0"/>
-    <w:lsdException w:name="Medium Grid 1 Accent 6" w:semiHidden="0" w:uiPriority="67" w:unhideWhenUsed="0"/>
-    <w:lsdException w:name="Medium Grid 2 Accent 6" w:semiHidden="0" w:uiPriority="68" w:unhideWhenUsed="0"/>
-    <w:lsdException w:name="Medium Grid 3 Accent 6" w:semiHidden="0" w:uiPriority="69" w:unhideWhenUsed="0"/>
-    <w:lsdException w:name="Dark List Accent 6" w:semiHidden="0" w:uiPriority="70" w:unhideWhenUsed="0"/>
-    <w:lsdException w:name="Colorful Shading Accent 6" w:semiHidden="0" w:uiPriority="71" w:unhideWhenUsed="0"/>
-    <w:lsdException w:name="Colorful List Accent 6" w:semiHidden="0" w:uiPriority="72" w:unhideWhenUsed="0"/>
-    <w:lsdException w:name="Colorful Grid Accent 6" w:semiHidden="0" w:uiPriority="73" w:unhideWhenUsed="0"/>
-    <w:lsdException w:name="Subtle Emphasis" w:semiHidden="0" w:uiPriority="19" w:unhideWhenUsed="0" w:qFormat="1"/>
-    <w:lsdException w:name="Intense Emphasis" w:semiHidden="0" w:uiPriority="21" w:unhideWhenUsed="0" w:qFormat="1"/>
-    <w:lsdException w:name="Subtle Reference" w:semiHidden="0" w:uiPriority="31" w:unhideWhenUsed="0" w:qFormat="1"/>
-    <w:lsdException w:name="Intense Reference" w:semiHidden="0" w:uiPriority="32" w:unhideWhenUsed="0" w:qFormat="1"/>
-    <w:lsdException w:name="Book Title" w:semiHidden="0" w:uiPriority="33" w:unhideWhenUsed="0" w:qFormat="1"/>
-    <w:lsdException w:name="Bibliography" w:uiPriority="37"/>
-    <w:lsdException w:name="TOC Heading" w:uiPriority="39" w:qFormat="1"/>
-  </w:latentStyles>
-  <w:style w:type="paragraph" w:default="1" w:styleId="Normal">
-    <w:name w:val="Normal"/>
-    <w:qFormat/>
-  </w:style>
-  <w:style w:type="paragraph" w:styleId="Overskrift1">
-    <w:name w:val="heading 1"/>
-    <w:basedOn w:val="Normal"/>
-    <w:next w:val="Normal"/>
-    <w:link w:val="Overskrift1Tegn"/>
-    <w:uiPriority w:val="9"/>
-    <w:qFormat/>
-    <w:rsid w:val="00B37F44"/>
-    <w:pPr>
-      <w:keepNext/>
-      <w:keepLines/>
-      <w:numPr>
-        <w:numId w:val="4"/>
-      </w:numPr>
-      <w:spacing w:before="240" w:after="0"/>
-      <w:outlineLvl w:val="0"/>
-    </w:pPr>
+  <w:style w:type="character" w:styleId="Hyperlink">
+    <w:name w:val="Hyperlink"/>
+    <w:basedOn w:val="DefaultParagraphFont"/>
+    <w:uiPriority w:val="99"/>
+    <w:unhideWhenUsed/>
+    <w:rsid w:val="00CE4CD9"/>
     <w:rPr>
-      <w:rFonts w:asciiTheme="majorHAnsi" w:eastAsiaTheme="majorEastAsia" w:hAnsiTheme="majorHAnsi" w:cstheme="majorBidi"/>
-      <w:color w:val="365F91" w:themeColor="accent1" w:themeShade="BF"/>
-      <w:sz w:val="32"/>
-      <w:szCs w:val="32"/>
-    </w:rPr>
-  </w:style>
-  <w:style w:type="paragraph" w:styleId="Overskrift2">
-    <w:name w:val="heading 2"/>
-    <w:basedOn w:val="Normal"/>
-    <w:next w:val="Normal"/>
-    <w:link w:val="Overskrift2Tegn"/>
-    <w:uiPriority w:val="9"/>
-    <w:unhideWhenUsed/>
-    <w:qFormat/>
-    <w:rsid w:val="00BD01B4"/>
-    <w:pPr>
-      <w:keepNext/>
-      <w:keepLines/>
-      <w:spacing w:before="40" w:after="0"/>
-      <w:outlineLvl w:val="1"/>
-    </w:pPr>
-    <w:rPr>
-      <w:rFonts w:asciiTheme="majorHAnsi" w:eastAsiaTheme="majorEastAsia" w:hAnsiTheme="majorHAnsi" w:cstheme="majorBidi"/>
-      <w:color w:val="365F91" w:themeColor="accent1" w:themeShade="BF"/>
-      <w:sz w:val="26"/>
-      <w:szCs w:val="26"/>
-    </w:rPr>
-  </w:style>
-  <w:style w:type="character" w:default="1" w:styleId="Standardskriftforavsnitt">
-    <w:name w:val="Default Paragraph Font"/>
-    <w:uiPriority w:val="1"/>
-    <w:semiHidden/>
-    <w:unhideWhenUsed/>
-  </w:style>
-  <w:style w:type="table" w:default="1" w:styleId="Vanligtabell">
-    <w:name w:val="Normal Table"/>
-    <w:uiPriority w:val="99"/>
-    <w:semiHidden/>
-    <w:unhideWhenUsed/>
-    <w:tblPr>
-      <w:tblInd w:w="0" w:type="dxa"/>
-      <w:tblCellMar>
-        <w:top w:w="0" w:type="dxa"/>
-        <w:left w:w="108" w:type="dxa"/>
-        <w:bottom w:w="0" w:type="dxa"/>
-        <w:right w:w="108" w:type="dxa"/>
-      </w:tblCellMar>
-    </w:tblPr>
-  </w:style>
-  <w:style w:type="numbering" w:default="1" w:styleId="Ingenliste">
-    <w:name w:val="No List"/>
-    <w:uiPriority w:val="99"/>
-    <w:semiHidden/>
-    <w:unhideWhenUsed/>
-  </w:style>
-  <w:style w:type="paragraph" w:styleId="Tittel">
-    <w:name w:val="Title"/>
-    <w:basedOn w:val="Normal"/>
-    <w:next w:val="Normal"/>
-    <w:link w:val="TittelTegn"/>
-    <w:uiPriority w:val="10"/>
-    <w:qFormat/>
-    <w:rsid w:val="003D6BE3"/>
-    <w:pPr>
-      <w:spacing w:after="0" w:line="240" w:lineRule="auto"/>
-      <w:contextualSpacing/>
-    </w:pPr>
-    <w:rPr>
-      <w:rFonts w:asciiTheme="majorHAnsi" w:eastAsiaTheme="majorEastAsia" w:hAnsiTheme="majorHAnsi" w:cstheme="majorBidi"/>
-      <w:spacing w:val="-10"/>
-      <w:kern w:val="28"/>
-      <w:sz w:val="56"/>
-      <w:szCs w:val="56"/>
-    </w:rPr>
-  </w:style>
-  <w:style w:type="character" w:customStyle="1" w:styleId="TittelTegn">
-    <w:name w:val="Tittel Tegn"/>
-    <w:basedOn w:val="Standardskriftforavsnitt"/>
-    <w:link w:val="Tittel"/>
-    <w:uiPriority w:val="10"/>
-    <w:rsid w:val="003D6BE3"/>
-    <w:rPr>
-      <w:rFonts w:asciiTheme="majorHAnsi" w:eastAsiaTheme="majorEastAsia" w:hAnsiTheme="majorHAnsi" w:cstheme="majorBidi"/>
-      <w:spacing w:val="-10"/>
-      <w:kern w:val="28"/>
-      <w:sz w:val="56"/>
-      <w:szCs w:val="56"/>
-    </w:rPr>
-  </w:style>
-  <w:style w:type="character" w:customStyle="1" w:styleId="Overskrift1Tegn">
-    <w:name w:val="Overskrift 1 Tegn"/>
-    <w:basedOn w:val="Standardskriftforavsnitt"/>
-    <w:link w:val="Overskrift1"/>
-    <w:uiPriority w:val="9"/>
-    <w:rsid w:val="00B37F44"/>
-    <w:rPr>
-      <w:rFonts w:asciiTheme="majorHAnsi" w:eastAsiaTheme="majorEastAsia" w:hAnsiTheme="majorHAnsi" w:cstheme="majorBidi"/>
-      <w:color w:val="365F91" w:themeColor="accent1" w:themeShade="BF"/>
-      <w:sz w:val="32"/>
-      <w:szCs w:val="32"/>
-    </w:rPr>
-  </w:style>
-  <w:style w:type="character" w:customStyle="1" w:styleId="Overskrift2Tegn">
-    <w:name w:val="Overskrift 2 Tegn"/>
-    <w:basedOn w:val="Standardskriftforavsnitt"/>
-    <w:link w:val="Overskrift2"/>
-    <w:uiPriority w:val="9"/>
-    <w:rsid w:val="00BD01B4"/>
-    <w:rPr>
-      <w:rFonts w:asciiTheme="majorHAnsi" w:eastAsiaTheme="majorEastAsia" w:hAnsiTheme="majorHAnsi" w:cstheme="majorBidi"/>
-      <w:color w:val="365F91" w:themeColor="accent1" w:themeShade="BF"/>
-      <w:sz w:val="26"/>
-      <w:szCs w:val="26"/>
-    </w:rPr>
-  </w:style>
-  <w:style w:type="paragraph" w:styleId="Ingenmellomrom">
-    <w:name w:val="No Spacing"/>
-    <w:uiPriority w:val="1"/>
-    <w:qFormat/>
-    <w:rsid w:val="00BD01B4"/>
-    <w:pPr>
-      <w:spacing w:after="0" w:line="240" w:lineRule="auto"/>
-    </w:pPr>
-  </w:style>
-  <w:style w:type="paragraph" w:styleId="Listeavsnitt">
-    <w:name w:val="List Paragraph"/>
-    <w:basedOn w:val="Normal"/>
-    <w:uiPriority w:val="34"/>
-    <w:qFormat/>
-    <w:rsid w:val="00637530"/>
-    <w:pPr>
-      <w:ind w:left="720"/>
-      <w:contextualSpacing/>
-    </w:pPr>
-  </w:style>
-  <w:style w:type="paragraph" w:styleId="Bobletekst">
-    <w:name w:val="Balloon Text"/>
-    <w:basedOn w:val="Normal"/>
-    <w:link w:val="BobletekstTegn"/>
-    <w:uiPriority w:val="99"/>
-    <w:semiHidden/>
-    <w:unhideWhenUsed/>
-    <w:rsid w:val="00BA1817"/>
-    <w:pPr>
-      <w:spacing w:after="0" w:line="240" w:lineRule="auto"/>
-    </w:pPr>
-    <w:rPr>
-      <w:rFonts w:ascii="Tahoma" w:hAnsi="Tahoma" w:cs="Tahoma"/>
-      <w:sz w:val="16"/>
-      <w:szCs w:val="16"/>
-    </w:rPr>
-  </w:style>
-  <w:style w:type="character" w:customStyle="1" w:styleId="BobletekstTegn">
-    <w:name w:val="Bobletekst Tegn"/>
-    <w:basedOn w:val="Standardskriftforavsnitt"/>
-    <w:link w:val="Bobletekst"/>
-    <w:uiPriority w:val="99"/>
-    <w:semiHidden/>
-    <w:rsid w:val="00BA1817"/>
-    <w:rPr>
-      <w:rFonts w:ascii="Tahoma" w:hAnsi="Tahoma" w:cs="Tahoma"/>
-      <w:sz w:val="16"/>
-      <w:szCs w:val="16"/>
-    </w:rPr>
-  </w:style>
-  <w:style w:type="paragraph" w:styleId="Undertittel">
-    <w:name w:val="Subtitle"/>
-    <w:basedOn w:val="Normal"/>
-    <w:next w:val="Normal"/>
-    <w:link w:val="UndertittelTegn"/>
-    <w:uiPriority w:val="11"/>
-    <w:qFormat/>
-    <w:rsid w:val="00061D86"/>
-    <w:pPr>
-      <w:numPr>
-        <w:ilvl w:val="1"/>
-      </w:numPr>
-    </w:pPr>
-    <w:rPr>
-      <w:rFonts w:asciiTheme="majorHAnsi" w:eastAsiaTheme="majorEastAsia" w:hAnsiTheme="majorHAnsi" w:cstheme="majorBidi"/>
-      <w:i/>
-      <w:iCs/>
-      <w:color w:val="4F81BD" w:themeColor="accent1"/>
-      <w:spacing w:val="15"/>
-      <w:sz w:val="24"/>
-      <w:szCs w:val="24"/>
-    </w:rPr>
-  </w:style>
-  <w:style w:type="character" w:customStyle="1" w:styleId="UndertittelTegn">
-    <w:name w:val="Undertittel Tegn"/>
-    <w:basedOn w:val="Standardskriftforavsnitt"/>
-    <w:link w:val="Undertittel"/>
-    <w:uiPriority w:val="11"/>
-    <w:rsid w:val="00061D86"/>
-    <w:rPr>
-      <w:rFonts w:asciiTheme="majorHAnsi" w:eastAsiaTheme="majorEastAsia" w:hAnsiTheme="majorHAnsi" w:cstheme="majorBidi"/>
-      <w:i/>
-      <w:iCs/>
-      <w:color w:val="4F81BD" w:themeColor="accent1"/>
-      <w:spacing w:val="15"/>
-      <w:sz w:val="24"/>
-      <w:szCs w:val="24"/>
+      <w:color w:val="0000FF" w:themeColor="hyperlink"/>
+      <w:u w:val="single"/>
     </w:rPr>
   </w:style>
 </w:styles>

</xml_diff>

<commit_message>
Fix more Nervus event types, file paths
</commit_message>
<xml_diff>
--- a/setup.docx
+++ b/setup.docx
@@ -1,6 +1,6 @@
 
 <file path=word/document.xml><?xml version="1.0" encoding="utf-8"?>
-<w:document xmlns:wpc="http://schemas.microsoft.com/office/word/2010/wordprocessingCanvas" xmlns:cx="http://schemas.microsoft.com/office/drawing/2014/chartex" xmlns:cx1="http://schemas.microsoft.com/office/drawing/2015/9/8/chartex" xmlns:cx2="http://schemas.microsoft.com/office/drawing/2015/10/21/chartex" xmlns:mc="http://schemas.openxmlformats.org/markup-compatibility/2006" xmlns:o="urn:schemas-microsoft-com:office:office" xmlns:r="http://schemas.openxmlformats.org/officeDocument/2006/relationships" xmlns:m="http://schemas.openxmlformats.org/officeDocument/2006/math" xmlns:v="urn:schemas-microsoft-com:vml" xmlns:wp14="http://schemas.microsoft.com/office/word/2010/wordprocessingDrawing" xmlns:wp="http://schemas.openxmlformats.org/drawingml/2006/wordprocessingDrawing" xmlns:w10="urn:schemas-microsoft-com:office:word" xmlns:w="http://schemas.openxmlformats.org/wordprocessingml/2006/main" xmlns:w14="http://schemas.microsoft.com/office/word/2010/wordml" xmlns:w15="http://schemas.microsoft.com/office/word/2012/wordml" xmlns:w16se="http://schemas.microsoft.com/office/word/2015/wordml/symex" xmlns:wpg="http://schemas.microsoft.com/office/word/2010/wordprocessingGroup" xmlns:wpi="http://schemas.microsoft.com/office/word/2010/wordprocessingInk" xmlns:wne="http://schemas.microsoft.com/office/word/2006/wordml" xmlns:wps="http://schemas.microsoft.com/office/word/2010/wordprocessingShape" mc:Ignorable="w14 w15 w16se wp14">
+<w:document xmlns:wpc="http://schemas.microsoft.com/office/word/2010/wordprocessingCanvas" xmlns:mc="http://schemas.openxmlformats.org/markup-compatibility/2006" xmlns:o="urn:schemas-microsoft-com:office:office" xmlns:r="http://schemas.openxmlformats.org/officeDocument/2006/relationships" xmlns:m="http://schemas.openxmlformats.org/officeDocument/2006/math" xmlns:v="urn:schemas-microsoft-com:vml" xmlns:wp14="http://schemas.microsoft.com/office/word/2010/wordprocessingDrawing" xmlns:wp="http://schemas.openxmlformats.org/drawingml/2006/wordprocessingDrawing" xmlns:w10="urn:schemas-microsoft-com:office:word" xmlns:w="http://schemas.openxmlformats.org/wordprocessingml/2006/main" xmlns:w14="http://schemas.microsoft.com/office/word/2010/wordml" xmlns:wpg="http://schemas.microsoft.com/office/word/2010/wordprocessingGroup" xmlns:wpi="http://schemas.microsoft.com/office/word/2010/wordprocessingInk" xmlns:wne="http://schemas.microsoft.com/office/word/2006/wordml" xmlns:wps="http://schemas.microsoft.com/office/word/2010/wordprocessingShape" mc:Ignorable="w14 wp14">
   <w:body>
     <w:p>
       <w:pPr>
@@ -12,16 +12,24 @@
     </w:p>
     <w:p>
       <w:pPr>
-        <w:pStyle w:val="Title"/>
-      </w:pPr>
-      <w:r>
-        <w:t>How to get started with the ScorePipeline project</w:t>
+        <w:pStyle w:val="Tittel"/>
+      </w:pPr>
+      <w:r>
+        <w:t xml:space="preserve">How to get started with the </w:t>
+      </w:r>
+      <w:proofErr w:type="spellStart"/>
+      <w:r>
+        <w:t>ScorePipeline</w:t>
+      </w:r>
+      <w:proofErr w:type="spellEnd"/>
+      <w:r>
+        <w:t xml:space="preserve"> project</w:t>
       </w:r>
     </w:p>
     <w:p/>
     <w:p>
       <w:pPr>
-        <w:pStyle w:val="Heading1"/>
+        <w:pStyle w:val="Overskrift1"/>
       </w:pPr>
       <w:r>
         <w:t>Requirements</w:t>
@@ -29,7 +37,7 @@
     </w:p>
     <w:p>
       <w:pPr>
-        <w:pStyle w:val="ListParagraph"/>
+        <w:pStyle w:val="Listeavsnitt"/>
         <w:numPr>
           <w:ilvl w:val="0"/>
           <w:numId w:val="6"/>
@@ -42,12 +50,20 @@
         <w:t xml:space="preserve">restoring and </w:t>
       </w:r>
       <w:r>
-        <w:t>mounting the ScoreAnon database.</w:t>
-      </w:r>
-    </w:p>
-    <w:p>
-      <w:pPr>
-        <w:pStyle w:val="ListParagraph"/>
+        <w:t xml:space="preserve">mounting the </w:t>
+      </w:r>
+      <w:proofErr w:type="spellStart"/>
+      <w:r>
+        <w:t>ScoreAnon</w:t>
+      </w:r>
+      <w:proofErr w:type="spellEnd"/>
+      <w:r>
+        <w:t xml:space="preserve"> database.</w:t>
+      </w:r>
+    </w:p>
+    <w:p>
+      <w:pPr>
+        <w:pStyle w:val="Listeavsnitt"/>
         <w:numPr>
           <w:ilvl w:val="0"/>
           <w:numId w:val="6"/>
@@ -59,7 +75,7 @@
     </w:p>
     <w:p>
       <w:pPr>
-        <w:pStyle w:val="Heading1"/>
+        <w:pStyle w:val="Overskrift1"/>
       </w:pPr>
       <w:r>
         <w:t>Overview</w:t>
@@ -67,31 +83,47 @@
     </w:p>
     <w:p>
       <w:pPr>
-        <w:pStyle w:val="ListParagraph"/>
+        <w:pStyle w:val="Listeavsnitt"/>
         <w:numPr>
           <w:ilvl w:val="0"/>
           <w:numId w:val="7"/>
         </w:numPr>
       </w:pPr>
       <w:r>
-        <w:t>Install matlab 2016.</w:t>
-      </w:r>
-    </w:p>
-    <w:p>
-      <w:pPr>
-        <w:pStyle w:val="ListParagraph"/>
+        <w:t xml:space="preserve">Install </w:t>
+      </w:r>
+      <w:proofErr w:type="spellStart"/>
+      <w:r>
+        <w:t>matlab</w:t>
+      </w:r>
+      <w:proofErr w:type="spellEnd"/>
+      <w:r>
+        <w:t xml:space="preserve"> 2016.</w:t>
+      </w:r>
+    </w:p>
+    <w:p>
+      <w:pPr>
+        <w:pStyle w:val="Listeavsnitt"/>
         <w:numPr>
           <w:ilvl w:val="0"/>
           <w:numId w:val="7"/>
         </w:numPr>
       </w:pPr>
       <w:r>
-        <w:t>Unzip the SQL Server database backup “ScoreAnon” and copy it to the SQL Server Backup location</w:t>
-      </w:r>
-    </w:p>
-    <w:p>
-      <w:pPr>
-        <w:pStyle w:val="ListParagraph"/>
+        <w:t>Unzip the SQL Server database backup “</w:t>
+      </w:r>
+      <w:proofErr w:type="spellStart"/>
+      <w:r>
+        <w:t>ScoreAnon</w:t>
+      </w:r>
+      <w:proofErr w:type="spellEnd"/>
+      <w:r>
+        <w:t>” and copy it to the SQL Server Backup location</w:t>
+      </w:r>
+    </w:p>
+    <w:p>
+      <w:pPr>
+        <w:pStyle w:val="Listeavsnitt"/>
         <w:numPr>
           <w:ilvl w:val="0"/>
           <w:numId w:val="7"/>
@@ -101,12 +133,20 @@
         <w:t xml:space="preserve">Restore </w:t>
       </w:r>
       <w:r>
-        <w:t>the SQL server database “ScoreAnon” or other SCORE database used for research</w:t>
-      </w:r>
-    </w:p>
-    <w:p>
-      <w:pPr>
-        <w:pStyle w:val="ListParagraph"/>
+        <w:t>the SQL server database “</w:t>
+      </w:r>
+      <w:proofErr w:type="spellStart"/>
+      <w:r>
+        <w:t>ScoreAnon</w:t>
+      </w:r>
+      <w:proofErr w:type="spellEnd"/>
+      <w:r>
+        <w:t>” or other SCORE database used for research</w:t>
+      </w:r>
+    </w:p>
+    <w:p>
+      <w:pPr>
+        <w:pStyle w:val="Listeavsnitt"/>
         <w:numPr>
           <w:ilvl w:val="0"/>
           <w:numId w:val="7"/>
@@ -118,77 +158,130 @@
     </w:p>
     <w:p>
       <w:pPr>
-        <w:pStyle w:val="ListParagraph"/>
+        <w:pStyle w:val="Listeavsnitt"/>
         <w:numPr>
           <w:ilvl w:val="0"/>
           <w:numId w:val="7"/>
         </w:numPr>
       </w:pPr>
       <w:r>
-        <w:t>Clone the two git repositories EEGLAB and fieldtrip</w:t>
-      </w:r>
-    </w:p>
-    <w:p>
-      <w:pPr>
-        <w:pStyle w:val="ListParagraph"/>
+        <w:t xml:space="preserve">Clone the two </w:t>
+      </w:r>
+      <w:proofErr w:type="spellStart"/>
+      <w:r>
+        <w:t>git</w:t>
+      </w:r>
+      <w:proofErr w:type="spellEnd"/>
+      <w:r>
+        <w:t xml:space="preserve"> repositories EEGLAB and fieldtrip</w:t>
+      </w:r>
+    </w:p>
+    <w:p>
+      <w:pPr>
+        <w:pStyle w:val="Listeavsnitt"/>
         <w:numPr>
           <w:ilvl w:val="0"/>
           <w:numId w:val="7"/>
         </w:numPr>
       </w:pPr>
       <w:r>
-        <w:t>Change the config options</w:t>
-      </w:r>
-      <w:r>
-        <w:t xml:space="preserve"> (paths to EEGLAB etc).</w:t>
-      </w:r>
-    </w:p>
-    <w:p>
-      <w:pPr>
-        <w:pStyle w:val="ListParagraph"/>
+        <w:t xml:space="preserve">Change the </w:t>
+      </w:r>
+      <w:proofErr w:type="spellStart"/>
+      <w:r>
+        <w:t>config</w:t>
+      </w:r>
+      <w:proofErr w:type="spellEnd"/>
+      <w:r>
+        <w:t xml:space="preserve"> options</w:t>
+      </w:r>
+      <w:r>
+        <w:t xml:space="preserve"> (paths to EEGLAB </w:t>
+      </w:r>
+      <w:proofErr w:type="spellStart"/>
+      <w:r>
+        <w:t>etc</w:t>
+      </w:r>
+      <w:proofErr w:type="spellEnd"/>
+      <w:r>
+        <w:t>).</w:t>
+      </w:r>
+    </w:p>
+    <w:p>
+      <w:pPr>
+        <w:pStyle w:val="Listeavsnitt"/>
         <w:numPr>
           <w:ilvl w:val="0"/>
           <w:numId w:val="7"/>
         </w:numPr>
       </w:pPr>
       <w:r>
-        <w:t>Start matlab</w:t>
-      </w:r>
+        <w:t xml:space="preserve">Start </w:t>
+      </w:r>
+      <w:proofErr w:type="spellStart"/>
+      <w:r>
+        <w:t>matlab</w:t>
+      </w:r>
+      <w:proofErr w:type="spellEnd"/>
       <w:r>
         <w:t xml:space="preserve"> </w:t>
       </w:r>
     </w:p>
     <w:p>
       <w:pPr>
-        <w:pStyle w:val="ListParagraph"/>
+        <w:pStyle w:val="Listeavsnitt"/>
         <w:numPr>
           <w:ilvl w:val="0"/>
           <w:numId w:val="7"/>
         </w:numPr>
       </w:pPr>
       <w:r>
-        <w:t>On the Matlab command line, enter:</w:t>
-      </w:r>
-    </w:p>
-    <w:p>
-      <w:pPr>
-        <w:pStyle w:val="NoSpacing"/>
-        <w:rPr>
-          <w:rFonts w:ascii="Courier New" w:hAnsi="Courier New" w:cs="Courier New"/>
-        </w:rPr>
-      </w:pPr>
-      <w:r>
-        <w:rPr>
-          <w:rFonts w:ascii="Courier New" w:hAnsi="Courier New" w:cs="Courier New"/>
-        </w:rPr>
-        <w:t>Cd [path-to-ScorePipeline</w:t>
-      </w:r>
-      <w:r>
-        <w:rPr>
-          <w:rFonts w:ascii="Courier New" w:hAnsi="Courier New" w:cs="Courier New"/>
-        </w:rPr>
-        <w:t>\matlab</w:t>
-      </w:r>
+        <w:t xml:space="preserve">On the </w:t>
+      </w:r>
+      <w:proofErr w:type="spellStart"/>
+      <w:r>
+        <w:t>Matlab</w:t>
+      </w:r>
+      <w:proofErr w:type="spellEnd"/>
+      <w:r>
+        <w:t xml:space="preserve"> command line, enter:</w:t>
+      </w:r>
+    </w:p>
+    <w:p>
+      <w:pPr>
+        <w:pStyle w:val="Ingenmellomrom"/>
+        <w:rPr>
+          <w:rFonts w:ascii="Courier New" w:hAnsi="Courier New" w:cs="Courier New"/>
+        </w:rPr>
+      </w:pPr>
+      <w:r>
+        <w:rPr>
+          <w:rFonts w:ascii="Courier New" w:hAnsi="Courier New" w:cs="Courier New"/>
+        </w:rPr>
+        <w:t>Cd [path-to-</w:t>
+      </w:r>
+      <w:proofErr w:type="spellStart"/>
+      <w:r>
+        <w:rPr>
+          <w:rFonts w:ascii="Courier New" w:hAnsi="Courier New" w:cs="Courier New"/>
+        </w:rPr>
+        <w:t>ScorePipeline</w:t>
+      </w:r>
+      <w:proofErr w:type="spellEnd"/>
+      <w:r>
+        <w:rPr>
+          <w:rFonts w:ascii="Courier New" w:hAnsi="Courier New" w:cs="Courier New"/>
+        </w:rPr>
+        <w:t>\</w:t>
+      </w:r>
+      <w:proofErr w:type="spellStart"/>
+      <w:r>
+        <w:rPr>
+          <w:rFonts w:ascii="Courier New" w:hAnsi="Courier New" w:cs="Courier New"/>
+        </w:rPr>
+        <w:t>matlab</w:t>
+      </w:r>
+      <w:proofErr w:type="spellEnd"/>
       <w:r>
         <w:rPr>
           <w:rFonts w:ascii="Courier New" w:hAnsi="Courier New" w:cs="Courier New"/>
@@ -198,29 +291,39 @@
     </w:p>
     <w:p>
       <w:pPr>
-        <w:pStyle w:val="NoSpacing"/>
-        <w:rPr>
-          <w:rFonts w:ascii="Courier New" w:hAnsi="Courier New" w:cs="Courier New"/>
-        </w:rPr>
-      </w:pPr>
+        <w:pStyle w:val="Ingenmellomrom"/>
+        <w:rPr>
+          <w:rFonts w:ascii="Courier New" w:hAnsi="Courier New" w:cs="Courier New"/>
+        </w:rPr>
+      </w:pPr>
+      <w:proofErr w:type="spellStart"/>
       <w:r>
         <w:rPr>
           <w:rFonts w:ascii="Courier New" w:hAnsi="Courier New" w:cs="Courier New"/>
         </w:rPr>
         <w:t>ScorePipeline</w:t>
       </w:r>
-    </w:p>
-    <w:p>
-      <w:pPr>
-        <w:pStyle w:val="Heading1"/>
-      </w:pPr>
-      <w:r>
-        <w:t>Install Matlab 2016</w:t>
-      </w:r>
-    </w:p>
-    <w:p>
-      <w:pPr>
-        <w:pStyle w:val="Heading1"/>
+      <w:proofErr w:type="spellEnd"/>
+    </w:p>
+    <w:p>
+      <w:pPr>
+        <w:pStyle w:val="Overskrift1"/>
+      </w:pPr>
+      <w:r>
+        <w:t xml:space="preserve">Install </w:t>
+      </w:r>
+      <w:proofErr w:type="spellStart"/>
+      <w:r>
+        <w:t>Matlab</w:t>
+      </w:r>
+      <w:proofErr w:type="spellEnd"/>
+      <w:r>
+        <w:t xml:space="preserve"> 2016</w:t>
+      </w:r>
+    </w:p>
+    <w:p>
+      <w:pPr>
+        <w:pStyle w:val="Overskrift1"/>
       </w:pPr>
       <w:r>
         <w:t>Unzip and restore backup</w:t>
@@ -245,7 +348,15 @@
     </w:p>
     <w:p>
       <w:r>
-        <w:t>Copy the backup file to the SQL Server instance’s backup directory, typically “%ProgramFiles%</w:t>
+        <w:t>Copy the backup file to the SQL Server instance’s backup directory, typically “%</w:t>
+      </w:r>
+      <w:proofErr w:type="spellStart"/>
+      <w:r>
+        <w:t>ProgramFiles</w:t>
+      </w:r>
+      <w:proofErr w:type="spellEnd"/>
+      <w:r>
+        <w:t>%</w:t>
       </w:r>
       <w:r>
         <w:t>\Microsoft SQL Server\MSSQL11.MSSQLSERVER\MSSQL\Backup</w:t>
@@ -282,54 +393,6 @@
             <wp:extent cx="3333750" cy="3933825"/>
             <wp:effectExtent l="0" t="0" r="0" b="9525"/>
             <wp:docPr id="12" name="Bilde 12"/>
-            <wp:cNvGraphicFramePr>
-              <a:graphicFrameLocks xmlns:a="http://schemas.openxmlformats.org/drawingml/2006/main" noChangeAspect="1"/>
-            </wp:cNvGraphicFramePr>
-            <a:graphic xmlns:a="http://schemas.openxmlformats.org/drawingml/2006/main">
-              <a:graphicData uri="http://schemas.openxmlformats.org/drawingml/2006/picture">
-                <pic:pic xmlns:pic="http://schemas.openxmlformats.org/drawingml/2006/picture">
-                  <pic:nvPicPr>
-                    <pic:cNvPr id="0" name=""/>
-                    <pic:cNvPicPr/>
-                  </pic:nvPicPr>
-                  <pic:blipFill>
-                    <a:blip r:embed="rId5"/>
-                    <a:stretch>
-                      <a:fillRect/>
-                    </a:stretch>
-                  </pic:blipFill>
-                  <pic:spPr>
-                    <a:xfrm>
-                      <a:off x="0" y="0"/>
-                      <a:ext cx="3333750" cy="3933825"/>
-                    </a:xfrm>
-                    <a:prstGeom prst="rect">
-                      <a:avLst/>
-                    </a:prstGeom>
-                  </pic:spPr>
-                </pic:pic>
-              </a:graphicData>
-            </a:graphic>
-          </wp:inline>
-        </w:drawing>
-      </w:r>
-    </w:p>
-    <w:p>
-      <w:r>
-        <w:t>You will see this screen:</w:t>
-      </w:r>
-    </w:p>
-    <w:p>
-      <w:r>
-        <w:rPr>
-          <w:noProof/>
-          <w:lang w:val="nb-NO" w:eastAsia="nb-NO"/>
-        </w:rPr>
-        <w:drawing>
-          <wp:inline distT="0" distB="0" distL="0" distR="0" wp14:anchorId="4368875D" wp14:editId="1C1DE26A">
-            <wp:extent cx="3801379" cy="3316406"/>
-            <wp:effectExtent l="0" t="0" r="8890" b="0"/>
-            <wp:docPr id="13" name="Bilde 13"/>
             <wp:cNvGraphicFramePr>
               <a:graphicFrameLocks xmlns:a="http://schemas.openxmlformats.org/drawingml/2006/main" noChangeAspect="1"/>
             </wp:cNvGraphicFramePr>
@@ -349,7 +412,7 @@
                   <pic:spPr>
                     <a:xfrm>
                       <a:off x="0" y="0"/>
-                      <a:ext cx="3809430" cy="3323430"/>
+                      <a:ext cx="3333750" cy="3933825"/>
                     </a:xfrm>
                     <a:prstGeom prst="rect">
                       <a:avLst/>
@@ -364,7 +427,7 @@
     </w:p>
     <w:p>
       <w:r>
-        <w:t>Click “Device” and “…”</w:t>
+        <w:t>You will see this screen:</w:t>
       </w:r>
     </w:p>
     <w:p>
@@ -374,10 +437,10 @@
           <w:lang w:val="nb-NO" w:eastAsia="nb-NO"/>
         </w:rPr>
         <w:drawing>
-          <wp:inline distT="0" distB="0" distL="0" distR="0" wp14:anchorId="4183B800" wp14:editId="7536BA61">
-            <wp:extent cx="4261402" cy="3739487"/>
-            <wp:effectExtent l="0" t="0" r="6350" b="0"/>
-            <wp:docPr id="14" name="Bilde 14"/>
+          <wp:inline distT="0" distB="0" distL="0" distR="0" wp14:anchorId="4368875D" wp14:editId="1C1DE26A">
+            <wp:extent cx="3801379" cy="3316406"/>
+            <wp:effectExtent l="0" t="0" r="8890" b="0"/>
+            <wp:docPr id="13" name="Bilde 13"/>
             <wp:cNvGraphicFramePr>
               <a:graphicFrameLocks xmlns:a="http://schemas.openxmlformats.org/drawingml/2006/main" noChangeAspect="1"/>
             </wp:cNvGraphicFramePr>
@@ -397,7 +460,7 @@
                   <pic:spPr>
                     <a:xfrm>
                       <a:off x="0" y="0"/>
-                      <a:ext cx="4267645" cy="3744966"/>
+                      <a:ext cx="3809430" cy="3323430"/>
                     </a:xfrm>
                     <a:prstGeom prst="rect">
                       <a:avLst/>
@@ -412,7 +475,7 @@
     </w:p>
     <w:p>
       <w:r>
-        <w:t>Click “Add”</w:t>
+        <w:t>Click “Device” and “…”</w:t>
       </w:r>
     </w:p>
     <w:p>
@@ -421,11 +484,12 @@
           <w:noProof/>
           <w:lang w:val="nb-NO" w:eastAsia="nb-NO"/>
         </w:rPr>
+        <w:lastRenderedPageBreak/>
         <w:drawing>
-          <wp:inline distT="0" distB="0" distL="0" distR="0" wp14:anchorId="4F990809" wp14:editId="3CD61138">
-            <wp:extent cx="4838096" cy="3552381"/>
-            <wp:effectExtent l="0" t="0" r="635" b="0"/>
-            <wp:docPr id="16" name="Bilde 16"/>
+          <wp:inline distT="0" distB="0" distL="0" distR="0" wp14:anchorId="4183B800" wp14:editId="7536BA61">
+            <wp:extent cx="4261402" cy="3739487"/>
+            <wp:effectExtent l="0" t="0" r="6350" b="0"/>
+            <wp:docPr id="14" name="Bilde 14"/>
             <wp:cNvGraphicFramePr>
               <a:graphicFrameLocks xmlns:a="http://schemas.openxmlformats.org/drawingml/2006/main" noChangeAspect="1"/>
             </wp:cNvGraphicFramePr>
@@ -445,6 +509,54 @@
                   <pic:spPr>
                     <a:xfrm>
                       <a:off x="0" y="0"/>
+                      <a:ext cx="4267645" cy="3744966"/>
+                    </a:xfrm>
+                    <a:prstGeom prst="rect">
+                      <a:avLst/>
+                    </a:prstGeom>
+                  </pic:spPr>
+                </pic:pic>
+              </a:graphicData>
+            </a:graphic>
+          </wp:inline>
+        </w:drawing>
+      </w:r>
+    </w:p>
+    <w:p>
+      <w:r>
+        <w:t>Click “Add”</w:t>
+      </w:r>
+    </w:p>
+    <w:p>
+      <w:r>
+        <w:rPr>
+          <w:noProof/>
+          <w:lang w:val="nb-NO" w:eastAsia="nb-NO"/>
+        </w:rPr>
+        <w:drawing>
+          <wp:inline distT="0" distB="0" distL="0" distR="0" wp14:anchorId="4F990809" wp14:editId="3CD61138">
+            <wp:extent cx="4838096" cy="3552381"/>
+            <wp:effectExtent l="0" t="0" r="635" b="0"/>
+            <wp:docPr id="16" name="Bilde 16"/>
+            <wp:cNvGraphicFramePr>
+              <a:graphicFrameLocks xmlns:a="http://schemas.openxmlformats.org/drawingml/2006/main" noChangeAspect="1"/>
+            </wp:cNvGraphicFramePr>
+            <a:graphic xmlns:a="http://schemas.openxmlformats.org/drawingml/2006/main">
+              <a:graphicData uri="http://schemas.openxmlformats.org/drawingml/2006/picture">
+                <pic:pic xmlns:pic="http://schemas.openxmlformats.org/drawingml/2006/picture">
+                  <pic:nvPicPr>
+                    <pic:cNvPr id="0" name=""/>
+                    <pic:cNvPicPr/>
+                  </pic:nvPicPr>
+                  <pic:blipFill>
+                    <a:blip r:embed="rId9"/>
+                    <a:stretch>
+                      <a:fillRect/>
+                    </a:stretch>
+                  </pic:blipFill>
+                  <pic:spPr>
+                    <a:xfrm>
+                      <a:off x="0" y="0"/>
                       <a:ext cx="4838096" cy="3552381"/>
                     </a:xfrm>
                     <a:prstGeom prst="rect">
@@ -469,6 +581,7 @@
           <w:noProof/>
           <w:lang w:val="nb-NO" w:eastAsia="nb-NO"/>
         </w:rPr>
+        <w:lastRenderedPageBreak/>
         <w:drawing>
           <wp:anchor distT="0" distB="0" distL="114300" distR="114300" simplePos="0" relativeHeight="251659264" behindDoc="0" locked="0" layoutInCell="1" allowOverlap="1" wp14:anchorId="7B5F63E9" wp14:editId="1588E84B">
             <wp:simplePos x="0" y="0"/>
@@ -493,7 +606,7 @@
                     <pic:cNvPicPr/>
                   </pic:nvPicPr>
                   <pic:blipFill>
-                    <a:blip r:embed="rId9">
+                    <a:blip r:embed="rId10">
                       <a:extLst>
                         <a:ext uri="{28A0092B-C50C-407E-A947-70E740481C1C}">
                           <a14:useLocalDpi xmlns:a14="http://schemas.microsoft.com/office/drawing/2010/main" val="0"/>
@@ -532,59 +645,12 @@
           <w:noProof/>
           <w:lang w:val="nb-NO" w:eastAsia="nb-NO"/>
         </w:rPr>
+        <w:lastRenderedPageBreak/>
         <w:drawing>
           <wp:inline distT="0" distB="0" distL="0" distR="0" wp14:anchorId="40444875" wp14:editId="169C87B9">
             <wp:extent cx="4838096" cy="3552381"/>
             <wp:effectExtent l="0" t="0" r="635" b="0"/>
             <wp:docPr id="18" name="Bilde 18"/>
-            <wp:cNvGraphicFramePr>
-              <a:graphicFrameLocks xmlns:a="http://schemas.openxmlformats.org/drawingml/2006/main" noChangeAspect="1"/>
-            </wp:cNvGraphicFramePr>
-            <a:graphic xmlns:a="http://schemas.openxmlformats.org/drawingml/2006/main">
-              <a:graphicData uri="http://schemas.openxmlformats.org/drawingml/2006/picture">
-                <pic:pic xmlns:pic="http://schemas.openxmlformats.org/drawingml/2006/picture">
-                  <pic:nvPicPr>
-                    <pic:cNvPr id="0" name=""/>
-                    <pic:cNvPicPr/>
-                  </pic:nvPicPr>
-                  <pic:blipFill>
-                    <a:blip r:embed="rId10"/>
-                    <a:stretch>
-                      <a:fillRect/>
-                    </a:stretch>
-                  </pic:blipFill>
-                  <pic:spPr>
-                    <a:xfrm>
-                      <a:off x="0" y="0"/>
-                      <a:ext cx="4838096" cy="3552381"/>
-                    </a:xfrm>
-                    <a:prstGeom prst="rect">
-                      <a:avLst/>
-                    </a:prstGeom>
-                  </pic:spPr>
-                </pic:pic>
-              </a:graphicData>
-            </a:graphic>
-          </wp:inline>
-        </w:drawing>
-      </w:r>
-    </w:p>
-    <w:p>
-      <w:r>
-        <w:t>In this screen, click OK:</w:t>
-      </w:r>
-    </w:p>
-    <w:p>
-      <w:r>
-        <w:rPr>
-          <w:noProof/>
-          <w:lang w:val="nb-NO" w:eastAsia="nb-NO"/>
-        </w:rPr>
-        <w:drawing>
-          <wp:inline distT="0" distB="0" distL="0" distR="0" wp14:anchorId="0E0F882C" wp14:editId="04E7A9CC">
-            <wp:extent cx="5972810" cy="5210810"/>
-            <wp:effectExtent l="0" t="0" r="8890" b="8890"/>
-            <wp:docPr id="19" name="Bilde 19"/>
             <wp:cNvGraphicFramePr>
               <a:graphicFrameLocks xmlns:a="http://schemas.openxmlformats.org/drawingml/2006/main" noChangeAspect="1"/>
             </wp:cNvGraphicFramePr>
@@ -604,7 +670,7 @@
                   <pic:spPr>
                     <a:xfrm>
                       <a:off x="0" y="0"/>
-                      <a:ext cx="5972810" cy="5210810"/>
+                      <a:ext cx="4838096" cy="3552381"/>
                     </a:xfrm>
                     <a:prstGeom prst="rect">
                       <a:avLst/>
@@ -619,7 +685,7 @@
     </w:p>
     <w:p>
       <w:r>
-        <w:t>The restore process will start:</w:t>
+        <w:t>In this screen, click OK:</w:t>
       </w:r>
     </w:p>
     <w:p>
@@ -628,11 +694,12 @@
           <w:noProof/>
           <w:lang w:val="nb-NO" w:eastAsia="nb-NO"/>
         </w:rPr>
+        <w:lastRenderedPageBreak/>
         <w:drawing>
-          <wp:inline distT="0" distB="0" distL="0" distR="0" wp14:anchorId="4669B839" wp14:editId="60CD36A0">
-            <wp:extent cx="4192468" cy="3657600"/>
-            <wp:effectExtent l="0" t="0" r="0" b="0"/>
-            <wp:docPr id="20" name="Bilde 20"/>
+          <wp:inline distT="0" distB="0" distL="0" distR="0" wp14:anchorId="0E0F882C" wp14:editId="04E7A9CC">
+            <wp:extent cx="5972810" cy="5210810"/>
+            <wp:effectExtent l="0" t="0" r="8890" b="8890"/>
+            <wp:docPr id="19" name="Bilde 19"/>
             <wp:cNvGraphicFramePr>
               <a:graphicFrameLocks xmlns:a="http://schemas.openxmlformats.org/drawingml/2006/main" noChangeAspect="1"/>
             </wp:cNvGraphicFramePr>
@@ -652,7 +719,7 @@
                   <pic:spPr>
                     <a:xfrm>
                       <a:off x="0" y="0"/>
-                      <a:ext cx="4201348" cy="3665347"/>
+                      <a:ext cx="5972810" cy="5210810"/>
                     </a:xfrm>
                     <a:prstGeom prst="rect">
                       <a:avLst/>
@@ -667,7 +734,7 @@
     </w:p>
     <w:p>
       <w:r>
-        <w:t>And when it is finished, you will see this:</w:t>
+        <w:t>The restore process will start:</w:t>
       </w:r>
     </w:p>
     <w:p>
@@ -676,11 +743,12 @@
           <w:noProof/>
           <w:lang w:val="nb-NO" w:eastAsia="nb-NO"/>
         </w:rPr>
+        <w:lastRenderedPageBreak/>
         <w:drawing>
-          <wp:inline distT="0" distB="0" distL="0" distR="0" wp14:anchorId="3BB582C0" wp14:editId="3D65C56F">
-            <wp:extent cx="3362325" cy="1533525"/>
-            <wp:effectExtent l="0" t="0" r="9525" b="9525"/>
-            <wp:docPr id="21" name="Bilde 21"/>
+          <wp:inline distT="0" distB="0" distL="0" distR="0" wp14:anchorId="4669B839" wp14:editId="60CD36A0">
+            <wp:extent cx="4192468" cy="3657600"/>
+            <wp:effectExtent l="0" t="0" r="0" b="0"/>
+            <wp:docPr id="20" name="Bilde 20"/>
             <wp:cNvGraphicFramePr>
               <a:graphicFrameLocks xmlns:a="http://schemas.openxmlformats.org/drawingml/2006/main" noChangeAspect="1"/>
             </wp:cNvGraphicFramePr>
@@ -700,7 +768,7 @@
                   <pic:spPr>
                     <a:xfrm>
                       <a:off x="0" y="0"/>
-                      <a:ext cx="3362325" cy="1533525"/>
+                      <a:ext cx="4201348" cy="3665347"/>
                     </a:xfrm>
                     <a:prstGeom prst="rect">
                       <a:avLst/>
@@ -714,16 +782,8 @@
       </w:r>
     </w:p>
     <w:p>
-      <w:pPr>
-        <w:pStyle w:val="Heading1"/>
-      </w:pPr>
-      <w:r>
-        <w:t>Run SQL table creation scripts</w:t>
-      </w:r>
-    </w:p>
-    <w:p>
-      <w:r>
-        <w:t>In the ScorePipeline repository, in the ScoreDb directory, you will find the following files:</w:t>
+      <w:r>
+        <w:t>And when it is finished, you will see this:</w:t>
       </w:r>
     </w:p>
     <w:p>
@@ -733,10 +793,10 @@
           <w:lang w:val="nb-NO" w:eastAsia="nb-NO"/>
         </w:rPr>
         <w:drawing>
-          <wp:inline distT="0" distB="0" distL="0" distR="0" wp14:anchorId="627F12EC" wp14:editId="4005CDF0">
-            <wp:extent cx="5972810" cy="2477770"/>
-            <wp:effectExtent l="0" t="0" r="8890" b="0"/>
-            <wp:docPr id="22" name="Bilde 22"/>
+          <wp:inline distT="0" distB="0" distL="0" distR="0" wp14:anchorId="3BB582C0" wp14:editId="3D65C56F">
+            <wp:extent cx="3362325" cy="1533525"/>
+            <wp:effectExtent l="0" t="0" r="9525" b="9525"/>
+            <wp:docPr id="21" name="Bilde 21"/>
             <wp:cNvGraphicFramePr>
               <a:graphicFrameLocks xmlns:a="http://schemas.openxmlformats.org/drawingml/2006/main" noChangeAspect="1"/>
             </wp:cNvGraphicFramePr>
@@ -756,6 +816,79 @@
                   <pic:spPr>
                     <a:xfrm>
                       <a:off x="0" y="0"/>
+                      <a:ext cx="3362325" cy="1533525"/>
+                    </a:xfrm>
+                    <a:prstGeom prst="rect">
+                      <a:avLst/>
+                    </a:prstGeom>
+                  </pic:spPr>
+                </pic:pic>
+              </a:graphicData>
+            </a:graphic>
+          </wp:inline>
+        </w:drawing>
+      </w:r>
+    </w:p>
+    <w:p>
+      <w:pPr>
+        <w:pStyle w:val="Overskrift1"/>
+      </w:pPr>
+      <w:r>
+        <w:t>Run SQL table creation scripts</w:t>
+      </w:r>
+    </w:p>
+    <w:p>
+      <w:r>
+        <w:t xml:space="preserve">In the </w:t>
+      </w:r>
+      <w:proofErr w:type="spellStart"/>
+      <w:r>
+        <w:t>ScorePipeline</w:t>
+      </w:r>
+      <w:proofErr w:type="spellEnd"/>
+      <w:r>
+        <w:t xml:space="preserve"> repository, in the </w:t>
+      </w:r>
+      <w:proofErr w:type="spellStart"/>
+      <w:r>
+        <w:t>ScoreDb</w:t>
+      </w:r>
+      <w:proofErr w:type="spellEnd"/>
+      <w:r>
+        <w:t xml:space="preserve"> directory, you will find the following files:</w:t>
+      </w:r>
+    </w:p>
+    <w:p>
+      <w:r>
+        <w:rPr>
+          <w:noProof/>
+          <w:lang w:val="nb-NO" w:eastAsia="nb-NO"/>
+        </w:rPr>
+        <w:lastRenderedPageBreak/>
+        <w:drawing>
+          <wp:inline distT="0" distB="0" distL="0" distR="0" wp14:anchorId="627F12EC" wp14:editId="4005CDF0">
+            <wp:extent cx="5972810" cy="2477770"/>
+            <wp:effectExtent l="0" t="0" r="8890" b="0"/>
+            <wp:docPr id="22" name="Bilde 22"/>
+            <wp:cNvGraphicFramePr>
+              <a:graphicFrameLocks xmlns:a="http://schemas.openxmlformats.org/drawingml/2006/main" noChangeAspect="1"/>
+            </wp:cNvGraphicFramePr>
+            <a:graphic xmlns:a="http://schemas.openxmlformats.org/drawingml/2006/main">
+              <a:graphicData uri="http://schemas.openxmlformats.org/drawingml/2006/picture">
+                <pic:pic xmlns:pic="http://schemas.openxmlformats.org/drawingml/2006/picture">
+                  <pic:nvPicPr>
+                    <pic:cNvPr id="0" name=""/>
+                    <pic:cNvPicPr/>
+                  </pic:nvPicPr>
+                  <pic:blipFill>
+                    <a:blip r:embed="rId15"/>
+                    <a:stretch>
+                      <a:fillRect/>
+                    </a:stretch>
+                  </pic:blipFill>
+                  <pic:spPr>
+                    <a:xfrm>
+                      <a:off x="0" y="0"/>
                       <a:ext cx="5972810" cy="2477770"/>
                     </a:xfrm>
                     <a:prstGeom prst="rect">
@@ -780,7 +913,7 @@
     <w:p/>
     <w:p>
       <w:pPr>
-        <w:pStyle w:val="Heading1"/>
+        <w:pStyle w:val="Overskrift1"/>
       </w:pPr>
       <w:r>
         <w:t>Setup J</w:t>
@@ -793,10 +926,10 @@
       <w:r>
         <w:t xml:space="preserve">Open these instructions for reference: </w:t>
       </w:r>
-      <w:hyperlink r:id="rId15" w:history="1">
+      <w:hyperlink r:id="rId16" w:history="1">
         <w:r>
           <w:rPr>
-            <w:rStyle w:val="Hyperlink"/>
+            <w:rStyle w:val="Hyperkobling"/>
           </w:rPr>
           <w:t>https://se.mathworks.com/help/database/ug/microsoft-sql-server-jdbc-windows.html</w:t>
         </w:r>
@@ -804,7 +937,15 @@
     </w:p>
     <w:p>
       <w:r>
-        <w:t>The ScorePipeline repository ships wit</w:t>
+        <w:t xml:space="preserve">The </w:t>
+      </w:r>
+      <w:proofErr w:type="spellStart"/>
+      <w:r>
+        <w:t>ScorePipeline</w:t>
+      </w:r>
+      <w:proofErr w:type="spellEnd"/>
+      <w:r>
+        <w:t xml:space="preserve"> repository ships wit</w:t>
       </w:r>
       <w:r>
         <w:t xml:space="preserve">h a copy of sqljdbc4.jar and </w:t>
@@ -818,29 +959,48 @@
     </w:p>
     <w:p>
       <w:r>
-        <w:t xml:space="preserve">In Matlab, run the </w:t>
-      </w:r>
+        <w:t xml:space="preserve">In </w:t>
+      </w:r>
+      <w:proofErr w:type="spellStart"/>
+      <w:r>
+        <w:t>Matlab</w:t>
+      </w:r>
+      <w:proofErr w:type="spellEnd"/>
+      <w:r>
+        <w:t xml:space="preserve">, run the </w:t>
+      </w:r>
+      <w:proofErr w:type="spellStart"/>
       <w:proofErr w:type="gramStart"/>
       <w:r>
-        <w:t>ScoreAssistJDBC(</w:t>
+        <w:t>ScoreAssistJDBC</w:t>
+      </w:r>
+      <w:proofErr w:type="spellEnd"/>
+      <w:r>
+        <w:t>(</w:t>
       </w:r>
       <w:proofErr w:type="gramEnd"/>
       <w:r>
         <w:t>) function to assist in the setting up of the JDBC. This will handle the Java class path and library class path for JDBC</w:t>
       </w:r>
       <w:r>
-        <w:t>. Restart Matlab.</w:t>
-      </w:r>
-    </w:p>
-    <w:p>
-      <w:pPr>
-        <w:pStyle w:val="Heading2"/>
+        <w:t xml:space="preserve">. Restart </w:t>
+      </w:r>
+      <w:proofErr w:type="spellStart"/>
+      <w:r>
+        <w:t>Matlab</w:t>
+      </w:r>
+      <w:proofErr w:type="spellEnd"/>
+      <w:r>
+        <w:t>.</w:t>
+      </w:r>
+    </w:p>
+    <w:p>
+      <w:pPr>
+        <w:pStyle w:val="Overskrift2"/>
       </w:pPr>
       <w:r>
         <w:t>Verify your JDBC setup</w:t>
       </w:r>
-      <w:bookmarkStart w:id="0" w:name="_GoBack"/>
-      <w:bookmarkEnd w:id="0"/>
     </w:p>
     <w:p>
       <w:r>
@@ -852,8 +1012,13 @@
     </w:p>
     <w:p>
       <w:r>
-        <w:t>&gt;&gt;dexplore</w:t>
-      </w:r>
+        <w:t>&gt;&gt;</w:t>
+      </w:r>
+      <w:proofErr w:type="spellStart"/>
+      <w:r>
+        <w:t>dexplore</w:t>
+      </w:r>
+      <w:proofErr w:type="spellEnd"/>
     </w:p>
     <w:p>
       <w:r>
@@ -861,64 +1026,12 @@
           <w:noProof/>
           <w:lang w:val="nb-NO" w:eastAsia="nb-NO"/>
         </w:rPr>
+        <w:lastRenderedPageBreak/>
         <w:drawing>
           <wp:inline distT="0" distB="0" distL="0" distR="0" wp14:anchorId="67A3B1FC" wp14:editId="7A0AE04E">
             <wp:extent cx="5972810" cy="5210175"/>
             <wp:effectExtent l="0" t="0" r="8890" b="9525"/>
             <wp:docPr id="1" name="Picture 1"/>
-            <wp:cNvGraphicFramePr>
-              <a:graphicFrameLocks xmlns:a="http://schemas.openxmlformats.org/drawingml/2006/main" noChangeAspect="1"/>
-            </wp:cNvGraphicFramePr>
-            <a:graphic xmlns:a="http://schemas.openxmlformats.org/drawingml/2006/main">
-              <a:graphicData uri="http://schemas.openxmlformats.org/drawingml/2006/picture">
-                <pic:pic xmlns:pic="http://schemas.openxmlformats.org/drawingml/2006/picture">
-                  <pic:nvPicPr>
-                    <pic:cNvPr id="1" name=""/>
-                    <pic:cNvPicPr/>
-                  </pic:nvPicPr>
-                  <pic:blipFill>
-                    <a:blip r:embed="rId16"/>
-                    <a:stretch>
-                      <a:fillRect/>
-                    </a:stretch>
-                  </pic:blipFill>
-                  <pic:spPr>
-                    <a:xfrm>
-                      <a:off x="0" y="0"/>
-                      <a:ext cx="5972810" cy="5210175"/>
-                    </a:xfrm>
-                    <a:prstGeom prst="rect">
-                      <a:avLst/>
-                    </a:prstGeom>
-                  </pic:spPr>
-                </pic:pic>
-              </a:graphicData>
-            </a:graphic>
-          </wp:inline>
-        </w:drawing>
-      </w:r>
-    </w:p>
-    <w:p>
-      <w:r>
-        <w:t>Click cancel</w:t>
-      </w:r>
-    </w:p>
-    <w:p>
-      <w:r>
-        <w:t>Then click New/JDBC data source</w:t>
-      </w:r>
-    </w:p>
-    <w:p>
-      <w:r>
-        <w:rPr>
-          <w:noProof/>
-          <w:lang w:val="nb-NO" w:eastAsia="nb-NO"/>
-        </w:rPr>
-        <w:drawing>
-          <wp:inline distT="0" distB="0" distL="0" distR="0" wp14:anchorId="15F80B81" wp14:editId="6DCEF76A">
-            <wp:extent cx="3723809" cy="3771429"/>
-            <wp:effectExtent l="0" t="0" r="0" b="635"/>
-            <wp:docPr id="15" name="Picture 15"/>
             <wp:cNvGraphicFramePr>
               <a:graphicFrameLocks xmlns:a="http://schemas.openxmlformats.org/drawingml/2006/main" noChangeAspect="1"/>
             </wp:cNvGraphicFramePr>
@@ -938,7 +1051,7 @@
                   <pic:spPr>
                     <a:xfrm>
                       <a:off x="0" y="0"/>
-                      <a:ext cx="3723809" cy="3771429"/>
+                      <a:ext cx="5972810" cy="5210175"/>
                     </a:xfrm>
                     <a:prstGeom prst="rect">
                       <a:avLst/>
@@ -953,7 +1066,12 @@
     </w:p>
     <w:p>
       <w:r>
-        <w:t>Then in the parameters window, enter this:</w:t>
+        <w:t>Click cancel</w:t>
+      </w:r>
+    </w:p>
+    <w:p>
+      <w:r>
+        <w:t>Then click New/JDBC data source</w:t>
       </w:r>
     </w:p>
     <w:p>
@@ -962,11 +1080,12 @@
           <w:noProof/>
           <w:lang w:val="nb-NO" w:eastAsia="nb-NO"/>
         </w:rPr>
+        <w:lastRenderedPageBreak/>
         <w:drawing>
-          <wp:inline distT="0" distB="0" distL="0" distR="0" wp14:anchorId="470F7708" wp14:editId="7EE039C3">
-            <wp:extent cx="3657143" cy="5019048"/>
-            <wp:effectExtent l="0" t="0" r="635" b="0"/>
-            <wp:docPr id="23" name="Picture 23"/>
+          <wp:inline distT="0" distB="0" distL="0" distR="0" wp14:anchorId="15F80B81" wp14:editId="6DCEF76A">
+            <wp:extent cx="3723809" cy="3771429"/>
+            <wp:effectExtent l="0" t="0" r="0" b="635"/>
+            <wp:docPr id="15" name="Picture 15"/>
             <wp:cNvGraphicFramePr>
               <a:graphicFrameLocks xmlns:a="http://schemas.openxmlformats.org/drawingml/2006/main" noChangeAspect="1"/>
             </wp:cNvGraphicFramePr>
@@ -986,7 +1105,7 @@
                   <pic:spPr>
                     <a:xfrm>
                       <a:off x="0" y="0"/>
-                      <a:ext cx="3657143" cy="5019048"/>
+                      <a:ext cx="3723809" cy="3771429"/>
                     </a:xfrm>
                     <a:prstGeom prst="rect">
                       <a:avLst/>
@@ -1001,246 +1120,7 @@
     </w:p>
     <w:p>
       <w:r>
-        <w:t>And click Test.</w:t>
-      </w:r>
-    </w:p>
-    <w:p>
-      <w:r>
-        <w:t>After a successful test, close the window without saving.</w:t>
-      </w:r>
-    </w:p>
-    <w:p/>
-    <w:p>
-      <w:pPr>
-        <w:pStyle w:val="Heading1"/>
-      </w:pPr>
-      <w:r>
-        <w:t>Setup Git repo dependencies</w:t>
-      </w:r>
-    </w:p>
-    <w:p/>
-    <w:p>
-      <w:r>
-        <w:t>This repository depends on two other repositories:</w:t>
-      </w:r>
-    </w:p>
-    <w:p/>
-    <w:p>
-      <w:r>
-        <w:t>1. A fork of EEGLAB, at https://bitbucket.org/janbrogger2/eeglab</w:t>
-      </w:r>
-    </w:p>
-    <w:p>
-      <w:r>
-        <w:t>2. A fork of FieldTrip at https://github.com/janbrogger/fieldtrip</w:t>
-      </w:r>
-    </w:p>
-    <w:p/>
-    <w:p>
-      <w:r>
-        <w:t>How to clone the repos to use with ScorePipeline:</w:t>
-      </w:r>
-    </w:p>
-    <w:p>
-      <w:r>
-        <w:t>cd /d %USERPROFILE%\Documents\</w:t>
-      </w:r>
-    </w:p>
-    <w:p>
-      <w:r>
-        <w:t>mkdir GitHub</w:t>
-      </w:r>
-    </w:p>
-    <w:p>
-      <w:r>
-        <w:t>cd %USERPROFILE%\Documents\GitHub</w:t>
-      </w:r>
-    </w:p>
-    <w:p>
-      <w:r>
-        <w:t>git clone https://janbrogger2@bitbucket.org/janbrogger2/eeglab.git eeglab</w:t>
-      </w:r>
-    </w:p>
-    <w:p>
-      <w:r>
-        <w:t>git clone https://github.com/janbrogger/fieldtrip fieldtrip</w:t>
-      </w:r>
-    </w:p>
-    <w:p>
-      <w:pPr>
-        <w:pStyle w:val="Heading1"/>
-      </w:pPr>
-      <w:r>
-        <w:t>Change</w:t>
-      </w:r>
-      <w:r>
-        <w:t xml:space="preserve"> the config options</w:t>
-      </w:r>
-    </w:p>
-    <w:p>
-      <w:r>
-        <w:t>Edit ScorePipeline\matlab\</w:t>
-      </w:r>
-      <w:r>
-        <w:t>ScoreConfig.m</w:t>
-      </w:r>
-    </w:p>
-    <w:p>
-      <w:r>
-        <w:t>You can change the following:</w:t>
-      </w:r>
-    </w:p>
-    <w:p>
-      <w:pPr>
-        <w:pStyle w:val="ListParagraph"/>
-        <w:numPr>
-          <w:ilvl w:val="0"/>
-          <w:numId w:val="3"/>
-        </w:numPr>
-      </w:pPr>
-      <w:r>
-        <w:t xml:space="preserve">The </w:t>
-      </w:r>
-      <w:r>
-        <w:t>odbcDatabaseName</w:t>
-      </w:r>
-    </w:p>
-    <w:p>
-      <w:pPr>
-        <w:pStyle w:val="ListParagraph"/>
-        <w:numPr>
-          <w:ilvl w:val="0"/>
-          <w:numId w:val="3"/>
-        </w:numPr>
-      </w:pPr>
-      <w:r>
-        <w:t>The SCORE pipeline base path</w:t>
-      </w:r>
-    </w:p>
-    <w:p>
-      <w:pPr>
-        <w:pStyle w:val="ListParagraph"/>
-        <w:numPr>
-          <w:ilvl w:val="0"/>
-          <w:numId w:val="3"/>
-        </w:numPr>
-      </w:pPr>
-      <w:r>
-        <w:t>The EEGLAB path</w:t>
-      </w:r>
-    </w:p>
-    <w:p>
-      <w:pPr>
-        <w:pStyle w:val="Heading1"/>
-      </w:pPr>
-      <w:r>
-        <w:t>Startup</w:t>
-      </w:r>
-    </w:p>
-    <w:p>
-      <w:pPr>
-        <w:pStyle w:val="ListParagraph"/>
-        <w:numPr>
-          <w:ilvl w:val="0"/>
-          <w:numId w:val="2"/>
-        </w:numPr>
-      </w:pPr>
-      <w:r>
-        <w:t>Start Matlab.</w:t>
-      </w:r>
-    </w:p>
-    <w:p>
-      <w:pPr>
-        <w:pStyle w:val="ListParagraph"/>
-        <w:numPr>
-          <w:ilvl w:val="0"/>
-          <w:numId w:val="2"/>
-        </w:numPr>
-      </w:pPr>
-      <w:r>
-        <w:t xml:space="preserve">Add the </w:t>
-      </w:r>
-      <w:r>
-        <w:t>ScorePipeline directory</w:t>
-      </w:r>
-      <w:r>
-        <w:t xml:space="preserve"> to the path</w:t>
-      </w:r>
-      <w:r>
-        <w:t xml:space="preserve">, e.g. </w:t>
-      </w:r>
-    </w:p>
-    <w:p>
-      <w:pPr>
-        <w:pStyle w:val="ListParagraph"/>
-        <w:numPr>
-          <w:ilvl w:val="1"/>
-          <w:numId w:val="2"/>
-        </w:numPr>
-      </w:pPr>
-      <w:r>
-        <w:t xml:space="preserve">addpath </w:t>
-      </w:r>
-      <w:r>
-        <w:t>J:\ScorePipeline\matlab</w:t>
-      </w:r>
-    </w:p>
-    <w:p>
-      <w:pPr>
-        <w:pStyle w:val="ListParagraph"/>
-        <w:numPr>
-          <w:ilvl w:val="0"/>
-          <w:numId w:val="2"/>
-        </w:numPr>
-      </w:pPr>
-      <w:r>
-        <w:t>Optional: type command “savepath” to save the new path permanently</w:t>
-      </w:r>
-    </w:p>
-    <w:p>
-      <w:pPr>
-        <w:pStyle w:val="ListParagraph"/>
-        <w:numPr>
-          <w:ilvl w:val="0"/>
-          <w:numId w:val="2"/>
-        </w:numPr>
-      </w:pPr>
-      <w:r>
-        <w:t>Type “ScorePipeline”</w:t>
-      </w:r>
-    </w:p>
-    <w:p>
-      <w:pPr>
-        <w:pStyle w:val="ListParagraph"/>
-        <w:numPr>
-          <w:ilvl w:val="0"/>
-          <w:numId w:val="2"/>
-        </w:numPr>
-      </w:pPr>
-      <w:r>
-        <w:t>You will see some text output, checking some requirements, and a new GUI window.</w:t>
-      </w:r>
-    </w:p>
-    <w:p>
-      <w:pPr>
-        <w:ind w:left="360"/>
-      </w:pPr>
-      <w:proofErr w:type="gramStart"/>
-      <w:r>
-        <w:t>Troubleshooting :</w:t>
-      </w:r>
-      <w:proofErr w:type="gramEnd"/>
-      <w:r>
-        <w:t xml:space="preserve"> if you get an error when auto-downloading the fieldtrip plugin, try to set</w:t>
-      </w:r>
-      <w:r>
-        <w:t xml:space="preserve"> the proxy information manually and re-try “ScorePipeline”. If that doesn’t work, then edit the batch file “</w:t>
-      </w:r>
-      <w:r>
-        <w:t>update-fieldtrip-in-eeglab.bat</w:t>
-      </w:r>
-      <w:r>
-        <w:t>” with the correct paths to the fieldtrip and eeglab repositories. Then run the batch file, and re-run ScorePipeline.</w:t>
+        <w:t>Then in the parameters window, enter this:</w:t>
       </w:r>
     </w:p>
     <w:p>
@@ -1249,11 +1129,12 @@
           <w:noProof/>
           <w:lang w:val="nb-NO" w:eastAsia="nb-NO"/>
         </w:rPr>
+        <w:lastRenderedPageBreak/>
         <w:drawing>
-          <wp:inline distT="0" distB="0" distL="0" distR="0" wp14:anchorId="42AAC2BB" wp14:editId="77927563">
-            <wp:extent cx="5972810" cy="4304665"/>
-            <wp:effectExtent l="0" t="0" r="8890" b="635"/>
-            <wp:docPr id="6" name="Picture 6"/>
+          <wp:inline distT="0" distB="0" distL="0" distR="0" wp14:anchorId="470F7708" wp14:editId="7EE039C3">
+            <wp:extent cx="3657143" cy="5019048"/>
+            <wp:effectExtent l="0" t="0" r="635" b="0"/>
+            <wp:docPr id="23" name="Picture 23"/>
             <wp:cNvGraphicFramePr>
               <a:graphicFrameLocks xmlns:a="http://schemas.openxmlformats.org/drawingml/2006/main" noChangeAspect="1"/>
             </wp:cNvGraphicFramePr>
@@ -1273,6 +1154,1090 @@
                   <pic:spPr>
                     <a:xfrm>
                       <a:off x="0" y="0"/>
+                      <a:ext cx="3657143" cy="5019048"/>
+                    </a:xfrm>
+                    <a:prstGeom prst="rect">
+                      <a:avLst/>
+                    </a:prstGeom>
+                  </pic:spPr>
+                </pic:pic>
+              </a:graphicData>
+            </a:graphic>
+          </wp:inline>
+        </w:drawing>
+      </w:r>
+    </w:p>
+    <w:p>
+      <w:r>
+        <w:t>And click Test.</w:t>
+      </w:r>
+    </w:p>
+    <w:p>
+      <w:r>
+        <w:t>After a successful test, close the window without saving.</w:t>
+      </w:r>
+    </w:p>
+    <w:p/>
+    <w:p>
+      <w:pPr>
+        <w:pStyle w:val="Overskrift1"/>
+      </w:pPr>
+      <w:r>
+        <w:t xml:space="preserve">Setup </w:t>
+      </w:r>
+      <w:proofErr w:type="spellStart"/>
+      <w:r>
+        <w:t>Git</w:t>
+      </w:r>
+      <w:proofErr w:type="spellEnd"/>
+      <w:r>
+        <w:t xml:space="preserve"> repo dependencies</w:t>
+      </w:r>
+    </w:p>
+    <w:p/>
+    <w:p>
+      <w:r>
+        <w:t>This repository depends on two other repositories:</w:t>
+      </w:r>
+    </w:p>
+    <w:p/>
+    <w:p>
+      <w:r>
+        <w:t>1. A fork of EEGLAB, at https://bitbucket.org/janbrogger2/eeglab</w:t>
+      </w:r>
+    </w:p>
+    <w:p>
+      <w:r>
+        <w:t xml:space="preserve">2. A fork of </w:t>
+      </w:r>
+      <w:proofErr w:type="spellStart"/>
+      <w:r>
+        <w:t>FieldTrip</w:t>
+      </w:r>
+      <w:proofErr w:type="spellEnd"/>
+      <w:r>
+        <w:t xml:space="preserve"> at https://github.com/janbrogger/fieldtrip</w:t>
+      </w:r>
+    </w:p>
+    <w:p/>
+    <w:p>
+      <w:r>
+        <w:lastRenderedPageBreak/>
+        <w:t xml:space="preserve">How to clone the repos to use with </w:t>
+      </w:r>
+      <w:proofErr w:type="spellStart"/>
+      <w:r>
+        <w:t>ScorePipeline</w:t>
+      </w:r>
+      <w:proofErr w:type="spellEnd"/>
+      <w:r>
+        <w:t>:</w:t>
+      </w:r>
+    </w:p>
+    <w:p>
+      <w:r>
+        <w:t>cd /d %USERPROFILE%\Documents\</w:t>
+      </w:r>
+    </w:p>
+    <w:p>
+      <w:proofErr w:type="spellStart"/>
+      <w:r>
+        <w:t>mkdir</w:t>
+      </w:r>
+      <w:proofErr w:type="spellEnd"/>
+      <w:r>
+        <w:t xml:space="preserve"> GitHub</w:t>
+      </w:r>
+    </w:p>
+    <w:p>
+      <w:r>
+        <w:t>cd %USERPROFILE%\Documents\GitHub</w:t>
+      </w:r>
+    </w:p>
+    <w:p>
+      <w:proofErr w:type="spellStart"/>
+      <w:r>
+        <w:t>git</w:t>
+      </w:r>
+      <w:proofErr w:type="spellEnd"/>
+      <w:r>
+        <w:t xml:space="preserve"> clone https://janbrogger2@bitbucket.org/janbrogger2/eeglab.git </w:t>
+      </w:r>
+      <w:proofErr w:type="spellStart"/>
+      <w:r>
+        <w:t>eeglab</w:t>
+      </w:r>
+      <w:proofErr w:type="spellEnd"/>
+    </w:p>
+    <w:p>
+      <w:proofErr w:type="spellStart"/>
+      <w:r>
+        <w:t>git</w:t>
+      </w:r>
+      <w:proofErr w:type="spellEnd"/>
+      <w:r>
+        <w:t xml:space="preserve"> clone https://github.com/janbrogger/fieldtrip fieldtrip</w:t>
+      </w:r>
+    </w:p>
+    <w:p>
+      <w:pPr>
+        <w:pStyle w:val="Overskrift1"/>
+      </w:pPr>
+      <w:r>
+        <w:t>Change</w:t>
+      </w:r>
+      <w:r>
+        <w:t xml:space="preserve"> the </w:t>
+      </w:r>
+      <w:proofErr w:type="spellStart"/>
+      <w:r>
+        <w:t>config</w:t>
+      </w:r>
+      <w:proofErr w:type="spellEnd"/>
+      <w:r>
+        <w:t xml:space="preserve"> options</w:t>
+      </w:r>
+    </w:p>
+    <w:p>
+      <w:r>
+        <w:t xml:space="preserve">Edit </w:t>
+      </w:r>
+      <w:proofErr w:type="spellStart"/>
+      <w:r>
+        <w:t>ScorePipeline</w:t>
+      </w:r>
+      <w:proofErr w:type="spellEnd"/>
+      <w:r>
+        <w:t>\</w:t>
+      </w:r>
+      <w:proofErr w:type="spellStart"/>
+      <w:r>
+        <w:t>matlab</w:t>
+      </w:r>
+      <w:proofErr w:type="spellEnd"/>
+      <w:r>
+        <w:t>\</w:t>
+      </w:r>
+      <w:proofErr w:type="spellStart"/>
+      <w:r>
+        <w:t>ScoreConfig.m</w:t>
+      </w:r>
+      <w:proofErr w:type="spellEnd"/>
+    </w:p>
+    <w:p>
+      <w:r>
+        <w:t>You can change the following:</w:t>
+      </w:r>
+    </w:p>
+    <w:p>
+      <w:pPr>
+        <w:pStyle w:val="Listeavsnitt"/>
+        <w:numPr>
+          <w:ilvl w:val="0"/>
+          <w:numId w:val="3"/>
+        </w:numPr>
+      </w:pPr>
+      <w:r>
+        <w:t xml:space="preserve">The </w:t>
+      </w:r>
+      <w:r>
+        <w:t>database server and database name</w:t>
+      </w:r>
+    </w:p>
+    <w:p>
+      <w:pPr>
+        <w:pStyle w:val="Listeavsnitt"/>
+        <w:numPr>
+          <w:ilvl w:val="0"/>
+          <w:numId w:val="3"/>
+        </w:numPr>
+      </w:pPr>
+      <w:r>
+        <w:t>The SCORE pipeline base path</w:t>
+      </w:r>
+    </w:p>
+    <w:p>
+      <w:pPr>
+        <w:pStyle w:val="Listeavsnitt"/>
+        <w:numPr>
+          <w:ilvl w:val="0"/>
+          <w:numId w:val="3"/>
+        </w:numPr>
+      </w:pPr>
+      <w:r>
+        <w:t>The EEGLAB path</w:t>
+      </w:r>
+    </w:p>
+    <w:p>
+      <w:pPr>
+        <w:pStyle w:val="Listeavsnitt"/>
+        <w:numPr>
+          <w:ilvl w:val="0"/>
+          <w:numId w:val="3"/>
+        </w:numPr>
+      </w:pPr>
+      <w:r>
+        <w:t>Verbose debug logging or not</w:t>
+      </w:r>
+    </w:p>
+    <w:p>
+      <w:pPr>
+        <w:pStyle w:val="Listeavsnitt"/>
+        <w:numPr>
+          <w:ilvl w:val="0"/>
+          <w:numId w:val="3"/>
+        </w:numPr>
+      </w:pPr>
+      <w:r>
+        <w:t>Any local Nicolet event type GUIDs, for example:</w:t>
+      </w:r>
+    </w:p>
+    <w:p/>
+    <w:p>
+      <w:pPr>
+        <w:pStyle w:val="Ingenmellomrom"/>
+        <w:rPr>
+          <w:rFonts w:ascii="Courier New" w:hAnsi="Courier New" w:cs="Courier New"/>
+        </w:rPr>
+      </w:pPr>
+      <w:r>
+        <w:rPr>
+          <w:rFonts w:ascii="Courier New" w:hAnsi="Courier New" w:cs="Courier New"/>
+        </w:rPr>
+        <w:t xml:space="preserve">  </w:t>
+      </w:r>
+      <w:proofErr w:type="spellStart"/>
+      <w:proofErr w:type="gramStart"/>
+      <w:r>
+        <w:rPr>
+          <w:rFonts w:ascii="Courier New" w:hAnsi="Courier New" w:cs="Courier New"/>
+        </w:rPr>
+        <w:t>eventGuids</w:t>
+      </w:r>
+      <w:proofErr w:type="spellEnd"/>
+      <w:proofErr w:type="gramEnd"/>
+      <w:r>
+        <w:rPr>
+          <w:rFonts w:ascii="Courier New" w:hAnsi="Courier New" w:cs="Courier New"/>
+        </w:rPr>
+        <w:t xml:space="preserve"> = {</w:t>
+      </w:r>
+    </w:p>
+    <w:p>
+      <w:pPr>
+        <w:pStyle w:val="Ingenmellomrom"/>
+        <w:rPr>
+          <w:rFonts w:ascii="Courier New" w:hAnsi="Courier New" w:cs="Courier New"/>
+        </w:rPr>
+      </w:pPr>
+      <w:r>
+        <w:rPr>
+          <w:rFonts w:ascii="Courier New" w:hAnsi="Courier New" w:cs="Courier New"/>
+        </w:rPr>
+        <w:t xml:space="preserve">  'EE867C9B-F822-4B1E-AF3E-0B179DD6E0C0' '</w:t>
+      </w:r>
+      <w:proofErr w:type="spellStart"/>
+      <w:r>
+        <w:rPr>
+          <w:rFonts w:ascii="Courier New" w:hAnsi="Courier New" w:cs="Courier New"/>
+        </w:rPr>
+        <w:t>Smertestimulerer</w:t>
+      </w:r>
+      <w:proofErr w:type="spellEnd"/>
+      <w:r>
+        <w:rPr>
+          <w:rFonts w:ascii="Courier New" w:hAnsi="Courier New" w:cs="Courier New"/>
+        </w:rPr>
+        <w:t>';</w:t>
+      </w:r>
+    </w:p>
+    <w:p>
+      <w:pPr>
+        <w:pStyle w:val="Ingenmellomrom"/>
+        <w:rPr>
+          <w:rFonts w:ascii="Courier New" w:hAnsi="Courier New" w:cs="Courier New"/>
+        </w:rPr>
+      </w:pPr>
+      <w:r>
+        <w:rPr>
+          <w:rFonts w:ascii="Courier New" w:hAnsi="Courier New" w:cs="Courier New"/>
+        </w:rPr>
+        <w:t xml:space="preserve">  'ED986976-8E07-4C44-84CD-7624EB3323FB' '</w:t>
+      </w:r>
+      <w:proofErr w:type="spellStart"/>
+      <w:r>
+        <w:rPr>
+          <w:rFonts w:ascii="Courier New" w:hAnsi="Courier New" w:cs="Courier New"/>
+        </w:rPr>
+        <w:t>Graphoelement</w:t>
+      </w:r>
+      <w:proofErr w:type="spellEnd"/>
+      <w:r>
+        <w:rPr>
+          <w:rFonts w:ascii="Courier New" w:hAnsi="Courier New" w:cs="Courier New"/>
+        </w:rPr>
+        <w:t>';</w:t>
+      </w:r>
+    </w:p>
+    <w:p>
+      <w:pPr>
+        <w:pStyle w:val="Ingenmellomrom"/>
+        <w:rPr>
+          <w:rFonts w:ascii="Courier New" w:hAnsi="Courier New" w:cs="Courier New"/>
+        </w:rPr>
+      </w:pPr>
+      <w:r>
+        <w:rPr>
+          <w:rFonts w:ascii="Courier New" w:hAnsi="Courier New" w:cs="Courier New"/>
+        </w:rPr>
+        <w:t xml:space="preserve">  'C5C3A3BC-9683-43D6-A703-A74859CEA2A9' '</w:t>
+      </w:r>
+      <w:proofErr w:type="spellStart"/>
+      <w:r>
+        <w:rPr>
+          <w:rFonts w:ascii="Courier New" w:hAnsi="Courier New" w:cs="Courier New"/>
+        </w:rPr>
+        <w:t>Event_EEG</w:t>
+      </w:r>
+      <w:proofErr w:type="spellEnd"/>
+      <w:r>
+        <w:rPr>
+          <w:rFonts w:ascii="Courier New" w:hAnsi="Courier New" w:cs="Courier New"/>
+        </w:rPr>
+        <w:t>';</w:t>
+      </w:r>
+    </w:p>
+    <w:p>
+      <w:pPr>
+        <w:pStyle w:val="Ingenmellomrom"/>
+        <w:rPr>
+          <w:rFonts w:ascii="Courier New" w:hAnsi="Courier New" w:cs="Courier New"/>
+          <w:lang w:val="nb-NO"/>
+        </w:rPr>
+      </w:pPr>
+      <w:r>
+        <w:rPr>
+          <w:rFonts w:ascii="Courier New" w:hAnsi="Courier New" w:cs="Courier New"/>
+        </w:rPr>
+        <w:t xml:space="preserve">  </w:t>
+      </w:r>
+      <w:r>
+        <w:rPr>
+          <w:rFonts w:ascii="Courier New" w:hAnsi="Courier New" w:cs="Courier New"/>
+          <w:lang w:val="nb-NO"/>
+        </w:rPr>
+        <w:t>'BBD1DA4C-62F4-4EE1-8F28-B5E83B82C575' 'Snakker til pas.';</w:t>
+      </w:r>
+    </w:p>
+    <w:p>
+      <w:pPr>
+        <w:pStyle w:val="Ingenmellomrom"/>
+        <w:rPr>
+          <w:rFonts w:ascii="Courier New" w:hAnsi="Courier New" w:cs="Courier New"/>
+        </w:rPr>
+      </w:pPr>
+      <w:r>
+        <w:rPr>
+          <w:rFonts w:ascii="Courier New" w:hAnsi="Courier New" w:cs="Courier New"/>
+          <w:lang w:val="nb-NO"/>
+        </w:rPr>
+        <w:t xml:space="preserve">  </w:t>
+      </w:r>
+      <w:r>
+        <w:rPr>
+          <w:rFonts w:ascii="Courier New" w:hAnsi="Courier New" w:cs="Courier New"/>
+        </w:rPr>
+        <w:t>'B0A2B82D-C98F-4699-AF6A-BDE9CF4645A1' '</w:t>
+      </w:r>
+      <w:proofErr w:type="spellStart"/>
+      <w:r>
+        <w:rPr>
+          <w:rFonts w:ascii="Courier New" w:hAnsi="Courier New" w:cs="Courier New"/>
+        </w:rPr>
+        <w:t>Øyne</w:t>
+      </w:r>
+      <w:proofErr w:type="spellEnd"/>
+      <w:r>
+        <w:rPr>
+          <w:rFonts w:ascii="Courier New" w:hAnsi="Courier New" w:cs="Courier New"/>
+        </w:rPr>
+        <w:t xml:space="preserve"> </w:t>
+      </w:r>
+      <w:proofErr w:type="spellStart"/>
+      <w:r>
+        <w:rPr>
+          <w:rFonts w:ascii="Courier New" w:hAnsi="Courier New" w:cs="Courier New"/>
+        </w:rPr>
+        <w:t>lukket</w:t>
+      </w:r>
+      <w:proofErr w:type="spellEnd"/>
+      <w:r>
+        <w:rPr>
+          <w:rFonts w:ascii="Courier New" w:hAnsi="Courier New" w:cs="Courier New"/>
+        </w:rPr>
+        <w:t>';</w:t>
+      </w:r>
+    </w:p>
+    <w:p>
+      <w:pPr>
+        <w:pStyle w:val="Ingenmellomrom"/>
+        <w:rPr>
+          <w:rFonts w:ascii="Courier New" w:hAnsi="Courier New" w:cs="Courier New"/>
+        </w:rPr>
+      </w:pPr>
+      <w:r>
+        <w:rPr>
+          <w:rFonts w:ascii="Courier New" w:hAnsi="Courier New" w:cs="Courier New"/>
+        </w:rPr>
+        <w:t xml:space="preserve">  'A5A95601-A7F8-11CF-831A-0800091B5BDA' '</w:t>
+      </w:r>
+      <w:proofErr w:type="spellStart"/>
+      <w:r>
+        <w:rPr>
+          <w:rFonts w:ascii="Courier New" w:hAnsi="Courier New" w:cs="Courier New"/>
+        </w:rPr>
+        <w:t>Øyne</w:t>
+      </w:r>
+      <w:proofErr w:type="spellEnd"/>
+      <w:r>
+        <w:rPr>
+          <w:rFonts w:ascii="Courier New" w:hAnsi="Courier New" w:cs="Courier New"/>
+        </w:rPr>
+        <w:t xml:space="preserve"> </w:t>
+      </w:r>
+      <w:proofErr w:type="spellStart"/>
+      <w:r>
+        <w:rPr>
+          <w:rFonts w:ascii="Courier New" w:hAnsi="Courier New" w:cs="Courier New"/>
+        </w:rPr>
+        <w:t>åpne</w:t>
+      </w:r>
+      <w:proofErr w:type="spellEnd"/>
+      <w:r>
+        <w:rPr>
+          <w:rFonts w:ascii="Courier New" w:hAnsi="Courier New" w:cs="Courier New"/>
+        </w:rPr>
+        <w:t>';</w:t>
+      </w:r>
+    </w:p>
+    <w:p>
+      <w:pPr>
+        <w:pStyle w:val="Ingenmellomrom"/>
+        <w:rPr>
+          <w:rFonts w:ascii="Courier New" w:hAnsi="Courier New" w:cs="Courier New"/>
+        </w:rPr>
+      </w:pPr>
+      <w:r>
+        <w:rPr>
+          <w:rFonts w:ascii="Courier New" w:hAnsi="Courier New" w:cs="Courier New"/>
+        </w:rPr>
+        <w:t xml:space="preserve">  'A2A9E9A4-7EED-466B-B7F6-BB48F3140260' 'Event';</w:t>
+      </w:r>
+    </w:p>
+    <w:p>
+      <w:pPr>
+        <w:pStyle w:val="Ingenmellomrom"/>
+        <w:rPr>
+          <w:rFonts w:ascii="Courier New" w:hAnsi="Courier New" w:cs="Courier New"/>
+        </w:rPr>
+      </w:pPr>
+      <w:r>
+        <w:rPr>
+          <w:rFonts w:ascii="Courier New" w:hAnsi="Courier New" w:cs="Courier New"/>
+        </w:rPr>
+        <w:t xml:space="preserve">  '93A2CB2C-F420-4672-AA62-18989F768519' 'Detections Inactive';</w:t>
+      </w:r>
+    </w:p>
+    <w:p>
+      <w:pPr>
+        <w:pStyle w:val="Ingenmellomrom"/>
+        <w:rPr>
+          <w:rFonts w:ascii="Courier New" w:hAnsi="Courier New" w:cs="Courier New"/>
+        </w:rPr>
+      </w:pPr>
+      <w:r>
+        <w:rPr>
+          <w:rFonts w:ascii="Courier New" w:hAnsi="Courier New" w:cs="Courier New"/>
+        </w:rPr>
+        <w:t xml:space="preserve">  '8DA27322-155A-4A0C-A2D2-6DC03114BAA3' '</w:t>
+      </w:r>
+      <w:proofErr w:type="spellStart"/>
+      <w:r>
+        <w:rPr>
+          <w:rFonts w:ascii="Courier New" w:hAnsi="Courier New" w:cs="Courier New"/>
+        </w:rPr>
+        <w:t>Klapper</w:t>
+      </w:r>
+      <w:proofErr w:type="spellEnd"/>
+      <w:r>
+        <w:rPr>
+          <w:rFonts w:ascii="Courier New" w:hAnsi="Courier New" w:cs="Courier New"/>
+        </w:rPr>
+        <w:t>';</w:t>
+      </w:r>
+    </w:p>
+    <w:p>
+      <w:pPr>
+        <w:pStyle w:val="Ingenmellomrom"/>
+        <w:rPr>
+          <w:rFonts w:ascii="Courier New" w:hAnsi="Courier New" w:cs="Courier New"/>
+        </w:rPr>
+      </w:pPr>
+      <w:r>
+        <w:rPr>
+          <w:rFonts w:ascii="Courier New" w:hAnsi="Courier New" w:cs="Courier New"/>
+        </w:rPr>
+        <w:t xml:space="preserve">  '71EECE80-EBC4-41c7-BF26-E56911426FB4' 'Recording Paused';</w:t>
+      </w:r>
+    </w:p>
+    <w:p>
+      <w:pPr>
+        <w:pStyle w:val="Ingenmellomrom"/>
+        <w:rPr>
+          <w:rFonts w:ascii="Courier New" w:hAnsi="Courier New" w:cs="Courier New"/>
+        </w:rPr>
+      </w:pPr>
+      <w:r>
+        <w:rPr>
+          <w:rFonts w:ascii="Courier New" w:hAnsi="Courier New" w:cs="Courier New"/>
+        </w:rPr>
+        <w:t xml:space="preserve">  '32F2469E-6792-4CAD-8E11-B7747688BB8B' 'Unknown - SCORE?</w:t>
+      </w:r>
+      <w:proofErr w:type="gramStart"/>
+      <w:r>
+        <w:rPr>
+          <w:rFonts w:ascii="Courier New" w:hAnsi="Courier New" w:cs="Courier New"/>
+        </w:rPr>
+        <w:t>';</w:t>
+      </w:r>
+      <w:proofErr w:type="gramEnd"/>
+    </w:p>
+    <w:p>
+      <w:pPr>
+        <w:pStyle w:val="Ingenmellomrom"/>
+        <w:rPr>
+          <w:rFonts w:ascii="Courier New" w:hAnsi="Courier New" w:cs="Courier New"/>
+        </w:rPr>
+      </w:pPr>
+      <w:r>
+        <w:rPr>
+          <w:rFonts w:ascii="Courier New" w:hAnsi="Courier New" w:cs="Courier New"/>
+        </w:rPr>
+        <w:t xml:space="preserve">  '056F522F-DDA5-48B9-82E1-1A75C35CBC30' 'Unknown 2 - SCORE?</w:t>
+      </w:r>
+      <w:proofErr w:type="gramStart"/>
+      <w:r>
+        <w:rPr>
+          <w:rFonts w:ascii="Courier New" w:hAnsi="Courier New" w:cs="Courier New"/>
+        </w:rPr>
+        <w:t>';</w:t>
+      </w:r>
+      <w:proofErr w:type="gramEnd"/>
+    </w:p>
+    <w:p>
+      <w:pPr>
+        <w:pStyle w:val="Ingenmellomrom"/>
+        <w:rPr>
+          <w:rFonts w:ascii="Courier New" w:hAnsi="Courier New" w:cs="Courier New"/>
+        </w:rPr>
+      </w:pPr>
+      <w:r>
+        <w:rPr>
+          <w:rFonts w:ascii="Courier New" w:hAnsi="Courier New" w:cs="Courier New"/>
+        </w:rPr>
+        <w:t xml:space="preserve">  '01E4E4E6-EA8E-4c08-800C-B841D3C391C1' 'Video Review Progress';</w:t>
+      </w:r>
+    </w:p>
+    <w:p>
+      <w:pPr>
+        <w:pStyle w:val="Ingenmellomrom"/>
+        <w:rPr>
+          <w:rFonts w:ascii="Courier New" w:hAnsi="Courier New" w:cs="Courier New"/>
+        </w:rPr>
+      </w:pPr>
+      <w:r>
+        <w:rPr>
+          <w:rFonts w:ascii="Courier New" w:hAnsi="Courier New" w:cs="Courier New"/>
+        </w:rPr>
+        <w:t xml:space="preserve">  'F7744DB4-2EF5-4D31-8259-CBDFA8CDDF73' '</w:t>
+      </w:r>
+      <w:proofErr w:type="spellStart"/>
+      <w:r>
+        <w:rPr>
+          <w:rFonts w:ascii="Courier New" w:hAnsi="Courier New" w:cs="Courier New"/>
+        </w:rPr>
+        <w:t>Rykning</w:t>
+      </w:r>
+      <w:proofErr w:type="spellEnd"/>
+      <w:r>
+        <w:rPr>
+          <w:rFonts w:ascii="Courier New" w:hAnsi="Courier New" w:cs="Courier New"/>
+        </w:rPr>
+        <w:t>';</w:t>
+      </w:r>
+    </w:p>
+    <w:p>
+      <w:pPr>
+        <w:pStyle w:val="Ingenmellomrom"/>
+        <w:rPr>
+          <w:rFonts w:ascii="Courier New" w:hAnsi="Courier New" w:cs="Courier New"/>
+        </w:rPr>
+      </w:pPr>
+      <w:r>
+        <w:rPr>
+          <w:rFonts w:ascii="Courier New" w:hAnsi="Courier New" w:cs="Courier New"/>
+        </w:rPr>
+        <w:t xml:space="preserve">  'ACECF7F5-27C1-4A5D-9EA4-3E8E5B7A1ECD' '</w:t>
+      </w:r>
+      <w:proofErr w:type="spellStart"/>
+      <w:r>
+        <w:rPr>
+          <w:rFonts w:ascii="Courier New" w:hAnsi="Courier New" w:cs="Courier New"/>
+        </w:rPr>
+        <w:t>Øyne</w:t>
+      </w:r>
+      <w:proofErr w:type="spellEnd"/>
+      <w:r>
+        <w:rPr>
+          <w:rFonts w:ascii="Courier New" w:hAnsi="Courier New" w:cs="Courier New"/>
+        </w:rPr>
+        <w:t xml:space="preserve"> </w:t>
+      </w:r>
+      <w:proofErr w:type="spellStart"/>
+      <w:r>
+        <w:rPr>
+          <w:rFonts w:ascii="Courier New" w:hAnsi="Courier New" w:cs="Courier New"/>
+        </w:rPr>
+        <w:t>Åpne</w:t>
+      </w:r>
+      <w:proofErr w:type="spellEnd"/>
+      <w:r>
+        <w:rPr>
+          <w:rFonts w:ascii="Courier New" w:hAnsi="Courier New" w:cs="Courier New"/>
+        </w:rPr>
+        <w:t>';</w:t>
+      </w:r>
+    </w:p>
+    <w:p>
+      <w:pPr>
+        <w:pStyle w:val="Ingenmellomrom"/>
+        <w:rPr>
+          <w:rFonts w:ascii="Courier New" w:hAnsi="Courier New" w:cs="Courier New"/>
+        </w:rPr>
+      </w:pPr>
+      <w:r>
+        <w:rPr>
+          <w:rFonts w:ascii="Courier New" w:hAnsi="Courier New" w:cs="Courier New"/>
+        </w:rPr>
+        <w:t xml:space="preserve">  'CA3FFF17-0814-4060-8B8A-7511A4CD885D' '</w:t>
+      </w:r>
+      <w:proofErr w:type="spellStart"/>
+      <w:r>
+        <w:rPr>
+          <w:rFonts w:ascii="Courier New" w:hAnsi="Courier New" w:cs="Courier New"/>
+        </w:rPr>
+        <w:t>Blunker</w:t>
+      </w:r>
+      <w:proofErr w:type="spellEnd"/>
+      <w:r>
+        <w:rPr>
+          <w:rFonts w:ascii="Courier New" w:hAnsi="Courier New" w:cs="Courier New"/>
+        </w:rPr>
+        <w:t>';</w:t>
+      </w:r>
+    </w:p>
+    <w:p>
+      <w:pPr>
+        <w:pStyle w:val="Ingenmellomrom"/>
+        <w:rPr>
+          <w:rFonts w:ascii="Courier New" w:hAnsi="Courier New" w:cs="Courier New"/>
+        </w:rPr>
+      </w:pPr>
+      <w:r>
+        <w:rPr>
+          <w:rFonts w:ascii="Courier New" w:hAnsi="Courier New" w:cs="Courier New"/>
+        </w:rPr>
+        <w:t xml:space="preserve">  '5ACBF52B-C130-41AD-B615-266E7CC4A784' '</w:t>
+      </w:r>
+      <w:proofErr w:type="spellStart"/>
+      <w:r>
+        <w:rPr>
+          <w:rFonts w:ascii="Courier New" w:hAnsi="Courier New" w:cs="Courier New"/>
+        </w:rPr>
+        <w:t>Øyne</w:t>
+      </w:r>
+      <w:proofErr w:type="spellEnd"/>
+      <w:r>
+        <w:rPr>
+          <w:rFonts w:ascii="Courier New" w:hAnsi="Courier New" w:cs="Courier New"/>
+        </w:rPr>
+        <w:t xml:space="preserve"> </w:t>
+      </w:r>
+      <w:proofErr w:type="spellStart"/>
+      <w:r>
+        <w:rPr>
+          <w:rFonts w:ascii="Courier New" w:hAnsi="Courier New" w:cs="Courier New"/>
+        </w:rPr>
+        <w:t>Lukket</w:t>
+      </w:r>
+      <w:proofErr w:type="spellEnd"/>
+      <w:r>
+        <w:rPr>
+          <w:rFonts w:ascii="Courier New" w:hAnsi="Courier New" w:cs="Courier New"/>
+        </w:rPr>
+        <w:t>';</w:t>
+      </w:r>
+    </w:p>
+    <w:p>
+      <w:pPr>
+        <w:pStyle w:val="Ingenmellomrom"/>
+        <w:rPr>
+          <w:rFonts w:ascii="Courier New" w:hAnsi="Courier New" w:cs="Courier New"/>
+        </w:rPr>
+      </w:pPr>
+      <w:r>
+        <w:rPr>
+          <w:rFonts w:ascii="Courier New" w:hAnsi="Courier New" w:cs="Courier New"/>
+        </w:rPr>
+        <w:t xml:space="preserve">  'A5A95645-A7F8-11CF-831A-0800091B5BDA' 'Annotation D';</w:t>
+      </w:r>
+    </w:p>
+    <w:p>
+      <w:pPr>
+        <w:pStyle w:val="Ingenmellomrom"/>
+        <w:rPr>
+          <w:rFonts w:ascii="Courier New" w:hAnsi="Courier New" w:cs="Courier New"/>
+        </w:rPr>
+      </w:pPr>
+      <w:r>
+        <w:rPr>
+          <w:rFonts w:ascii="Courier New" w:hAnsi="Courier New" w:cs="Courier New"/>
+        </w:rPr>
+        <w:t xml:space="preserve">  '65BB4425-FF4C-43D3-9FBF-2C022B76C100' '</w:t>
+      </w:r>
+      <w:proofErr w:type="spellStart"/>
+      <w:r>
+        <w:rPr>
+          <w:rFonts w:ascii="Courier New" w:hAnsi="Courier New" w:cs="Courier New"/>
+        </w:rPr>
+        <w:t>Hoster</w:t>
+      </w:r>
+      <w:proofErr w:type="spellEnd"/>
+      <w:r>
+        <w:rPr>
+          <w:rFonts w:ascii="Courier New" w:hAnsi="Courier New" w:cs="Courier New"/>
+        </w:rPr>
+        <w:t>';</w:t>
+      </w:r>
+    </w:p>
+    <w:p>
+      <w:pPr>
+        <w:pStyle w:val="Ingenmellomrom"/>
+        <w:rPr>
+          <w:rFonts w:ascii="Courier New" w:hAnsi="Courier New" w:cs="Courier New"/>
+        </w:rPr>
+      </w:pPr>
+      <w:r>
+        <w:rPr>
+          <w:rFonts w:ascii="Courier New" w:hAnsi="Courier New" w:cs="Courier New"/>
+        </w:rPr>
+        <w:t xml:space="preserve">  '71EECE80-EBC4-41c7-BF26-E56911426FB4' 'Recording Paused';</w:t>
+      </w:r>
+    </w:p>
+    <w:p>
+      <w:pPr>
+        <w:pStyle w:val="Ingenmellomrom"/>
+        <w:rPr>
+          <w:rFonts w:ascii="Courier New" w:hAnsi="Courier New" w:cs="Courier New"/>
+        </w:rPr>
+      </w:pPr>
+      <w:r>
+        <w:rPr>
+          <w:rFonts w:ascii="Courier New" w:hAnsi="Courier New" w:cs="Courier New"/>
+        </w:rPr>
+        <w:t xml:space="preserve">  '799B142D-6AA8-4BF3-9E6D-9BBE3B859419' '</w:t>
+      </w:r>
+      <w:proofErr w:type="spellStart"/>
+      <w:r>
+        <w:rPr>
+          <w:rFonts w:ascii="Courier New" w:hAnsi="Courier New" w:cs="Courier New"/>
+        </w:rPr>
+        <w:t>Anmrk</w:t>
+      </w:r>
+      <w:proofErr w:type="spellEnd"/>
+      <w:r>
+        <w:rPr>
+          <w:rFonts w:ascii="Courier New" w:hAnsi="Courier New" w:cs="Courier New"/>
+        </w:rPr>
+        <w:t xml:space="preserve"> </w:t>
+      </w:r>
+      <w:proofErr w:type="spellStart"/>
+      <w:r>
+        <w:rPr>
+          <w:rFonts w:ascii="Courier New" w:hAnsi="Courier New" w:cs="Courier New"/>
+        </w:rPr>
+        <w:t>Kort</w:t>
+      </w:r>
+      <w:proofErr w:type="spellEnd"/>
+      <w:r>
+        <w:rPr>
+          <w:rFonts w:ascii="Courier New" w:hAnsi="Courier New" w:cs="Courier New"/>
+        </w:rPr>
+        <w:t>'</w:t>
+      </w:r>
+    </w:p>
+    <w:p>
+      <w:pPr>
+        <w:pStyle w:val="Ingenmellomrom"/>
+        <w:rPr>
+          <w:lang w:val="nb-NO"/>
+        </w:rPr>
+      </w:pPr>
+      <w:r>
+        <w:rPr>
+          <w:rFonts w:ascii="Courier New" w:hAnsi="Courier New" w:cs="Courier New"/>
+        </w:rPr>
+        <w:t xml:space="preserve">  </w:t>
+      </w:r>
+      <w:proofErr w:type="gramStart"/>
+      <w:r>
+        <w:rPr>
+          <w:rFonts w:ascii="Courier New" w:hAnsi="Courier New" w:cs="Courier New"/>
+          <w:lang w:val="nb-NO"/>
+        </w:rPr>
+        <w:t>'1E8ABB48-B049-4147-83CC-8FE04E813530' 'Bevegelse'</w:t>
+      </w:r>
+      <w:proofErr w:type="gramEnd"/>
+      <w:r>
+        <w:rPr>
+          <w:rFonts w:ascii="Courier New" w:hAnsi="Courier New" w:cs="Courier New"/>
+          <w:lang w:val="nb-NO"/>
+        </w:rPr>
+        <w:t xml:space="preserve">   </w:t>
+      </w:r>
+      <w:bookmarkStart w:id="0" w:name="_GoBack"/>
+      <w:bookmarkEnd w:id="0"/>
+      <w:r>
+        <w:rPr>
+          <w:lang w:val="nb-NO"/>
+        </w:rPr>
+        <w:t xml:space="preserve">         </w:t>
+      </w:r>
+    </w:p>
+    <w:p>
+      <w:r>
+        <w:rPr>
+          <w:lang w:val="nb-NO"/>
+        </w:rPr>
+        <w:t xml:space="preserve">        </w:t>
+      </w:r>
+      <w:r>
+        <w:t>}</w:t>
+      </w:r>
+    </w:p>
+    <w:p>
+      <w:pPr>
+        <w:pStyle w:val="Overskrift1"/>
+      </w:pPr>
+      <w:r>
+        <w:lastRenderedPageBreak/>
+        <w:t>Startup</w:t>
+      </w:r>
+    </w:p>
+    <w:p>
+      <w:pPr>
+        <w:pStyle w:val="Listeavsnitt"/>
+        <w:numPr>
+          <w:ilvl w:val="0"/>
+          <w:numId w:val="2"/>
+        </w:numPr>
+      </w:pPr>
+      <w:r>
+        <w:t xml:space="preserve">Start </w:t>
+      </w:r>
+      <w:proofErr w:type="spellStart"/>
+      <w:r>
+        <w:t>Matlab</w:t>
+      </w:r>
+      <w:proofErr w:type="spellEnd"/>
+      <w:r>
+        <w:t>.</w:t>
+      </w:r>
+    </w:p>
+    <w:p>
+      <w:pPr>
+        <w:pStyle w:val="Listeavsnitt"/>
+        <w:numPr>
+          <w:ilvl w:val="0"/>
+          <w:numId w:val="2"/>
+        </w:numPr>
+      </w:pPr>
+      <w:r>
+        <w:t xml:space="preserve">Add the </w:t>
+      </w:r>
+      <w:proofErr w:type="spellStart"/>
+      <w:r>
+        <w:t>ScorePipeline</w:t>
+      </w:r>
+      <w:proofErr w:type="spellEnd"/>
+      <w:r>
+        <w:t xml:space="preserve"> directory</w:t>
+      </w:r>
+      <w:r>
+        <w:t xml:space="preserve"> to the path</w:t>
+      </w:r>
+      <w:r>
+        <w:t xml:space="preserve">, e.g. </w:t>
+      </w:r>
+    </w:p>
+    <w:p>
+      <w:pPr>
+        <w:pStyle w:val="Listeavsnitt"/>
+        <w:numPr>
+          <w:ilvl w:val="1"/>
+          <w:numId w:val="2"/>
+        </w:numPr>
+      </w:pPr>
+      <w:proofErr w:type="spellStart"/>
+      <w:r>
+        <w:t>addpath</w:t>
+      </w:r>
+      <w:proofErr w:type="spellEnd"/>
+      <w:r>
+        <w:t xml:space="preserve"> </w:t>
+      </w:r>
+      <w:r>
+        <w:t>J:\ScorePipeline\matlab</w:t>
+      </w:r>
+    </w:p>
+    <w:p>
+      <w:pPr>
+        <w:pStyle w:val="Listeavsnitt"/>
+        <w:numPr>
+          <w:ilvl w:val="0"/>
+          <w:numId w:val="2"/>
+        </w:numPr>
+      </w:pPr>
+      <w:r>
+        <w:t>Optional: type command “</w:t>
+      </w:r>
+      <w:proofErr w:type="spellStart"/>
+      <w:r>
+        <w:t>savepath</w:t>
+      </w:r>
+      <w:proofErr w:type="spellEnd"/>
+      <w:r>
+        <w:t>” to save the new path permanently</w:t>
+      </w:r>
+    </w:p>
+    <w:p>
+      <w:pPr>
+        <w:pStyle w:val="Listeavsnitt"/>
+        <w:numPr>
+          <w:ilvl w:val="0"/>
+          <w:numId w:val="2"/>
+        </w:numPr>
+      </w:pPr>
+      <w:r>
+        <w:t>Type “</w:t>
+      </w:r>
+      <w:proofErr w:type="spellStart"/>
+      <w:r>
+        <w:t>ScorePipeline</w:t>
+      </w:r>
+      <w:proofErr w:type="spellEnd"/>
+      <w:r>
+        <w:t>”</w:t>
+      </w:r>
+    </w:p>
+    <w:p>
+      <w:pPr>
+        <w:pStyle w:val="Listeavsnitt"/>
+        <w:numPr>
+          <w:ilvl w:val="0"/>
+          <w:numId w:val="2"/>
+        </w:numPr>
+      </w:pPr>
+      <w:r>
+        <w:t>You will see some text output, checking some requirements, and a new GUI window.</w:t>
+      </w:r>
+    </w:p>
+    <w:p>
+      <w:pPr>
+        <w:ind w:left="360"/>
+      </w:pPr>
+      <w:proofErr w:type="gramStart"/>
+      <w:r>
+        <w:t>Troubleshooting :</w:t>
+      </w:r>
+      <w:proofErr w:type="gramEnd"/>
+      <w:r>
+        <w:t xml:space="preserve"> if you get an error when auto-downloading the fieldtrip plugin, try to set</w:t>
+      </w:r>
+      <w:r>
+        <w:t xml:space="preserve"> the proxy information manually and re-try “</w:t>
+      </w:r>
+      <w:proofErr w:type="spellStart"/>
+      <w:r>
+        <w:t>ScorePipeline</w:t>
+      </w:r>
+      <w:proofErr w:type="spellEnd"/>
+      <w:r>
+        <w:t>”. If that doesn’t work, then edit the batch file “</w:t>
+      </w:r>
+      <w:r>
+        <w:t>update-fieldtrip-in-eeglab.bat</w:t>
+      </w:r>
+      <w:r>
+        <w:t xml:space="preserve">” with the correct paths to the fieldtrip and </w:t>
+      </w:r>
+      <w:proofErr w:type="spellStart"/>
+      <w:r>
+        <w:t>eeglab</w:t>
+      </w:r>
+      <w:proofErr w:type="spellEnd"/>
+      <w:r>
+        <w:t xml:space="preserve"> repositories. Then run the batch file, and re-run </w:t>
+      </w:r>
+      <w:proofErr w:type="spellStart"/>
+      <w:r>
+        <w:t>ScorePipeline</w:t>
+      </w:r>
+      <w:proofErr w:type="spellEnd"/>
+      <w:r>
+        <w:t>.</w:t>
+      </w:r>
+    </w:p>
+    <w:p>
+      <w:r>
+        <w:rPr>
+          <w:noProof/>
+          <w:lang w:val="nb-NO" w:eastAsia="nb-NO"/>
+        </w:rPr>
+        <w:drawing>
+          <wp:inline distT="0" distB="0" distL="0" distR="0" wp14:anchorId="42AAC2BB" wp14:editId="77927563">
+            <wp:extent cx="5972810" cy="4304665"/>
+            <wp:effectExtent l="0" t="0" r="8890" b="635"/>
+            <wp:docPr id="6" name="Picture 6"/>
+            <wp:cNvGraphicFramePr>
+              <a:graphicFrameLocks xmlns:a="http://schemas.openxmlformats.org/drawingml/2006/main" noChangeAspect="1"/>
+            </wp:cNvGraphicFramePr>
+            <a:graphic xmlns:a="http://schemas.openxmlformats.org/drawingml/2006/main">
+              <a:graphicData uri="http://schemas.openxmlformats.org/drawingml/2006/picture">
+                <pic:pic xmlns:pic="http://schemas.openxmlformats.org/drawingml/2006/picture">
+                  <pic:nvPicPr>
+                    <pic:cNvPr id="1" name=""/>
+                    <pic:cNvPicPr/>
+                  </pic:nvPicPr>
+                  <pic:blipFill>
+                    <a:blip r:embed="rId20"/>
+                    <a:stretch>
+                      <a:fillRect/>
+                    </a:stretch>
+                  </pic:blipFill>
+                  <pic:spPr>
+                    <a:xfrm>
+                      <a:off x="0" y="0"/>
                       <a:ext cx="5972810" cy="4304665"/>
                     </a:xfrm>
                     <a:prstGeom prst="rect">
@@ -1297,8 +2262,8 @@
 </file>
 
 <file path=word/numbering.xml><?xml version="1.0" encoding="utf-8"?>
-<w:numbering xmlns:wpc="http://schemas.microsoft.com/office/word/2010/wordprocessingCanvas" xmlns:cx="http://schemas.microsoft.com/office/drawing/2014/chartex" xmlns:cx1="http://schemas.microsoft.com/office/drawing/2015/9/8/chartex" xmlns:cx2="http://schemas.microsoft.com/office/drawing/2015/10/21/chartex" xmlns:mc="http://schemas.openxmlformats.org/markup-compatibility/2006" xmlns:o="urn:schemas-microsoft-com:office:office" xmlns:r="http://schemas.openxmlformats.org/officeDocument/2006/relationships" xmlns:m="http://schemas.openxmlformats.org/officeDocument/2006/math" xmlns:v="urn:schemas-microsoft-com:vml" xmlns:wp14="http://schemas.microsoft.com/office/word/2010/wordprocessingDrawing" xmlns:wp="http://schemas.openxmlformats.org/drawingml/2006/wordprocessingDrawing" xmlns:w10="urn:schemas-microsoft-com:office:word" xmlns:w="http://schemas.openxmlformats.org/wordprocessingml/2006/main" xmlns:w14="http://schemas.microsoft.com/office/word/2010/wordml" xmlns:w15="http://schemas.microsoft.com/office/word/2012/wordml" xmlns:w16se="http://schemas.microsoft.com/office/word/2015/wordml/symex" xmlns:wpg="http://schemas.microsoft.com/office/word/2010/wordprocessingGroup" xmlns:wpi="http://schemas.microsoft.com/office/word/2010/wordprocessingInk" xmlns:wne="http://schemas.microsoft.com/office/word/2006/wordml" xmlns:wps="http://schemas.microsoft.com/office/word/2010/wordprocessingShape" mc:Ignorable="w14 w15 w16se wp14">
-  <w:abstractNum w:abstractNumId="0" w15:restartNumberingAfterBreak="0">
+<w:numbering xmlns:wpc="http://schemas.microsoft.com/office/word/2010/wordprocessingCanvas" xmlns:mc="http://schemas.openxmlformats.org/markup-compatibility/2006" xmlns:o="urn:schemas-microsoft-com:office:office" xmlns:r="http://schemas.openxmlformats.org/officeDocument/2006/relationships" xmlns:m="http://schemas.openxmlformats.org/officeDocument/2006/math" xmlns:v="urn:schemas-microsoft-com:vml" xmlns:wp14="http://schemas.microsoft.com/office/word/2010/wordprocessingDrawing" xmlns:wp="http://schemas.openxmlformats.org/drawingml/2006/wordprocessingDrawing" xmlns:w10="urn:schemas-microsoft-com:office:word" xmlns:w="http://schemas.openxmlformats.org/wordprocessingml/2006/main" xmlns:w14="http://schemas.microsoft.com/office/word/2010/wordml" xmlns:wpg="http://schemas.microsoft.com/office/word/2010/wordprocessingGroup" xmlns:wpi="http://schemas.microsoft.com/office/word/2010/wordprocessingInk" xmlns:wne="http://schemas.microsoft.com/office/word/2006/wordml" xmlns:wps="http://schemas.microsoft.com/office/word/2010/wordprocessingShape" mc:Ignorable="w14 wp14">
+  <w:abstractNum w:abstractNumId="0">
     <w:nsid w:val="0C9E4936"/>
     <w:multiLevelType w:val="hybridMultilevel"/>
     <w:tmpl w:val="A18A9C0A"/>
@@ -1387,7 +2352,7 @@
       </w:pPr>
     </w:lvl>
   </w:abstractNum>
-  <w:abstractNum w:abstractNumId="1" w15:restartNumberingAfterBreak="0">
+  <w:abstractNum w:abstractNumId="1">
     <w:nsid w:val="1E932E67"/>
     <w:multiLevelType w:val="hybridMultilevel"/>
     <w:tmpl w:val="88F4A086"/>
@@ -1476,7 +2441,7 @@
       </w:pPr>
     </w:lvl>
   </w:abstractNum>
-  <w:abstractNum w:abstractNumId="2" w15:restartNumberingAfterBreak="0">
+  <w:abstractNum w:abstractNumId="2">
     <w:nsid w:val="378F331B"/>
     <w:multiLevelType w:val="hybridMultilevel"/>
     <w:tmpl w:val="5B2AD35C"/>
@@ -1565,7 +2530,7 @@
       </w:pPr>
     </w:lvl>
   </w:abstractNum>
-  <w:abstractNum w:abstractNumId="3" w15:restartNumberingAfterBreak="0">
+  <w:abstractNum w:abstractNumId="3">
     <w:nsid w:val="37F73537"/>
     <w:multiLevelType w:val="hybridMultilevel"/>
     <w:tmpl w:val="88F4A086"/>
@@ -1654,7 +2619,7 @@
       </w:pPr>
     </w:lvl>
   </w:abstractNum>
-  <w:abstractNum w:abstractNumId="4" w15:restartNumberingAfterBreak="0">
+  <w:abstractNum w:abstractNumId="4">
     <w:nsid w:val="3C733B95"/>
     <w:multiLevelType w:val="hybridMultilevel"/>
     <w:tmpl w:val="2DE4EEBC"/>
@@ -1767,7 +2732,7 @@
       </w:rPr>
     </w:lvl>
   </w:abstractNum>
-  <w:abstractNum w:abstractNumId="5" w15:restartNumberingAfterBreak="0">
+  <w:abstractNum w:abstractNumId="5">
     <w:nsid w:val="3D800EF3"/>
     <w:multiLevelType w:val="hybridMultilevel"/>
     <w:tmpl w:val="53F08B62"/>
@@ -1856,14 +2821,14 @@
       </w:pPr>
     </w:lvl>
   </w:abstractNum>
-  <w:abstractNum w:abstractNumId="6" w15:restartNumberingAfterBreak="0">
+  <w:abstractNum w:abstractNumId="6">
     <w:nsid w:val="3DE129BA"/>
     <w:multiLevelType w:val="hybridMultilevel"/>
     <w:tmpl w:val="37B8F010"/>
     <w:lvl w:ilvl="0" w:tplc="52029B84">
       <w:start w:val="1"/>
       <w:numFmt w:val="decimal"/>
-      <w:pStyle w:val="Heading1"/>
+      <w:pStyle w:val="Overskrift1"/>
       <w:lvlText w:val="%1."/>
       <w:lvlJc w:val="left"/>
       <w:pPr>
@@ -1946,7 +2911,7 @@
       </w:pPr>
     </w:lvl>
   </w:abstractNum>
-  <w:abstractNum w:abstractNumId="7" w15:restartNumberingAfterBreak="0">
+  <w:abstractNum w:abstractNumId="7">
     <w:nsid w:val="44A53F45"/>
     <w:multiLevelType w:val="hybridMultilevel"/>
     <w:tmpl w:val="56A42428"/>
@@ -2035,7 +3000,7 @@
       </w:pPr>
     </w:lvl>
   </w:abstractNum>
-  <w:abstractNum w:abstractNumId="8" w15:restartNumberingAfterBreak="0">
+  <w:abstractNum w:abstractNumId="8">
     <w:nsid w:val="5F700D9E"/>
     <w:multiLevelType w:val="hybridMultilevel"/>
     <w:tmpl w:val="14F08E1A"/>
@@ -2152,7 +3117,7 @@
 </file>
 
 <file path=word/styles.xml><?xml version="1.0" encoding="utf-8"?>
-<w:styles xmlns:mc="http://schemas.openxmlformats.org/markup-compatibility/2006" xmlns:r="http://schemas.openxmlformats.org/officeDocument/2006/relationships" xmlns:w="http://schemas.openxmlformats.org/wordprocessingml/2006/main" xmlns:w14="http://schemas.microsoft.com/office/word/2010/wordml" xmlns:w15="http://schemas.microsoft.com/office/word/2012/wordml" xmlns:w16se="http://schemas.microsoft.com/office/word/2015/wordml/symex" mc:Ignorable="w14 w15 w16se">
+<w:styles xmlns:mc="http://schemas.openxmlformats.org/markup-compatibility/2006" xmlns:r="http://schemas.openxmlformats.org/officeDocument/2006/relationships" xmlns:w="http://schemas.openxmlformats.org/wordprocessingml/2006/main" xmlns:w14="http://schemas.microsoft.com/office/word/2010/wordml" mc:Ignorable="w14">
   <w:docDefaults>
     <w:rPrDefault>
       <w:rPr>
@@ -2168,389 +3133,154 @@
       </w:pPr>
     </w:pPrDefault>
   </w:docDefaults>
-  <w:latentStyles w:defLockedState="0" w:defUIPriority="99" w:defSemiHidden="0" w:defUnhideWhenUsed="0" w:defQFormat="0" w:count="372">
-    <w:lsdException w:name="Normal" w:uiPriority="0" w:qFormat="1"/>
-    <w:lsdException w:name="heading 1" w:uiPriority="9" w:qFormat="1"/>
-    <w:lsdException w:name="heading 2" w:semiHidden="1" w:uiPriority="9" w:unhideWhenUsed="1" w:qFormat="1"/>
-    <w:lsdException w:name="heading 3" w:semiHidden="1" w:uiPriority="9" w:unhideWhenUsed="1" w:qFormat="1"/>
-    <w:lsdException w:name="heading 4" w:semiHidden="1" w:uiPriority="9" w:unhideWhenUsed="1" w:qFormat="1"/>
-    <w:lsdException w:name="heading 5" w:semiHidden="1" w:uiPriority="9" w:unhideWhenUsed="1" w:qFormat="1"/>
-    <w:lsdException w:name="heading 6" w:semiHidden="1" w:uiPriority="9" w:unhideWhenUsed="1" w:qFormat="1"/>
-    <w:lsdException w:name="heading 7" w:semiHidden="1" w:uiPriority="9" w:unhideWhenUsed="1" w:qFormat="1"/>
-    <w:lsdException w:name="heading 8" w:semiHidden="1" w:uiPriority="9" w:unhideWhenUsed="1" w:qFormat="1"/>
-    <w:lsdException w:name="heading 9" w:semiHidden="1" w:uiPriority="9" w:unhideWhenUsed="1" w:qFormat="1"/>
-    <w:lsdException w:name="index 1" w:semiHidden="1" w:unhideWhenUsed="1"/>
-    <w:lsdException w:name="index 2" w:semiHidden="1" w:unhideWhenUsed="1"/>
-    <w:lsdException w:name="index 3" w:semiHidden="1" w:unhideWhenUsed="1"/>
-    <w:lsdException w:name="index 4" w:semiHidden="1" w:unhideWhenUsed="1"/>
-    <w:lsdException w:name="index 5" w:semiHidden="1" w:unhideWhenUsed="1"/>
-    <w:lsdException w:name="index 6" w:semiHidden="1" w:unhideWhenUsed="1"/>
-    <w:lsdException w:name="index 7" w:semiHidden="1" w:unhideWhenUsed="1"/>
-    <w:lsdException w:name="index 8" w:semiHidden="1" w:unhideWhenUsed="1"/>
-    <w:lsdException w:name="index 9" w:semiHidden="1" w:unhideWhenUsed="1"/>
-    <w:lsdException w:name="toc 1" w:semiHidden="1" w:uiPriority="39" w:unhideWhenUsed="1"/>
-    <w:lsdException w:name="toc 2" w:semiHidden="1" w:uiPriority="39" w:unhideWhenUsed="1"/>
-    <w:lsdException w:name="toc 3" w:semiHidden="1" w:uiPriority="39" w:unhideWhenUsed="1"/>
-    <w:lsdException w:name="toc 4" w:semiHidden="1" w:uiPriority="39" w:unhideWhenUsed="1"/>
-    <w:lsdException w:name="toc 5" w:semiHidden="1" w:uiPriority="39" w:unhideWhenUsed="1"/>
-    <w:lsdException w:name="toc 6" w:semiHidden="1" w:uiPriority="39" w:unhideWhenUsed="1"/>
-    <w:lsdException w:name="toc 7" w:semiHidden="1" w:uiPriority="39" w:unhideWhenUsed="1"/>
-    <w:lsdException w:name="toc 8" w:semiHidden="1" w:uiPriority="39" w:unhideWhenUsed="1"/>
-    <w:lsdException w:name="toc 9" w:semiHidden="1" w:uiPriority="39" w:unhideWhenUsed="1"/>
-    <w:lsdException w:name="Normal Indent" w:semiHidden="1" w:unhideWhenUsed="1"/>
-    <w:lsdException w:name="footnote text" w:semiHidden="1" w:unhideWhenUsed="1"/>
-    <w:lsdException w:name="annotation text" w:semiHidden="1" w:unhideWhenUsed="1"/>
-    <w:lsdException w:name="header" w:semiHidden="1" w:unhideWhenUsed="1"/>
-    <w:lsdException w:name="footer" w:semiHidden="1" w:unhideWhenUsed="1"/>
-    <w:lsdException w:name="index heading" w:semiHidden="1" w:unhideWhenUsed="1"/>
-    <w:lsdException w:name="caption" w:semiHidden="1" w:uiPriority="35" w:unhideWhenUsed="1" w:qFormat="1"/>
-    <w:lsdException w:name="table of figures" w:semiHidden="1" w:unhideWhenUsed="1"/>
-    <w:lsdException w:name="envelope address" w:semiHidden="1" w:unhideWhenUsed="1"/>
-    <w:lsdException w:name="envelope return" w:semiHidden="1" w:unhideWhenUsed="1"/>
-    <w:lsdException w:name="footnote reference" w:semiHidden="1" w:unhideWhenUsed="1"/>
-    <w:lsdException w:name="annotation reference" w:semiHidden="1" w:unhideWhenUsed="1"/>
-    <w:lsdException w:name="line number" w:semiHidden="1" w:unhideWhenUsed="1"/>
-    <w:lsdException w:name="page number" w:semiHidden="1" w:unhideWhenUsed="1"/>
-    <w:lsdException w:name="endnote reference" w:semiHidden="1" w:unhideWhenUsed="1"/>
-    <w:lsdException w:name="endnote text" w:semiHidden="1" w:unhideWhenUsed="1"/>
-    <w:lsdException w:name="table of authorities" w:semiHidden="1" w:unhideWhenUsed="1"/>
-    <w:lsdException w:name="macro" w:semiHidden="1" w:unhideWhenUsed="1"/>
-    <w:lsdException w:name="toa heading" w:semiHidden="1" w:unhideWhenUsed="1"/>
-    <w:lsdException w:name="List" w:semiHidden="1" w:unhideWhenUsed="1"/>
-    <w:lsdException w:name="List Bullet" w:semiHidden="1" w:unhideWhenUsed="1"/>
-    <w:lsdException w:name="List Number" w:semiHidden="1" w:unhideWhenUsed="1"/>
-    <w:lsdException w:name="List 2" w:semiHidden="1" w:unhideWhenUsed="1"/>
-    <w:lsdException w:name="List 3" w:semiHidden="1" w:unhideWhenUsed="1"/>
-    <w:lsdException w:name="List 4" w:semiHidden="1" w:unhideWhenUsed="1"/>
-    <w:lsdException w:name="List 5" w:semiHidden="1" w:unhideWhenUsed="1"/>
-    <w:lsdException w:name="List Bullet 2" w:semiHidden="1" w:unhideWhenUsed="1"/>
-    <w:lsdException w:name="List Bullet 3" w:semiHidden="1" w:unhideWhenUsed="1"/>
-    <w:lsdException w:name="List Bullet 4" w:semiHidden="1" w:unhideWhenUsed="1"/>
-    <w:lsdException w:name="List Bullet 5" w:semiHidden="1" w:unhideWhenUsed="1"/>
-    <w:lsdException w:name="List Number 2" w:semiHidden="1" w:unhideWhenUsed="1"/>
-    <w:lsdException w:name="List Number 3" w:semiHidden="1" w:unhideWhenUsed="1"/>
-    <w:lsdException w:name="List Number 4" w:semiHidden="1" w:unhideWhenUsed="1"/>
-    <w:lsdException w:name="List Number 5" w:semiHidden="1" w:unhideWhenUsed="1"/>
-    <w:lsdException w:name="Title" w:uiPriority="10" w:qFormat="1"/>
-    <w:lsdException w:name="Closing" w:semiHidden="1" w:unhideWhenUsed="1"/>
-    <w:lsdException w:name="Signature" w:semiHidden="1" w:unhideWhenUsed="1"/>
-    <w:lsdException w:name="Default Paragraph Font" w:semiHidden="1" w:uiPriority="1" w:unhideWhenUsed="1"/>
-    <w:lsdException w:name="Body Text" w:semiHidden="1" w:unhideWhenUsed="1"/>
-    <w:lsdException w:name="Body Text Indent" w:semiHidden="1" w:unhideWhenUsed="1"/>
-    <w:lsdException w:name="List Continue" w:semiHidden="1" w:unhideWhenUsed="1"/>
-    <w:lsdException w:name="List Continue 2" w:semiHidden="1" w:unhideWhenUsed="1"/>
-    <w:lsdException w:name="List Continue 3" w:semiHidden="1" w:unhideWhenUsed="1"/>
-    <w:lsdException w:name="List Continue 4" w:semiHidden="1" w:unhideWhenUsed="1"/>
-    <w:lsdException w:name="List Continue 5" w:semiHidden="1" w:unhideWhenUsed="1"/>
-    <w:lsdException w:name="Message Header" w:semiHidden="1" w:unhideWhenUsed="1"/>
-    <w:lsdException w:name="Subtitle" w:uiPriority="11" w:qFormat="1"/>
-    <w:lsdException w:name="Salutation" w:semiHidden="1" w:unhideWhenUsed="1"/>
-    <w:lsdException w:name="Date" w:semiHidden="1" w:unhideWhenUsed="1"/>
-    <w:lsdException w:name="Body Text First Indent" w:semiHidden="1" w:unhideWhenUsed="1"/>
-    <w:lsdException w:name="Body Text First Indent 2" w:semiHidden="1" w:unhideWhenUsed="1"/>
-    <w:lsdException w:name="Note Heading" w:semiHidden="1" w:unhideWhenUsed="1"/>
-    <w:lsdException w:name="Body Text 2" w:semiHidden="1" w:unhideWhenUsed="1"/>
-    <w:lsdException w:name="Body Text 3" w:semiHidden="1" w:unhideWhenUsed="1"/>
-    <w:lsdException w:name="Body Text Indent 2" w:semiHidden="1" w:unhideWhenUsed="1"/>
-    <w:lsdException w:name="Body Text Indent 3" w:semiHidden="1" w:unhideWhenUsed="1"/>
-    <w:lsdException w:name="Block Text" w:semiHidden="1" w:unhideWhenUsed="1"/>
-    <w:lsdException w:name="Hyperlink" w:semiHidden="1" w:unhideWhenUsed="1"/>
-    <w:lsdException w:name="FollowedHyperlink" w:semiHidden="1" w:unhideWhenUsed="1"/>
-    <w:lsdException w:name="Strong" w:uiPriority="22" w:qFormat="1"/>
-    <w:lsdException w:name="Emphasis" w:uiPriority="20" w:qFormat="1"/>
-    <w:lsdException w:name="Document Map" w:semiHidden="1" w:unhideWhenUsed="1"/>
-    <w:lsdException w:name="Plain Text" w:semiHidden="1" w:unhideWhenUsed="1"/>
-    <w:lsdException w:name="E-mail Signature" w:semiHidden="1" w:unhideWhenUsed="1"/>
-    <w:lsdException w:name="HTML Top of Form" w:semiHidden="1" w:unhideWhenUsed="1"/>
-    <w:lsdException w:name="HTML Bottom of Form" w:semiHidden="1" w:unhideWhenUsed="1"/>
-    <w:lsdException w:name="Normal (Web)" w:semiHidden="1" w:unhideWhenUsed="1"/>
-    <w:lsdException w:name="HTML Acronym" w:semiHidden="1" w:unhideWhenUsed="1"/>
-    <w:lsdException w:name="HTML Address" w:semiHidden="1" w:unhideWhenUsed="1"/>
-    <w:lsdException w:name="HTML Cite" w:semiHidden="1" w:unhideWhenUsed="1"/>
-    <w:lsdException w:name="HTML Code" w:semiHidden="1" w:unhideWhenUsed="1"/>
-    <w:lsdException w:name="HTML Definition" w:semiHidden="1" w:unhideWhenUsed="1"/>
-    <w:lsdException w:name="HTML Keyboard" w:semiHidden="1" w:unhideWhenUsed="1"/>
-    <w:lsdException w:name="HTML Preformatted" w:semiHidden="1" w:unhideWhenUsed="1"/>
-    <w:lsdException w:name="HTML Sample" w:semiHidden="1" w:unhideWhenUsed="1"/>
-    <w:lsdException w:name="HTML Typewriter" w:semiHidden="1" w:unhideWhenUsed="1"/>
-    <w:lsdException w:name="HTML Variable" w:semiHidden="1" w:unhideWhenUsed="1"/>
-    <w:lsdException w:name="Normal Table" w:semiHidden="1" w:unhideWhenUsed="1"/>
-    <w:lsdException w:name="annotation subject" w:semiHidden="1" w:unhideWhenUsed="1"/>
-    <w:lsdException w:name="No List" w:semiHidden="1" w:unhideWhenUsed="1"/>
-    <w:lsdException w:name="Outline List 1" w:semiHidden="1" w:unhideWhenUsed="1"/>
-    <w:lsdException w:name="Outline List 2" w:semiHidden="1" w:unhideWhenUsed="1"/>
-    <w:lsdException w:name="Outline List 3" w:semiHidden="1" w:unhideWhenUsed="1"/>
-    <w:lsdException w:name="Table Simple 1" w:semiHidden="1" w:unhideWhenUsed="1"/>
-    <w:lsdException w:name="Table Simple 2" w:semiHidden="1" w:unhideWhenUsed="1"/>
-    <w:lsdException w:name="Table Simple 3" w:semiHidden="1" w:unhideWhenUsed="1"/>
-    <w:lsdException w:name="Table Classic 1" w:semiHidden="1" w:unhideWhenUsed="1"/>
-    <w:lsdException w:name="Table Classic 2" w:semiHidden="1" w:unhideWhenUsed="1"/>
-    <w:lsdException w:name="Table Classic 3" w:semiHidden="1" w:unhideWhenUsed="1"/>
-    <w:lsdException w:name="Table Classic 4" w:semiHidden="1" w:unhideWhenUsed="1"/>
-    <w:lsdException w:name="Table Colorful 1" w:semiHidden="1" w:unhideWhenUsed="1"/>
-    <w:lsdException w:name="Table Colorful 2" w:semiHidden="1" w:unhideWhenUsed="1"/>
-    <w:lsdException w:name="Table Colorful 3" w:semiHidden="1" w:unhideWhenUsed="1"/>
-    <w:lsdException w:name="Table Columns 1" w:semiHidden="1" w:unhideWhenUsed="1"/>
-    <w:lsdException w:name="Table Columns 2" w:semiHidden="1" w:unhideWhenUsed="1"/>
-    <w:lsdException w:name="Table Columns 3" w:semiHidden="1" w:unhideWhenUsed="1"/>
-    <w:lsdException w:name="Table Columns 4" w:semiHidden="1" w:unhideWhenUsed="1"/>
-    <w:lsdException w:name="Table Columns 5" w:semiHidden="1" w:unhideWhenUsed="1"/>
-    <w:lsdException w:name="Table Grid 1" w:semiHidden="1" w:unhideWhenUsed="1"/>
-    <w:lsdException w:name="Table Grid 2" w:semiHidden="1" w:unhideWhenUsed="1"/>
-    <w:lsdException w:name="Table Grid 3" w:semiHidden="1" w:unhideWhenUsed="1"/>
-    <w:lsdException w:name="Table Grid 4" w:semiHidden="1" w:unhideWhenUsed="1"/>
-    <w:lsdException w:name="Table Grid 5" w:semiHidden="1" w:unhideWhenUsed="1"/>
-    <w:lsdException w:name="Table Grid 6" w:semiHidden="1" w:unhideWhenUsed="1"/>
-    <w:lsdException w:name="Table Grid 7" w:semiHidden="1" w:unhideWhenUsed="1"/>
-    <w:lsdException w:name="Table Grid 8" w:semiHidden="1" w:unhideWhenUsed="1"/>
-    <w:lsdException w:name="Table List 1" w:semiHidden="1" w:unhideWhenUsed="1"/>
-    <w:lsdException w:name="Table List 2" w:semiHidden="1" w:unhideWhenUsed="1"/>
-    <w:lsdException w:name="Table List 3" w:semiHidden="1" w:unhideWhenUsed="1"/>
-    <w:lsdException w:name="Table List 4" w:semiHidden="1" w:unhideWhenUsed="1"/>
-    <w:lsdException w:name="Table List 5" w:semiHidden="1" w:unhideWhenUsed="1"/>
-    <w:lsdException w:name="Table List 6" w:semiHidden="1" w:unhideWhenUsed="1"/>
-    <w:lsdException w:name="Table List 7" w:semiHidden="1" w:unhideWhenUsed="1"/>
-    <w:lsdException w:name="Table List 8" w:semiHidden="1" w:unhideWhenUsed="1"/>
-    <w:lsdException w:name="Table 3D effects 1" w:semiHidden="1" w:unhideWhenUsed="1"/>
-    <w:lsdException w:name="Table 3D effects 2" w:semiHidden="1" w:unhideWhenUsed="1"/>
-    <w:lsdException w:name="Table 3D effects 3" w:semiHidden="1" w:unhideWhenUsed="1"/>
-    <w:lsdException w:name="Table Contemporary" w:semiHidden="1" w:unhideWhenUsed="1"/>
-    <w:lsdException w:name="Table Elegant" w:semiHidden="1" w:unhideWhenUsed="1"/>
-    <w:lsdException w:name="Table Professional" w:semiHidden="1" w:unhideWhenUsed="1"/>
-    <w:lsdException w:name="Table Subtle 1" w:semiHidden="1" w:unhideWhenUsed="1"/>
-    <w:lsdException w:name="Table Subtle 2" w:semiHidden="1" w:unhideWhenUsed="1"/>
-    <w:lsdException w:name="Table Web 1" w:semiHidden="1" w:unhideWhenUsed="1"/>
-    <w:lsdException w:name="Table Web 2" w:semiHidden="1" w:unhideWhenUsed="1"/>
-    <w:lsdException w:name="Table Web 3" w:semiHidden="1" w:unhideWhenUsed="1"/>
-    <w:lsdException w:name="Balloon Text" w:semiHidden="1" w:unhideWhenUsed="1"/>
-    <w:lsdException w:name="Table Grid" w:uiPriority="59"/>
-    <w:lsdException w:name="Table Theme" w:semiHidden="1" w:unhideWhenUsed="1"/>
-    <w:lsdException w:name="Placeholder Text" w:semiHidden="1"/>
-    <w:lsdException w:name="No Spacing" w:uiPriority="1" w:qFormat="1"/>
-    <w:lsdException w:name="Light Shading" w:uiPriority="60"/>
-    <w:lsdException w:name="Light List" w:uiPriority="61"/>
-    <w:lsdException w:name="Light Grid" w:uiPriority="62"/>
-    <w:lsdException w:name="Medium Shading 1" w:uiPriority="63"/>
-    <w:lsdException w:name="Medium Shading 2" w:uiPriority="64"/>
-    <w:lsdException w:name="Medium List 1" w:uiPriority="65"/>
-    <w:lsdException w:name="Medium List 2" w:uiPriority="66"/>
-    <w:lsdException w:name="Medium Grid 1" w:uiPriority="67"/>
-    <w:lsdException w:name="Medium Grid 2" w:uiPriority="68"/>
-    <w:lsdException w:name="Medium Grid 3" w:uiPriority="69"/>
-    <w:lsdException w:name="Dark List" w:uiPriority="70"/>
-    <w:lsdException w:name="Colorful Shading" w:uiPriority="71"/>
-    <w:lsdException w:name="Colorful List" w:uiPriority="72"/>
-    <w:lsdException w:name="Colorful Grid" w:uiPriority="73"/>
-    <w:lsdException w:name="Light Shading Accent 1" w:uiPriority="60"/>
-    <w:lsdException w:name="Light List Accent 1" w:uiPriority="61"/>
-    <w:lsdException w:name="Light Grid Accent 1" w:uiPriority="62"/>
-    <w:lsdException w:name="Medium Shading 1 Accent 1" w:uiPriority="63"/>
-    <w:lsdException w:name="Medium Shading 2 Accent 1" w:uiPriority="64"/>
-    <w:lsdException w:name="Medium List 1 Accent 1" w:uiPriority="65"/>
-    <w:lsdException w:name="Revision" w:semiHidden="1"/>
-    <w:lsdException w:name="List Paragraph" w:uiPriority="34" w:qFormat="1"/>
-    <w:lsdException w:name="Quote" w:uiPriority="29" w:qFormat="1"/>
-    <w:lsdException w:name="Intense Quote" w:uiPriority="30" w:qFormat="1"/>
-    <w:lsdException w:name="Medium List 2 Accent 1" w:uiPriority="66"/>
-    <w:lsdException w:name="Medium Grid 1 Accent 1" w:uiPriority="67"/>
-    <w:lsdException w:name="Medium Grid 2 Accent 1" w:uiPriority="68"/>
-    <w:lsdException w:name="Medium Grid 3 Accent 1" w:uiPriority="69"/>
-    <w:lsdException w:name="Dark List Accent 1" w:uiPriority="70"/>
-    <w:lsdException w:name="Colorful Shading Accent 1" w:uiPriority="71"/>
-    <w:lsdException w:name="Colorful List Accent 1" w:uiPriority="72"/>
-    <w:lsdException w:name="Colorful Grid Accent 1" w:uiPriority="73"/>
-    <w:lsdException w:name="Light Shading Accent 2" w:uiPriority="60"/>
-    <w:lsdException w:name="Light List Accent 2" w:uiPriority="61"/>
-    <w:lsdException w:name="Light Grid Accent 2" w:uiPriority="62"/>
-    <w:lsdException w:name="Medium Shading 1 Accent 2" w:uiPriority="63"/>
-    <w:lsdException w:name="Medium Shading 2 Accent 2" w:uiPriority="64"/>
-    <w:lsdException w:name="Medium List 1 Accent 2" w:uiPriority="65"/>
-    <w:lsdException w:name="Medium List 2 Accent 2" w:uiPriority="66"/>
-    <w:lsdException w:name="Medium Grid 1 Accent 2" w:uiPriority="67"/>
-    <w:lsdException w:name="Medium Grid 2 Accent 2" w:uiPriority="68"/>
-    <w:lsdException w:name="Medium Grid 3 Accent 2" w:uiPriority="69"/>
-    <w:lsdException w:name="Dark List Accent 2" w:uiPriority="70"/>
-    <w:lsdException w:name="Colorful Shading Accent 2" w:uiPriority="71"/>
-    <w:lsdException w:name="Colorful List Accent 2" w:uiPriority="72"/>
-    <w:lsdException w:name="Colorful Grid Accent 2" w:uiPriority="73"/>
-    <w:lsdException w:name="Light Shading Accent 3" w:uiPriority="60"/>
-    <w:lsdException w:name="Light List Accent 3" w:uiPriority="61"/>
-    <w:lsdException w:name="Light Grid Accent 3" w:uiPriority="62"/>
-    <w:lsdException w:name="Medium Shading 1 Accent 3" w:uiPriority="63"/>
-    <w:lsdException w:name="Medium Shading 2 Accent 3" w:uiPriority="64"/>
-    <w:lsdException w:name="Medium List 1 Accent 3" w:uiPriority="65"/>
-    <w:lsdException w:name="Medium List 2 Accent 3" w:uiPriority="66"/>
-    <w:lsdException w:name="Medium Grid 1 Accent 3" w:uiPriority="67"/>
-    <w:lsdException w:name="Medium Grid 2 Accent 3" w:uiPriority="68"/>
-    <w:lsdException w:name="Medium Grid 3 Accent 3" w:uiPriority="69"/>
-    <w:lsdException w:name="Dark List Accent 3" w:uiPriority="70"/>
-    <w:lsdException w:name="Colorful Shading Accent 3" w:uiPriority="71"/>
-    <w:lsdException w:name="Colorful List Accent 3" w:uiPriority="72"/>
-    <w:lsdException w:name="Colorful Grid Accent 3" w:uiPriority="73"/>
-    <w:lsdException w:name="Light Shading Accent 4" w:uiPriority="60"/>
-    <w:lsdException w:name="Light List Accent 4" w:uiPriority="61"/>
-    <w:lsdException w:name="Light Grid Accent 4" w:uiPriority="62"/>
-    <w:lsdException w:name="Medium Shading 1 Accent 4" w:uiPriority="63"/>
-    <w:lsdException w:name="Medium Shading 2 Accent 4" w:uiPriority="64"/>
-    <w:lsdException w:name="Medium List 1 Accent 4" w:uiPriority="65"/>
-    <w:lsdException w:name="Medium List 2 Accent 4" w:uiPriority="66"/>
-    <w:lsdException w:name="Medium Grid 1 Accent 4" w:uiPriority="67"/>
-    <w:lsdException w:name="Medium Grid 2 Accent 4" w:uiPriority="68"/>
-    <w:lsdException w:name="Medium Grid 3 Accent 4" w:uiPriority="69"/>
-    <w:lsdException w:name="Dark List Accent 4" w:uiPriority="70"/>
-    <w:lsdException w:name="Colorful Shading Accent 4" w:uiPriority="71"/>
-    <w:lsdException w:name="Colorful List Accent 4" w:uiPriority="72"/>
-    <w:lsdException w:name="Colorful Grid Accent 4" w:uiPriority="73"/>
-    <w:lsdException w:name="Light Shading Accent 5" w:uiPriority="60"/>
-    <w:lsdException w:name="Light List Accent 5" w:uiPriority="61"/>
-    <w:lsdException w:name="Light Grid Accent 5" w:uiPriority="62"/>
-    <w:lsdException w:name="Medium Shading 1 Accent 5" w:uiPriority="63"/>
-    <w:lsdException w:name="Medium Shading 2 Accent 5" w:uiPriority="64"/>
-    <w:lsdException w:name="Medium List 1 Accent 5" w:uiPriority="65"/>
-    <w:lsdException w:name="Medium List 2 Accent 5" w:uiPriority="66"/>
-    <w:lsdException w:name="Medium Grid 1 Accent 5" w:uiPriority="67"/>
-    <w:lsdException w:name="Medium Grid 2 Accent 5" w:uiPriority="68"/>
-    <w:lsdException w:name="Medium Grid 3 Accent 5" w:uiPriority="69"/>
-    <w:lsdException w:name="Dark List Accent 5" w:uiPriority="70"/>
-    <w:lsdException w:name="Colorful Shading Accent 5" w:uiPriority="71"/>
-    <w:lsdException w:name="Colorful List Accent 5" w:uiPriority="72"/>
-    <w:lsdException w:name="Colorful Grid Accent 5" w:uiPriority="73"/>
-    <w:lsdException w:name="Light Shading Accent 6" w:uiPriority="60"/>
-    <w:lsdException w:name="Light List Accent 6" w:uiPriority="61"/>
-    <w:lsdException w:name="Light Grid Accent 6" w:uiPriority="62"/>
-    <w:lsdException w:name="Medium Shading 1 Accent 6" w:uiPriority="63"/>
-    <w:lsdException w:name="Medium Shading 2 Accent 6" w:uiPriority="64"/>
-    <w:lsdException w:name="Medium List 1 Accent 6" w:uiPriority="65"/>
-    <w:lsdException w:name="Medium List 2 Accent 6" w:uiPriority="66"/>
-    <w:lsdException w:name="Medium Grid 1 Accent 6" w:uiPriority="67"/>
-    <w:lsdException w:name="Medium Grid 2 Accent 6" w:uiPriority="68"/>
-    <w:lsdException w:name="Medium Grid 3 Accent 6" w:uiPriority="69"/>
-    <w:lsdException w:name="Dark List Accent 6" w:uiPriority="70"/>
-    <w:lsdException w:name="Colorful Shading Accent 6" w:uiPriority="71"/>
-    <w:lsdException w:name="Colorful List Accent 6" w:uiPriority="72"/>
-    <w:lsdException w:name="Colorful Grid Accent 6" w:uiPriority="73"/>
-    <w:lsdException w:name="Subtle Emphasis" w:uiPriority="19" w:qFormat="1"/>
-    <w:lsdException w:name="Intense Emphasis" w:uiPriority="21" w:qFormat="1"/>
-    <w:lsdException w:name="Subtle Reference" w:uiPriority="31" w:qFormat="1"/>
-    <w:lsdException w:name="Intense Reference" w:uiPriority="32" w:qFormat="1"/>
-    <w:lsdException w:name="Book Title" w:uiPriority="33" w:qFormat="1"/>
-    <w:lsdException w:name="Bibliography" w:semiHidden="1" w:uiPriority="37" w:unhideWhenUsed="1"/>
-    <w:lsdException w:name="TOC Heading" w:semiHidden="1" w:uiPriority="39" w:unhideWhenUsed="1" w:qFormat="1"/>
-    <w:lsdException w:name="Plain Table 1" w:uiPriority="41"/>
-    <w:lsdException w:name="Plain Table 2" w:uiPriority="42"/>
-    <w:lsdException w:name="Plain Table 3" w:uiPriority="43"/>
-    <w:lsdException w:name="Plain Table 4" w:uiPriority="44"/>
-    <w:lsdException w:name="Plain Table 5" w:uiPriority="45"/>
-    <w:lsdException w:name="Grid Table Light" w:uiPriority="40"/>
-    <w:lsdException w:name="Grid Table 1 Light" w:uiPriority="46"/>
-    <w:lsdException w:name="Grid Table 2" w:uiPriority="47"/>
-    <w:lsdException w:name="Grid Table 3" w:uiPriority="48"/>
-    <w:lsdException w:name="Grid Table 4" w:uiPriority="49"/>
-    <w:lsdException w:name="Grid Table 5 Dark" w:uiPriority="50"/>
-    <w:lsdException w:name="Grid Table 6 Colorful" w:uiPriority="51"/>
-    <w:lsdException w:name="Grid Table 7 Colorful" w:uiPriority="52"/>
-    <w:lsdException w:name="Grid Table 1 Light Accent 1" w:uiPriority="46"/>
-    <w:lsdException w:name="Grid Table 2 Accent 1" w:uiPriority="47"/>
-    <w:lsdException w:name="Grid Table 3 Accent 1" w:uiPriority="48"/>
-    <w:lsdException w:name="Grid Table 4 Accent 1" w:uiPriority="49"/>
-    <w:lsdException w:name="Grid Table 5 Dark Accent 1" w:uiPriority="50"/>
-    <w:lsdException w:name="Grid Table 6 Colorful Accent 1" w:uiPriority="51"/>
-    <w:lsdException w:name="Grid Table 7 Colorful Accent 1" w:uiPriority="52"/>
-    <w:lsdException w:name="Grid Table 1 Light Accent 2" w:uiPriority="46"/>
-    <w:lsdException w:name="Grid Table 2 Accent 2" w:uiPriority="47"/>
-    <w:lsdException w:name="Grid Table 3 Accent 2" w:uiPriority="48"/>
-    <w:lsdException w:name="Grid Table 4 Accent 2" w:uiPriority="49"/>
-    <w:lsdException w:name="Grid Table 5 Dark Accent 2" w:uiPriority="50"/>
-    <w:lsdException w:name="Grid Table 6 Colorful Accent 2" w:uiPriority="51"/>
-    <w:lsdException w:name="Grid Table 7 Colorful Accent 2" w:uiPriority="52"/>
-    <w:lsdException w:name="Grid Table 1 Light Accent 3" w:uiPriority="46"/>
-    <w:lsdException w:name="Grid Table 2 Accent 3" w:uiPriority="47"/>
-    <w:lsdException w:name="Grid Table 3 Accent 3" w:uiPriority="48"/>
-    <w:lsdException w:name="Grid Table 4 Accent 3" w:uiPriority="49"/>
-    <w:lsdException w:name="Grid Table 5 Dark Accent 3" w:uiPriority="50"/>
-    <w:lsdException w:name="Grid Table 6 Colorful Accent 3" w:uiPriority="51"/>
-    <w:lsdException w:name="Grid Table 7 Colorful Accent 3" w:uiPriority="52"/>
-    <w:lsdException w:name="Grid Table 1 Light Accent 4" w:uiPriority="46"/>
-    <w:lsdException w:name="Grid Table 2 Accent 4" w:uiPriority="47"/>
-    <w:lsdException w:name="Grid Table 3 Accent 4" w:uiPriority="48"/>
-    <w:lsdException w:name="Grid Table 4 Accent 4" w:uiPriority="49"/>
-    <w:lsdException w:name="Grid Table 5 Dark Accent 4" w:uiPriority="50"/>
-    <w:lsdException w:name="Grid Table 6 Colorful Accent 4" w:uiPriority="51"/>
-    <w:lsdException w:name="Grid Table 7 Colorful Accent 4" w:uiPriority="52"/>
-    <w:lsdException w:name="Grid Table 1 Light Accent 5" w:uiPriority="46"/>
-    <w:lsdException w:name="Grid Table 2 Accent 5" w:uiPriority="47"/>
-    <w:lsdException w:name="Grid Table 3 Accent 5" w:uiPriority="48"/>
-    <w:lsdException w:name="Grid Table 4 Accent 5" w:uiPriority="49"/>
-    <w:lsdException w:name="Grid Table 5 Dark Accent 5" w:uiPriority="50"/>
-    <w:lsdException w:name="Grid Table 6 Colorful Accent 5" w:uiPriority="51"/>
-    <w:lsdException w:name="Grid Table 7 Colorful Accent 5" w:uiPriority="52"/>
-    <w:lsdException w:name="Grid Table 1 Light Accent 6" w:uiPriority="46"/>
-    <w:lsdException w:name="Grid Table 2 Accent 6" w:uiPriority="47"/>
-    <w:lsdException w:name="Grid Table 3 Accent 6" w:uiPriority="48"/>
-    <w:lsdException w:name="Grid Table 4 Accent 6" w:uiPriority="49"/>
-    <w:lsdException w:name="Grid Table 5 Dark Accent 6" w:uiPriority="50"/>
-    <w:lsdException w:name="Grid Table 6 Colorful Accent 6" w:uiPriority="51"/>
-    <w:lsdException w:name="Grid Table 7 Colorful Accent 6" w:uiPriority="52"/>
-    <w:lsdException w:name="List Table 1 Light" w:uiPriority="46"/>
-    <w:lsdException w:name="List Table 2" w:uiPriority="47"/>
-    <w:lsdException w:name="List Table 3" w:uiPriority="48"/>
-    <w:lsdException w:name="List Table 4" w:uiPriority="49"/>
-    <w:lsdException w:name="List Table 5 Dark" w:uiPriority="50"/>
-    <w:lsdException w:name="List Table 6 Colorful" w:uiPriority="51"/>
-    <w:lsdException w:name="List Table 7 Colorful" w:uiPriority="52"/>
-    <w:lsdException w:name="List Table 1 Light Accent 1" w:uiPriority="46"/>
-    <w:lsdException w:name="List Table 2 Accent 1" w:uiPriority="47"/>
-    <w:lsdException w:name="List Table 3 Accent 1" w:uiPriority="48"/>
-    <w:lsdException w:name="List Table 4 Accent 1" w:uiPriority="49"/>
-    <w:lsdException w:name="List Table 5 Dark Accent 1" w:uiPriority="50"/>
-    <w:lsdException w:name="List Table 6 Colorful Accent 1" w:uiPriority="51"/>
-    <w:lsdException w:name="List Table 7 Colorful Accent 1" w:uiPriority="52"/>
-    <w:lsdException w:name="List Table 1 Light Accent 2" w:uiPriority="46"/>
-    <w:lsdException w:name="List Table 2 Accent 2" w:uiPriority="47"/>
-    <w:lsdException w:name="List Table 3 Accent 2" w:uiPriority="48"/>
-    <w:lsdException w:name="List Table 4 Accent 2" w:uiPriority="49"/>
-    <w:lsdException w:name="List Table 5 Dark Accent 2" w:uiPriority="50"/>
-    <w:lsdException w:name="List Table 6 Colorful Accent 2" w:uiPriority="51"/>
-    <w:lsdException w:name="List Table 7 Colorful Accent 2" w:uiPriority="52"/>
-    <w:lsdException w:name="List Table 1 Light Accent 3" w:uiPriority="46"/>
-    <w:lsdException w:name="List Table 2 Accent 3" w:uiPriority="47"/>
-    <w:lsdException w:name="List Table 3 Accent 3" w:uiPriority="48"/>
-    <w:lsdException w:name="List Table 4 Accent 3" w:uiPriority="49"/>
-    <w:lsdException w:name="List Table 5 Dark Accent 3" w:uiPriority="50"/>
-    <w:lsdException w:name="List Table 6 Colorful Accent 3" w:uiPriority="51"/>
-    <w:lsdException w:name="List Table 7 Colorful Accent 3" w:uiPriority="52"/>
-    <w:lsdException w:name="List Table 1 Light Accent 4" w:uiPriority="46"/>
-    <w:lsdException w:name="List Table 2 Accent 4" w:uiPriority="47"/>
-    <w:lsdException w:name="List Table 3 Accent 4" w:uiPriority="48"/>
-    <w:lsdException w:name="List Table 4 Accent 4" w:uiPriority="49"/>
-    <w:lsdException w:name="List Table 5 Dark Accent 4" w:uiPriority="50"/>
-    <w:lsdException w:name="List Table 6 Colorful Accent 4" w:uiPriority="51"/>
-    <w:lsdException w:name="List Table 7 Colorful Accent 4" w:uiPriority="52"/>
-    <w:lsdException w:name="List Table 1 Light Accent 5" w:uiPriority="46"/>
-    <w:lsdException w:name="List Table 2 Accent 5" w:uiPriority="47"/>
-    <w:lsdException w:name="List Table 3 Accent 5" w:uiPriority="48"/>
-    <w:lsdException w:name="List Table 4 Accent 5" w:uiPriority="49"/>
-    <w:lsdException w:name="List Table 5 Dark Accent 5" w:uiPriority="50"/>
-    <w:lsdException w:name="List Table 6 Colorful Accent 5" w:uiPriority="51"/>
-    <w:lsdException w:name="List Table 7 Colorful Accent 5" w:uiPriority="52"/>
-    <w:lsdException w:name="List Table 1 Light Accent 6" w:uiPriority="46"/>
-    <w:lsdException w:name="List Table 2 Accent 6" w:uiPriority="47"/>
-    <w:lsdException w:name="List Table 3 Accent 6" w:uiPriority="48"/>
-    <w:lsdException w:name="List Table 4 Accent 6" w:uiPriority="49"/>
-    <w:lsdException w:name="List Table 5 Dark Accent 6" w:uiPriority="50"/>
-    <w:lsdException w:name="List Table 6 Colorful Accent 6" w:uiPriority="51"/>
-    <w:lsdException w:name="List Table 7 Colorful Accent 6" w:uiPriority="52"/>
-    <w:lsdException w:name="Mention" w:semiHidden="1" w:unhideWhenUsed="1"/>
+  <w:latentStyles w:defLockedState="0" w:defUIPriority="99" w:defSemiHidden="1" w:defUnhideWhenUsed="1" w:defQFormat="0" w:count="267">
+    <w:lsdException w:name="Normal" w:semiHidden="0" w:uiPriority="0" w:unhideWhenUsed="0" w:qFormat="1"/>
+    <w:lsdException w:name="heading 1" w:semiHidden="0" w:uiPriority="9" w:unhideWhenUsed="0" w:qFormat="1"/>
+    <w:lsdException w:name="heading 2" w:uiPriority="9" w:qFormat="1"/>
+    <w:lsdException w:name="heading 3" w:uiPriority="9" w:qFormat="1"/>
+    <w:lsdException w:name="heading 4" w:uiPriority="9" w:qFormat="1"/>
+    <w:lsdException w:name="heading 5" w:uiPriority="9" w:qFormat="1"/>
+    <w:lsdException w:name="heading 6" w:uiPriority="9" w:qFormat="1"/>
+    <w:lsdException w:name="heading 7" w:uiPriority="9" w:qFormat="1"/>
+    <w:lsdException w:name="heading 8" w:uiPriority="9" w:qFormat="1"/>
+    <w:lsdException w:name="heading 9" w:uiPriority="9" w:qFormat="1"/>
+    <w:lsdException w:name="toc 1" w:uiPriority="39"/>
+    <w:lsdException w:name="toc 2" w:uiPriority="39"/>
+    <w:lsdException w:name="toc 3" w:uiPriority="39"/>
+    <w:lsdException w:name="toc 4" w:uiPriority="39"/>
+    <w:lsdException w:name="toc 5" w:uiPriority="39"/>
+    <w:lsdException w:name="toc 6" w:uiPriority="39"/>
+    <w:lsdException w:name="toc 7" w:uiPriority="39"/>
+    <w:lsdException w:name="toc 8" w:uiPriority="39"/>
+    <w:lsdException w:name="toc 9" w:uiPriority="39"/>
+    <w:lsdException w:name="caption" w:uiPriority="35" w:qFormat="1"/>
+    <w:lsdException w:name="Title" w:semiHidden="0" w:uiPriority="10" w:unhideWhenUsed="0" w:qFormat="1"/>
+    <w:lsdException w:name="Default Paragraph Font" w:uiPriority="1"/>
+    <w:lsdException w:name="Subtitle" w:semiHidden="0" w:uiPriority="11" w:unhideWhenUsed="0" w:qFormat="1"/>
+    <w:lsdException w:name="Strong" w:semiHidden="0" w:uiPriority="22" w:unhideWhenUsed="0" w:qFormat="1"/>
+    <w:lsdException w:name="Emphasis" w:semiHidden="0" w:uiPriority="20" w:unhideWhenUsed="0" w:qFormat="1"/>
+    <w:lsdException w:name="Table Grid" w:semiHidden="0" w:uiPriority="59" w:unhideWhenUsed="0"/>
+    <w:lsdException w:name="Placeholder Text" w:unhideWhenUsed="0"/>
+    <w:lsdException w:name="No Spacing" w:semiHidden="0" w:uiPriority="1" w:unhideWhenUsed="0" w:qFormat="1"/>
+    <w:lsdException w:name="Light Shading" w:semiHidden="0" w:uiPriority="60" w:unhideWhenUsed="0"/>
+    <w:lsdException w:name="Light List" w:semiHidden="0" w:uiPriority="61" w:unhideWhenUsed="0"/>
+    <w:lsdException w:name="Light Grid" w:semiHidden="0" w:uiPriority="62" w:unhideWhenUsed="0"/>
+    <w:lsdException w:name="Medium Shading 1" w:semiHidden="0" w:uiPriority="63" w:unhideWhenUsed="0"/>
+    <w:lsdException w:name="Medium Shading 2" w:semiHidden="0" w:uiPriority="64" w:unhideWhenUsed="0"/>
+    <w:lsdException w:name="Medium List 1" w:semiHidden="0" w:uiPriority="65" w:unhideWhenUsed="0"/>
+    <w:lsdException w:name="Medium List 2" w:semiHidden="0" w:uiPriority="66" w:unhideWhenUsed="0"/>
+    <w:lsdException w:name="Medium Grid 1" w:semiHidden="0" w:uiPriority="67" w:unhideWhenUsed="0"/>
+    <w:lsdException w:name="Medium Grid 2" w:semiHidden="0" w:uiPriority="68" w:unhideWhenUsed="0"/>
+    <w:lsdException w:name="Medium Grid 3" w:semiHidden="0" w:uiPriority="69" w:unhideWhenUsed="0"/>
+    <w:lsdException w:name="Dark List" w:semiHidden="0" w:uiPriority="70" w:unhideWhenUsed="0"/>
+    <w:lsdException w:name="Colorful Shading" w:semiHidden="0" w:uiPriority="71" w:unhideWhenUsed="0"/>
+    <w:lsdException w:name="Colorful List" w:semiHidden="0" w:uiPriority="72" w:unhideWhenUsed="0"/>
+    <w:lsdException w:name="Colorful Grid" w:semiHidden="0" w:uiPriority="73" w:unhideWhenUsed="0"/>
+    <w:lsdException w:name="Light Shading Accent 1" w:semiHidden="0" w:uiPriority="60" w:unhideWhenUsed="0"/>
+    <w:lsdException w:name="Light List Accent 1" w:semiHidden="0" w:uiPriority="61" w:unhideWhenUsed="0"/>
+    <w:lsdException w:name="Light Grid Accent 1" w:semiHidden="0" w:uiPriority="62" w:unhideWhenUsed="0"/>
+    <w:lsdException w:name="Medium Shading 1 Accent 1" w:semiHidden="0" w:uiPriority="63" w:unhideWhenUsed="0"/>
+    <w:lsdException w:name="Medium Shading 2 Accent 1" w:semiHidden="0" w:uiPriority="64" w:unhideWhenUsed="0"/>
+    <w:lsdException w:name="Medium List 1 Accent 1" w:semiHidden="0" w:uiPriority="65" w:unhideWhenUsed="0"/>
+    <w:lsdException w:name="Revision" w:unhideWhenUsed="0"/>
+    <w:lsdException w:name="List Paragraph" w:semiHidden="0" w:uiPriority="34" w:unhideWhenUsed="0" w:qFormat="1"/>
+    <w:lsdException w:name="Quote" w:semiHidden="0" w:uiPriority="29" w:unhideWhenUsed="0" w:qFormat="1"/>
+    <w:lsdException w:name="Intense Quote" w:semiHidden="0" w:uiPriority="30" w:unhideWhenUsed="0" w:qFormat="1"/>
+    <w:lsdException w:name="Medium List 2 Accent 1" w:semiHidden="0" w:uiPriority="66" w:unhideWhenUsed="0"/>
+    <w:lsdException w:name="Medium Grid 1 Accent 1" w:semiHidden="0" w:uiPriority="67" w:unhideWhenUsed="0"/>
+    <w:lsdException w:name="Medium Grid 2 Accent 1" w:semiHidden="0" w:uiPriority="68" w:unhideWhenUsed="0"/>
+    <w:lsdException w:name="Medium Grid 3 Accent 1" w:semiHidden="0" w:uiPriority="69" w:unhideWhenUsed="0"/>
+    <w:lsdException w:name="Dark List Accent 1" w:semiHidden="0" w:uiPriority="70" w:unhideWhenUsed="0"/>
+    <w:lsdException w:name="Colorful Shading Accent 1" w:semiHidden="0" w:uiPriority="71" w:unhideWhenUsed="0"/>
+    <w:lsdException w:name="Colorful List Accent 1" w:semiHidden="0" w:uiPriority="72" w:unhideWhenUsed="0"/>
+    <w:lsdException w:name="Colorful Grid Accent 1" w:semiHidden="0" w:uiPriority="73" w:unhideWhenUsed="0"/>
+    <w:lsdException w:name="Light Shading Accent 2" w:semiHidden="0" w:uiPriority="60" w:unhideWhenUsed="0"/>
+    <w:lsdException w:name="Light List Accent 2" w:semiHidden="0" w:uiPriority="61" w:unhideWhenUsed="0"/>
+    <w:lsdException w:name="Light Grid Accent 2" w:semiHidden="0" w:uiPriority="62" w:unhideWhenUsed="0"/>
+    <w:lsdException w:name="Medium Shading 1 Accent 2" w:semiHidden="0" w:uiPriority="63" w:unhideWhenUsed="0"/>
+    <w:lsdException w:name="Medium Shading 2 Accent 2" w:semiHidden="0" w:uiPriority="64" w:unhideWhenUsed="0"/>
+    <w:lsdException w:name="Medium List 1 Accent 2" w:semiHidden="0" w:uiPriority="65" w:unhideWhenUsed="0"/>
+    <w:lsdException w:name="Medium List 2 Accent 2" w:semiHidden="0" w:uiPriority="66" w:unhideWhenUsed="0"/>
+    <w:lsdException w:name="Medium Grid 1 Accent 2" w:semiHidden="0" w:uiPriority="67" w:unhideWhenUsed="0"/>
+    <w:lsdException w:name="Medium Grid 2 Accent 2" w:semiHidden="0" w:uiPriority="68" w:unhideWhenUsed="0"/>
+    <w:lsdException w:name="Medium Grid 3 Accent 2" w:semiHidden="0" w:uiPriority="69" w:unhideWhenUsed="0"/>
+    <w:lsdException w:name="Dark List Accent 2" w:semiHidden="0" w:uiPriority="70" w:unhideWhenUsed="0"/>
+    <w:lsdException w:name="Colorful Shading Accent 2" w:semiHidden="0" w:uiPriority="71" w:unhideWhenUsed="0"/>
+    <w:lsdException w:name="Colorful List Accent 2" w:semiHidden="0" w:uiPriority="72" w:unhideWhenUsed="0"/>
+    <w:lsdException w:name="Colorful Grid Accent 2" w:semiHidden="0" w:uiPriority="73" w:unhideWhenUsed="0"/>
+    <w:lsdException w:name="Light Shading Accent 3" w:semiHidden="0" w:uiPriority="60" w:unhideWhenUsed="0"/>
+    <w:lsdException w:name="Light List Accent 3" w:semiHidden="0" w:uiPriority="61" w:unhideWhenUsed="0"/>
+    <w:lsdException w:name="Light Grid Accent 3" w:semiHidden="0" w:uiPriority="62" w:unhideWhenUsed="0"/>
+    <w:lsdException w:name="Medium Shading 1 Accent 3" w:semiHidden="0" w:uiPriority="63" w:unhideWhenUsed="0"/>
+    <w:lsdException w:name="Medium Shading 2 Accent 3" w:semiHidden="0" w:uiPriority="64" w:unhideWhenUsed="0"/>
+    <w:lsdException w:name="Medium List 1 Accent 3" w:semiHidden="0" w:uiPriority="65" w:unhideWhenUsed="0"/>
+    <w:lsdException w:name="Medium List 2 Accent 3" w:semiHidden="0" w:uiPriority="66" w:unhideWhenUsed="0"/>
+    <w:lsdException w:name="Medium Grid 1 Accent 3" w:semiHidden="0" w:uiPriority="67" w:unhideWhenUsed="0"/>
+    <w:lsdException w:name="Medium Grid 2 Accent 3" w:semiHidden="0" w:uiPriority="68" w:unhideWhenUsed="0"/>
+    <w:lsdException w:name="Medium Grid 3 Accent 3" w:semiHidden="0" w:uiPriority="69" w:unhideWhenUsed="0"/>
+    <w:lsdException w:name="Dark List Accent 3" w:semiHidden="0" w:uiPriority="70" w:unhideWhenUsed="0"/>
+    <w:lsdException w:name="Colorful Shading Accent 3" w:semiHidden="0" w:uiPriority="71" w:unhideWhenUsed="0"/>
+    <w:lsdException w:name="Colorful List Accent 3" w:semiHidden="0" w:uiPriority="72" w:unhideWhenUsed="0"/>
+    <w:lsdException w:name="Colorful Grid Accent 3" w:semiHidden="0" w:uiPriority="73" w:unhideWhenUsed="0"/>
+    <w:lsdException w:name="Light Shading Accent 4" w:semiHidden="0" w:uiPriority="60" w:unhideWhenUsed="0"/>
+    <w:lsdException w:name="Light List Accent 4" w:semiHidden="0" w:uiPriority="61" w:unhideWhenUsed="0"/>
+    <w:lsdException w:name="Light Grid Accent 4" w:semiHidden="0" w:uiPriority="62" w:unhideWhenUsed="0"/>
+    <w:lsdException w:name="Medium Shading 1 Accent 4" w:semiHidden="0" w:uiPriority="63" w:unhideWhenUsed="0"/>
+    <w:lsdException w:name="Medium Shading 2 Accent 4" w:semiHidden="0" w:uiPriority="64" w:unhideWhenUsed="0"/>
+    <w:lsdException w:name="Medium List 1 Accent 4" w:semiHidden="0" w:uiPriority="65" w:unhideWhenUsed="0"/>
+    <w:lsdException w:name="Medium List 2 Accent 4" w:semiHidden="0" w:uiPriority="66" w:unhideWhenUsed="0"/>
+    <w:lsdException w:name="Medium Grid 1 Accent 4" w:semiHidden="0" w:uiPriority="67" w:unhideWhenUsed="0"/>
+    <w:lsdException w:name="Medium Grid 2 Accent 4" w:semiHidden="0" w:uiPriority="68" w:unhideWhenUsed="0"/>
+    <w:lsdException w:name="Medium Grid 3 Accent 4" w:semiHidden="0" w:uiPriority="69" w:unhideWhenUsed="0"/>
+    <w:lsdException w:name="Dark List Accent 4" w:semiHidden="0" w:uiPriority="70" w:unhideWhenUsed="0"/>
+    <w:lsdException w:name="Colorful Shading Accent 4" w:semiHidden="0" w:uiPriority="71" w:unhideWhenUsed="0"/>
+    <w:lsdException w:name="Colorful List Accent 4" w:semiHidden="0" w:uiPriority="72" w:unhideWhenUsed="0"/>
+    <w:lsdException w:name="Colorful Grid Accent 4" w:semiHidden="0" w:uiPriority="73" w:unhideWhenUsed="0"/>
+    <w:lsdException w:name="Light Shading Accent 5" w:semiHidden="0" w:uiPriority="60" w:unhideWhenUsed="0"/>
+    <w:lsdException w:name="Light List Accent 5" w:semiHidden="0" w:uiPriority="61" w:unhideWhenUsed="0"/>
+    <w:lsdException w:name="Light Grid Accent 5" w:semiHidden="0" w:uiPriority="62" w:unhideWhenUsed="0"/>
+    <w:lsdException w:name="Medium Shading 1 Accent 5" w:semiHidden="0" w:uiPriority="63" w:unhideWhenUsed="0"/>
+    <w:lsdException w:name="Medium Shading 2 Accent 5" w:semiHidden="0" w:uiPriority="64" w:unhideWhenUsed="0"/>
+    <w:lsdException w:name="Medium List 1 Accent 5" w:semiHidden="0" w:uiPriority="65" w:unhideWhenUsed="0"/>
+    <w:lsdException w:name="Medium List 2 Accent 5" w:semiHidden="0" w:uiPriority="66" w:unhideWhenUsed="0"/>
+    <w:lsdException w:name="Medium Grid 1 Accent 5" w:semiHidden="0" w:uiPriority="67" w:unhideWhenUsed="0"/>
+    <w:lsdException w:name="Medium Grid 2 Accent 5" w:semiHidden="0" w:uiPriority="68" w:unhideWhenUsed="0"/>
+    <w:lsdException w:name="Medium Grid 3 Accent 5" w:semiHidden="0" w:uiPriority="69" w:unhideWhenUsed="0"/>
+    <w:lsdException w:name="Dark List Accent 5" w:semiHidden="0" w:uiPriority="70" w:unhideWhenUsed="0"/>
+    <w:lsdException w:name="Colorful Shading Accent 5" w:semiHidden="0" w:uiPriority="71" w:unhideWhenUsed="0"/>
+    <w:lsdException w:name="Colorful List Accent 5" w:semiHidden="0" w:uiPriority="72" w:unhideWhenUsed="0"/>
+    <w:lsdException w:name="Colorful Grid Accent 5" w:semiHidden="0" w:uiPriority="73" w:unhideWhenUsed="0"/>
+    <w:lsdException w:name="Light Shading Accent 6" w:semiHidden="0" w:uiPriority="60" w:unhideWhenUsed="0"/>
+    <w:lsdException w:name="Light List Accent 6" w:semiHidden="0" w:uiPriority="61" w:unhideWhenUsed="0"/>
+    <w:lsdException w:name="Light Grid Accent 6" w:semiHidden="0" w:uiPriority="62" w:unhideWhenUsed="0"/>
+    <w:lsdException w:name="Medium Shading 1 Accent 6" w:semiHidden="0" w:uiPriority="63" w:unhideWhenUsed="0"/>
+    <w:lsdException w:name="Medium Shading 2 Accent 6" w:semiHidden="0" w:uiPriority="64" w:unhideWhenUsed="0"/>
+    <w:lsdException w:name="Medium List 1 Accent 6" w:semiHidden="0" w:uiPriority="65" w:unhideWhenUsed="0"/>
+    <w:lsdException w:name="Medium List 2 Accent 6" w:semiHidden="0" w:uiPriority="66" w:unhideWhenUsed="0"/>
+    <w:lsdException w:name="Medium Grid 1 Accent 6" w:semiHidden="0" w:uiPriority="67" w:unhideWhenUsed="0"/>
+    <w:lsdException w:name="Medium Grid 2 Accent 6" w:semiHidden="0" w:uiPriority="68" w:unhideWhenUsed="0"/>
+    <w:lsdException w:name="Medium Grid 3 Accent 6" w:semiHidden="0" w:uiPriority="69" w:unhideWhenUsed="0"/>
+    <w:lsdException w:name="Dark List Accent 6" w:semiHidden="0" w:uiPriority="70" w:unhideWhenUsed="0"/>
+    <w:lsdException w:name="Colorful Shading Accent 6" w:semiHidden="0" w:uiPriority="71" w:unhideWhenUsed="0"/>
+    <w:lsdException w:name="Colorful List Accent 6" w:semiHidden="0" w:uiPriority="72" w:unhideWhenUsed="0"/>
+    <w:lsdException w:name="Colorful Grid Accent 6" w:semiHidden="0" w:uiPriority="73" w:unhideWhenUsed="0"/>
+    <w:lsdException w:name="Subtle Emphasis" w:semiHidden="0" w:uiPriority="19" w:unhideWhenUsed="0" w:qFormat="1"/>
+    <w:lsdException w:name="Intense Emphasis" w:semiHidden="0" w:uiPriority="21" w:unhideWhenUsed="0" w:qFormat="1"/>
+    <w:lsdException w:name="Subtle Reference" w:semiHidden="0" w:uiPriority="31" w:unhideWhenUsed="0" w:qFormat="1"/>
+    <w:lsdException w:name="Intense Reference" w:semiHidden="0" w:uiPriority="32" w:unhideWhenUsed="0" w:qFormat="1"/>
+    <w:lsdException w:name="Book Title" w:semiHidden="0" w:uiPriority="33" w:unhideWhenUsed="0" w:qFormat="1"/>
+    <w:lsdException w:name="Bibliography" w:uiPriority="37"/>
+    <w:lsdException w:name="TOC Heading" w:uiPriority="39" w:qFormat="1"/>
   </w:latentStyles>
   <w:style w:type="paragraph" w:default="1" w:styleId="Normal">
     <w:name w:val="Normal"/>
     <w:qFormat/>
   </w:style>
-  <w:style w:type="paragraph" w:styleId="Heading1">
+  <w:style w:type="paragraph" w:styleId="Overskrift1">
     <w:name w:val="heading 1"/>
     <w:basedOn w:val="Normal"/>
     <w:next w:val="Normal"/>
-    <w:link w:val="Heading1Char"/>
+    <w:link w:val="Overskrift1Tegn"/>
     <w:uiPriority w:val="9"/>
     <w:qFormat/>
     <w:rsid w:val="00B37F44"/>
@@ -2570,11 +3300,11 @@
       <w:szCs w:val="32"/>
     </w:rPr>
   </w:style>
-  <w:style w:type="paragraph" w:styleId="Heading2">
+  <w:style w:type="paragraph" w:styleId="Overskrift2">
     <w:name w:val="heading 2"/>
     <w:basedOn w:val="Normal"/>
     <w:next w:val="Normal"/>
-    <w:link w:val="Heading2Char"/>
+    <w:link w:val="Overskrift2Tegn"/>
     <w:uiPriority w:val="9"/>
     <w:unhideWhenUsed/>
     <w:qFormat/>
@@ -2592,13 +3322,13 @@
       <w:szCs w:val="26"/>
     </w:rPr>
   </w:style>
-  <w:style w:type="character" w:default="1" w:styleId="DefaultParagraphFont">
+  <w:style w:type="character" w:default="1" w:styleId="Standardskriftforavsnitt">
     <w:name w:val="Default Paragraph Font"/>
     <w:uiPriority w:val="1"/>
     <w:semiHidden/>
     <w:unhideWhenUsed/>
   </w:style>
-  <w:style w:type="table" w:default="1" w:styleId="TableNormal">
+  <w:style w:type="table" w:default="1" w:styleId="Vanligtabell">
     <w:name w:val="Normal Table"/>
     <w:uiPriority w:val="99"/>
     <w:semiHidden/>
@@ -2613,17 +3343,17 @@
       </w:tblCellMar>
     </w:tblPr>
   </w:style>
-  <w:style w:type="numbering" w:default="1" w:styleId="NoList">
+  <w:style w:type="numbering" w:default="1" w:styleId="Ingenliste">
     <w:name w:val="No List"/>
     <w:uiPriority w:val="99"/>
     <w:semiHidden/>
     <w:unhideWhenUsed/>
   </w:style>
-  <w:style w:type="paragraph" w:styleId="Title">
+  <w:style w:type="paragraph" w:styleId="Tittel">
     <w:name w:val="Title"/>
     <w:basedOn w:val="Normal"/>
     <w:next w:val="Normal"/>
-    <w:link w:val="TitleChar"/>
+    <w:link w:val="TittelTegn"/>
     <w:uiPriority w:val="10"/>
     <w:qFormat/>
     <w:rsid w:val="003D6BE3"/>
@@ -2639,10 +3369,10 @@
       <w:szCs w:val="56"/>
     </w:rPr>
   </w:style>
-  <w:style w:type="character" w:customStyle="1" w:styleId="TitleChar">
-    <w:name w:val="Title Char"/>
-    <w:basedOn w:val="DefaultParagraphFont"/>
-    <w:link w:val="Title"/>
+  <w:style w:type="character" w:customStyle="1" w:styleId="TittelTegn">
+    <w:name w:val="Tittel Tegn"/>
+    <w:basedOn w:val="Standardskriftforavsnitt"/>
+    <w:link w:val="Tittel"/>
     <w:uiPriority w:val="10"/>
     <w:rsid w:val="003D6BE3"/>
     <w:rPr>
@@ -2653,10 +3383,10 @@
       <w:szCs w:val="56"/>
     </w:rPr>
   </w:style>
-  <w:style w:type="character" w:customStyle="1" w:styleId="Heading1Char">
-    <w:name w:val="Heading 1 Char"/>
-    <w:basedOn w:val="DefaultParagraphFont"/>
-    <w:link w:val="Heading1"/>
+  <w:style w:type="character" w:customStyle="1" w:styleId="Overskrift1Tegn">
+    <w:name w:val="Overskrift 1 Tegn"/>
+    <w:basedOn w:val="Standardskriftforavsnitt"/>
+    <w:link w:val="Overskrift1"/>
     <w:uiPriority w:val="9"/>
     <w:rsid w:val="00B37F44"/>
     <w:rPr>
@@ -2666,10 +3396,10 @@
       <w:szCs w:val="32"/>
     </w:rPr>
   </w:style>
-  <w:style w:type="character" w:customStyle="1" w:styleId="Heading2Char">
-    <w:name w:val="Heading 2 Char"/>
-    <w:basedOn w:val="DefaultParagraphFont"/>
-    <w:link w:val="Heading2"/>
+  <w:style w:type="character" w:customStyle="1" w:styleId="Overskrift2Tegn">
+    <w:name w:val="Overskrift 2 Tegn"/>
+    <w:basedOn w:val="Standardskriftforavsnitt"/>
+    <w:link w:val="Overskrift2"/>
     <w:uiPriority w:val="9"/>
     <w:rsid w:val="00BD01B4"/>
     <w:rPr>
@@ -2679,7 +3409,7 @@
       <w:szCs w:val="26"/>
     </w:rPr>
   </w:style>
-  <w:style w:type="paragraph" w:styleId="NoSpacing">
+  <w:style w:type="paragraph" w:styleId="Ingenmellomrom">
     <w:name w:val="No Spacing"/>
     <w:uiPriority w:val="1"/>
     <w:qFormat/>
@@ -2688,7 +3418,7 @@
       <w:spacing w:after="0" w:line="240" w:lineRule="auto"/>
     </w:pPr>
   </w:style>
-  <w:style w:type="paragraph" w:styleId="ListParagraph">
+  <w:style w:type="paragraph" w:styleId="Listeavsnitt">
     <w:name w:val="List Paragraph"/>
     <w:basedOn w:val="Normal"/>
     <w:uiPriority w:val="34"/>
@@ -2699,10 +3429,10 @@
       <w:contextualSpacing/>
     </w:pPr>
   </w:style>
-  <w:style w:type="paragraph" w:styleId="BalloonText">
+  <w:style w:type="paragraph" w:styleId="Bobletekst">
     <w:name w:val="Balloon Text"/>
     <w:basedOn w:val="Normal"/>
-    <w:link w:val="BalloonTextChar"/>
+    <w:link w:val="BobletekstTegn"/>
     <w:uiPriority w:val="99"/>
     <w:semiHidden/>
     <w:unhideWhenUsed/>
@@ -2716,10 +3446,10 @@
       <w:szCs w:val="16"/>
     </w:rPr>
   </w:style>
-  <w:style w:type="character" w:customStyle="1" w:styleId="BalloonTextChar">
-    <w:name w:val="Balloon Text Char"/>
-    <w:basedOn w:val="DefaultParagraphFont"/>
-    <w:link w:val="BalloonText"/>
+  <w:style w:type="character" w:customStyle="1" w:styleId="BobletekstTegn">
+    <w:name w:val="Bobletekst Tegn"/>
+    <w:basedOn w:val="Standardskriftforavsnitt"/>
+    <w:link w:val="Bobletekst"/>
     <w:uiPriority w:val="99"/>
     <w:semiHidden/>
     <w:rsid w:val="00BA1817"/>
@@ -2729,11 +3459,11 @@
       <w:szCs w:val="16"/>
     </w:rPr>
   </w:style>
-  <w:style w:type="paragraph" w:styleId="Subtitle">
+  <w:style w:type="paragraph" w:styleId="Undertittel">
     <w:name w:val="Subtitle"/>
     <w:basedOn w:val="Normal"/>
     <w:next w:val="Normal"/>
-    <w:link w:val="SubtitleChar"/>
+    <w:link w:val="UndertittelTegn"/>
     <w:uiPriority w:val="11"/>
     <w:qFormat/>
     <w:rsid w:val="00061D86"/>
@@ -2752,10 +3482,10 @@
       <w:szCs w:val="24"/>
     </w:rPr>
   </w:style>
-  <w:style w:type="character" w:customStyle="1" w:styleId="SubtitleChar">
-    <w:name w:val="Subtitle Char"/>
-    <w:basedOn w:val="DefaultParagraphFont"/>
-    <w:link w:val="Subtitle"/>
+  <w:style w:type="character" w:customStyle="1" w:styleId="UndertittelTegn">
+    <w:name w:val="Undertittel Tegn"/>
+    <w:basedOn w:val="Standardskriftforavsnitt"/>
+    <w:link w:val="Undertittel"/>
     <w:uiPriority w:val="11"/>
     <w:rsid w:val="00061D86"/>
     <w:rPr>
@@ -2768,9 +3498,405 @@
       <w:szCs w:val="24"/>
     </w:rPr>
   </w:style>
-  <w:style w:type="character" w:styleId="Hyperlink">
+  <w:style w:type="character" w:styleId="Hyperkobling">
     <w:name w:val="Hyperlink"/>
-    <w:basedOn w:val="DefaultParagraphFont"/>
+    <w:basedOn w:val="Standardskriftforavsnitt"/>
+    <w:uiPriority w:val="99"/>
+    <w:unhideWhenUsed/>
+    <w:rsid w:val="00CE4CD9"/>
+    <w:rPr>
+      <w:color w:val="0000FF" w:themeColor="hyperlink"/>
+      <w:u w:val="single"/>
+    </w:rPr>
+  </w:style>
+</w:styles>
+</file>
+
+<file path=word/stylesWithEffects.xml><?xml version="1.0" encoding="utf-8"?>
+<w:styles xmlns:wpc="http://schemas.microsoft.com/office/word/2010/wordprocessingCanvas" xmlns:mc="http://schemas.openxmlformats.org/markup-compatibility/2006" xmlns:o="urn:schemas-microsoft-com:office:office" xmlns:r="http://schemas.openxmlformats.org/officeDocument/2006/relationships" xmlns:m="http://schemas.openxmlformats.org/officeDocument/2006/math" xmlns:v="urn:schemas-microsoft-com:vml" xmlns:wp14="http://schemas.microsoft.com/office/word/2010/wordprocessingDrawing" xmlns:wp="http://schemas.openxmlformats.org/drawingml/2006/wordprocessingDrawing" xmlns:w10="urn:schemas-microsoft-com:office:word" xmlns:w="http://schemas.openxmlformats.org/wordprocessingml/2006/main" xmlns:w14="http://schemas.microsoft.com/office/word/2010/wordml" xmlns:wpg="http://schemas.microsoft.com/office/word/2010/wordprocessingGroup" xmlns:wpi="http://schemas.microsoft.com/office/word/2010/wordprocessingInk" xmlns:wne="http://schemas.microsoft.com/office/word/2006/wordml" xmlns:wps="http://schemas.microsoft.com/office/word/2010/wordprocessingShape" mc:Ignorable="w14 wp14">
+  <w:docDefaults>
+    <w:rPrDefault>
+      <w:rPr>
+        <w:rFonts w:asciiTheme="minorHAnsi" w:eastAsiaTheme="minorHAnsi" w:hAnsiTheme="minorHAnsi" w:cstheme="minorBidi"/>
+        <w:sz w:val="22"/>
+        <w:szCs w:val="22"/>
+        <w:lang w:val="en-US" w:eastAsia="en-US" w:bidi="ar-SA"/>
+      </w:rPr>
+    </w:rPrDefault>
+    <w:pPrDefault>
+      <w:pPr>
+        <w:spacing w:after="200" w:line="276" w:lineRule="auto"/>
+      </w:pPr>
+    </w:pPrDefault>
+  </w:docDefaults>
+  <w:latentStyles w:defLockedState="0" w:defUIPriority="99" w:defSemiHidden="1" w:defUnhideWhenUsed="1" w:defQFormat="0" w:count="267">
+    <w:lsdException w:name="Normal" w:semiHidden="0" w:uiPriority="0" w:unhideWhenUsed="0" w:qFormat="1"/>
+    <w:lsdException w:name="heading 1" w:semiHidden="0" w:uiPriority="9" w:unhideWhenUsed="0" w:qFormat="1"/>
+    <w:lsdException w:name="heading 2" w:uiPriority="9" w:qFormat="1"/>
+    <w:lsdException w:name="heading 3" w:uiPriority="9" w:qFormat="1"/>
+    <w:lsdException w:name="heading 4" w:uiPriority="9" w:qFormat="1"/>
+    <w:lsdException w:name="heading 5" w:uiPriority="9" w:qFormat="1"/>
+    <w:lsdException w:name="heading 6" w:uiPriority="9" w:qFormat="1"/>
+    <w:lsdException w:name="heading 7" w:uiPriority="9" w:qFormat="1"/>
+    <w:lsdException w:name="heading 8" w:uiPriority="9" w:qFormat="1"/>
+    <w:lsdException w:name="heading 9" w:uiPriority="9" w:qFormat="1"/>
+    <w:lsdException w:name="toc 1" w:uiPriority="39"/>
+    <w:lsdException w:name="toc 2" w:uiPriority="39"/>
+    <w:lsdException w:name="toc 3" w:uiPriority="39"/>
+    <w:lsdException w:name="toc 4" w:uiPriority="39"/>
+    <w:lsdException w:name="toc 5" w:uiPriority="39"/>
+    <w:lsdException w:name="toc 6" w:uiPriority="39"/>
+    <w:lsdException w:name="toc 7" w:uiPriority="39"/>
+    <w:lsdException w:name="toc 8" w:uiPriority="39"/>
+    <w:lsdException w:name="toc 9" w:uiPriority="39"/>
+    <w:lsdException w:name="caption" w:uiPriority="35" w:qFormat="1"/>
+    <w:lsdException w:name="Title" w:semiHidden="0" w:uiPriority="10" w:unhideWhenUsed="0" w:qFormat="1"/>
+    <w:lsdException w:name="Default Paragraph Font" w:uiPriority="1"/>
+    <w:lsdException w:name="Subtitle" w:semiHidden="0" w:uiPriority="11" w:unhideWhenUsed="0" w:qFormat="1"/>
+    <w:lsdException w:name="Strong" w:semiHidden="0" w:uiPriority="22" w:unhideWhenUsed="0" w:qFormat="1"/>
+    <w:lsdException w:name="Emphasis" w:semiHidden="0" w:uiPriority="20" w:unhideWhenUsed="0" w:qFormat="1"/>
+    <w:lsdException w:name="Table Grid" w:semiHidden="0" w:uiPriority="59" w:unhideWhenUsed="0"/>
+    <w:lsdException w:name="Placeholder Text" w:unhideWhenUsed="0"/>
+    <w:lsdException w:name="No Spacing" w:semiHidden="0" w:uiPriority="1" w:unhideWhenUsed="0" w:qFormat="1"/>
+    <w:lsdException w:name="Light Shading" w:semiHidden="0" w:uiPriority="60" w:unhideWhenUsed="0"/>
+    <w:lsdException w:name="Light List" w:semiHidden="0" w:uiPriority="61" w:unhideWhenUsed="0"/>
+    <w:lsdException w:name="Light Grid" w:semiHidden="0" w:uiPriority="62" w:unhideWhenUsed="0"/>
+    <w:lsdException w:name="Medium Shading 1" w:semiHidden="0" w:uiPriority="63" w:unhideWhenUsed="0"/>
+    <w:lsdException w:name="Medium Shading 2" w:semiHidden="0" w:uiPriority="64" w:unhideWhenUsed="0"/>
+    <w:lsdException w:name="Medium List 1" w:semiHidden="0" w:uiPriority="65" w:unhideWhenUsed="0"/>
+    <w:lsdException w:name="Medium List 2" w:semiHidden="0" w:uiPriority="66" w:unhideWhenUsed="0"/>
+    <w:lsdException w:name="Medium Grid 1" w:semiHidden="0" w:uiPriority="67" w:unhideWhenUsed="0"/>
+    <w:lsdException w:name="Medium Grid 2" w:semiHidden="0" w:uiPriority="68" w:unhideWhenUsed="0"/>
+    <w:lsdException w:name="Medium Grid 3" w:semiHidden="0" w:uiPriority="69" w:unhideWhenUsed="0"/>
+    <w:lsdException w:name="Dark List" w:semiHidden="0" w:uiPriority="70" w:unhideWhenUsed="0"/>
+    <w:lsdException w:name="Colorful Shading" w:semiHidden="0" w:uiPriority="71" w:unhideWhenUsed="0"/>
+    <w:lsdException w:name="Colorful List" w:semiHidden="0" w:uiPriority="72" w:unhideWhenUsed="0"/>
+    <w:lsdException w:name="Colorful Grid" w:semiHidden="0" w:uiPriority="73" w:unhideWhenUsed="0"/>
+    <w:lsdException w:name="Light Shading Accent 1" w:semiHidden="0" w:uiPriority="60" w:unhideWhenUsed="0"/>
+    <w:lsdException w:name="Light List Accent 1" w:semiHidden="0" w:uiPriority="61" w:unhideWhenUsed="0"/>
+    <w:lsdException w:name="Light Grid Accent 1" w:semiHidden="0" w:uiPriority="62" w:unhideWhenUsed="0"/>
+    <w:lsdException w:name="Medium Shading 1 Accent 1" w:semiHidden="0" w:uiPriority="63" w:unhideWhenUsed="0"/>
+    <w:lsdException w:name="Medium Shading 2 Accent 1" w:semiHidden="0" w:uiPriority="64" w:unhideWhenUsed="0"/>
+    <w:lsdException w:name="Medium List 1 Accent 1" w:semiHidden="0" w:uiPriority="65" w:unhideWhenUsed="0"/>
+    <w:lsdException w:name="Revision" w:unhideWhenUsed="0"/>
+    <w:lsdException w:name="List Paragraph" w:semiHidden="0" w:uiPriority="34" w:unhideWhenUsed="0" w:qFormat="1"/>
+    <w:lsdException w:name="Quote" w:semiHidden="0" w:uiPriority="29" w:unhideWhenUsed="0" w:qFormat="1"/>
+    <w:lsdException w:name="Intense Quote" w:semiHidden="0" w:uiPriority="30" w:unhideWhenUsed="0" w:qFormat="1"/>
+    <w:lsdException w:name="Medium List 2 Accent 1" w:semiHidden="0" w:uiPriority="66" w:unhideWhenUsed="0"/>
+    <w:lsdException w:name="Medium Grid 1 Accent 1" w:semiHidden="0" w:uiPriority="67" w:unhideWhenUsed="0"/>
+    <w:lsdException w:name="Medium Grid 2 Accent 1" w:semiHidden="0" w:uiPriority="68" w:unhideWhenUsed="0"/>
+    <w:lsdException w:name="Medium Grid 3 Accent 1" w:semiHidden="0" w:uiPriority="69" w:unhideWhenUsed="0"/>
+    <w:lsdException w:name="Dark List Accent 1" w:semiHidden="0" w:uiPriority="70" w:unhideWhenUsed="0"/>
+    <w:lsdException w:name="Colorful Shading Accent 1" w:semiHidden="0" w:uiPriority="71" w:unhideWhenUsed="0"/>
+    <w:lsdException w:name="Colorful List Accent 1" w:semiHidden="0" w:uiPriority="72" w:unhideWhenUsed="0"/>
+    <w:lsdException w:name="Colorful Grid Accent 1" w:semiHidden="0" w:uiPriority="73" w:unhideWhenUsed="0"/>
+    <w:lsdException w:name="Light Shading Accent 2" w:semiHidden="0" w:uiPriority="60" w:unhideWhenUsed="0"/>
+    <w:lsdException w:name="Light List Accent 2" w:semiHidden="0" w:uiPriority="61" w:unhideWhenUsed="0"/>
+    <w:lsdException w:name="Light Grid Accent 2" w:semiHidden="0" w:uiPriority="62" w:unhideWhenUsed="0"/>
+    <w:lsdException w:name="Medium Shading 1 Accent 2" w:semiHidden="0" w:uiPriority="63" w:unhideWhenUsed="0"/>
+    <w:lsdException w:name="Medium Shading 2 Accent 2" w:semiHidden="0" w:uiPriority="64" w:unhideWhenUsed="0"/>
+    <w:lsdException w:name="Medium List 1 Accent 2" w:semiHidden="0" w:uiPriority="65" w:unhideWhenUsed="0"/>
+    <w:lsdException w:name="Medium List 2 Accent 2" w:semiHidden="0" w:uiPriority="66" w:unhideWhenUsed="0"/>
+    <w:lsdException w:name="Medium Grid 1 Accent 2" w:semiHidden="0" w:uiPriority="67" w:unhideWhenUsed="0"/>
+    <w:lsdException w:name="Medium Grid 2 Accent 2" w:semiHidden="0" w:uiPriority="68" w:unhideWhenUsed="0"/>
+    <w:lsdException w:name="Medium Grid 3 Accent 2" w:semiHidden="0" w:uiPriority="69" w:unhideWhenUsed="0"/>
+    <w:lsdException w:name="Dark List Accent 2" w:semiHidden="0" w:uiPriority="70" w:unhideWhenUsed="0"/>
+    <w:lsdException w:name="Colorful Shading Accent 2" w:semiHidden="0" w:uiPriority="71" w:unhideWhenUsed="0"/>
+    <w:lsdException w:name="Colorful List Accent 2" w:semiHidden="0" w:uiPriority="72" w:unhideWhenUsed="0"/>
+    <w:lsdException w:name="Colorful Grid Accent 2" w:semiHidden="0" w:uiPriority="73" w:unhideWhenUsed="0"/>
+    <w:lsdException w:name="Light Shading Accent 3" w:semiHidden="0" w:uiPriority="60" w:unhideWhenUsed="0"/>
+    <w:lsdException w:name="Light List Accent 3" w:semiHidden="0" w:uiPriority="61" w:unhideWhenUsed="0"/>
+    <w:lsdException w:name="Light Grid Accent 3" w:semiHidden="0" w:uiPriority="62" w:unhideWhenUsed="0"/>
+    <w:lsdException w:name="Medium Shading 1 Accent 3" w:semiHidden="0" w:uiPriority="63" w:unhideWhenUsed="0"/>
+    <w:lsdException w:name="Medium Shading 2 Accent 3" w:semiHidden="0" w:uiPriority="64" w:unhideWhenUsed="0"/>
+    <w:lsdException w:name="Medium List 1 Accent 3" w:semiHidden="0" w:uiPriority="65" w:unhideWhenUsed="0"/>
+    <w:lsdException w:name="Medium List 2 Accent 3" w:semiHidden="0" w:uiPriority="66" w:unhideWhenUsed="0"/>
+    <w:lsdException w:name="Medium Grid 1 Accent 3" w:semiHidden="0" w:uiPriority="67" w:unhideWhenUsed="0"/>
+    <w:lsdException w:name="Medium Grid 2 Accent 3" w:semiHidden="0" w:uiPriority="68" w:unhideWhenUsed="0"/>
+    <w:lsdException w:name="Medium Grid 3 Accent 3" w:semiHidden="0" w:uiPriority="69" w:unhideWhenUsed="0"/>
+    <w:lsdException w:name="Dark List Accent 3" w:semiHidden="0" w:uiPriority="70" w:unhideWhenUsed="0"/>
+    <w:lsdException w:name="Colorful Shading Accent 3" w:semiHidden="0" w:uiPriority="71" w:unhideWhenUsed="0"/>
+    <w:lsdException w:name="Colorful List Accent 3" w:semiHidden="0" w:uiPriority="72" w:unhideWhenUsed="0"/>
+    <w:lsdException w:name="Colorful Grid Accent 3" w:semiHidden="0" w:uiPriority="73" w:unhideWhenUsed="0"/>
+    <w:lsdException w:name="Light Shading Accent 4" w:semiHidden="0" w:uiPriority="60" w:unhideWhenUsed="0"/>
+    <w:lsdException w:name="Light List Accent 4" w:semiHidden="0" w:uiPriority="61" w:unhideWhenUsed="0"/>
+    <w:lsdException w:name="Light Grid Accent 4" w:semiHidden="0" w:uiPriority="62" w:unhideWhenUsed="0"/>
+    <w:lsdException w:name="Medium Shading 1 Accent 4" w:semiHidden="0" w:uiPriority="63" w:unhideWhenUsed="0"/>
+    <w:lsdException w:name="Medium Shading 2 Accent 4" w:semiHidden="0" w:uiPriority="64" w:unhideWhenUsed="0"/>
+    <w:lsdException w:name="Medium List 1 Accent 4" w:semiHidden="0" w:uiPriority="65" w:unhideWhenUsed="0"/>
+    <w:lsdException w:name="Medium List 2 Accent 4" w:semiHidden="0" w:uiPriority="66" w:unhideWhenUsed="0"/>
+    <w:lsdException w:name="Medium Grid 1 Accent 4" w:semiHidden="0" w:uiPriority="67" w:unhideWhenUsed="0"/>
+    <w:lsdException w:name="Medium Grid 2 Accent 4" w:semiHidden="0" w:uiPriority="68" w:unhideWhenUsed="0"/>
+    <w:lsdException w:name="Medium Grid 3 Accent 4" w:semiHidden="0" w:uiPriority="69" w:unhideWhenUsed="0"/>
+    <w:lsdException w:name="Dark List Accent 4" w:semiHidden="0" w:uiPriority="70" w:unhideWhenUsed="0"/>
+    <w:lsdException w:name="Colorful Shading Accent 4" w:semiHidden="0" w:uiPriority="71" w:unhideWhenUsed="0"/>
+    <w:lsdException w:name="Colorful List Accent 4" w:semiHidden="0" w:uiPriority="72" w:unhideWhenUsed="0"/>
+    <w:lsdException w:name="Colorful Grid Accent 4" w:semiHidden="0" w:uiPriority="73" w:unhideWhenUsed="0"/>
+    <w:lsdException w:name="Light Shading Accent 5" w:semiHidden="0" w:uiPriority="60" w:unhideWhenUsed="0"/>
+    <w:lsdException w:name="Light List Accent 5" w:semiHidden="0" w:uiPriority="61" w:unhideWhenUsed="0"/>
+    <w:lsdException w:name="Light Grid Accent 5" w:semiHidden="0" w:uiPriority="62" w:unhideWhenUsed="0"/>
+    <w:lsdException w:name="Medium Shading 1 Accent 5" w:semiHidden="0" w:uiPriority="63" w:unhideWhenUsed="0"/>
+    <w:lsdException w:name="Medium Shading 2 Accent 5" w:semiHidden="0" w:uiPriority="64" w:unhideWhenUsed="0"/>
+    <w:lsdException w:name="Medium List 1 Accent 5" w:semiHidden="0" w:uiPriority="65" w:unhideWhenUsed="0"/>
+    <w:lsdException w:name="Medium List 2 Accent 5" w:semiHidden="0" w:uiPriority="66" w:unhideWhenUsed="0"/>
+    <w:lsdException w:name="Medium Grid 1 Accent 5" w:semiHidden="0" w:uiPriority="67" w:unhideWhenUsed="0"/>
+    <w:lsdException w:name="Medium Grid 2 Accent 5" w:semiHidden="0" w:uiPriority="68" w:unhideWhenUsed="0"/>
+    <w:lsdException w:name="Medium Grid 3 Accent 5" w:semiHidden="0" w:uiPriority="69" w:unhideWhenUsed="0"/>
+    <w:lsdException w:name="Dark List Accent 5" w:semiHidden="0" w:uiPriority="70" w:unhideWhenUsed="0"/>
+    <w:lsdException w:name="Colorful Shading Accent 5" w:semiHidden="0" w:uiPriority="71" w:unhideWhenUsed="0"/>
+    <w:lsdException w:name="Colorful List Accent 5" w:semiHidden="0" w:uiPriority="72" w:unhideWhenUsed="0"/>
+    <w:lsdException w:name="Colorful Grid Accent 5" w:semiHidden="0" w:uiPriority="73" w:unhideWhenUsed="0"/>
+    <w:lsdException w:name="Light Shading Accent 6" w:semiHidden="0" w:uiPriority="60" w:unhideWhenUsed="0"/>
+    <w:lsdException w:name="Light List Accent 6" w:semiHidden="0" w:uiPriority="61" w:unhideWhenUsed="0"/>
+    <w:lsdException w:name="Light Grid Accent 6" w:semiHidden="0" w:uiPriority="62" w:unhideWhenUsed="0"/>
+    <w:lsdException w:name="Medium Shading 1 Accent 6" w:semiHidden="0" w:uiPriority="63" w:unhideWhenUsed="0"/>
+    <w:lsdException w:name="Medium Shading 2 Accent 6" w:semiHidden="0" w:uiPriority="64" w:unhideWhenUsed="0"/>
+    <w:lsdException w:name="Medium List 1 Accent 6" w:semiHidden="0" w:uiPriority="65" w:unhideWhenUsed="0"/>
+    <w:lsdException w:name="Medium List 2 Accent 6" w:semiHidden="0" w:uiPriority="66" w:unhideWhenUsed="0"/>
+    <w:lsdException w:name="Medium Grid 1 Accent 6" w:semiHidden="0" w:uiPriority="67" w:unhideWhenUsed="0"/>
+    <w:lsdException w:name="Medium Grid 2 Accent 6" w:semiHidden="0" w:uiPriority="68" w:unhideWhenUsed="0"/>
+    <w:lsdException w:name="Medium Grid 3 Accent 6" w:semiHidden="0" w:uiPriority="69" w:unhideWhenUsed="0"/>
+    <w:lsdException w:name="Dark List Accent 6" w:semiHidden="0" w:uiPriority="70" w:unhideWhenUsed="0"/>
+    <w:lsdException w:name="Colorful Shading Accent 6" w:semiHidden="0" w:uiPriority="71" w:unhideWhenUsed="0"/>
+    <w:lsdException w:name="Colorful List Accent 6" w:semiHidden="0" w:uiPriority="72" w:unhideWhenUsed="0"/>
+    <w:lsdException w:name="Colorful Grid Accent 6" w:semiHidden="0" w:uiPriority="73" w:unhideWhenUsed="0"/>
+    <w:lsdException w:name="Subtle Emphasis" w:semiHidden="0" w:uiPriority="19" w:unhideWhenUsed="0" w:qFormat="1"/>
+    <w:lsdException w:name="Intense Emphasis" w:semiHidden="0" w:uiPriority="21" w:unhideWhenUsed="0" w:qFormat="1"/>
+    <w:lsdException w:name="Subtle Reference" w:semiHidden="0" w:uiPriority="31" w:unhideWhenUsed="0" w:qFormat="1"/>
+    <w:lsdException w:name="Intense Reference" w:semiHidden="0" w:uiPriority="32" w:unhideWhenUsed="0" w:qFormat="1"/>
+    <w:lsdException w:name="Book Title" w:semiHidden="0" w:uiPriority="33" w:unhideWhenUsed="0" w:qFormat="1"/>
+    <w:lsdException w:name="Bibliography" w:uiPriority="37"/>
+    <w:lsdException w:name="TOC Heading" w:uiPriority="39" w:qFormat="1"/>
+  </w:latentStyles>
+  <w:style w:type="paragraph" w:default="1" w:styleId="Normal">
+    <w:name w:val="Normal"/>
+    <w:qFormat/>
+  </w:style>
+  <w:style w:type="paragraph" w:styleId="Overskrift1">
+    <w:name w:val="heading 1"/>
+    <w:basedOn w:val="Normal"/>
+    <w:next w:val="Normal"/>
+    <w:link w:val="Overskrift1Tegn"/>
+    <w:uiPriority w:val="9"/>
+    <w:qFormat/>
+    <w:rsid w:val="00B37F44"/>
+    <w:pPr>
+      <w:keepNext/>
+      <w:keepLines/>
+      <w:numPr>
+        <w:numId w:val="4"/>
+      </w:numPr>
+      <w:spacing w:before="240" w:after="0"/>
+      <w:outlineLvl w:val="0"/>
+    </w:pPr>
+    <w:rPr>
+      <w:rFonts w:asciiTheme="majorHAnsi" w:eastAsiaTheme="majorEastAsia" w:hAnsiTheme="majorHAnsi" w:cstheme="majorBidi"/>
+      <w:color w:val="365F91" w:themeColor="accent1" w:themeShade="BF"/>
+      <w:sz w:val="32"/>
+      <w:szCs w:val="32"/>
+    </w:rPr>
+  </w:style>
+  <w:style w:type="paragraph" w:styleId="Overskrift2">
+    <w:name w:val="heading 2"/>
+    <w:basedOn w:val="Normal"/>
+    <w:next w:val="Normal"/>
+    <w:link w:val="Overskrift2Tegn"/>
+    <w:uiPriority w:val="9"/>
+    <w:unhideWhenUsed/>
+    <w:qFormat/>
+    <w:rsid w:val="00BD01B4"/>
+    <w:pPr>
+      <w:keepNext/>
+      <w:keepLines/>
+      <w:spacing w:before="40" w:after="0"/>
+      <w:outlineLvl w:val="1"/>
+    </w:pPr>
+    <w:rPr>
+      <w:rFonts w:asciiTheme="majorHAnsi" w:eastAsiaTheme="majorEastAsia" w:hAnsiTheme="majorHAnsi" w:cstheme="majorBidi"/>
+      <w:color w:val="365F91" w:themeColor="accent1" w:themeShade="BF"/>
+      <w:sz w:val="26"/>
+      <w:szCs w:val="26"/>
+    </w:rPr>
+  </w:style>
+  <w:style w:type="character" w:default="1" w:styleId="Standardskriftforavsnitt">
+    <w:name w:val="Default Paragraph Font"/>
+    <w:uiPriority w:val="1"/>
+    <w:semiHidden/>
+    <w:unhideWhenUsed/>
+  </w:style>
+  <w:style w:type="table" w:default="1" w:styleId="Vanligtabell">
+    <w:name w:val="Normal Table"/>
+    <w:uiPriority w:val="99"/>
+    <w:semiHidden/>
+    <w:unhideWhenUsed/>
+    <w:tblPr>
+      <w:tblInd w:w="0" w:type="dxa"/>
+      <w:tblCellMar>
+        <w:top w:w="0" w:type="dxa"/>
+        <w:left w:w="108" w:type="dxa"/>
+        <w:bottom w:w="0" w:type="dxa"/>
+        <w:right w:w="108" w:type="dxa"/>
+      </w:tblCellMar>
+    </w:tblPr>
+  </w:style>
+  <w:style w:type="numbering" w:default="1" w:styleId="Ingenliste">
+    <w:name w:val="No List"/>
+    <w:uiPriority w:val="99"/>
+    <w:semiHidden/>
+    <w:unhideWhenUsed/>
+  </w:style>
+  <w:style w:type="paragraph" w:styleId="Tittel">
+    <w:name w:val="Title"/>
+    <w:basedOn w:val="Normal"/>
+    <w:next w:val="Normal"/>
+    <w:link w:val="TittelTegn"/>
+    <w:uiPriority w:val="10"/>
+    <w:qFormat/>
+    <w:rsid w:val="003D6BE3"/>
+    <w:pPr>
+      <w:spacing w:after="0" w:line="240" w:lineRule="auto"/>
+      <w:contextualSpacing/>
+    </w:pPr>
+    <w:rPr>
+      <w:rFonts w:asciiTheme="majorHAnsi" w:eastAsiaTheme="majorEastAsia" w:hAnsiTheme="majorHAnsi" w:cstheme="majorBidi"/>
+      <w:spacing w:val="-10"/>
+      <w:kern w:val="28"/>
+      <w:sz w:val="56"/>
+      <w:szCs w:val="56"/>
+    </w:rPr>
+  </w:style>
+  <w:style w:type="character" w:customStyle="1" w:styleId="TittelTegn">
+    <w:name w:val="Tittel Tegn"/>
+    <w:basedOn w:val="Standardskriftforavsnitt"/>
+    <w:link w:val="Tittel"/>
+    <w:uiPriority w:val="10"/>
+    <w:rsid w:val="003D6BE3"/>
+    <w:rPr>
+      <w:rFonts w:asciiTheme="majorHAnsi" w:eastAsiaTheme="majorEastAsia" w:hAnsiTheme="majorHAnsi" w:cstheme="majorBidi"/>
+      <w:spacing w:val="-10"/>
+      <w:kern w:val="28"/>
+      <w:sz w:val="56"/>
+      <w:szCs w:val="56"/>
+    </w:rPr>
+  </w:style>
+  <w:style w:type="character" w:customStyle="1" w:styleId="Overskrift1Tegn">
+    <w:name w:val="Overskrift 1 Tegn"/>
+    <w:basedOn w:val="Standardskriftforavsnitt"/>
+    <w:link w:val="Overskrift1"/>
+    <w:uiPriority w:val="9"/>
+    <w:rsid w:val="00B37F44"/>
+    <w:rPr>
+      <w:rFonts w:asciiTheme="majorHAnsi" w:eastAsiaTheme="majorEastAsia" w:hAnsiTheme="majorHAnsi" w:cstheme="majorBidi"/>
+      <w:color w:val="365F91" w:themeColor="accent1" w:themeShade="BF"/>
+      <w:sz w:val="32"/>
+      <w:szCs w:val="32"/>
+    </w:rPr>
+  </w:style>
+  <w:style w:type="character" w:customStyle="1" w:styleId="Overskrift2Tegn">
+    <w:name w:val="Overskrift 2 Tegn"/>
+    <w:basedOn w:val="Standardskriftforavsnitt"/>
+    <w:link w:val="Overskrift2"/>
+    <w:uiPriority w:val="9"/>
+    <w:rsid w:val="00BD01B4"/>
+    <w:rPr>
+      <w:rFonts w:asciiTheme="majorHAnsi" w:eastAsiaTheme="majorEastAsia" w:hAnsiTheme="majorHAnsi" w:cstheme="majorBidi"/>
+      <w:color w:val="365F91" w:themeColor="accent1" w:themeShade="BF"/>
+      <w:sz w:val="26"/>
+      <w:szCs w:val="26"/>
+    </w:rPr>
+  </w:style>
+  <w:style w:type="paragraph" w:styleId="Ingenmellomrom">
+    <w:name w:val="No Spacing"/>
+    <w:uiPriority w:val="1"/>
+    <w:qFormat/>
+    <w:rsid w:val="00BD01B4"/>
+    <w:pPr>
+      <w:spacing w:after="0" w:line="240" w:lineRule="auto"/>
+    </w:pPr>
+  </w:style>
+  <w:style w:type="paragraph" w:styleId="Listeavsnitt">
+    <w:name w:val="List Paragraph"/>
+    <w:basedOn w:val="Normal"/>
+    <w:uiPriority w:val="34"/>
+    <w:qFormat/>
+    <w:rsid w:val="00637530"/>
+    <w:pPr>
+      <w:ind w:left="720"/>
+      <w:contextualSpacing/>
+    </w:pPr>
+  </w:style>
+  <w:style w:type="paragraph" w:styleId="Bobletekst">
+    <w:name w:val="Balloon Text"/>
+    <w:basedOn w:val="Normal"/>
+    <w:link w:val="BobletekstTegn"/>
+    <w:uiPriority w:val="99"/>
+    <w:semiHidden/>
+    <w:unhideWhenUsed/>
+    <w:rsid w:val="00BA1817"/>
+    <w:pPr>
+      <w:spacing w:after="0" w:line="240" w:lineRule="auto"/>
+    </w:pPr>
+    <w:rPr>
+      <w:rFonts w:ascii="Tahoma" w:hAnsi="Tahoma" w:cs="Tahoma"/>
+      <w:sz w:val="16"/>
+      <w:szCs w:val="16"/>
+    </w:rPr>
+  </w:style>
+  <w:style w:type="character" w:customStyle="1" w:styleId="BobletekstTegn">
+    <w:name w:val="Bobletekst Tegn"/>
+    <w:basedOn w:val="Standardskriftforavsnitt"/>
+    <w:link w:val="Bobletekst"/>
+    <w:uiPriority w:val="99"/>
+    <w:semiHidden/>
+    <w:rsid w:val="00BA1817"/>
+    <w:rPr>
+      <w:rFonts w:ascii="Tahoma" w:hAnsi="Tahoma" w:cs="Tahoma"/>
+      <w:sz w:val="16"/>
+      <w:szCs w:val="16"/>
+    </w:rPr>
+  </w:style>
+  <w:style w:type="paragraph" w:styleId="Undertittel">
+    <w:name w:val="Subtitle"/>
+    <w:basedOn w:val="Normal"/>
+    <w:next w:val="Normal"/>
+    <w:link w:val="UndertittelTegn"/>
+    <w:uiPriority w:val="11"/>
+    <w:qFormat/>
+    <w:rsid w:val="00061D86"/>
+    <w:pPr>
+      <w:numPr>
+        <w:ilvl w:val="1"/>
+      </w:numPr>
+    </w:pPr>
+    <w:rPr>
+      <w:rFonts w:asciiTheme="majorHAnsi" w:eastAsiaTheme="majorEastAsia" w:hAnsiTheme="majorHAnsi" w:cstheme="majorBidi"/>
+      <w:i/>
+      <w:iCs/>
+      <w:color w:val="4F81BD" w:themeColor="accent1"/>
+      <w:spacing w:val="15"/>
+      <w:sz w:val="24"/>
+      <w:szCs w:val="24"/>
+    </w:rPr>
+  </w:style>
+  <w:style w:type="character" w:customStyle="1" w:styleId="UndertittelTegn">
+    <w:name w:val="Undertittel Tegn"/>
+    <w:basedOn w:val="Standardskriftforavsnitt"/>
+    <w:link w:val="Undertittel"/>
+    <w:uiPriority w:val="11"/>
+    <w:rsid w:val="00061D86"/>
+    <w:rPr>
+      <w:rFonts w:asciiTheme="majorHAnsi" w:eastAsiaTheme="majorEastAsia" w:hAnsiTheme="majorHAnsi" w:cstheme="majorBidi"/>
+      <w:i/>
+      <w:iCs/>
+      <w:color w:val="4F81BD" w:themeColor="accent1"/>
+      <w:spacing w:val="15"/>
+      <w:sz w:val="24"/>
+      <w:szCs w:val="24"/>
+    </w:rPr>
+  </w:style>
+  <w:style w:type="character" w:styleId="Hyperkobling">
+    <w:name w:val="Hyperlink"/>
+    <w:basedOn w:val="Standardskriftforavsnitt"/>
     <w:uiPriority w:val="99"/>
     <w:unhideWhenUsed/>
     <w:rsid w:val="00CE4CD9"/>

</xml_diff>

<commit_message>
Docs about setup annotations, quantification. Fixed a GUI update issue.
</commit_message>
<xml_diff>
--- a/setup.docx
+++ b/setup.docx
@@ -304,6 +304,30 @@
         <w:t>ScorePipeline</w:t>
       </w:r>
       <w:proofErr w:type="spellEnd"/>
+    </w:p>
+    <w:p>
+      <w:pPr>
+        <w:pStyle w:val="Ingenmellomrom"/>
+        <w:numPr>
+          <w:ilvl w:val="0"/>
+          <w:numId w:val="12"/>
+        </w:numPr>
+        <w:rPr>
+          <w:rFonts w:cs="Courier New"/>
+        </w:rPr>
+      </w:pPr>
+      <w:r>
+        <w:rPr>
+          <w:rFonts w:cs="Courier New"/>
+        </w:rPr>
+        <w:t>Open a research project, and setup your annotations</w:t>
+      </w:r>
+      <w:r>
+        <w:rPr>
+          <w:rFonts w:cs="Courier New"/>
+        </w:rPr>
+        <w:t xml:space="preserve"> as detailed below</w:t>
+      </w:r>
     </w:p>
     <w:p>
       <w:pPr>
@@ -1122,6 +1146,8 @@
       <w:r>
         <w:t>Then in the parameters window, enter this:</w:t>
       </w:r>
+      <w:bookmarkStart w:id="0" w:name="_GoBack"/>
+      <w:bookmarkEnd w:id="0"/>
     </w:p>
     <w:p>
       <w:r>
@@ -2015,8 +2041,6 @@
         </w:rPr>
         <w:t xml:space="preserve">   </w:t>
       </w:r>
-      <w:bookmarkStart w:id="0" w:name="_GoBack"/>
-      <w:bookmarkEnd w:id="0"/>
       <w:r>
         <w:rPr>
           <w:lang w:val="nb-NO"/>
@@ -2025,13 +2049,21 @@
       </w:r>
     </w:p>
     <w:p>
-      <w:r>
+      <w:pPr>
         <w:rPr>
           <w:lang w:val="nb-NO"/>
         </w:rPr>
+      </w:pPr>
+      <w:r>
+        <w:rPr>
+          <w:lang w:val="nb-NO"/>
+        </w:rPr>
         <w:t xml:space="preserve">        </w:t>
       </w:r>
       <w:r>
+        <w:rPr>
+          <w:lang w:val="nb-NO"/>
+        </w:rPr>
         <w:t>}</w:t>
       </w:r>
     </w:p>
@@ -2251,6 +2283,1056 @@
         </w:drawing>
       </w:r>
     </w:p>
+    <w:p>
+      <w:pPr>
+        <w:pStyle w:val="Overskrift1"/>
+      </w:pPr>
+      <w:r>
+        <w:t>Setup annotations</w:t>
+      </w:r>
+    </w:p>
+    <w:p>
+      <w:r>
+        <w:t>You now need to set up annotations. Currently, if you have defined annotations named “</w:t>
+      </w:r>
+      <w:proofErr w:type="spellStart"/>
+      <w:r>
+        <w:t>SpikeStartSample</w:t>
+      </w:r>
+      <w:proofErr w:type="spellEnd"/>
+      <w:r>
+        <w:t>” and “</w:t>
+      </w:r>
+      <w:proofErr w:type="spellStart"/>
+      <w:r>
+        <w:t>SpikeSampleEnd</w:t>
+      </w:r>
+      <w:proofErr w:type="spellEnd"/>
+      <w:r>
+        <w:t>” then a mouse click sequence in the EEG plot will store the selected spike sample start and end. Do the following:</w:t>
+      </w:r>
+    </w:p>
+    <w:p/>
+    <w:p>
+      <w:pPr>
+        <w:pStyle w:val="Listeavsnitt"/>
+        <w:numPr>
+          <w:ilvl w:val="0"/>
+          <w:numId w:val="10"/>
+        </w:numPr>
+      </w:pPr>
+      <w:r>
+        <w:lastRenderedPageBreak/>
+        <w:t xml:space="preserve">Click on a project. </w:t>
+      </w:r>
+      <w:r>
+        <w:rPr>
+          <w:noProof/>
+          <w:lang w:val="nb-NO" w:eastAsia="nb-NO"/>
+        </w:rPr>
+        <w:drawing>
+          <wp:inline distT="0" distB="0" distL="0" distR="0" wp14:anchorId="4C9BCF21" wp14:editId="62D18713">
+            <wp:extent cx="5972810" cy="3812540"/>
+            <wp:effectExtent l="0" t="0" r="8890" b="0"/>
+            <wp:docPr id="29" name="Bilde 29"/>
+            <wp:cNvGraphicFramePr>
+              <a:graphicFrameLocks xmlns:a="http://schemas.openxmlformats.org/drawingml/2006/main" noChangeAspect="1"/>
+            </wp:cNvGraphicFramePr>
+            <a:graphic xmlns:a="http://schemas.openxmlformats.org/drawingml/2006/main">
+              <a:graphicData uri="http://schemas.openxmlformats.org/drawingml/2006/picture">
+                <pic:pic xmlns:pic="http://schemas.openxmlformats.org/drawingml/2006/picture">
+                  <pic:nvPicPr>
+                    <pic:cNvPr id="0" name=""/>
+                    <pic:cNvPicPr/>
+                  </pic:nvPicPr>
+                  <pic:blipFill>
+                    <a:blip r:embed="rId21"/>
+                    <a:stretch>
+                      <a:fillRect/>
+                    </a:stretch>
+                  </pic:blipFill>
+                  <pic:spPr>
+                    <a:xfrm>
+                      <a:off x="0" y="0"/>
+                      <a:ext cx="5972810" cy="3812540"/>
+                    </a:xfrm>
+                    <a:prstGeom prst="rect">
+                      <a:avLst/>
+                    </a:prstGeom>
+                  </pic:spPr>
+                </pic:pic>
+              </a:graphicData>
+            </a:graphic>
+          </wp:inline>
+        </w:drawing>
+      </w:r>
+    </w:p>
+    <w:p>
+      <w:pPr>
+        <w:pStyle w:val="Listeavsnitt"/>
+        <w:numPr>
+          <w:ilvl w:val="0"/>
+          <w:numId w:val="10"/>
+        </w:numPr>
+      </w:pPr>
+      <w:r>
+        <w:t xml:space="preserve">Click </w:t>
+      </w:r>
+      <w:r>
+        <w:t>“O</w:t>
+      </w:r>
+      <w:r>
+        <w:t>pen</w:t>
+      </w:r>
+      <w:r>
+        <w:t>”</w:t>
+      </w:r>
+    </w:p>
+    <w:p>
+      <w:pPr>
+        <w:pStyle w:val="Listeavsnitt"/>
+      </w:pPr>
+    </w:p>
+    <w:p>
+      <w:pPr>
+        <w:pStyle w:val="Listeavsnitt"/>
+        <w:numPr>
+          <w:ilvl w:val="0"/>
+          <w:numId w:val="10"/>
+        </w:numPr>
+      </w:pPr>
+      <w:r>
+        <w:t>Click “Setup”. You will see something similar to this:</w:t>
+      </w:r>
+      <w:r>
+        <w:rPr>
+          <w:noProof/>
+          <w:lang w:eastAsia="nb-NO"/>
+        </w:rPr>
+        <w:t xml:space="preserve"> </w:t>
+      </w:r>
+      <w:r>
+        <w:rPr>
+          <w:noProof/>
+          <w:lang w:val="nb-NO" w:eastAsia="nb-NO"/>
+        </w:rPr>
+        <w:drawing>
+          <wp:inline distT="0" distB="0" distL="0" distR="0" wp14:anchorId="608B2474" wp14:editId="23416EDA">
+            <wp:extent cx="3802906" cy="2852382"/>
+            <wp:effectExtent l="0" t="0" r="7620" b="5715"/>
+            <wp:docPr id="31" name="Bilde 31"/>
+            <wp:cNvGraphicFramePr>
+              <a:graphicFrameLocks xmlns:a="http://schemas.openxmlformats.org/drawingml/2006/main" noChangeAspect="1"/>
+            </wp:cNvGraphicFramePr>
+            <a:graphic xmlns:a="http://schemas.openxmlformats.org/drawingml/2006/main">
+              <a:graphicData uri="http://schemas.openxmlformats.org/drawingml/2006/picture">
+                <pic:pic xmlns:pic="http://schemas.openxmlformats.org/drawingml/2006/picture">
+                  <pic:nvPicPr>
+                    <pic:cNvPr id="0" name=""/>
+                    <pic:cNvPicPr/>
+                  </pic:nvPicPr>
+                  <pic:blipFill>
+                    <a:blip r:embed="rId22"/>
+                    <a:stretch>
+                      <a:fillRect/>
+                    </a:stretch>
+                  </pic:blipFill>
+                  <pic:spPr>
+                    <a:xfrm>
+                      <a:off x="0" y="0"/>
+                      <a:ext cx="3808478" cy="2856561"/>
+                    </a:xfrm>
+                    <a:prstGeom prst="rect">
+                      <a:avLst/>
+                    </a:prstGeom>
+                  </pic:spPr>
+                </pic:pic>
+              </a:graphicData>
+            </a:graphic>
+          </wp:inline>
+        </w:drawing>
+      </w:r>
+    </w:p>
+    <w:p>
+      <w:pPr>
+        <w:pStyle w:val="Listeavsnitt"/>
+        <w:numPr>
+          <w:ilvl w:val="0"/>
+          <w:numId w:val="10"/>
+        </w:numPr>
+      </w:pPr>
+      <w:r>
+        <w:lastRenderedPageBreak/>
+        <w:t>Click “Add”. Enter a field name. You will see something similar to this:</w:t>
+      </w:r>
+      <w:r>
+        <w:rPr>
+          <w:noProof/>
+          <w:lang w:val="nb-NO" w:eastAsia="nb-NO"/>
+        </w:rPr>
+        <w:drawing>
+          <wp:inline distT="0" distB="0" distL="0" distR="0" wp14:anchorId="7C1D5451" wp14:editId="0C389640">
+            <wp:extent cx="2998688" cy="2483892"/>
+            <wp:effectExtent l="0" t="0" r="0" b="0"/>
+            <wp:docPr id="11" name="Bilde 11"/>
+            <wp:cNvGraphicFramePr>
+              <a:graphicFrameLocks xmlns:a="http://schemas.openxmlformats.org/drawingml/2006/main" noChangeAspect="1"/>
+            </wp:cNvGraphicFramePr>
+            <a:graphic xmlns:a="http://schemas.openxmlformats.org/drawingml/2006/main">
+              <a:graphicData uri="http://schemas.openxmlformats.org/drawingml/2006/picture">
+                <pic:pic xmlns:pic="http://schemas.openxmlformats.org/drawingml/2006/picture">
+                  <pic:nvPicPr>
+                    <pic:cNvPr id="0" name=""/>
+                    <pic:cNvPicPr/>
+                  </pic:nvPicPr>
+                  <pic:blipFill>
+                    <a:blip r:embed="rId23"/>
+                    <a:stretch>
+                      <a:fillRect/>
+                    </a:stretch>
+                  </pic:blipFill>
+                  <pic:spPr>
+                    <a:xfrm>
+                      <a:off x="0" y="0"/>
+                      <a:ext cx="3003100" cy="2487547"/>
+                    </a:xfrm>
+                    <a:prstGeom prst="rect">
+                      <a:avLst/>
+                    </a:prstGeom>
+                  </pic:spPr>
+                </pic:pic>
+              </a:graphicData>
+            </a:graphic>
+          </wp:inline>
+        </w:drawing>
+      </w:r>
+    </w:p>
+    <w:p>
+      <w:pPr>
+        <w:pStyle w:val="Listeavsnitt"/>
+        <w:numPr>
+          <w:ilvl w:val="0"/>
+          <w:numId w:val="10"/>
+        </w:numPr>
+      </w:pPr>
+      <w:r>
+        <w:t>Click Save. The screen will look like this:</w:t>
+      </w:r>
+      <w:r>
+        <w:rPr>
+          <w:noProof/>
+          <w:lang w:eastAsia="nb-NO"/>
+        </w:rPr>
+        <w:t xml:space="preserve"> </w:t>
+      </w:r>
+      <w:r>
+        <w:rPr>
+          <w:noProof/>
+          <w:lang w:val="nb-NO" w:eastAsia="nb-NO"/>
+        </w:rPr>
+        <w:drawing>
+          <wp:inline distT="0" distB="0" distL="0" distR="0" wp14:anchorId="4632AB02" wp14:editId="4DAF7547">
+            <wp:extent cx="3238840" cy="2429302"/>
+            <wp:effectExtent l="0" t="0" r="0" b="9525"/>
+            <wp:docPr id="24" name="Bilde 24"/>
+            <wp:cNvGraphicFramePr>
+              <a:graphicFrameLocks xmlns:a="http://schemas.openxmlformats.org/drawingml/2006/main" noChangeAspect="1"/>
+            </wp:cNvGraphicFramePr>
+            <a:graphic xmlns:a="http://schemas.openxmlformats.org/drawingml/2006/main">
+              <a:graphicData uri="http://schemas.openxmlformats.org/drawingml/2006/picture">
+                <pic:pic xmlns:pic="http://schemas.openxmlformats.org/drawingml/2006/picture">
+                  <pic:nvPicPr>
+                    <pic:cNvPr id="0" name=""/>
+                    <pic:cNvPicPr/>
+                  </pic:nvPicPr>
+                  <pic:blipFill>
+                    <a:blip r:embed="rId24"/>
+                    <a:stretch>
+                      <a:fillRect/>
+                    </a:stretch>
+                  </pic:blipFill>
+                  <pic:spPr>
+                    <a:xfrm>
+                      <a:off x="0" y="0"/>
+                      <a:ext cx="3243585" cy="2432861"/>
+                    </a:xfrm>
+                    <a:prstGeom prst="rect">
+                      <a:avLst/>
+                    </a:prstGeom>
+                  </pic:spPr>
+                </pic:pic>
+              </a:graphicData>
+            </a:graphic>
+          </wp:inline>
+        </w:drawing>
+      </w:r>
+    </w:p>
+    <w:p>
+      <w:pPr>
+        <w:pStyle w:val="Listeavsnitt"/>
+        <w:numPr>
+          <w:ilvl w:val="0"/>
+          <w:numId w:val="10"/>
+        </w:numPr>
+      </w:pPr>
+      <w:r>
+        <w:t>Click “Add” again.</w:t>
+      </w:r>
+    </w:p>
+    <w:p>
+      <w:pPr>
+        <w:pStyle w:val="Listeavsnitt"/>
+        <w:numPr>
+          <w:ilvl w:val="0"/>
+          <w:numId w:val="10"/>
+        </w:numPr>
+      </w:pPr>
+      <w:r>
+        <w:lastRenderedPageBreak/>
+        <w:t>Enter a field name again (e.g. “</w:t>
+      </w:r>
+      <w:proofErr w:type="spellStart"/>
+      <w:r>
+        <w:t>SpikeEndSample</w:t>
+      </w:r>
+      <w:proofErr w:type="spellEnd"/>
+      <w:r>
+        <w:t>”)</w:t>
+      </w:r>
+      <w:r>
+        <w:rPr>
+          <w:noProof/>
+          <w:lang w:eastAsia="nb-NO"/>
+        </w:rPr>
+        <w:t xml:space="preserve"> </w:t>
+      </w:r>
+      <w:r>
+        <w:rPr>
+          <w:noProof/>
+          <w:lang w:val="nb-NO" w:eastAsia="nb-NO"/>
+        </w:rPr>
+        <w:drawing>
+          <wp:inline distT="0" distB="0" distL="0" distR="0" wp14:anchorId="1F90F080" wp14:editId="16672ADB">
+            <wp:extent cx="3466532" cy="2871419"/>
+            <wp:effectExtent l="0" t="0" r="635" b="5715"/>
+            <wp:docPr id="25" name="Bilde 25"/>
+            <wp:cNvGraphicFramePr>
+              <a:graphicFrameLocks xmlns:a="http://schemas.openxmlformats.org/drawingml/2006/main" noChangeAspect="1"/>
+            </wp:cNvGraphicFramePr>
+            <a:graphic xmlns:a="http://schemas.openxmlformats.org/drawingml/2006/main">
+              <a:graphicData uri="http://schemas.openxmlformats.org/drawingml/2006/picture">
+                <pic:pic xmlns:pic="http://schemas.openxmlformats.org/drawingml/2006/picture">
+                  <pic:nvPicPr>
+                    <pic:cNvPr id="0" name=""/>
+                    <pic:cNvPicPr/>
+                  </pic:nvPicPr>
+                  <pic:blipFill>
+                    <a:blip r:embed="rId25"/>
+                    <a:stretch>
+                      <a:fillRect/>
+                    </a:stretch>
+                  </pic:blipFill>
+                  <pic:spPr>
+                    <a:xfrm>
+                      <a:off x="0" y="0"/>
+                      <a:ext cx="3471633" cy="2875644"/>
+                    </a:xfrm>
+                    <a:prstGeom prst="rect">
+                      <a:avLst/>
+                    </a:prstGeom>
+                  </pic:spPr>
+                </pic:pic>
+              </a:graphicData>
+            </a:graphic>
+          </wp:inline>
+        </w:drawing>
+      </w:r>
+    </w:p>
+    <w:p>
+      <w:pPr>
+        <w:pStyle w:val="Listeavsnitt"/>
+        <w:numPr>
+          <w:ilvl w:val="0"/>
+          <w:numId w:val="10"/>
+        </w:numPr>
+      </w:pPr>
+      <w:r>
+        <w:rPr>
+          <w:noProof/>
+          <w:lang w:eastAsia="nb-NO"/>
+        </w:rPr>
+        <w:t xml:space="preserve">Click «Save». The screen will look like this: </w:t>
+      </w:r>
+      <w:r>
+        <w:rPr>
+          <w:noProof/>
+          <w:lang w:val="nb-NO" w:eastAsia="nb-NO"/>
+        </w:rPr>
+        <w:drawing>
+          <wp:inline distT="0" distB="0" distL="0" distR="0" wp14:anchorId="484A1CF0" wp14:editId="3D69B995">
+            <wp:extent cx="5972810" cy="4479925"/>
+            <wp:effectExtent l="0" t="0" r="8890" b="0"/>
+            <wp:docPr id="26" name="Bilde 26"/>
+            <wp:cNvGraphicFramePr>
+              <a:graphicFrameLocks xmlns:a="http://schemas.openxmlformats.org/drawingml/2006/main" noChangeAspect="1"/>
+            </wp:cNvGraphicFramePr>
+            <a:graphic xmlns:a="http://schemas.openxmlformats.org/drawingml/2006/main">
+              <a:graphicData uri="http://schemas.openxmlformats.org/drawingml/2006/picture">
+                <pic:pic xmlns:pic="http://schemas.openxmlformats.org/drawingml/2006/picture">
+                  <pic:nvPicPr>
+                    <pic:cNvPr id="0" name=""/>
+                    <pic:cNvPicPr/>
+                  </pic:nvPicPr>
+                  <pic:blipFill>
+                    <a:blip r:embed="rId26"/>
+                    <a:stretch>
+                      <a:fillRect/>
+                    </a:stretch>
+                  </pic:blipFill>
+                  <pic:spPr>
+                    <a:xfrm>
+                      <a:off x="0" y="0"/>
+                      <a:ext cx="5972810" cy="4479925"/>
+                    </a:xfrm>
+                    <a:prstGeom prst="rect">
+                      <a:avLst/>
+                    </a:prstGeom>
+                  </pic:spPr>
+                </pic:pic>
+              </a:graphicData>
+            </a:graphic>
+          </wp:inline>
+        </w:drawing>
+      </w:r>
+    </w:p>
+    <w:p>
+      <w:pPr>
+        <w:pStyle w:val="Listeavsnitt"/>
+        <w:numPr>
+          <w:ilvl w:val="0"/>
+          <w:numId w:val="10"/>
+        </w:numPr>
+      </w:pPr>
+      <w:r>
+        <w:rPr>
+          <w:noProof/>
+          <w:lang w:eastAsia="nb-NO"/>
+        </w:rPr>
+        <w:t>Click the upper right «X» to close this dialog.</w:t>
+      </w:r>
+    </w:p>
+    <w:p>
+      <w:pPr>
+        <w:pStyle w:val="Listeavsnitt"/>
+        <w:numPr>
+          <w:ilvl w:val="0"/>
+          <w:numId w:val="10"/>
+        </w:numPr>
+      </w:pPr>
+      <w:r>
+        <w:rPr>
+          <w:noProof/>
+          <w:lang w:eastAsia="nb-NO"/>
+        </w:rPr>
+        <w:lastRenderedPageBreak/>
+        <w:t xml:space="preserve">You will now see the details for the research project again: </w:t>
+      </w:r>
+      <w:r>
+        <w:rPr>
+          <w:noProof/>
+          <w:lang w:val="nb-NO" w:eastAsia="nb-NO"/>
+        </w:rPr>
+        <w:drawing>
+          <wp:inline distT="0" distB="0" distL="0" distR="0" wp14:anchorId="7C89242F" wp14:editId="4FBAD000">
+            <wp:extent cx="5972810" cy="2936875"/>
+            <wp:effectExtent l="0" t="0" r="8890" b="0"/>
+            <wp:docPr id="27" name="Bilde 27"/>
+            <wp:cNvGraphicFramePr>
+              <a:graphicFrameLocks xmlns:a="http://schemas.openxmlformats.org/drawingml/2006/main" noChangeAspect="1"/>
+            </wp:cNvGraphicFramePr>
+            <a:graphic xmlns:a="http://schemas.openxmlformats.org/drawingml/2006/main">
+              <a:graphicData uri="http://schemas.openxmlformats.org/drawingml/2006/picture">
+                <pic:pic xmlns:pic="http://schemas.openxmlformats.org/drawingml/2006/picture">
+                  <pic:nvPicPr>
+                    <pic:cNvPr id="0" name=""/>
+                    <pic:cNvPicPr/>
+                  </pic:nvPicPr>
+                  <pic:blipFill>
+                    <a:blip r:embed="rId27"/>
+                    <a:stretch>
+                      <a:fillRect/>
+                    </a:stretch>
+                  </pic:blipFill>
+                  <pic:spPr>
+                    <a:xfrm>
+                      <a:off x="0" y="0"/>
+                      <a:ext cx="5972810" cy="2936875"/>
+                    </a:xfrm>
+                    <a:prstGeom prst="rect">
+                      <a:avLst/>
+                    </a:prstGeom>
+                  </pic:spPr>
+                </pic:pic>
+              </a:graphicData>
+            </a:graphic>
+          </wp:inline>
+        </w:drawing>
+      </w:r>
+    </w:p>
+    <w:p>
+      <w:pPr>
+        <w:pStyle w:val="Overskrift1"/>
+      </w:pPr>
+      <w:r>
+        <w:t>A simplistic description of how to quantify</w:t>
+      </w:r>
+    </w:p>
+    <w:p>
+      <w:pPr>
+        <w:pStyle w:val="Listeavsnitt"/>
+        <w:numPr>
+          <w:ilvl w:val="0"/>
+          <w:numId w:val="11"/>
+        </w:numPr>
+      </w:pPr>
+      <w:r>
+        <w:t>Start “</w:t>
+      </w:r>
+      <w:proofErr w:type="spellStart"/>
+      <w:r>
+        <w:t>ScorePipeline</w:t>
+      </w:r>
+      <w:proofErr w:type="spellEnd"/>
+      <w:r>
+        <w:t>” from the command line</w:t>
+      </w:r>
+    </w:p>
+    <w:p>
+      <w:pPr>
+        <w:pStyle w:val="Listeavsnitt"/>
+      </w:pPr>
+      <w:r>
+        <w:rPr>
+          <w:noProof/>
+          <w:lang w:val="nb-NO" w:eastAsia="nb-NO"/>
+        </w:rPr>
+        <w:drawing>
+          <wp:inline distT="0" distB="0" distL="0" distR="0" wp14:anchorId="59826ED1" wp14:editId="7BE229DB">
+            <wp:extent cx="5972810" cy="3812540"/>
+            <wp:effectExtent l="0" t="0" r="8890" b="0"/>
+            <wp:docPr id="32" name="Bilde 32"/>
+            <wp:cNvGraphicFramePr>
+              <a:graphicFrameLocks xmlns:a="http://schemas.openxmlformats.org/drawingml/2006/main" noChangeAspect="1"/>
+            </wp:cNvGraphicFramePr>
+            <a:graphic xmlns:a="http://schemas.openxmlformats.org/drawingml/2006/main">
+              <a:graphicData uri="http://schemas.openxmlformats.org/drawingml/2006/picture">
+                <pic:pic xmlns:pic="http://schemas.openxmlformats.org/drawingml/2006/picture">
+                  <pic:nvPicPr>
+                    <pic:cNvPr id="0" name=""/>
+                    <pic:cNvPicPr/>
+                  </pic:nvPicPr>
+                  <pic:blipFill>
+                    <a:blip r:embed="rId28"/>
+                    <a:stretch>
+                      <a:fillRect/>
+                    </a:stretch>
+                  </pic:blipFill>
+                  <pic:spPr>
+                    <a:xfrm>
+                      <a:off x="0" y="0"/>
+                      <a:ext cx="5972810" cy="3812540"/>
+                    </a:xfrm>
+                    <a:prstGeom prst="rect">
+                      <a:avLst/>
+                    </a:prstGeom>
+                  </pic:spPr>
+                </pic:pic>
+              </a:graphicData>
+            </a:graphic>
+          </wp:inline>
+        </w:drawing>
+      </w:r>
+    </w:p>
+    <w:p>
+      <w:pPr>
+        <w:pStyle w:val="Listeavsnitt"/>
+        <w:numPr>
+          <w:ilvl w:val="0"/>
+          <w:numId w:val="11"/>
+        </w:numPr>
+      </w:pPr>
+      <w:r>
+        <w:lastRenderedPageBreak/>
+        <w:t xml:space="preserve">Select a project. Click “Open” like so: </w:t>
+      </w:r>
+      <w:r>
+        <w:rPr>
+          <w:noProof/>
+          <w:lang w:val="nb-NO" w:eastAsia="nb-NO"/>
+        </w:rPr>
+        <w:drawing>
+          <wp:inline distT="0" distB="0" distL="0" distR="0" wp14:anchorId="7B63ECEA" wp14:editId="1193354C">
+            <wp:extent cx="5972810" cy="2936875"/>
+            <wp:effectExtent l="0" t="0" r="8890" b="0"/>
+            <wp:docPr id="33" name="Bilde 33"/>
+            <wp:cNvGraphicFramePr>
+              <a:graphicFrameLocks xmlns:a="http://schemas.openxmlformats.org/drawingml/2006/main" noChangeAspect="1"/>
+            </wp:cNvGraphicFramePr>
+            <a:graphic xmlns:a="http://schemas.openxmlformats.org/drawingml/2006/main">
+              <a:graphicData uri="http://schemas.openxmlformats.org/drawingml/2006/picture">
+                <pic:pic xmlns:pic="http://schemas.openxmlformats.org/drawingml/2006/picture">
+                  <pic:nvPicPr>
+                    <pic:cNvPr id="0" name=""/>
+                    <pic:cNvPicPr/>
+                  </pic:nvPicPr>
+                  <pic:blipFill>
+                    <a:blip r:embed="rId29"/>
+                    <a:stretch>
+                      <a:fillRect/>
+                    </a:stretch>
+                  </pic:blipFill>
+                  <pic:spPr>
+                    <a:xfrm>
+                      <a:off x="0" y="0"/>
+                      <a:ext cx="5972810" cy="2936875"/>
+                    </a:xfrm>
+                    <a:prstGeom prst="rect">
+                      <a:avLst/>
+                    </a:prstGeom>
+                  </pic:spPr>
+                </pic:pic>
+              </a:graphicData>
+            </a:graphic>
+          </wp:inline>
+        </w:drawing>
+      </w:r>
+    </w:p>
+    <w:p>
+      <w:pPr>
+        <w:pStyle w:val="Listeavsnitt"/>
+        <w:numPr>
+          <w:ilvl w:val="0"/>
+          <w:numId w:val="11"/>
+        </w:numPr>
+      </w:pPr>
+      <w:r>
+        <w:t>Click “Quantify”</w:t>
+      </w:r>
+      <w:r>
+        <w:rPr>
+          <w:noProof/>
+          <w:lang w:val="nb-NO" w:eastAsia="nb-NO"/>
+        </w:rPr>
+        <w:drawing>
+          <wp:inline distT="0" distB="0" distL="0" distR="0" wp14:anchorId="15FD7BD8" wp14:editId="3884BF5F">
+            <wp:extent cx="5972810" cy="3261360"/>
+            <wp:effectExtent l="0" t="0" r="8890" b="0"/>
+            <wp:docPr id="28" name="Bilde 28"/>
+            <wp:cNvGraphicFramePr>
+              <a:graphicFrameLocks xmlns:a="http://schemas.openxmlformats.org/drawingml/2006/main" noChangeAspect="1"/>
+            </wp:cNvGraphicFramePr>
+            <a:graphic xmlns:a="http://schemas.openxmlformats.org/drawingml/2006/main">
+              <a:graphicData uri="http://schemas.openxmlformats.org/drawingml/2006/picture">
+                <pic:pic xmlns:pic="http://schemas.openxmlformats.org/drawingml/2006/picture">
+                  <pic:nvPicPr>
+                    <pic:cNvPr id="0" name=""/>
+                    <pic:cNvPicPr/>
+                  </pic:nvPicPr>
+                  <pic:blipFill>
+                    <a:blip r:embed="rId30"/>
+                    <a:stretch>
+                      <a:fillRect/>
+                    </a:stretch>
+                  </pic:blipFill>
+                  <pic:spPr>
+                    <a:xfrm>
+                      <a:off x="0" y="0"/>
+                      <a:ext cx="5972810" cy="3261360"/>
+                    </a:xfrm>
+                    <a:prstGeom prst="rect">
+                      <a:avLst/>
+                    </a:prstGeom>
+                  </pic:spPr>
+                </pic:pic>
+              </a:graphicData>
+            </a:graphic>
+          </wp:inline>
+        </w:drawing>
+      </w:r>
+    </w:p>
+    <w:p>
+      <w:pPr>
+        <w:pStyle w:val="Listeavsnitt"/>
+        <w:numPr>
+          <w:ilvl w:val="0"/>
+          <w:numId w:val="11"/>
+        </w:numPr>
+      </w:pPr>
+      <w:r>
+        <w:t>Click “Open”</w:t>
+      </w:r>
+    </w:p>
+    <w:p>
+      <w:pPr>
+        <w:pStyle w:val="Listeavsnitt"/>
+        <w:numPr>
+          <w:ilvl w:val="0"/>
+          <w:numId w:val="11"/>
+        </w:numPr>
+      </w:pPr>
+      <w:r>
+        <w:t>Wait for EEGLAB to open the EEG.</w:t>
+      </w:r>
+    </w:p>
+    <w:p>
+      <w:pPr>
+        <w:pStyle w:val="Listeavsnitt"/>
+        <w:numPr>
+          <w:ilvl w:val="0"/>
+          <w:numId w:val="11"/>
+        </w:numPr>
+      </w:pPr>
+      <w:r>
+        <w:lastRenderedPageBreak/>
+        <w:t>Go to the EEGLAB plot window. Note that when you hover with the mouse over the plot, parts of the EEG data will be in red (the current channel)</w:t>
+      </w:r>
+      <w:r>
+        <w:rPr>
+          <w:noProof/>
+          <w:lang w:eastAsia="nb-NO"/>
+        </w:rPr>
+        <w:t xml:space="preserve"> </w:t>
+      </w:r>
+      <w:r>
+        <w:rPr>
+          <w:noProof/>
+          <w:lang w:val="nb-NO" w:eastAsia="nb-NO"/>
+        </w:rPr>
+        <w:drawing>
+          <wp:inline distT="0" distB="0" distL="0" distR="0" wp14:anchorId="07157FE0" wp14:editId="64B5D6F7">
+            <wp:extent cx="5972810" cy="3717290"/>
+            <wp:effectExtent l="0" t="0" r="8890" b="0"/>
+            <wp:docPr id="34" name="Bilde 34"/>
+            <wp:cNvGraphicFramePr>
+              <a:graphicFrameLocks xmlns:a="http://schemas.openxmlformats.org/drawingml/2006/main" noChangeAspect="1"/>
+            </wp:cNvGraphicFramePr>
+            <a:graphic xmlns:a="http://schemas.openxmlformats.org/drawingml/2006/main">
+              <a:graphicData uri="http://schemas.openxmlformats.org/drawingml/2006/picture">
+                <pic:pic xmlns:pic="http://schemas.openxmlformats.org/drawingml/2006/picture">
+                  <pic:nvPicPr>
+                    <pic:cNvPr id="0" name=""/>
+                    <pic:cNvPicPr/>
+                  </pic:nvPicPr>
+                  <pic:blipFill>
+                    <a:blip r:embed="rId31"/>
+                    <a:stretch>
+                      <a:fillRect/>
+                    </a:stretch>
+                  </pic:blipFill>
+                  <pic:spPr>
+                    <a:xfrm>
+                      <a:off x="0" y="0"/>
+                      <a:ext cx="5972810" cy="3717290"/>
+                    </a:xfrm>
+                    <a:prstGeom prst="rect">
+                      <a:avLst/>
+                    </a:prstGeom>
+                  </pic:spPr>
+                </pic:pic>
+              </a:graphicData>
+            </a:graphic>
+          </wp:inline>
+        </w:drawing>
+      </w:r>
+    </w:p>
+    <w:p>
+      <w:pPr>
+        <w:pStyle w:val="Listeavsnitt"/>
+        <w:numPr>
+          <w:ilvl w:val="0"/>
+          <w:numId w:val="11"/>
+        </w:numPr>
+      </w:pPr>
+      <w:r>
+        <w:rPr>
+          <w:noProof/>
+          <w:lang w:eastAsia="nb-NO"/>
+        </w:rPr>
+        <w:t xml:space="preserve">Mouse click down on the start of the segment that you want to select. </w:t>
+      </w:r>
+    </w:p>
+    <w:p>
+      <w:pPr>
+        <w:pStyle w:val="Listeavsnitt"/>
+        <w:numPr>
+          <w:ilvl w:val="0"/>
+          <w:numId w:val="11"/>
+        </w:numPr>
+      </w:pPr>
+      <w:r>
+        <w:rPr>
+          <w:noProof/>
+          <w:lang w:eastAsia="nb-NO"/>
+        </w:rPr>
+        <w:t>Then move the mouse down to the stop of the segment that you wish to select.</w:t>
+      </w:r>
+      <w:r>
+        <w:rPr>
+          <w:noProof/>
+          <w:lang w:eastAsia="nb-NO"/>
+        </w:rPr>
+        <w:t xml:space="preserve"> </w:t>
+      </w:r>
+      <w:r>
+        <w:rPr>
+          <w:noProof/>
+          <w:lang w:val="nb-NO" w:eastAsia="nb-NO"/>
+        </w:rPr>
+        <w:drawing>
+          <wp:inline distT="0" distB="0" distL="0" distR="0" wp14:anchorId="4C69A33D" wp14:editId="5E09E401">
+            <wp:extent cx="5972810" cy="3717290"/>
+            <wp:effectExtent l="0" t="0" r="8890" b="0"/>
+            <wp:docPr id="35" name="Bilde 35"/>
+            <wp:cNvGraphicFramePr>
+              <a:graphicFrameLocks xmlns:a="http://schemas.openxmlformats.org/drawingml/2006/main" noChangeAspect="1"/>
+            </wp:cNvGraphicFramePr>
+            <a:graphic xmlns:a="http://schemas.openxmlformats.org/drawingml/2006/main">
+              <a:graphicData uri="http://schemas.openxmlformats.org/drawingml/2006/picture">
+                <pic:pic xmlns:pic="http://schemas.openxmlformats.org/drawingml/2006/picture">
+                  <pic:nvPicPr>
+                    <pic:cNvPr id="0" name=""/>
+                    <pic:cNvPicPr/>
+                  </pic:nvPicPr>
+                  <pic:blipFill>
+                    <a:blip r:embed="rId32"/>
+                    <a:stretch>
+                      <a:fillRect/>
+                    </a:stretch>
+                  </pic:blipFill>
+                  <pic:spPr>
+                    <a:xfrm>
+                      <a:off x="0" y="0"/>
+                      <a:ext cx="5972810" cy="3717290"/>
+                    </a:xfrm>
+                    <a:prstGeom prst="rect">
+                      <a:avLst/>
+                    </a:prstGeom>
+                  </pic:spPr>
+                </pic:pic>
+              </a:graphicData>
+            </a:graphic>
+          </wp:inline>
+        </w:drawing>
+      </w:r>
+    </w:p>
+    <w:p>
+      <w:pPr>
+        <w:pStyle w:val="Listeavsnitt"/>
+        <w:numPr>
+          <w:ilvl w:val="0"/>
+          <w:numId w:val="11"/>
+        </w:numPr>
+      </w:pPr>
+      <w:r>
+        <w:lastRenderedPageBreak/>
+        <w:t>The selected segment of EEG will be shown in green as you move the mouse.</w:t>
+      </w:r>
+    </w:p>
+    <w:p>
+      <w:pPr>
+        <w:pStyle w:val="Listeavsnitt"/>
+        <w:numPr>
+          <w:ilvl w:val="0"/>
+          <w:numId w:val="11"/>
+        </w:numPr>
+      </w:pPr>
+      <w:r>
+        <w:t xml:space="preserve">Click mouse down as you mark the end of the EEG segment. </w:t>
+      </w:r>
+      <w:r>
+        <w:rPr>
+          <w:noProof/>
+          <w:lang w:val="nb-NO" w:eastAsia="nb-NO"/>
+        </w:rPr>
+        <w:drawing>
+          <wp:inline distT="0" distB="0" distL="0" distR="0" wp14:anchorId="251FA0FE" wp14:editId="0E8303CF">
+            <wp:extent cx="5972810" cy="3717290"/>
+            <wp:effectExtent l="0" t="0" r="8890" b="0"/>
+            <wp:docPr id="36" name="Bilde 36"/>
+            <wp:cNvGraphicFramePr>
+              <a:graphicFrameLocks xmlns:a="http://schemas.openxmlformats.org/drawingml/2006/main" noChangeAspect="1"/>
+            </wp:cNvGraphicFramePr>
+            <a:graphic xmlns:a="http://schemas.openxmlformats.org/drawingml/2006/main">
+              <a:graphicData uri="http://schemas.openxmlformats.org/drawingml/2006/picture">
+                <pic:pic xmlns:pic="http://schemas.openxmlformats.org/drawingml/2006/picture">
+                  <pic:nvPicPr>
+                    <pic:cNvPr id="0" name=""/>
+                    <pic:cNvPicPr/>
+                  </pic:nvPicPr>
+                  <pic:blipFill>
+                    <a:blip r:embed="rId33"/>
+                    <a:stretch>
+                      <a:fillRect/>
+                    </a:stretch>
+                  </pic:blipFill>
+                  <pic:spPr>
+                    <a:xfrm>
+                      <a:off x="0" y="0"/>
+                      <a:ext cx="5972810" cy="3717290"/>
+                    </a:xfrm>
+                    <a:prstGeom prst="rect">
+                      <a:avLst/>
+                    </a:prstGeom>
+                  </pic:spPr>
+                </pic:pic>
+              </a:graphicData>
+            </a:graphic>
+          </wp:inline>
+        </w:drawing>
+      </w:r>
+    </w:p>
+    <w:p>
+      <w:pPr>
+        <w:pStyle w:val="Listeavsnitt"/>
+        <w:numPr>
+          <w:ilvl w:val="0"/>
+          <w:numId w:val="11"/>
+        </w:numPr>
+      </w:pPr>
+      <w:r>
+        <w:t xml:space="preserve">On the “SCORE One Event Details” screen, the annotations panel will update with the new mouse-clicked data (marked in red below: </w:t>
+      </w:r>
+      <w:r>
+        <w:rPr>
+          <w:noProof/>
+          <w:lang w:val="nb-NO" w:eastAsia="nb-NO"/>
+        </w:rPr>
+        <w:drawing>
+          <wp:inline distT="0" distB="0" distL="0" distR="0">
+            <wp:extent cx="5962650" cy="3467100"/>
+            <wp:effectExtent l="0" t="0" r="0" b="0"/>
+            <wp:docPr id="37" name="Bilde 37"/>
+            <wp:cNvGraphicFramePr>
+              <a:graphicFrameLocks xmlns:a="http://schemas.openxmlformats.org/drawingml/2006/main" noChangeAspect="1"/>
+            </wp:cNvGraphicFramePr>
+            <a:graphic xmlns:a="http://schemas.openxmlformats.org/drawingml/2006/main">
+              <a:graphicData uri="http://schemas.openxmlformats.org/drawingml/2006/picture">
+                <pic:pic xmlns:pic="http://schemas.openxmlformats.org/drawingml/2006/picture">
+                  <pic:nvPicPr>
+                    <pic:cNvPr id="0" name="Picture 1"/>
+                    <pic:cNvPicPr>
+                      <a:picLocks noChangeAspect="1" noChangeArrowheads="1"/>
+                    </pic:cNvPicPr>
+                  </pic:nvPicPr>
+                  <pic:blipFill>
+                    <a:blip r:embed="rId34" cstate="print">
+                      <a:extLst>
+                        <a:ext uri="{28A0092B-C50C-407E-A947-70E740481C1C}">
+                          <a14:useLocalDpi xmlns:a14="http://schemas.microsoft.com/office/drawing/2010/main" val="0"/>
+                        </a:ext>
+                      </a:extLst>
+                    </a:blip>
+                    <a:srcRect/>
+                    <a:stretch>
+                      <a:fillRect/>
+                    </a:stretch>
+                  </pic:blipFill>
+                  <pic:spPr bwMode="auto">
+                    <a:xfrm>
+                      <a:off x="0" y="0"/>
+                      <a:ext cx="5962650" cy="3467100"/>
+                    </a:xfrm>
+                    <a:prstGeom prst="rect">
+                      <a:avLst/>
+                    </a:prstGeom>
+                    <a:noFill/>
+                    <a:ln>
+                      <a:noFill/>
+                    </a:ln>
+                  </pic:spPr>
+                </pic:pic>
+              </a:graphicData>
+            </a:graphic>
+          </wp:inline>
+        </w:drawing>
+      </w:r>
+    </w:p>
+    <w:p>
+      <w:pPr>
+        <w:pStyle w:val="Listeavsnitt"/>
+        <w:numPr>
+          <w:ilvl w:val="0"/>
+          <w:numId w:val="11"/>
+        </w:numPr>
+      </w:pPr>
+      <w:r>
+        <w:lastRenderedPageBreak/>
+        <w:t xml:space="preserve">When you are finished with this event, you can set the work state for this event to indicate that it is finished: </w:t>
+      </w:r>
+      <w:r>
+        <w:rPr>
+          <w:noProof/>
+          <w:lang w:val="nb-NO" w:eastAsia="nb-NO"/>
+        </w:rPr>
+        <w:drawing>
+          <wp:inline distT="0" distB="0" distL="0" distR="0">
+            <wp:extent cx="5962650" cy="3467100"/>
+            <wp:effectExtent l="0" t="0" r="0" b="0"/>
+            <wp:docPr id="38" name="Bilde 38"/>
+            <wp:cNvGraphicFramePr>
+              <a:graphicFrameLocks xmlns:a="http://schemas.openxmlformats.org/drawingml/2006/main" noChangeAspect="1"/>
+            </wp:cNvGraphicFramePr>
+            <a:graphic xmlns:a="http://schemas.openxmlformats.org/drawingml/2006/main">
+              <a:graphicData uri="http://schemas.openxmlformats.org/drawingml/2006/picture">
+                <pic:pic xmlns:pic="http://schemas.openxmlformats.org/drawingml/2006/picture">
+                  <pic:nvPicPr>
+                    <pic:cNvPr id="0" name="Picture 2"/>
+                    <pic:cNvPicPr>
+                      <a:picLocks noChangeAspect="1" noChangeArrowheads="1"/>
+                    </pic:cNvPicPr>
+                  </pic:nvPicPr>
+                  <pic:blipFill>
+                    <a:blip r:embed="rId35" cstate="print">
+                      <a:extLst>
+                        <a:ext uri="{28A0092B-C50C-407E-A947-70E740481C1C}">
+                          <a14:useLocalDpi xmlns:a14="http://schemas.microsoft.com/office/drawing/2010/main" val="0"/>
+                        </a:ext>
+                      </a:extLst>
+                    </a:blip>
+                    <a:srcRect/>
+                    <a:stretch>
+                      <a:fillRect/>
+                    </a:stretch>
+                  </pic:blipFill>
+                  <pic:spPr bwMode="auto">
+                    <a:xfrm>
+                      <a:off x="0" y="0"/>
+                      <a:ext cx="5962650" cy="3467100"/>
+                    </a:xfrm>
+                    <a:prstGeom prst="rect">
+                      <a:avLst/>
+                    </a:prstGeom>
+                    <a:noFill/>
+                    <a:ln>
+                      <a:noFill/>
+                    </a:ln>
+                  </pic:spPr>
+                </pic:pic>
+              </a:graphicData>
+            </a:graphic>
+          </wp:inline>
+        </w:drawing>
+      </w:r>
+    </w:p>
+    <w:p>
+      <w:pPr>
+        <w:pStyle w:val="Listeavsnitt"/>
+        <w:numPr>
+          <w:ilvl w:val="0"/>
+          <w:numId w:val="11"/>
+        </w:numPr>
+      </w:pPr>
+    </w:p>
     <w:sectPr>
       <w:pgSz w:w="12240" w:h="15840"/>
       <w:pgMar w:top="1417" w:right="1417" w:bottom="1417" w:left="1417" w:header="708" w:footer="708" w:gutter="0"/>
@@ -2353,6 +3435,184 @@
     </w:lvl>
   </w:abstractNum>
   <w:abstractNum w:abstractNumId="1">
+    <w:nsid w:val="159949F3"/>
+    <w:multiLevelType w:val="hybridMultilevel"/>
+    <w:tmpl w:val="F934FAAA"/>
+    <w:lvl w:ilvl="0" w:tplc="0414000F">
+      <w:start w:val="1"/>
+      <w:numFmt w:val="decimal"/>
+      <w:lvlText w:val="%1."/>
+      <w:lvlJc w:val="left"/>
+      <w:pPr>
+        <w:ind w:left="720" w:hanging="360"/>
+      </w:pPr>
+      <w:rPr>
+        <w:rFonts w:hint="default"/>
+      </w:rPr>
+    </w:lvl>
+    <w:lvl w:ilvl="1" w:tplc="04140019" w:tentative="1">
+      <w:start w:val="1"/>
+      <w:numFmt w:val="lowerLetter"/>
+      <w:lvlText w:val="%2."/>
+      <w:lvlJc w:val="left"/>
+      <w:pPr>
+        <w:ind w:left="1440" w:hanging="360"/>
+      </w:pPr>
+    </w:lvl>
+    <w:lvl w:ilvl="2" w:tplc="0414001B" w:tentative="1">
+      <w:start w:val="1"/>
+      <w:numFmt w:val="lowerRoman"/>
+      <w:lvlText w:val="%3."/>
+      <w:lvlJc w:val="right"/>
+      <w:pPr>
+        <w:ind w:left="2160" w:hanging="180"/>
+      </w:pPr>
+    </w:lvl>
+    <w:lvl w:ilvl="3" w:tplc="0414000F" w:tentative="1">
+      <w:start w:val="1"/>
+      <w:numFmt w:val="decimal"/>
+      <w:lvlText w:val="%4."/>
+      <w:lvlJc w:val="left"/>
+      <w:pPr>
+        <w:ind w:left="2880" w:hanging="360"/>
+      </w:pPr>
+    </w:lvl>
+    <w:lvl w:ilvl="4" w:tplc="04140019" w:tentative="1">
+      <w:start w:val="1"/>
+      <w:numFmt w:val="lowerLetter"/>
+      <w:lvlText w:val="%5."/>
+      <w:lvlJc w:val="left"/>
+      <w:pPr>
+        <w:ind w:left="3600" w:hanging="360"/>
+      </w:pPr>
+    </w:lvl>
+    <w:lvl w:ilvl="5" w:tplc="0414001B" w:tentative="1">
+      <w:start w:val="1"/>
+      <w:numFmt w:val="lowerRoman"/>
+      <w:lvlText w:val="%6."/>
+      <w:lvlJc w:val="right"/>
+      <w:pPr>
+        <w:ind w:left="4320" w:hanging="180"/>
+      </w:pPr>
+    </w:lvl>
+    <w:lvl w:ilvl="6" w:tplc="0414000F" w:tentative="1">
+      <w:start w:val="1"/>
+      <w:numFmt w:val="decimal"/>
+      <w:lvlText w:val="%7."/>
+      <w:lvlJc w:val="left"/>
+      <w:pPr>
+        <w:ind w:left="5040" w:hanging="360"/>
+      </w:pPr>
+    </w:lvl>
+    <w:lvl w:ilvl="7" w:tplc="04140019" w:tentative="1">
+      <w:start w:val="1"/>
+      <w:numFmt w:val="lowerLetter"/>
+      <w:lvlText w:val="%8."/>
+      <w:lvlJc w:val="left"/>
+      <w:pPr>
+        <w:ind w:left="5760" w:hanging="360"/>
+      </w:pPr>
+    </w:lvl>
+    <w:lvl w:ilvl="8" w:tplc="0414001B" w:tentative="1">
+      <w:start w:val="1"/>
+      <w:numFmt w:val="lowerRoman"/>
+      <w:lvlText w:val="%9."/>
+      <w:lvlJc w:val="right"/>
+      <w:pPr>
+        <w:ind w:left="6480" w:hanging="180"/>
+      </w:pPr>
+    </w:lvl>
+  </w:abstractNum>
+  <w:abstractNum w:abstractNumId="2">
+    <w:nsid w:val="17B95560"/>
+    <w:multiLevelType w:val="hybridMultilevel"/>
+    <w:tmpl w:val="9DC2A2DE"/>
+    <w:lvl w:ilvl="0" w:tplc="0414000F">
+      <w:start w:val="1"/>
+      <w:numFmt w:val="decimal"/>
+      <w:lvlText w:val="%1."/>
+      <w:lvlJc w:val="left"/>
+      <w:pPr>
+        <w:ind w:left="720" w:hanging="360"/>
+      </w:pPr>
+      <w:rPr>
+        <w:rFonts w:hint="default"/>
+      </w:rPr>
+    </w:lvl>
+    <w:lvl w:ilvl="1" w:tplc="04140019" w:tentative="1">
+      <w:start w:val="1"/>
+      <w:numFmt w:val="lowerLetter"/>
+      <w:lvlText w:val="%2."/>
+      <w:lvlJc w:val="left"/>
+      <w:pPr>
+        <w:ind w:left="1440" w:hanging="360"/>
+      </w:pPr>
+    </w:lvl>
+    <w:lvl w:ilvl="2" w:tplc="0414001B" w:tentative="1">
+      <w:start w:val="1"/>
+      <w:numFmt w:val="lowerRoman"/>
+      <w:lvlText w:val="%3."/>
+      <w:lvlJc w:val="right"/>
+      <w:pPr>
+        <w:ind w:left="2160" w:hanging="180"/>
+      </w:pPr>
+    </w:lvl>
+    <w:lvl w:ilvl="3" w:tplc="0414000F" w:tentative="1">
+      <w:start w:val="1"/>
+      <w:numFmt w:val="decimal"/>
+      <w:lvlText w:val="%4."/>
+      <w:lvlJc w:val="left"/>
+      <w:pPr>
+        <w:ind w:left="2880" w:hanging="360"/>
+      </w:pPr>
+    </w:lvl>
+    <w:lvl w:ilvl="4" w:tplc="04140019" w:tentative="1">
+      <w:start w:val="1"/>
+      <w:numFmt w:val="lowerLetter"/>
+      <w:lvlText w:val="%5."/>
+      <w:lvlJc w:val="left"/>
+      <w:pPr>
+        <w:ind w:left="3600" w:hanging="360"/>
+      </w:pPr>
+    </w:lvl>
+    <w:lvl w:ilvl="5" w:tplc="0414001B" w:tentative="1">
+      <w:start w:val="1"/>
+      <w:numFmt w:val="lowerRoman"/>
+      <w:lvlText w:val="%6."/>
+      <w:lvlJc w:val="right"/>
+      <w:pPr>
+        <w:ind w:left="4320" w:hanging="180"/>
+      </w:pPr>
+    </w:lvl>
+    <w:lvl w:ilvl="6" w:tplc="0414000F" w:tentative="1">
+      <w:start w:val="1"/>
+      <w:numFmt w:val="decimal"/>
+      <w:lvlText w:val="%7."/>
+      <w:lvlJc w:val="left"/>
+      <w:pPr>
+        <w:ind w:left="5040" w:hanging="360"/>
+      </w:pPr>
+    </w:lvl>
+    <w:lvl w:ilvl="7" w:tplc="04140019" w:tentative="1">
+      <w:start w:val="1"/>
+      <w:numFmt w:val="lowerLetter"/>
+      <w:lvlText w:val="%8."/>
+      <w:lvlJc w:val="left"/>
+      <w:pPr>
+        <w:ind w:left="5760" w:hanging="360"/>
+      </w:pPr>
+    </w:lvl>
+    <w:lvl w:ilvl="8" w:tplc="0414001B" w:tentative="1">
+      <w:start w:val="1"/>
+      <w:numFmt w:val="lowerRoman"/>
+      <w:lvlText w:val="%9."/>
+      <w:lvlJc w:val="right"/>
+      <w:pPr>
+        <w:ind w:left="6480" w:hanging="180"/>
+      </w:pPr>
+    </w:lvl>
+  </w:abstractNum>
+  <w:abstractNum w:abstractNumId="3">
     <w:nsid w:val="1E932E67"/>
     <w:multiLevelType w:val="hybridMultilevel"/>
     <w:tmpl w:val="88F4A086"/>
@@ -2441,7 +3701,7 @@
       </w:pPr>
     </w:lvl>
   </w:abstractNum>
-  <w:abstractNum w:abstractNumId="2">
+  <w:abstractNum w:abstractNumId="4">
     <w:nsid w:val="378F331B"/>
     <w:multiLevelType w:val="hybridMultilevel"/>
     <w:tmpl w:val="5B2AD35C"/>
@@ -2530,7 +3790,7 @@
       </w:pPr>
     </w:lvl>
   </w:abstractNum>
-  <w:abstractNum w:abstractNumId="3">
+  <w:abstractNum w:abstractNumId="5">
     <w:nsid w:val="37F73537"/>
     <w:multiLevelType w:val="hybridMultilevel"/>
     <w:tmpl w:val="88F4A086"/>
@@ -2619,7 +3879,7 @@
       </w:pPr>
     </w:lvl>
   </w:abstractNum>
-  <w:abstractNum w:abstractNumId="4">
+  <w:abstractNum w:abstractNumId="6">
     <w:nsid w:val="3C733B95"/>
     <w:multiLevelType w:val="hybridMultilevel"/>
     <w:tmpl w:val="2DE4EEBC"/>
@@ -2732,7 +3992,7 @@
       </w:rPr>
     </w:lvl>
   </w:abstractNum>
-  <w:abstractNum w:abstractNumId="5">
+  <w:abstractNum w:abstractNumId="7">
     <w:nsid w:val="3D800EF3"/>
     <w:multiLevelType w:val="hybridMultilevel"/>
     <w:tmpl w:val="53F08B62"/>
@@ -2821,7 +4081,7 @@
       </w:pPr>
     </w:lvl>
   </w:abstractNum>
-  <w:abstractNum w:abstractNumId="6">
+  <w:abstractNum w:abstractNumId="8">
     <w:nsid w:val="3DE129BA"/>
     <w:multiLevelType w:val="hybridMultilevel"/>
     <w:tmpl w:val="37B8F010"/>
@@ -2911,7 +4171,7 @@
       </w:pPr>
     </w:lvl>
   </w:abstractNum>
-  <w:abstractNum w:abstractNumId="7">
+  <w:abstractNum w:abstractNumId="9">
     <w:nsid w:val="44A53F45"/>
     <w:multiLevelType w:val="hybridMultilevel"/>
     <w:tmpl w:val="56A42428"/>
@@ -3000,7 +4260,7 @@
       </w:pPr>
     </w:lvl>
   </w:abstractNum>
-  <w:abstractNum w:abstractNumId="8">
+  <w:abstractNum w:abstractNumId="10">
     <w:nsid w:val="5F700D9E"/>
     <w:multiLevelType w:val="hybridMultilevel"/>
     <w:tmpl w:val="14F08E1A"/>
@@ -3086,32 +4346,154 @@
       </w:pPr>
     </w:lvl>
   </w:abstractNum>
+  <w:abstractNum w:abstractNumId="11">
+    <w:nsid w:val="622C00A8"/>
+    <w:multiLevelType w:val="hybridMultilevel"/>
+    <w:tmpl w:val="9A2C1ECC"/>
+    <w:lvl w:ilvl="0" w:tplc="04140001">
+      <w:start w:val="1"/>
+      <w:numFmt w:val="bullet"/>
+      <w:lvlText w:val=""/>
+      <w:lvlJc w:val="left"/>
+      <w:pPr>
+        <w:ind w:left="720" w:hanging="360"/>
+      </w:pPr>
+      <w:rPr>
+        <w:rFonts w:ascii="Symbol" w:hAnsi="Symbol" w:hint="default"/>
+      </w:rPr>
+    </w:lvl>
+    <w:lvl w:ilvl="1" w:tplc="04140003" w:tentative="1">
+      <w:start w:val="1"/>
+      <w:numFmt w:val="bullet"/>
+      <w:lvlText w:val="o"/>
+      <w:lvlJc w:val="left"/>
+      <w:pPr>
+        <w:ind w:left="1440" w:hanging="360"/>
+      </w:pPr>
+      <w:rPr>
+        <w:rFonts w:ascii="Courier New" w:hAnsi="Courier New" w:cs="Courier New" w:hint="default"/>
+      </w:rPr>
+    </w:lvl>
+    <w:lvl w:ilvl="2" w:tplc="04140005" w:tentative="1">
+      <w:start w:val="1"/>
+      <w:numFmt w:val="bullet"/>
+      <w:lvlText w:val=""/>
+      <w:lvlJc w:val="left"/>
+      <w:pPr>
+        <w:ind w:left="2160" w:hanging="360"/>
+      </w:pPr>
+      <w:rPr>
+        <w:rFonts w:ascii="Wingdings" w:hAnsi="Wingdings" w:hint="default"/>
+      </w:rPr>
+    </w:lvl>
+    <w:lvl w:ilvl="3" w:tplc="04140001" w:tentative="1">
+      <w:start w:val="1"/>
+      <w:numFmt w:val="bullet"/>
+      <w:lvlText w:val=""/>
+      <w:lvlJc w:val="left"/>
+      <w:pPr>
+        <w:ind w:left="2880" w:hanging="360"/>
+      </w:pPr>
+      <w:rPr>
+        <w:rFonts w:ascii="Symbol" w:hAnsi="Symbol" w:hint="default"/>
+      </w:rPr>
+    </w:lvl>
+    <w:lvl w:ilvl="4" w:tplc="04140003" w:tentative="1">
+      <w:start w:val="1"/>
+      <w:numFmt w:val="bullet"/>
+      <w:lvlText w:val="o"/>
+      <w:lvlJc w:val="left"/>
+      <w:pPr>
+        <w:ind w:left="3600" w:hanging="360"/>
+      </w:pPr>
+      <w:rPr>
+        <w:rFonts w:ascii="Courier New" w:hAnsi="Courier New" w:cs="Courier New" w:hint="default"/>
+      </w:rPr>
+    </w:lvl>
+    <w:lvl w:ilvl="5" w:tplc="04140005" w:tentative="1">
+      <w:start w:val="1"/>
+      <w:numFmt w:val="bullet"/>
+      <w:lvlText w:val=""/>
+      <w:lvlJc w:val="left"/>
+      <w:pPr>
+        <w:ind w:left="4320" w:hanging="360"/>
+      </w:pPr>
+      <w:rPr>
+        <w:rFonts w:ascii="Wingdings" w:hAnsi="Wingdings" w:hint="default"/>
+      </w:rPr>
+    </w:lvl>
+    <w:lvl w:ilvl="6" w:tplc="04140001" w:tentative="1">
+      <w:start w:val="1"/>
+      <w:numFmt w:val="bullet"/>
+      <w:lvlText w:val=""/>
+      <w:lvlJc w:val="left"/>
+      <w:pPr>
+        <w:ind w:left="5040" w:hanging="360"/>
+      </w:pPr>
+      <w:rPr>
+        <w:rFonts w:ascii="Symbol" w:hAnsi="Symbol" w:hint="default"/>
+      </w:rPr>
+    </w:lvl>
+    <w:lvl w:ilvl="7" w:tplc="04140003" w:tentative="1">
+      <w:start w:val="1"/>
+      <w:numFmt w:val="bullet"/>
+      <w:lvlText w:val="o"/>
+      <w:lvlJc w:val="left"/>
+      <w:pPr>
+        <w:ind w:left="5760" w:hanging="360"/>
+      </w:pPr>
+      <w:rPr>
+        <w:rFonts w:ascii="Courier New" w:hAnsi="Courier New" w:cs="Courier New" w:hint="default"/>
+      </w:rPr>
+    </w:lvl>
+    <w:lvl w:ilvl="8" w:tplc="04140005" w:tentative="1">
+      <w:start w:val="1"/>
+      <w:numFmt w:val="bullet"/>
+      <w:lvlText w:val=""/>
+      <w:lvlJc w:val="left"/>
+      <w:pPr>
+        <w:ind w:left="6480" w:hanging="360"/>
+      </w:pPr>
+      <w:rPr>
+        <w:rFonts w:ascii="Wingdings" w:hAnsi="Wingdings" w:hint="default"/>
+      </w:rPr>
+    </w:lvl>
+  </w:abstractNum>
   <w:num w:numId="1">
+    <w:abstractNumId w:val="10"/>
+  </w:num>
+  <w:num w:numId="2">
+    <w:abstractNumId w:val="3"/>
+  </w:num>
+  <w:num w:numId="3">
+    <w:abstractNumId w:val="6"/>
+  </w:num>
+  <w:num w:numId="4">
     <w:abstractNumId w:val="8"/>
   </w:num>
-  <w:num w:numId="2">
-    <w:abstractNumId w:val="1"/>
-  </w:num>
-  <w:num w:numId="3">
+  <w:num w:numId="5">
     <w:abstractNumId w:val="4"/>
   </w:num>
-  <w:num w:numId="4">
-    <w:abstractNumId w:val="6"/>
-  </w:num>
-  <w:num w:numId="5">
-    <w:abstractNumId w:val="2"/>
-  </w:num>
   <w:num w:numId="6">
-    <w:abstractNumId w:val="5"/>
+    <w:abstractNumId w:val="7"/>
   </w:num>
   <w:num w:numId="7">
     <w:abstractNumId w:val="0"/>
   </w:num>
   <w:num w:numId="8">
-    <w:abstractNumId w:val="3"/>
+    <w:abstractNumId w:val="5"/>
   </w:num>
   <w:num w:numId="9">
-    <w:abstractNumId w:val="7"/>
+    <w:abstractNumId w:val="9"/>
+  </w:num>
+  <w:num w:numId="10">
+    <w:abstractNumId w:val="1"/>
+  </w:num>
+  <w:num w:numId="11">
+    <w:abstractNumId w:val="2"/>
+  </w:num>
+  <w:num w:numId="12">
+    <w:abstractNumId w:val="11"/>
   </w:num>
 </w:numbering>
 </file>

</xml_diff>